<commit_message>
MAJ du rapport par Yohann
</commit_message>
<xml_diff>
--- a/Rapport L50.docx
+++ b/Rapport L50.docx
@@ -1,71 +1,98 @@
 
 <file path=word/document.xml><?xml version="1.0" encoding="utf-8"?>
-<w:document xmlns:wpc="http://schemas.microsoft.com/office/word/2010/wordprocessingCanvas" xmlns:mc="http://schemas.openxmlformats.org/markup-compatibility/2006" xmlns:o="urn:schemas-microsoft-com:office:office" xmlns:r="http://schemas.openxmlformats.org/officeDocument/2006/relationships" xmlns:m="http://schemas.openxmlformats.org/officeDocument/2006/math" xmlns:v="urn:schemas-microsoft-com:vml" xmlns:wp14="http://schemas.microsoft.com/office/word/2010/wordprocessingDrawing" xmlns:wp="http://schemas.openxmlformats.org/drawingml/2006/wordprocessingDrawing" xmlns:w10="urn:schemas-microsoft-com:office:word" xmlns:w="http://schemas.openxmlformats.org/wordprocessingml/2006/main" xmlns:w14="http://schemas.microsoft.com/office/word/2010/wordml" xmlns:w15="http://schemas.microsoft.com/office/word/2012/wordml" xmlns:wpg="http://schemas.microsoft.com/office/word/2010/wordprocessingGroup" xmlns:wpi="http://schemas.microsoft.com/office/word/2010/wordprocessingInk" xmlns:wne="http://schemas.microsoft.com/office/word/2006/wordml" xmlns:wps="http://schemas.microsoft.com/office/word/2010/wordprocessingShape" mc:Ignorable="w14 w15 wp14">
+<w:document xmlns:wpc="http://schemas.microsoft.com/office/word/2010/wordprocessingCanvas" xmlns:mc="http://schemas.openxmlformats.org/markup-compatibility/2006" xmlns:o="urn:schemas-microsoft-com:office:office" xmlns:r="http://schemas.openxmlformats.org/officeDocument/2006/relationships" xmlns:m="http://schemas.openxmlformats.org/officeDocument/2006/math" xmlns:v="urn:schemas-microsoft-com:vml" xmlns:wp14="http://schemas.microsoft.com/office/word/2010/wordprocessingDrawing" xmlns:wp="http://schemas.openxmlformats.org/drawingml/2006/wordprocessingDrawing" xmlns:w10="urn:schemas-microsoft-com:office:word" xmlns:w="http://schemas.openxmlformats.org/wordprocessingml/2006/main" xmlns:w14="http://schemas.microsoft.com/office/word/2010/wordml" xmlns:w15="http://schemas.microsoft.com/office/word/2012/wordml" xmlns:wpg="http://schemas.microsoft.com/office/word/2010/wordprocessingGroup" xmlns:wpi="http://schemas.microsoft.com/office/word/2010/wordprocessingInk" xmlns:wne="http://schemas.microsoft.com/office/word/2006/wordml" xmlns:wps="http://schemas.microsoft.com/office/word/2010/wordprocessingShape" xmlns:a="http://schemas.openxmlformats.org/drawingml/2006/main" xmlns:pic="http://schemas.openxmlformats.org/drawingml/2006/picture" xmlns:a14="http://schemas.microsoft.com/office/drawing/2010/main" mc:Ignorable="w14 w15 wp14">
   <w:body>
-    <w:p>
+    <w:p xmlns:wp14="http://schemas.microsoft.com/office/word/2010/wordml" wp14:textId="77777777" wp14:noSpellErr="1">
       <w:pPr>
         <w:pStyle w:val="Titre1"/>
         <w:jc w:val="center"/>
       </w:pPr>
       <w:r>
+        <w:rPr/>
         <w:t>Rapport L50/70 : Harmonisation Développement – Programmation Orientée Objet</w:t>
       </w:r>
     </w:p>
-    <w:p/>
-    <w:p>
+    <w:p xmlns:wp14="http://schemas.microsoft.com/office/word/2010/wordml" wp14:textId="77777777"/>
+    <w:p xmlns:wp14="http://schemas.microsoft.com/office/word/2010/wordml" wp14:textId="77777777" wp14:noSpellErr="1">
       <w:pPr>
         <w:pStyle w:val="Titre2"/>
       </w:pPr>
       <w:r>
+        <w:rPr/>
         <w:t>Partie 1 : Carnet d’adresse</w:t>
       </w:r>
     </w:p>
-    <w:p/>
-    <w:p>
+    <w:p xmlns:wp14="http://schemas.microsoft.com/office/word/2010/wordml" wp14:textId="77777777"/>
+    <w:p xmlns:wp14="http://schemas.microsoft.com/office/word/2010/wordml" wp14:textId="77777777" wp14:noSpellErr="1">
       <w:pPr>
         <w:pStyle w:val="Titre3"/>
       </w:pPr>
       <w:r>
+        <w:rPr/>
         <w:t>Eclipse</w:t>
       </w:r>
     </w:p>
-    <w:p>
-      <w:r>
-        <w:t>L’application que nous avons développés sur Eclipse en java est un gestionnaire de carnet d’adresse (nom , prénom et numéro de telephone des personnes). Le but étant déjà de pouvoir ajouter, supprimer ou bien rechercher une personne par exemple mais surtout de sauvegarder et charger le carnet.</w:t>
-      </w:r>
-      <w:r>
+    <w:p xmlns:wp14="http://schemas.microsoft.com/office/word/2010/wordml" wp14:textId="77777777">
+      <w:r>
+        <w:rPr/>
+        <w:t>L’application que nous avons développés sur Eclipse en java est un gestionnaire de carnet d’adresse (</w:t>
+      </w:r>
+      <w:proofErr w:type="gramStart"/>
+      <w:r>
+        <w:rPr/>
+        <w:t>nom ,</w:t>
+      </w:r>
+      <w:proofErr w:type="gramEnd"/>
+      <w:r>
+        <w:rPr/>
+        <w:t xml:space="preserve"> prénom et numéro de </w:t>
+      </w:r>
+      <w:proofErr w:type="spellStart"/>
+      <w:r>
+        <w:rPr/>
+        <w:t>telephone</w:t>
+      </w:r>
+      <w:proofErr w:type="spellEnd"/>
+      <w:r>
+        <w:rPr/>
+        <w:t xml:space="preserve"> des personnes). Le but étant déjà de pouvoir ajouter, supprimer ou bien rechercher une personne par exemple mais surtout de sauvegarder et charger le carnet.</w:t>
+      </w:r>
+      <w:r>
+        <w:rPr/>
         <w:t xml:space="preserve"> Le menu ressemble à ceci :</w:t>
       </w:r>
     </w:p>
-    <w:p>
-      <w:r>
-        <w:rPr>
-          <w:noProof/>
-          <w:lang w:eastAsia="fr-FR"/>
-        </w:rPr>
+    <w:p xmlns:wp14="http://schemas.microsoft.com/office/word/2010/wordml" wp14:textId="77777777">
+      <w:r>
         <w:drawing>
-          <wp:inline distT="0" distB="0" distL="0" distR="0" wp14:anchorId="5CD13DE9" wp14:editId="28DC813D">
+          <wp:inline xmlns:wp14="http://schemas.microsoft.com/office/word/2010/wordprocessingDrawing" wp14:editId="2A7CB5A3" wp14:anchorId="5CD13DE9">
             <wp:extent cx="1638300" cy="1171575"/>
             <wp:effectExtent l="0" t="0" r="0" b="9525"/>
-            <wp:docPr id="7" name="Image 7"/>
+            <wp:docPr id="1510799999" name="picture" title=""/>
             <wp:cNvGraphicFramePr>
-              <a:graphicFrameLocks xmlns:a="http://schemas.openxmlformats.org/drawingml/2006/main" noChangeAspect="1"/>
+              <a:graphicFrameLocks noChangeAspect="1"/>
             </wp:cNvGraphicFramePr>
-            <a:graphic xmlns:a="http://schemas.openxmlformats.org/drawingml/2006/main">
+            <a:graphic>
               <a:graphicData uri="http://schemas.openxmlformats.org/drawingml/2006/picture">
-                <pic:pic xmlns:pic="http://schemas.openxmlformats.org/drawingml/2006/picture">
+                <pic:pic>
                   <pic:nvPicPr>
-                    <pic:cNvPr id="1" name=""/>
+                    <pic:cNvPr id="0" name="picture"/>
                     <pic:cNvPicPr/>
                   </pic:nvPicPr>
                   <pic:blipFill>
-                    <a:blip r:embed="rId5"/>
+                    <a:blip r:embed="R67968e4f03ad4152">
+                      <a:extLst>
+                        <a:ext xmlns:a="http://schemas.openxmlformats.org/drawingml/2006/main" uri="{28A0092B-C50C-407E-A947-70E740481C1C}">
+                          <a14:useLocalDpi val="0"/>
+                        </a:ext>
+                      </a:extLst>
+                    </a:blip>
                     <a:stretch>
                       <a:fillRect/>
                     </a:stretch>
                   </pic:blipFill>
                   <pic:spPr>
-                    <a:xfrm>
+                    <a:xfrm rot="0" flipH="0" flipV="0">
                       <a:off x="0" y="0"/>
                       <a:ext cx="1638300" cy="1171575"/>
                     </a:xfrm>
@@ -80,92 +107,127 @@
         </w:drawing>
       </w:r>
     </w:p>
-    <w:p>
-      <w:r>
-        <w:t xml:space="preserve">Niveau programation on a 3 classes : </w:t>
-      </w:r>
-    </w:p>
-    <w:p>
+    <w:p xmlns:wp14="http://schemas.microsoft.com/office/word/2010/wordml" wp14:textId="77777777">
+      <w:r>
+        <w:rPr/>
+        <w:t xml:space="preserve">Niveau </w:t>
+      </w:r>
+      <w:proofErr w:type="spellStart"/>
+      <w:r>
+        <w:rPr/>
+        <w:t>programation</w:t>
+      </w:r>
+      <w:proofErr w:type="spellEnd"/>
+      <w:r>
+        <w:rPr/>
+        <w:t xml:space="preserve"> on a 3 classes : </w:t>
+      </w:r>
+    </w:p>
+    <w:p xmlns:wp14="http://schemas.microsoft.com/office/word/2010/wordml" wp14:textId="77777777" wp14:noSpellErr="1">
       <w:pPr>
         <w:pStyle w:val="Paragraphedeliste"/>
         <w:numPr>
           <w:ilvl w:val="0"/>
           <w:numId w:val="3"/>
         </w:numPr>
-      </w:pPr>
-      <w:r>
+        <w:rPr/>
+      </w:pPr>
+      <w:r>
+        <w:rPr/>
         <w:t>La classe « personne » qui définit simplement une personne par des abribus.</w:t>
       </w:r>
     </w:p>
-    <w:p>
+    <w:p xmlns:wp14="http://schemas.microsoft.com/office/word/2010/wordml" wp14:textId="77777777" wp14:noSpellErr="1">
       <w:pPr>
         <w:pStyle w:val="Paragraphedeliste"/>
         <w:numPr>
           <w:ilvl w:val="0"/>
           <w:numId w:val="3"/>
         </w:numPr>
-      </w:pPr>
-      <w:r>
+        <w:rPr/>
+      </w:pPr>
+      <w:r>
+        <w:rPr/>
         <w:t>La classe « carnet » qui possède un tableau de personnes et les méthodes pour agir sur le carnet (supprimer, ajouter, trier …).</w:t>
       </w:r>
     </w:p>
-    <w:p>
+    <w:p xmlns:wp14="http://schemas.microsoft.com/office/word/2010/wordml" wp14:textId="77777777" wp14:noSpellErr="1">
       <w:pPr>
         <w:pStyle w:val="Paragraphedeliste"/>
         <w:numPr>
           <w:ilvl w:val="0"/>
           <w:numId w:val="3"/>
         </w:numPr>
-      </w:pPr>
-      <w:r>
+        <w:rPr/>
+      </w:pPr>
+      <w:r>
+        <w:rPr/>
         <w:t xml:space="preserve">La classe « main » où se </w:t>
       </w:r>
       <w:r>
+        <w:rPr/>
         <w:t>trouvent</w:t>
       </w:r>
       <w:r>
+        <w:rPr/>
         <w:t xml:space="preserve"> les utilisations des méthodes.</w:t>
       </w:r>
     </w:p>
-    <w:p>
-      <w:r>
-        <w:t xml:space="preserve">Pour les méthodes certaines sont assez basique, mais </w:t>
-      </w:r>
-      <w:r>
-        <w:t>certaines mérite d’être étudiée, par exemple celle du tri où on a choisi un tri à bulle comme ceci :</w:t>
-      </w:r>
-    </w:p>
-    <w:p>
-      <w:r>
-        <w:rPr>
-          <w:noProof/>
-          <w:lang w:eastAsia="fr-FR"/>
-        </w:rPr>
+    <w:p xmlns:wp14="http://schemas.microsoft.com/office/word/2010/wordml" wp14:noSpellErr="1" wp14:textId="38434744">
+      <w:r>
+        <w:rPr/>
+        <w:t>Pour les méthodes certaines sont assez basique</w:t>
+      </w:r>
+      <w:r>
+        <w:rPr/>
+        <w:t>s</w:t>
+      </w:r>
+      <w:r>
+        <w:rPr/>
+        <w:t>, mais certaines mérite</w:t>
+      </w:r>
+      <w:r>
+        <w:rPr/>
+        <w:t>nt</w:t>
+      </w:r>
+      <w:r>
+        <w:rPr/>
+        <w:t xml:space="preserve"> d’être étudiée, par exemple celle du tri où on a choisi un tri à bulle comme ceci :</w:t>
+      </w:r>
+    </w:p>
+    <w:p xmlns:wp14="http://schemas.microsoft.com/office/word/2010/wordml" wp14:textId="77777777">
+      <w:r>
         <w:drawing>
-          <wp:inline distT="0" distB="0" distL="0" distR="0" wp14:anchorId="44375D54" wp14:editId="0B22E73C">
-            <wp:extent cx="4924425" cy="1676400"/>
+          <wp:inline xmlns:wp14="http://schemas.microsoft.com/office/word/2010/wordprocessingDrawing" wp14:editId="6F76304E" wp14:anchorId="44375D54">
+            <wp:extent cx="4924424" cy="1676400"/>
             <wp:effectExtent l="0" t="0" r="9525" b="0"/>
-            <wp:docPr id="8" name="Image 8"/>
+            <wp:docPr id="1482562577" name="picture" title=""/>
             <wp:cNvGraphicFramePr>
-              <a:graphicFrameLocks xmlns:a="http://schemas.openxmlformats.org/drawingml/2006/main" noChangeAspect="1"/>
+              <a:graphicFrameLocks noChangeAspect="1"/>
             </wp:cNvGraphicFramePr>
-            <a:graphic xmlns:a="http://schemas.openxmlformats.org/drawingml/2006/main">
+            <a:graphic>
               <a:graphicData uri="http://schemas.openxmlformats.org/drawingml/2006/picture">
-                <pic:pic xmlns:pic="http://schemas.openxmlformats.org/drawingml/2006/picture">
+                <pic:pic>
                   <pic:nvPicPr>
-                    <pic:cNvPr id="1" name=""/>
+                    <pic:cNvPr id="0" name="picture"/>
                     <pic:cNvPicPr/>
                   </pic:nvPicPr>
                   <pic:blipFill>
-                    <a:blip r:embed="rId6"/>
+                    <a:blip r:embed="R8bee2ead0733497f">
+                      <a:extLst>
+                        <a:ext xmlns:a="http://schemas.openxmlformats.org/drawingml/2006/main" uri="{28A0092B-C50C-407E-A947-70E740481C1C}">
+                          <a14:useLocalDpi val="0"/>
+                        </a:ext>
+                      </a:extLst>
+                    </a:blip>
                     <a:stretch>
                       <a:fillRect/>
                     </a:stretch>
                   </pic:blipFill>
                   <pic:spPr>
-                    <a:xfrm>
+                    <a:xfrm rot="0" flipH="0" flipV="0">
                       <a:off x="0" y="0"/>
-                      <a:ext cx="4924425" cy="1676400"/>
+                      <a:ext cx="4924424" cy="1676400"/>
                     </a:xfrm>
                     <a:prstGeom prst="rect">
                       <a:avLst/>
@@ -178,52 +240,73 @@
         </w:drawing>
       </w:r>
     </w:p>
-    <w:p>
-      <w:r>
-        <w:t>On compare chaque éléments du tableau 1 à 1 et en les échangeant si besoin.</w:t>
-      </w:r>
-    </w:p>
-    <w:p/>
-    <w:p/>
-    <w:p/>
-    <w:p/>
-    <w:p/>
-    <w:p>
-      <w:r>
-        <w:lastRenderedPageBreak/>
-        <w:t>Deux autres fonctions sont importante, celle de sauvegarde et de chargement :</w:t>
-      </w:r>
-    </w:p>
-    <w:p/>
-    <w:p>
-      <w:r>
-        <w:rPr>
-          <w:noProof/>
-          <w:lang w:eastAsia="fr-FR"/>
-        </w:rPr>
+    <w:p xmlns:wp14="http://schemas.microsoft.com/office/word/2010/wordml" wp14:noSpellErr="1" wp14:textId="2FD7CC62">
+      <w:r>
+        <w:rPr/>
+        <w:t xml:space="preserve">On compare chaque </w:t>
+      </w:r>
+      <w:r>
+        <w:rPr/>
+        <w:t>élément</w:t>
+      </w:r>
+      <w:r>
+        <w:rPr/>
+        <w:t xml:space="preserve"> du tableau 1 à 1 et en les échangeant si besoin.</w:t>
+      </w:r>
+    </w:p>
+    <w:p xmlns:wp14="http://schemas.microsoft.com/office/word/2010/wordml" wp14:textId="77777777"/>
+    <w:p xmlns:wp14="http://schemas.microsoft.com/office/word/2010/wordml" wp14:textId="77777777"/>
+    <w:p xmlns:wp14="http://schemas.microsoft.com/office/word/2010/wordml" wp14:textId="77777777"/>
+    <w:p xmlns:wp14="http://schemas.microsoft.com/office/word/2010/wordml" wp14:textId="77777777"/>
+    <w:p xmlns:wp14="http://schemas.microsoft.com/office/word/2010/wordml" wp14:textId="77777777"/>
+    <w:p xmlns:wp14="http://schemas.microsoft.com/office/word/2010/wordml" wp14:textId="77777777" wp14:noSpellErr="1">
+      <w:r>
+        <w:rPr/>
+        <w:t xml:space="preserve">Deux autres fonctions sont </w:t>
+      </w:r>
+      <w:proofErr w:type="gramStart"/>
+      <w:r>
+        <w:rPr/>
+        <w:t>importante</w:t>
+      </w:r>
+      <w:proofErr w:type="gramEnd"/>
+      <w:r>
+        <w:rPr/>
+        <w:t>, celle de sauvegarde et de chargement :</w:t>
+      </w:r>
+    </w:p>
+    <w:p xmlns:wp14="http://schemas.microsoft.com/office/word/2010/wordml" wp14:textId="77777777"/>
+    <w:p xmlns:wp14="http://schemas.microsoft.com/office/word/2010/wordml" wp14:textId="77777777">
+      <w:r>
         <w:drawing>
-          <wp:inline distT="0" distB="0" distL="0" distR="0" wp14:anchorId="5CED13AD" wp14:editId="05FB5ADE">
+          <wp:inline xmlns:wp14="http://schemas.microsoft.com/office/word/2010/wordprocessingDrawing" wp14:editId="5E42BBD4" wp14:anchorId="5CED13AD">
             <wp:extent cx="4943475" cy="3800475"/>
             <wp:effectExtent l="0" t="0" r="9525" b="9525"/>
-            <wp:docPr id="9" name="Image 9"/>
+            <wp:docPr id="779591696" name="picture" title=""/>
             <wp:cNvGraphicFramePr>
-              <a:graphicFrameLocks xmlns:a="http://schemas.openxmlformats.org/drawingml/2006/main" noChangeAspect="1"/>
+              <a:graphicFrameLocks noChangeAspect="1"/>
             </wp:cNvGraphicFramePr>
-            <a:graphic xmlns:a="http://schemas.openxmlformats.org/drawingml/2006/main">
+            <a:graphic>
               <a:graphicData uri="http://schemas.openxmlformats.org/drawingml/2006/picture">
-                <pic:pic xmlns:pic="http://schemas.openxmlformats.org/drawingml/2006/picture">
+                <pic:pic>
                   <pic:nvPicPr>
-                    <pic:cNvPr id="1" name=""/>
+                    <pic:cNvPr id="0" name="picture"/>
                     <pic:cNvPicPr/>
                   </pic:nvPicPr>
                   <pic:blipFill>
-                    <a:blip r:embed="rId7"/>
+                    <a:blip r:embed="R4a240230155e455b">
+                      <a:extLst>
+                        <a:ext xmlns:a="http://schemas.openxmlformats.org/drawingml/2006/main" uri="{28A0092B-C50C-407E-A947-70E740481C1C}">
+                          <a14:useLocalDpi val="0"/>
+                        </a:ext>
+                      </a:extLst>
+                    </a:blip>
                     <a:stretch>
                       <a:fillRect/>
                     </a:stretch>
                   </pic:blipFill>
                   <pic:spPr>
-                    <a:xfrm>
+                    <a:xfrm rot="0" flipH="0" flipV="0">
                       <a:off x="0" y="0"/>
                       <a:ext cx="4943475" cy="3800475"/>
                     </a:xfrm>
@@ -238,43 +321,60 @@
         </w:drawing>
       </w:r>
     </w:p>
-    <w:p/>
-    <w:p>
-      <w:r>
-        <w:t>Le carnet est sauvegardé dans un fichier « save.txt » (que si l’on ouvre avec un éditeur de texte est très illisible) :</w:t>
-      </w:r>
-    </w:p>
-    <w:p>
-      <w:r>
-        <w:rPr>
-          <w:noProof/>
-          <w:lang w:eastAsia="fr-FR"/>
-        </w:rPr>
+    <w:p xmlns:wp14="http://schemas.microsoft.com/office/word/2010/wordml" wp14:textId="77777777"/>
+    <w:p xmlns:wp14="http://schemas.microsoft.com/office/word/2010/wordml" wp14:textId="74D9C92F">
+      <w:r>
+        <w:rPr/>
+        <w:t>Le carnet est sauvegardé dans un fichier « save.txt » (qu</w:t>
+      </w:r>
+      <w:r>
+        <w:rPr/>
+        <w:t xml:space="preserve">i n’est pas vraiment </w:t>
+      </w:r>
+      <w:proofErr w:type="spellStart"/>
+      <w:r>
+        <w:rPr/>
+        <w:t>human-friendly</w:t>
+      </w:r>
+      <w:proofErr w:type="spellEnd"/>
+      <w:r>
+        <w:rPr/>
+        <w:t>) :</w:t>
+      </w:r>
+    </w:p>
+    <w:p xmlns:wp14="http://schemas.microsoft.com/office/word/2010/wordml" wp14:textId="77777777">
+      <w:r>
         <w:drawing>
-          <wp:inline distT="0" distB="0" distL="0" distR="0" wp14:anchorId="0ABD4603" wp14:editId="23C2E4E4">
-            <wp:extent cx="5010150" cy="1228725"/>
+          <wp:inline xmlns:wp14="http://schemas.microsoft.com/office/word/2010/wordprocessingDrawing" wp14:editId="5E3B3959" wp14:anchorId="0ABD4603">
+            <wp:extent cx="5010148" cy="1228725"/>
             <wp:effectExtent l="0" t="0" r="0" b="9525"/>
-            <wp:docPr id="10" name="Image 10"/>
+            <wp:docPr id="751646079" name="picture" title=""/>
             <wp:cNvGraphicFramePr>
-              <a:graphicFrameLocks xmlns:a="http://schemas.openxmlformats.org/drawingml/2006/main" noChangeAspect="1"/>
+              <a:graphicFrameLocks noChangeAspect="1"/>
             </wp:cNvGraphicFramePr>
-            <a:graphic xmlns:a="http://schemas.openxmlformats.org/drawingml/2006/main">
+            <a:graphic>
               <a:graphicData uri="http://schemas.openxmlformats.org/drawingml/2006/picture">
-                <pic:pic xmlns:pic="http://schemas.openxmlformats.org/drawingml/2006/picture">
+                <pic:pic>
                   <pic:nvPicPr>
-                    <pic:cNvPr id="1" name=""/>
+                    <pic:cNvPr id="0" name="picture"/>
                     <pic:cNvPicPr/>
                   </pic:nvPicPr>
                   <pic:blipFill>
-                    <a:blip r:embed="rId8"/>
+                    <a:blip r:embed="R9512ef6fec204d4f">
+                      <a:extLst>
+                        <a:ext xmlns:a="http://schemas.openxmlformats.org/drawingml/2006/main" uri="{28A0092B-C50C-407E-A947-70E740481C1C}">
+                          <a14:useLocalDpi val="0"/>
+                        </a:ext>
+                      </a:extLst>
+                    </a:blip>
                     <a:stretch>
                       <a:fillRect/>
                     </a:stretch>
                   </pic:blipFill>
                   <pic:spPr>
-                    <a:xfrm>
+                    <a:xfrm rot="0" flipH="0" flipV="0">
                       <a:off x="0" y="0"/>
-                      <a:ext cx="5010150" cy="1228725"/>
+                      <a:ext cx="5010148" cy="1228725"/>
                     </a:xfrm>
                     <a:prstGeom prst="rect">
                       <a:avLst/>
@@ -287,100 +387,132 @@
         </w:drawing>
       </w:r>
     </w:p>
-    <w:p/>
-    <w:p>
-      <w:r>
-        <w:t>Mais le chargement fonctionne correctement et permet de récupérer tous le carnet d’adresse n’importe quand.</w:t>
-      </w:r>
-    </w:p>
-    <w:p>
-      <w:r>
+    <w:p xmlns:wp14="http://schemas.microsoft.com/office/word/2010/wordml" wp14:textId="77777777"/>
+    <w:p xmlns:wp14="http://schemas.microsoft.com/office/word/2010/wordml" wp14:textId="77777777" wp14:noSpellErr="1">
+      <w:r>
+        <w:rPr/>
+        <w:t xml:space="preserve">Mais le chargement fonctionne correctement et permet de récupérer </w:t>
+      </w:r>
+      <w:proofErr w:type="gramStart"/>
+      <w:r>
+        <w:rPr/>
+        <w:t>tous le carnet</w:t>
+      </w:r>
+      <w:proofErr w:type="gramEnd"/>
+      <w:r>
+        <w:rPr/>
+        <w:t xml:space="preserve"> d’adresse n’importe quand.</w:t>
+      </w:r>
+    </w:p>
+    <w:p xmlns:wp14="http://schemas.microsoft.com/office/word/2010/wordml" wp14:textId="77777777" wp14:noSpellErr="1">
+      <w:r>
+        <w:rPr/>
         <w:t>Pour terminer il faut savoir que la gestion d’erreur a été prise en compte pour :</w:t>
       </w:r>
     </w:p>
-    <w:p>
+    <w:p xmlns:wp14="http://schemas.microsoft.com/office/word/2010/wordml" wp14:textId="77777777" wp14:noSpellErr="1">
       <w:pPr>
         <w:pStyle w:val="Paragraphedeliste"/>
         <w:numPr>
           <w:ilvl w:val="0"/>
           <w:numId w:val="3"/>
         </w:numPr>
-      </w:pPr>
-      <w:r>
+        <w:rPr/>
+      </w:pPr>
+      <w:r>
+        <w:rPr/>
         <w:t>Le choix de l’option du menu (forcément un chiffre et forcement entre 1 et 8, sinon redemande un choix)</w:t>
       </w:r>
     </w:p>
-    <w:p>
+    <w:p xmlns:wp14="http://schemas.microsoft.com/office/word/2010/wordml" wp14:textId="77777777" wp14:noSpellErr="1">
       <w:pPr>
         <w:pStyle w:val="Paragraphedeliste"/>
         <w:numPr>
           <w:ilvl w:val="0"/>
           <w:numId w:val="3"/>
         </w:numPr>
-      </w:pPr>
-      <w:r>
+        <w:rPr/>
+      </w:pPr>
+      <w:r>
+        <w:rPr/>
         <w:t>Lors de la suppression demande un chiffre compris dans le nombre de personne présent dans le carnet</w:t>
       </w:r>
     </w:p>
-    <w:p>
+    <w:p xmlns:wp14="http://schemas.microsoft.com/office/word/2010/wordml" wp14:textId="77777777" wp14:noSpellErr="1">
       <w:pPr>
         <w:pStyle w:val="Paragraphedeliste"/>
         <w:numPr>
           <w:ilvl w:val="0"/>
           <w:numId w:val="3"/>
         </w:numPr>
-      </w:pPr>
-      <w:r>
+        <w:rPr/>
+      </w:pPr>
+      <w:r>
+        <w:rPr/>
         <w:t>Lors de l’ajout si quelqu’un rentre des valeurs qui ne marcheront pas</w:t>
       </w:r>
     </w:p>
-    <w:p>
+    <w:p xmlns:wp14="http://schemas.microsoft.com/office/word/2010/wordml" wp14:textId="77777777" wp14:noSpellErr="1">
       <w:pPr>
         <w:pStyle w:val="Paragraphedeliste"/>
         <w:numPr>
           <w:ilvl w:val="0"/>
           <w:numId w:val="3"/>
         </w:numPr>
-      </w:pPr>
-      <w:r>
+        <w:rPr/>
+      </w:pPr>
+      <w:r>
+        <w:rPr/>
         <w:t>Lors de la sauvegarde en cas d’erreur</w:t>
       </w:r>
     </w:p>
-    <w:p>
-      <w:r>
-        <w:lastRenderedPageBreak/>
-        <w:t>Les erreurs sont toutes gérées avec des « try/catch » de ce type :</w:t>
-      </w:r>
-    </w:p>
-    <w:p>
-      <w:r>
-        <w:rPr>
-          <w:noProof/>
-          <w:lang w:eastAsia="fr-FR"/>
-        </w:rPr>
+    <w:p xmlns:wp14="http://schemas.microsoft.com/office/word/2010/wordml" wp14:textId="77777777">
+      <w:r>
+        <w:rPr/>
+        <w:t>Les erreurs sont toutes gérées avec des « </w:t>
+      </w:r>
+      <w:proofErr w:type="spellStart"/>
+      <w:r>
+        <w:rPr/>
+        <w:t>try</w:t>
+      </w:r>
+      <w:proofErr w:type="spellEnd"/>
+      <w:r>
+        <w:rPr/>
+        <w:t>/catch » de ce type :</w:t>
+      </w:r>
+    </w:p>
+    <w:p xmlns:wp14="http://schemas.microsoft.com/office/word/2010/wordml" wp14:textId="77777777">
+      <w:r>
         <w:drawing>
-          <wp:inline distT="0" distB="0" distL="0" distR="0" wp14:anchorId="2D1BAC9C" wp14:editId="7E87BA9A">
+          <wp:inline xmlns:wp14="http://schemas.microsoft.com/office/word/2010/wordprocessingDrawing" wp14:editId="7C28BEC6" wp14:anchorId="2D1BAC9C">
             <wp:extent cx="3952875" cy="923925"/>
             <wp:effectExtent l="0" t="0" r="9525" b="9525"/>
-            <wp:docPr id="11" name="Image 11"/>
+            <wp:docPr id="687683778" name="picture" title=""/>
             <wp:cNvGraphicFramePr>
-              <a:graphicFrameLocks xmlns:a="http://schemas.openxmlformats.org/drawingml/2006/main" noChangeAspect="1"/>
+              <a:graphicFrameLocks noChangeAspect="1"/>
             </wp:cNvGraphicFramePr>
-            <a:graphic xmlns:a="http://schemas.openxmlformats.org/drawingml/2006/main">
+            <a:graphic>
               <a:graphicData uri="http://schemas.openxmlformats.org/drawingml/2006/picture">
-                <pic:pic xmlns:pic="http://schemas.openxmlformats.org/drawingml/2006/picture">
+                <pic:pic>
                   <pic:nvPicPr>
-                    <pic:cNvPr id="1" name=""/>
+                    <pic:cNvPr id="0" name="picture"/>
                     <pic:cNvPicPr/>
                   </pic:nvPicPr>
                   <pic:blipFill>
-                    <a:blip r:embed="rId9"/>
+                    <a:blip r:embed="R81b63892d24c4034">
+                      <a:extLst>
+                        <a:ext xmlns:a="http://schemas.openxmlformats.org/drawingml/2006/main" uri="{28A0092B-C50C-407E-A947-70E740481C1C}">
+                          <a14:useLocalDpi val="0"/>
+                        </a:ext>
+                      </a:extLst>
+                    </a:blip>
                     <a:stretch>
                       <a:fillRect/>
                     </a:stretch>
                   </pic:blipFill>
                   <pic:spPr>
-                    <a:xfrm>
+                    <a:xfrm rot="0" flipH="0" flipV="0">
                       <a:off x="0" y="0"/>
                       <a:ext cx="3952875" cy="923925"/>
                     </a:xfrm>
@@ -395,59 +527,65 @@
         </w:drawing>
       </w:r>
     </w:p>
-    <w:p>
+    <w:p xmlns:wp14="http://schemas.microsoft.com/office/word/2010/wordml" wp14:textId="77777777">
       <w:pPr>
         <w:pStyle w:val="Titre3"/>
         <w:rPr>
-          <w:rFonts w:asciiTheme="minorHAnsi" w:eastAsiaTheme="minorHAnsi" w:hAnsiTheme="minorHAnsi" w:cstheme="minorBidi"/>
+          <w:rFonts w:asciiTheme="minorHAnsi" w:hAnsiTheme="minorHAnsi" w:eastAsiaTheme="minorHAnsi" w:cstheme="minorBidi"/>
           <w:color w:val="auto"/>
           <w:sz w:val="22"/>
           <w:szCs w:val="22"/>
         </w:rPr>
       </w:pPr>
     </w:p>
-    <w:p>
+    <w:p xmlns:wp14="http://schemas.microsoft.com/office/word/2010/wordml" wp14:textId="77777777">
       <w:pPr>
         <w:pStyle w:val="Titre3"/>
       </w:pPr>
-      <w:r>
+      <w:proofErr w:type="spellStart"/>
+      <w:r>
+        <w:rPr/>
         <w:t>electron</w:t>
       </w:r>
-    </w:p>
-    <w:p>
-      <w:r>
+      <w:proofErr w:type="spellEnd"/>
+    </w:p>
+    <w:p xmlns:wp14="http://schemas.microsoft.com/office/word/2010/wordml" wp14:textId="77777777" wp14:noSpellErr="1">
+      <w:r>
+        <w:rPr/>
         <w:t>Même objectif que la partie d’avant, avec une base graphique maintenant ressemblant à ceci :</w:t>
       </w:r>
     </w:p>
-    <w:p>
-      <w:r>
-        <w:rPr>
-          <w:noProof/>
-          <w:lang w:eastAsia="fr-FR"/>
-        </w:rPr>
+    <w:p xmlns:wp14="http://schemas.microsoft.com/office/word/2010/wordml" wp14:textId="77777777">
+      <w:r>
         <w:drawing>
-          <wp:inline distT="0" distB="0" distL="0" distR="0" wp14:anchorId="777A44E6" wp14:editId="4A3891A3">
+          <wp:inline xmlns:wp14="http://schemas.microsoft.com/office/word/2010/wordprocessingDrawing" wp14:editId="36A54D3C" wp14:anchorId="777A44E6">
             <wp:extent cx="5760720" cy="3235325"/>
             <wp:effectExtent l="0" t="0" r="0" b="3175"/>
-            <wp:docPr id="4" name="Image 4"/>
+            <wp:docPr id="2103451651" name="picture" title=""/>
             <wp:cNvGraphicFramePr>
-              <a:graphicFrameLocks xmlns:a="http://schemas.openxmlformats.org/drawingml/2006/main" noChangeAspect="1"/>
+              <a:graphicFrameLocks noChangeAspect="1"/>
             </wp:cNvGraphicFramePr>
-            <a:graphic xmlns:a="http://schemas.openxmlformats.org/drawingml/2006/main">
+            <a:graphic>
               <a:graphicData uri="http://schemas.openxmlformats.org/drawingml/2006/picture">
-                <pic:pic xmlns:pic="http://schemas.openxmlformats.org/drawingml/2006/picture">
+                <pic:pic>
                   <pic:nvPicPr>
-                    <pic:cNvPr id="1" name=""/>
+                    <pic:cNvPr id="0" name="picture"/>
                     <pic:cNvPicPr/>
                   </pic:nvPicPr>
                   <pic:blipFill>
-                    <a:blip r:embed="rId10"/>
+                    <a:blip r:embed="Rb163d2ab1700450e">
+                      <a:extLst>
+                        <a:ext xmlns:a="http://schemas.openxmlformats.org/drawingml/2006/main" uri="{28A0092B-C50C-407E-A947-70E740481C1C}">
+                          <a14:useLocalDpi val="0"/>
+                        </a:ext>
+                      </a:extLst>
+                    </a:blip>
                     <a:stretch>
                       <a:fillRect/>
                     </a:stretch>
                   </pic:blipFill>
                   <pic:spPr>
-                    <a:xfrm>
+                    <a:xfrm rot="0" flipH="0" flipV="0">
                       <a:off x="0" y="0"/>
                       <a:ext cx="5760720" cy="3235325"/>
                     </a:xfrm>
@@ -462,50 +600,85 @@
         </w:drawing>
       </w:r>
     </w:p>
-    <w:p>
-      <w:r>
-        <w:t>Le but graphiquement parlant était d’être le plus simple possible pour l’utilisateur, on retrouve toutes les fonctions que possédais la version Eclipse avec l’avantage de pouvoir nommé et placé les fichiers sauvegarder comme on le souhaite</w:t>
-      </w:r>
-      <w:r>
-        <w:t>.</w:t>
-      </w:r>
-    </w:p>
-    <w:p>
-      <w:r>
-        <w:t>Niveau code c’est très ressemblant de l’application précédente, sauf pour la sauvegarde et chargement fait avec du Json :</w:t>
-      </w:r>
-    </w:p>
-    <w:p>
-      <w:r>
-        <w:rPr>
-          <w:noProof/>
-          <w:lang w:eastAsia="fr-FR"/>
-        </w:rPr>
+    <w:p xmlns:wp14="http://schemas.microsoft.com/office/word/2010/wordml" wp14:noSpellErr="1" wp14:textId="7D28ADCD">
+      <w:r>
+        <w:rPr/>
+        <w:t xml:space="preserve">Le but graphiquement parlant était d’être le plus simple possible pour l’utilisateur, on retrouve toutes les fonctions que possédais la version </w:t>
+      </w:r>
+      <w:r>
+        <w:rPr/>
+        <w:t xml:space="preserve">Java </w:t>
+      </w:r>
+      <w:r>
+        <w:rPr/>
+        <w:t>avec l’avantage de pouvoir nomm</w:t>
+      </w:r>
+      <w:r>
+        <w:rPr/>
+        <w:t>er</w:t>
+      </w:r>
+      <w:r>
+        <w:rPr/>
+        <w:t xml:space="preserve"> et plac</w:t>
+      </w:r>
+      <w:r>
+        <w:rPr/>
+        <w:t>er</w:t>
+      </w:r>
+      <w:r>
+        <w:rPr/>
+        <w:t xml:space="preserve"> les fichiers sauvegarder comme on le souhaite.</w:t>
+      </w:r>
+    </w:p>
+    <w:p xmlns:wp14="http://schemas.microsoft.com/office/word/2010/wordml" wp14:textId="77777777">
+      <w:r>
+        <w:rPr/>
+        <w:t xml:space="preserve">Niveau code c’est très ressemblant de l’application précédente, sauf pour la sauvegarde et chargement fait avec du </w:t>
+      </w:r>
+      <w:proofErr w:type="spellStart"/>
+      <w:r>
+        <w:rPr/>
+        <w:t>Json</w:t>
+      </w:r>
+      <w:proofErr w:type="spellEnd"/>
+      <w:r>
+        <w:rPr/>
+        <w:t> :</w:t>
+      </w:r>
+    </w:p>
+    <w:p xmlns:wp14="http://schemas.microsoft.com/office/word/2010/wordml" wp14:textId="77777777">
+      <w:r>
         <w:drawing>
-          <wp:inline distT="0" distB="0" distL="0" distR="0" wp14:anchorId="7D1158AC" wp14:editId="62B5B1FE">
+          <wp:inline xmlns:wp14="http://schemas.microsoft.com/office/word/2010/wordprocessingDrawing" wp14:editId="7D02085F" wp14:anchorId="7D1158AC">
             <wp:extent cx="3676650" cy="2372033"/>
             <wp:effectExtent l="0" t="0" r="0" b="9525"/>
-            <wp:docPr id="12" name="Image 12"/>
+            <wp:docPr id="1141469868" name="picture" title=""/>
             <wp:cNvGraphicFramePr>
-              <a:graphicFrameLocks xmlns:a="http://schemas.openxmlformats.org/drawingml/2006/main" noChangeAspect="1"/>
+              <a:graphicFrameLocks noChangeAspect="1"/>
             </wp:cNvGraphicFramePr>
-            <a:graphic xmlns:a="http://schemas.openxmlformats.org/drawingml/2006/main">
+            <a:graphic>
               <a:graphicData uri="http://schemas.openxmlformats.org/drawingml/2006/picture">
-                <pic:pic xmlns:pic="http://schemas.openxmlformats.org/drawingml/2006/picture">
+                <pic:pic>
                   <pic:nvPicPr>
-                    <pic:cNvPr id="1" name=""/>
+                    <pic:cNvPr id="0" name="picture"/>
                     <pic:cNvPicPr/>
                   </pic:nvPicPr>
                   <pic:blipFill>
-                    <a:blip r:embed="rId11"/>
+                    <a:blip r:embed="R39461cb0c9e346f3">
+                      <a:extLst>
+                        <a:ext xmlns:a="http://schemas.openxmlformats.org/drawingml/2006/main" uri="{28A0092B-C50C-407E-A947-70E740481C1C}">
+                          <a14:useLocalDpi val="0"/>
+                        </a:ext>
+                      </a:extLst>
+                    </a:blip>
                     <a:stretch>
                       <a:fillRect/>
                     </a:stretch>
                   </pic:blipFill>
                   <pic:spPr>
-                    <a:xfrm>
+                    <a:xfrm rot="0" flipH="0" flipV="0">
                       <a:off x="0" y="0"/>
-                      <a:ext cx="3703234" cy="2389184"/>
+                      <a:ext cx="3676650" cy="2372033"/>
                     </a:xfrm>
                     <a:prstGeom prst="rect">
                       <a:avLst/>
@@ -518,199 +691,113 @@
         </w:drawing>
       </w:r>
       <w:r>
+        <w:rPr/>
         <w:t xml:space="preserve"> </w:t>
       </w:r>
     </w:p>
-    <w:p>
+    <w:p xmlns:wp14="http://schemas.microsoft.com/office/word/2010/wordml" wp14:textId="77777777">
       <w:pPr>
         <w:pStyle w:val="Titre2"/>
       </w:pPr>
-      <w:bookmarkStart w:id="0" w:name="_GoBack"/>
+      <w:bookmarkStart w:name="_GoBack" w:id="0"/>
       <w:bookmarkEnd w:id="0"/>
       <w:r>
-        <w:lastRenderedPageBreak/>
-        <w:t>Partie 2 : Visualiseur d’images</w:t>
-      </w:r>
-    </w:p>
-    <w:p/>
-    <w:p>
+        <w:rPr/>
+        <w:t xml:space="preserve">Partie 2 : </w:t>
+      </w:r>
+      <w:proofErr w:type="spellStart"/>
+      <w:r>
+        <w:rPr/>
+        <w:t>Visualiseur</w:t>
+      </w:r>
+      <w:proofErr w:type="spellEnd"/>
+      <w:r>
+        <w:rPr/>
+        <w:t xml:space="preserve"> d’images</w:t>
+      </w:r>
+    </w:p>
+    <w:p xmlns:wp14="http://schemas.microsoft.com/office/word/2010/wordml" wp14:textId="77777777"/>
+    <w:p xmlns:wp14="http://schemas.microsoft.com/office/word/2010/wordml" wp14:textId="77777777">
       <w:pPr>
         <w:pStyle w:val="Titre3"/>
       </w:pPr>
-      <w:r>
+      <w:proofErr w:type="spellStart"/>
+      <w:r>
+        <w:rPr/>
         <w:t>JavaFx</w:t>
       </w:r>
-    </w:p>
-    <w:p/>
-    <w:p>
-      <w:r>
-        <w:t xml:space="preserve">L’application que nous avons développée en JavaFx permet d’ouvrir un fichier image, d’en afficher le contenu et d’ensuite apporter des modifications à celle-ci, avant d’éventuellement la sauvegarder où il le souhaite dans son système de fichiers. L’utilisateur peut ainsi passer une image en niveaux de gris, ou en extraire un rendu rouge, vert ou bleu. Pour sélectionner le fichier à ouvrir ainsi que l’emplacement de sauvegarde, notre programme ouvre une fenêtre de sélection de fichiers. </w:t>
-      </w:r>
-    </w:p>
-    <w:p/>
-    <w:p>
-      <w:r>
+      <w:proofErr w:type="spellEnd"/>
+    </w:p>
+    <w:p xmlns:wp14="http://schemas.microsoft.com/office/word/2010/wordml" wp14:textId="77777777"/>
+    <w:p xmlns:wp14="http://schemas.microsoft.com/office/word/2010/wordml" wp14:textId="77777777">
+      <w:r>
+        <w:rPr/>
+        <w:t xml:space="preserve">L’application que nous avons développée en </w:t>
+      </w:r>
+      <w:proofErr w:type="spellStart"/>
+      <w:r>
+        <w:rPr/>
+        <w:t>JavaFx</w:t>
+      </w:r>
+      <w:proofErr w:type="spellEnd"/>
+      <w:r>
+        <w:rPr/>
+        <w:t xml:space="preserve"> permet d’ouvrir un fichier image, d’en afficher le contenu et d’ensuite apporter des modifications à celle-ci, avant d’éventuellement la sauvegarder où il le souhaite dans son système de fichiers. L’utilisateur peut ainsi passer une image en niveaux de gris, ou en extraire un rendu rouge, vert ou bleu. Pour sélectionner le fichier à ouvrir ainsi que l’emplacement de sauvegarde, notre programme ouvre une fenêtre de sélection de fichiers. </w:t>
+      </w:r>
+    </w:p>
+    <w:p xmlns:wp14="http://schemas.microsoft.com/office/word/2010/wordml" wp14:textId="77777777"/>
+    <w:p xmlns:wp14="http://schemas.microsoft.com/office/word/2010/wordml" wp14:textId="77777777" wp14:noSpellErr="1">
+      <w:r>
+        <w:rPr/>
         <w:t xml:space="preserve">Exemple </w:t>
       </w:r>
       <w:r>
+        <w:rPr/>
         <w:t>type d’utilisation :</w:t>
       </w:r>
     </w:p>
-    <w:p>
+    <w:p xmlns:wp14="http://schemas.microsoft.com/office/word/2010/wordml" wp14:textId="77777777" wp14:noSpellErr="1">
       <w:pPr>
         <w:pStyle w:val="Paragraphedeliste"/>
         <w:numPr>
           <w:ilvl w:val="0"/>
           <w:numId w:val="2"/>
         </w:numPr>
-      </w:pPr>
-      <w:r>
+        <w:rPr/>
+      </w:pPr>
+      <w:r>
+        <w:rPr/>
         <w:t>L’utilisateur lance l’application :</w:t>
       </w:r>
     </w:p>
-    <w:p/>
-    <w:p>
-      <w:pPr>
-        <w:pStyle w:val="Paragraphedeliste"/>
-        <w:numPr>
-          <w:ilvl w:val="0"/>
-          <w:numId w:val="2"/>
-        </w:numPr>
-      </w:pPr>
-      <w:r>
-        <w:t>L’utilisateur appuie sur le bouton « Open », qui ouvre une fenêtre de dialogue permettant de sélectionner un fichier à ouvrir :</w:t>
-      </w:r>
-    </w:p>
-    <w:p/>
-    <w:p>
-      <w:pPr>
-        <w:pStyle w:val="Paragraphedeliste"/>
-        <w:numPr>
-          <w:ilvl w:val="0"/>
-          <w:numId w:val="2"/>
-        </w:numPr>
-      </w:pPr>
-      <w:r>
-        <w:t>L’image s’affiche dans le programme :</w:t>
-      </w:r>
-    </w:p>
-    <w:p/>
-    <w:p>
-      <w:pPr>
-        <w:pStyle w:val="Paragraphedeliste"/>
-        <w:numPr>
-          <w:ilvl w:val="0"/>
-          <w:numId w:val="2"/>
-        </w:numPr>
-      </w:pPr>
-      <w:r>
-        <w:t>L’utilisateur appuie sur le bouton pour transformer l’image en niveaux de gris, après un court temps de chargement signalé par une barre de progression, l’image transformée est affichée :</w:t>
-      </w:r>
-    </w:p>
-    <w:p/>
-    <w:p>
-      <w:pPr>
-        <w:pStyle w:val="Paragraphedeliste"/>
-        <w:numPr>
-          <w:ilvl w:val="0"/>
-          <w:numId w:val="2"/>
-        </w:numPr>
-      </w:pPr>
-      <w:r>
-        <w:t>L’utilisateur ouvre le menu des rendus RGB, et sélectionne une couleur dans le menu :</w:t>
-      </w:r>
-    </w:p>
-    <w:p/>
-    <w:p>
-      <w:pPr>
-        <w:pStyle w:val="Paragraphedeliste"/>
-        <w:numPr>
-          <w:ilvl w:val="0"/>
-          <w:numId w:val="2"/>
-        </w:numPr>
-      </w:pPr>
-      <w:r>
-        <w:t>Comme pour la transformation en niveaux de gris, l’image s’affiche après l’opération :</w:t>
-      </w:r>
-    </w:p>
-    <w:p/>
-    <w:p>
-      <w:pPr>
-        <w:pStyle w:val="Paragraphedeliste"/>
-        <w:numPr>
-          <w:ilvl w:val="0"/>
-          <w:numId w:val="2"/>
-        </w:numPr>
-      </w:pPr>
-      <w:r>
-        <w:t xml:space="preserve">Enfin, l’utilisateur est satisfait et souhaite enregistrer son dur labeur. Il clique pour cela sur le bouton save, qui ouvre une nouvelle fois une fenêtre de dialogue pour sélectionner l’emplacement auquel sauvegarder le fichier image : </w:t>
-      </w:r>
-    </w:p>
-    <w:p/>
-    <w:p>
-      <w:pPr>
-        <w:pStyle w:val="Paragraphedeliste"/>
-        <w:numPr>
-          <w:ilvl w:val="0"/>
-          <w:numId w:val="2"/>
-        </w:numPr>
-      </w:pPr>
-      <w:r>
-        <w:t xml:space="preserve">Le fichier est sauvegardé, l’utilisateur peut fermer le programme et ouvrir le fichier dans son visualiseur d’image par défaut : </w:t>
-      </w:r>
-    </w:p>
-    <w:p/>
-    <w:p/>
-    <w:p>
-      <w:r>
-        <w:t>L’architecture de l’application est basée sur un modèle MVC : notre projet contient une vue FXML, une classe métier ImageEditor ainsi qu’un</w:t>
-      </w:r>
-      <w:r>
-        <w:t>e classe</w:t>
-      </w:r>
-      <w:r>
-        <w:t xml:space="preserve"> Controller faisant la liaison entre les deux. </w:t>
-      </w:r>
-    </w:p>
-    <w:p/>
-    <w:p>
-      <w:r>
-        <w:t>Le Controller peut agir sur la vue, ainsi que réagir à des évènements provenant de celle-ci.</w:t>
-      </w:r>
-    </w:p>
-    <w:p>
-      <w:r>
-        <w:t>Exemple : ouvrir une image</w:t>
-      </w:r>
-    </w:p>
-    <w:p>
-      <w:r>
-        <w:t>Dans ma vue, je crée un bouton pour permettre à l’utilisateur d’ouvrir une image :</w:t>
-      </w:r>
-    </w:p>
-    <w:p>
-      <w:r>
-        <w:rPr>
-          <w:noProof/>
-          <w:lang w:eastAsia="fr-FR"/>
-        </w:rPr>
+    <w:p w14:noSpellErr="1">
+      <w:pPr>
+        <w:pStyle w:val="Normal"/>
+      </w:pPr>
+      <w:r>
         <w:drawing>
-          <wp:inline distT="0" distB="0" distL="0" distR="0" wp14:anchorId="54E8E56B" wp14:editId="37948278">
-            <wp:extent cx="5410200" cy="247650"/>
+          <wp:inline wp14:editId="37BAB413" wp14:anchorId="1335F810">
+            <wp:extent cx="5753098" cy="3533775"/>
             <wp:effectExtent l="0" t="0" r="0" b="0"/>
-            <wp:docPr id="1" name="Image 1"/>
+            <wp:docPr id="1683079120" name="picture" title=""/>
             <wp:cNvGraphicFramePr>
-              <a:graphicFrameLocks xmlns:a="http://schemas.openxmlformats.org/drawingml/2006/main" noChangeAspect="1"/>
+              <a:graphicFrameLocks noChangeAspect="1"/>
             </wp:cNvGraphicFramePr>
-            <a:graphic xmlns:a="http://schemas.openxmlformats.org/drawingml/2006/main">
+            <a:graphic>
               <a:graphicData uri="http://schemas.openxmlformats.org/drawingml/2006/picture">
-                <pic:pic xmlns:pic="http://schemas.openxmlformats.org/drawingml/2006/picture">
+                <pic:pic>
                   <pic:nvPicPr>
-                    <pic:cNvPr id="1" name=""/>
+                    <pic:cNvPr id="0" name="picture"/>
                     <pic:cNvPicPr/>
                   </pic:nvPicPr>
                   <pic:blipFill>
-                    <a:blip r:embed="rId12"/>
+                    <a:blip r:embed="R341127f4bd874ce7">
+                      <a:extLst>
+                        <a:ext xmlns:a="http://schemas.openxmlformats.org/drawingml/2006/main" uri="{28A0092B-C50C-407E-A947-70E740481C1C}">
+                          <a14:useLocalDpi val="0"/>
+                        </a:ext>
+                      </a:extLst>
+                    </a:blip>
                     <a:stretch>
                       <a:fillRect/>
                     </a:stretch>
@@ -718,7 +805,7 @@
                   <pic:spPr>
                     <a:xfrm>
                       <a:off x="0" y="0"/>
-                      <a:ext cx="5410200" cy="247650"/>
+                      <a:ext cx="5753098" cy="3533775"/>
                     </a:xfrm>
                     <a:prstGeom prst="rect">
                       <a:avLst/>
@@ -731,34 +818,48 @@
         </w:drawing>
       </w:r>
     </w:p>
-    <w:p>
-      <w:r>
-        <w:t>On voit que j’y associe une méthode en lui donnant l’attribut « onAction= ‘#openImage’ ». Je déclare cette méthode avec le préfixe @FXML dans mon Controller :</w:t>
-      </w:r>
-    </w:p>
-    <w:p>
-      <w:r>
-        <w:rPr>
-          <w:noProof/>
-          <w:lang w:eastAsia="fr-FR"/>
-        </w:rPr>
+    <w:p xmlns:wp14="http://schemas.microsoft.com/office/word/2010/wordml" wp14:textId="77777777" wp14:noSpellErr="1">
+      <w:pPr>
+        <w:pStyle w:val="Paragraphedeliste"/>
+        <w:numPr>
+          <w:ilvl w:val="0"/>
+          <w:numId w:val="2"/>
+        </w:numPr>
+        <w:rPr/>
+      </w:pPr>
+      <w:r>
+        <w:rPr/>
+        <w:t>L’utilisateur appuie sur le bouton « Open », qui ouvre une fenêtre de dialogue permettant de sélectionner un fichier à ouvrir :</w:t>
+      </w:r>
+    </w:p>
+    <w:p w14:noSpellErr="1">
+      <w:pPr>
+        <w:pStyle w:val="Normal"/>
+      </w:pPr>
+      <w:r>
         <w:drawing>
-          <wp:inline distT="0" distB="0" distL="0" distR="0" wp14:anchorId="68951901" wp14:editId="61ED4F9C">
-            <wp:extent cx="5362575" cy="2362200"/>
-            <wp:effectExtent l="0" t="0" r="9525" b="0"/>
-            <wp:docPr id="2" name="Image 2"/>
+          <wp:inline wp14:editId="1512E030" wp14:anchorId="25BD7F5F">
+            <wp:extent cx="4572000" cy="3590925"/>
+            <wp:effectExtent l="0" t="0" r="0" b="0"/>
+            <wp:docPr id="1555552984" name="picture" title=""/>
             <wp:cNvGraphicFramePr>
-              <a:graphicFrameLocks xmlns:a="http://schemas.openxmlformats.org/drawingml/2006/main" noChangeAspect="1"/>
+              <a:graphicFrameLocks noChangeAspect="1"/>
             </wp:cNvGraphicFramePr>
-            <a:graphic xmlns:a="http://schemas.openxmlformats.org/drawingml/2006/main">
+            <a:graphic>
               <a:graphicData uri="http://schemas.openxmlformats.org/drawingml/2006/picture">
-                <pic:pic xmlns:pic="http://schemas.openxmlformats.org/drawingml/2006/picture">
+                <pic:pic>
                   <pic:nvPicPr>
-                    <pic:cNvPr id="1" name=""/>
+                    <pic:cNvPr id="0" name="picture"/>
                     <pic:cNvPicPr/>
                   </pic:nvPicPr>
                   <pic:blipFill>
-                    <a:blip r:embed="rId13"/>
+                    <a:blip r:embed="R66037f1b89764e64">
+                      <a:extLst>
+                        <a:ext xmlns:a="http://schemas.openxmlformats.org/drawingml/2006/main" uri="{28A0092B-C50C-407E-A947-70E740481C1C}">
+                          <a14:useLocalDpi val="0"/>
+                        </a:ext>
+                      </a:extLst>
+                    </a:blip>
                     <a:stretch>
                       <a:fillRect/>
                     </a:stretch>
@@ -766,7 +867,7 @@
                   <pic:spPr>
                     <a:xfrm>
                       <a:off x="0" y="0"/>
-                      <a:ext cx="5362575" cy="2362200"/>
+                      <a:ext cx="4572000" cy="3590925"/>
                     </a:xfrm>
                     <a:prstGeom prst="rect">
                       <a:avLst/>
@@ -779,48 +880,45 @@
         </w:drawing>
       </w:r>
     </w:p>
-    <w:p>
-      <w:r>
-        <w:rPr>
-          <w:noProof/>
-          <w:lang w:eastAsia="fr-FR"/>
-        </w:rPr>
+    <w:p xmlns:wp14="http://schemas.microsoft.com/office/word/2010/wordml" wp14:noSpellErr="1" wp14:textId="5ECA244A">
+      <w:pPr>
+        <w:pStyle w:val="Paragraphedeliste"/>
+        <w:numPr>
+          <w:ilvl w:val="0"/>
+          <w:numId w:val="2"/>
+        </w:numPr>
+        <w:rPr/>
+      </w:pPr>
+      <w:r>
+        <w:rPr/>
+        <w:t>L’image s’affiche dans le programme :</w:t>
+      </w:r>
+    </w:p>
+    <w:p w14:noSpellErr="1">
+      <w:pPr>
+        <w:pStyle w:val="Normal"/>
+      </w:pPr>
+      <w:r>
         <w:drawing>
-          <wp:anchor distT="0" distB="0" distL="114300" distR="114300" simplePos="0" relativeHeight="251658240" behindDoc="1" locked="0" layoutInCell="1" allowOverlap="1" wp14:anchorId="16F07500">
-            <wp:simplePos x="0" y="0"/>
-            <wp:positionH relativeFrom="column">
-              <wp:posOffset>1205230</wp:posOffset>
-            </wp:positionH>
-            <wp:positionV relativeFrom="paragraph">
-              <wp:posOffset>385445</wp:posOffset>
-            </wp:positionV>
-            <wp:extent cx="2038350" cy="209550"/>
+          <wp:inline wp14:editId="446364F5" wp14:anchorId="28B42C6D">
+            <wp:extent cx="5467350" cy="3360142"/>
             <wp:effectExtent l="0" t="0" r="0" b="0"/>
-            <wp:wrapTight wrapText="bothSides">
-              <wp:wrapPolygon edited="0">
-                <wp:start x="0" y="0"/>
-                <wp:lineTo x="0" y="19636"/>
-                <wp:lineTo x="21398" y="19636"/>
-                <wp:lineTo x="21398" y="0"/>
-                <wp:lineTo x="0" y="0"/>
-              </wp:wrapPolygon>
-            </wp:wrapTight>
-            <wp:docPr id="3" name="Image 3"/>
+            <wp:docPr id="351064939" name="picture" title=""/>
             <wp:cNvGraphicFramePr>
-              <a:graphicFrameLocks xmlns:a="http://schemas.openxmlformats.org/drawingml/2006/main" noChangeAspect="1"/>
+              <a:graphicFrameLocks noChangeAspect="1"/>
             </wp:cNvGraphicFramePr>
-            <a:graphic xmlns:a="http://schemas.openxmlformats.org/drawingml/2006/main">
+            <a:graphic>
               <a:graphicData uri="http://schemas.openxmlformats.org/drawingml/2006/picture">
-                <pic:pic xmlns:pic="http://schemas.openxmlformats.org/drawingml/2006/picture">
+                <pic:pic>
                   <pic:nvPicPr>
-                    <pic:cNvPr id="1" name=""/>
+                    <pic:cNvPr id="0" name="picture"/>
                     <pic:cNvPicPr/>
                   </pic:nvPicPr>
                   <pic:blipFill>
-                    <a:blip r:embed="rId14">
+                    <a:blip r:embed="R2cfaf6fe08414ebf">
                       <a:extLst>
-                        <a:ext uri="{28A0092B-C50C-407E-A947-70E740481C1C}">
-                          <a14:useLocalDpi xmlns:a14="http://schemas.microsoft.com/office/drawing/2010/main" val="0"/>
+                        <a:ext xmlns:a="http://schemas.openxmlformats.org/drawingml/2006/main" uri="{28A0092B-C50C-407E-A947-70E740481C1C}">
+                          <a14:useLocalDpi val="0"/>
                         </a:ext>
                       </a:extLst>
                     </a:blip>
@@ -831,151 +929,7 @@
                   <pic:spPr>
                     <a:xfrm>
                       <a:off x="0" y="0"/>
-                      <a:ext cx="2038350" cy="209550"/>
-                    </a:xfrm>
-                    <a:prstGeom prst="rect">
-                      <a:avLst/>
-                    </a:prstGeom>
-                  </pic:spPr>
-                </pic:pic>
-              </a:graphicData>
-            </a:graphic>
-            <wp14:sizeRelV relativeFrom="margin">
-              <wp14:pctHeight>0</wp14:pctHeight>
-            </wp14:sizeRelV>
-          </wp:anchor>
-        </w:drawing>
-      </w:r>
-      <w:r>
-        <w:t>L’objet imgView auquel je fais référence dans cette méthode est en fait un objet ImageView représentant l’élément ImageView qui affichera l’image dans la vue. Cet attribut est déclaré plus haut dans le Controller :</w:t>
-      </w:r>
-      <w:r>
-        <w:rPr>
-          <w:noProof/>
-        </w:rPr>
-        <w:t xml:space="preserve"> </w:t>
-      </w:r>
-    </w:p>
-    <w:p>
-      <w:r>
-        <w:t xml:space="preserve">La méthode openImage() du Controller est donc </w:t>
-      </w:r>
-      <w:r>
-        <w:t>exécutée</w:t>
-      </w:r>
-      <w:r>
-        <w:t xml:space="preserve"> chaque fois que l’utilisateur clique sur le bouton, et agit sur la vue de la manière suivante :</w:t>
-      </w:r>
-    </w:p>
-    <w:p>
-      <w:pPr>
-        <w:pStyle w:val="Paragraphedeliste"/>
-        <w:numPr>
-          <w:ilvl w:val="0"/>
-          <w:numId w:val="1"/>
-        </w:numPr>
-      </w:pPr>
-      <w:r>
-        <w:t>Elle défin</w:t>
-      </w:r>
-      <w:r>
-        <w:t>it</w:t>
-      </w:r>
-      <w:r>
-        <w:t xml:space="preserve"> la hauteur et la largeur de imgView pour l’adapter à la taille de l’image. </w:t>
-      </w:r>
-    </w:p>
-    <w:p>
-      <w:pPr>
-        <w:pStyle w:val="Paragraphedeliste"/>
-        <w:numPr>
-          <w:ilvl w:val="0"/>
-          <w:numId w:val="1"/>
-        </w:numPr>
-      </w:pPr>
-      <w:r>
-        <w:t>Elle crée une instance de fileChooser qu’elle configure par une autre méthode définie dans le Controller, et cet objet FileChooser va se charger d’ouvrir une fenêtre de dialogue à l’utilisateur pour lui permettre d’</w:t>
-      </w:r>
-      <w:r>
-        <w:t>ouvrir le fichier souhaité.</w:t>
-      </w:r>
-    </w:p>
-    <w:p>
-      <w:pPr>
-        <w:pStyle w:val="Paragraphedeliste"/>
-        <w:numPr>
-          <w:ilvl w:val="0"/>
-          <w:numId w:val="1"/>
-        </w:numPr>
-      </w:pPr>
-      <w:r>
-        <w:t xml:space="preserve">Lorsque la fenêtre de dialogue se ferme, la méthode showOpenDialog() renvoie un objet File si un fichier a été sélectionné, ou null si l’utilisateur a fermé la fenêtre sans sélectionner de fichier. Si un fichier a bien été retourné, on instancie un objet Image a partir de l’image contenue dans le fichier et on l’affiche en l’assignant à imgView. </w:t>
-      </w:r>
-    </w:p>
-    <w:p>
-      <w:r>
-        <w:t xml:space="preserve">La partie la plus importante et la plus difficile de notre application se trouve dans le package model, il s’agit de la classe ImageEditor, qui dérive de la classe Service&lt;Image&gt;. </w:t>
-      </w:r>
-    </w:p>
-    <w:p>
-      <w:r>
-        <w:t>La classe Service&lt;V&gt; est une classe abstraite</w:t>
-      </w:r>
-      <w:r>
-        <w:t xml:space="preserve"> permettant de gérer un thread. Elle possède une méthode abstraite createTask(), que toute classe fille se doit d’implémenter : cette méthode permet d’instancier un objet Task&lt;V&gt; qui va exécuter une tâche de fond sur un thread secondaire. </w:t>
-      </w:r>
-    </w:p>
-    <w:p>
-      <w:pPr>
-        <w:rPr>
-          <w:i/>
-        </w:rPr>
-      </w:pPr>
-      <w:r>
-        <w:rPr>
-          <w:i/>
-        </w:rPr>
-        <w:t xml:space="preserve">Note : dans les classes Task&lt;V&gt; et Service&lt;V&gt;, V est le type de retour du thread, qui sera déclaré à l’instanciation de l’objet. Ainsi, </w:t>
-      </w:r>
-      <w:r>
-        <w:rPr>
-          <w:i/>
-        </w:rPr>
-        <w:t xml:space="preserve">la méthode Task&lt;Image&gt; createTask() crée et retourne un objet Task qui retourne un objet Image.  </w:t>
-      </w:r>
-    </w:p>
-    <w:p/>
-    <w:p>
-      <w:r>
-        <w:rPr>
-          <w:noProof/>
-          <w:lang w:eastAsia="fr-FR"/>
-        </w:rPr>
-        <w:drawing>
-          <wp:inline distT="0" distB="0" distL="0" distR="0" wp14:anchorId="7C8F1578" wp14:editId="19D006B2">
-            <wp:extent cx="5760720" cy="6502400"/>
-            <wp:effectExtent l="0" t="0" r="0" b="0"/>
-            <wp:docPr id="5" name="Image 5"/>
-            <wp:cNvGraphicFramePr>
-              <a:graphicFrameLocks xmlns:a="http://schemas.openxmlformats.org/drawingml/2006/main" noChangeAspect="1"/>
-            </wp:cNvGraphicFramePr>
-            <a:graphic xmlns:a="http://schemas.openxmlformats.org/drawingml/2006/main">
-              <a:graphicData uri="http://schemas.openxmlformats.org/drawingml/2006/picture">
-                <pic:pic xmlns:pic="http://schemas.openxmlformats.org/drawingml/2006/picture">
-                  <pic:nvPicPr>
-                    <pic:cNvPr id="1" name=""/>
-                    <pic:cNvPicPr/>
-                  </pic:nvPicPr>
-                  <pic:blipFill>
-                    <a:blip r:embed="rId15"/>
-                    <a:stretch>
-                      <a:fillRect/>
-                    </a:stretch>
-                  </pic:blipFill>
-                  <pic:spPr>
-                    <a:xfrm>
-                      <a:off x="0" y="0"/>
-                      <a:ext cx="5760720" cy="6502400"/>
+                      <a:ext cx="5467350" cy="3360142"/>
                     </a:xfrm>
                     <a:prstGeom prst="rect">
                       <a:avLst/>
@@ -988,47 +942,1013 @@
         </w:drawing>
       </w:r>
     </w:p>
-    <w:p/>
-    <w:p>
-      <w:r>
-        <w:t xml:space="preserve">La méthode retourne donc un objet Task&lt;Image&gt;, qui redéfinit sa méthode call(). Le contenu de cette méthode sera le traitement exécuté en arrière-plan par le programme, ici créer et retourner une nouvelle image transformée par les filtres choisis par l’utilisateur. </w:t>
-      </w:r>
-    </w:p>
-    <w:p>
-      <w:r>
-        <w:t xml:space="preserve">Afin de pouvoir y accéder dans la méthode call(), la classe ImageEditor possède deux attributs : </w:t>
-      </w:r>
-    </w:p>
-    <w:p>
-      <w:r>
-        <w:rPr>
-          <w:noProof/>
-          <w:lang w:eastAsia="fr-FR"/>
-        </w:rPr>
-        <w:lastRenderedPageBreak/>
+    <w:p xmlns:wp14="http://schemas.microsoft.com/office/word/2010/wordml" wp14:textId="77777777" wp14:noSpellErr="1">
+      <w:pPr>
+        <w:pStyle w:val="Paragraphedeliste"/>
+        <w:numPr>
+          <w:ilvl w:val="0"/>
+          <w:numId w:val="2"/>
+        </w:numPr>
+        <w:rPr/>
+      </w:pPr>
+      <w:r>
+        <w:rPr/>
+        <w:t>L’utilisateur appuie sur le bouton pour transformer l’image en niveaux de gris, après un court temps de chargement signalé par une barre de progression, l’image transformée est affichée :</w:t>
+      </w:r>
+    </w:p>
+    <w:p w14:noSpellErr="1">
+      <w:pPr>
+        <w:pStyle w:val="Normal"/>
+      </w:pPr>
+      <w:r>
         <w:drawing>
-          <wp:inline distT="0" distB="0" distL="0" distR="0" wp14:anchorId="4944A61A" wp14:editId="7A99EB18">
-            <wp:extent cx="4038600" cy="2876550"/>
+          <wp:inline wp14:editId="2FB4037F" wp14:anchorId="36E1F0BB">
+            <wp:extent cx="4572000" cy="2809875"/>
             <wp:effectExtent l="0" t="0" r="0" b="0"/>
-            <wp:docPr id="6" name="Image 6"/>
+            <wp:docPr id="2105107566" name="picture" title=""/>
             <wp:cNvGraphicFramePr>
-              <a:graphicFrameLocks xmlns:a="http://schemas.openxmlformats.org/drawingml/2006/main" noChangeAspect="1"/>
+              <a:graphicFrameLocks noChangeAspect="1"/>
             </wp:cNvGraphicFramePr>
-            <a:graphic xmlns:a="http://schemas.openxmlformats.org/drawingml/2006/main">
+            <a:graphic>
               <a:graphicData uri="http://schemas.openxmlformats.org/drawingml/2006/picture">
-                <pic:pic xmlns:pic="http://schemas.openxmlformats.org/drawingml/2006/picture">
+                <pic:pic>
                   <pic:nvPicPr>
-                    <pic:cNvPr id="1" name=""/>
+                    <pic:cNvPr id="0" name="picture"/>
                     <pic:cNvPicPr/>
                   </pic:nvPicPr>
                   <pic:blipFill>
-                    <a:blip r:embed="rId16"/>
+                    <a:blip r:embed="Rb4371256bf284424">
+                      <a:extLst>
+                        <a:ext xmlns:a="http://schemas.openxmlformats.org/drawingml/2006/main" uri="{28A0092B-C50C-407E-A947-70E740481C1C}">
+                          <a14:useLocalDpi val="0"/>
+                        </a:ext>
+                      </a:extLst>
+                    </a:blip>
                     <a:stretch>
                       <a:fillRect/>
                     </a:stretch>
                   </pic:blipFill>
                   <pic:spPr>
                     <a:xfrm>
+                      <a:off x="0" y="0"/>
+                      <a:ext cx="4572000" cy="2809875"/>
+                    </a:xfrm>
+                    <a:prstGeom prst="rect">
+                      <a:avLst/>
+                    </a:prstGeom>
+                  </pic:spPr>
+                </pic:pic>
+              </a:graphicData>
+            </a:graphic>
+          </wp:inline>
+        </w:drawing>
+      </w:r>
+    </w:p>
+    <w:p xmlns:wp14="http://schemas.microsoft.com/office/word/2010/wordml" wp14:textId="77777777" wp14:noSpellErr="1">
+      <w:pPr>
+        <w:pStyle w:val="Paragraphedeliste"/>
+        <w:numPr>
+          <w:ilvl w:val="0"/>
+          <w:numId w:val="2"/>
+        </w:numPr>
+        <w:rPr/>
+      </w:pPr>
+      <w:r>
+        <w:rPr/>
+        <w:t>L’utilisateur ouvre le menu des rendus RGB, et sélectionne une couleur dans le menu :</w:t>
+      </w:r>
+    </w:p>
+    <w:p w14:noSpellErr="1">
+      <w:pPr>
+        <w:pStyle w:val="Normal"/>
+      </w:pPr>
+    </w:p>
+    <w:p w14:noSpellErr="1">
+      <w:pPr>
+        <w:pStyle w:val="Normal"/>
+      </w:pPr>
+      <w:r>
+        <w:drawing>
+          <wp:inline wp14:editId="2E67727F" wp14:anchorId="0D5E8997">
+            <wp:extent cx="5495616" cy="3415422"/>
+            <wp:effectExtent l="0" t="0" r="0" b="0"/>
+            <wp:docPr id="1698915361" name="picture" title=""/>
+            <wp:cNvGraphicFramePr>
+              <a:graphicFrameLocks noChangeAspect="1"/>
+            </wp:cNvGraphicFramePr>
+            <a:graphic>
+              <a:graphicData uri="http://schemas.openxmlformats.org/drawingml/2006/picture">
+                <pic:pic>
+                  <pic:nvPicPr>
+                    <pic:cNvPr id="0" name="picture"/>
+                    <pic:cNvPicPr/>
+                  </pic:nvPicPr>
+                  <pic:blipFill>
+                    <a:blip r:embed="Ra812c8811fb04749">
+                      <a:extLst>
+                        <a:ext xmlns:a="http://schemas.openxmlformats.org/drawingml/2006/main" uri="{28A0092B-C50C-407E-A947-70E740481C1C}">
+                          <a14:useLocalDpi val="0"/>
+                        </a:ext>
+                      </a:extLst>
+                    </a:blip>
+                    <a:srcRect l="27363" t="17404" r="22553" b="27138"/>
+                    <a:stretch>
+                      <a:fillRect/>
+                    </a:stretch>
+                  </pic:blipFill>
+                  <pic:spPr xmlns:pic="http://schemas.openxmlformats.org/drawingml/2006/picture">
+                    <a:xfrm xmlns:a="http://schemas.openxmlformats.org/drawingml/2006/main" rot="0" flipH="0" flipV="0">
+                      <a:off x="0" y="0"/>
+                      <a:ext cx="5495616" cy="3415422"/>
+                    </a:xfrm>
+                    <a:prstGeom xmlns:a="http://schemas.openxmlformats.org/drawingml/2006/main" prst="rect">
+                      <a:avLst/>
+                    </a:prstGeom>
+                  </pic:spPr>
+                </pic:pic>
+              </a:graphicData>
+            </a:graphic>
+          </wp:inline>
+        </w:drawing>
+      </w:r>
+    </w:p>
+    <w:p xmlns:wp14="http://schemas.microsoft.com/office/word/2010/wordml" wp14:textId="77777777" wp14:noSpellErr="1">
+      <w:pPr>
+        <w:pStyle w:val="Paragraphedeliste"/>
+        <w:numPr>
+          <w:ilvl w:val="0"/>
+          <w:numId w:val="2"/>
+        </w:numPr>
+        <w:rPr/>
+      </w:pPr>
+      <w:r>
+        <w:rPr/>
+        <w:t>Comme pour la transformation en niveaux de gris, l’image s’affiche après l’opération :</w:t>
+      </w:r>
+    </w:p>
+    <w:p w14:noSpellErr="1">
+      <w:pPr>
+        <w:pStyle w:val="Normal"/>
+      </w:pPr>
+      <w:r>
+        <w:drawing>
+          <wp:inline wp14:editId="6B123356" wp14:anchorId="428FC991">
+            <wp:extent cx="6048375" cy="3717230"/>
+            <wp:effectExtent l="0" t="0" r="0" b="0"/>
+            <wp:docPr id="372003307" name="picture" title=""/>
+            <wp:cNvGraphicFramePr>
+              <a:graphicFrameLocks noChangeAspect="1"/>
+            </wp:cNvGraphicFramePr>
+            <a:graphic>
+              <a:graphicData uri="http://schemas.openxmlformats.org/drawingml/2006/picture">
+                <pic:pic>
+                  <pic:nvPicPr>
+                    <pic:cNvPr id="0" name="picture"/>
+                    <pic:cNvPicPr/>
+                  </pic:nvPicPr>
+                  <pic:blipFill>
+                    <a:blip r:embed="R37fc4e6d860042fd">
+                      <a:extLst>
+                        <a:ext xmlns:a="http://schemas.openxmlformats.org/drawingml/2006/main" uri="{28A0092B-C50C-407E-A947-70E740481C1C}">
+                          <a14:useLocalDpi val="0"/>
+                        </a:ext>
+                      </a:extLst>
+                    </a:blip>
+                    <a:stretch>
+                      <a:fillRect/>
+                    </a:stretch>
+                  </pic:blipFill>
+                  <pic:spPr>
+                    <a:xfrm>
+                      <a:off x="0" y="0"/>
+                      <a:ext cx="6048375" cy="3717230"/>
+                    </a:xfrm>
+                    <a:prstGeom prst="rect">
+                      <a:avLst/>
+                    </a:prstGeom>
+                  </pic:spPr>
+                </pic:pic>
+              </a:graphicData>
+            </a:graphic>
+          </wp:inline>
+        </w:drawing>
+      </w:r>
+    </w:p>
+    <w:p xmlns:wp14="http://schemas.microsoft.com/office/word/2010/wordml" wp14:textId="77777777">
+      <w:pPr>
+        <w:pStyle w:val="Paragraphedeliste"/>
+        <w:numPr>
+          <w:ilvl w:val="0"/>
+          <w:numId w:val="2"/>
+        </w:numPr>
+        <w:rPr/>
+      </w:pPr>
+      <w:r>
+        <w:rPr/>
+        <w:t xml:space="preserve">Enfin, l’utilisateur est satisfait et souhaite enregistrer son dur labeur. Il clique pour cela sur le bouton </w:t>
+      </w:r>
+      <w:proofErr w:type="spellStart"/>
+      <w:r>
+        <w:rPr/>
+        <w:t>save</w:t>
+      </w:r>
+      <w:proofErr w:type="spellEnd"/>
+      <w:r>
+        <w:rPr/>
+        <w:t xml:space="preserve">, qui ouvre une nouvelle fois une fenêtre de dialogue pour sélectionner l’emplacement auquel sauvegarder le fichier image : </w:t>
+      </w:r>
+    </w:p>
+    <w:p w14:noSpellErr="1">
+      <w:pPr>
+        <w:pStyle w:val="Normal"/>
+      </w:pPr>
+      <w:r>
+        <w:drawing>
+          <wp:inline wp14:editId="60998B63" wp14:anchorId="2CE0AB79">
+            <wp:extent cx="5943600" cy="4668202"/>
+            <wp:effectExtent l="0" t="0" r="0" b="0"/>
+            <wp:docPr id="1370554916" name="picture" title=""/>
+            <wp:cNvGraphicFramePr>
+              <a:graphicFrameLocks noChangeAspect="1"/>
+            </wp:cNvGraphicFramePr>
+            <a:graphic>
+              <a:graphicData uri="http://schemas.openxmlformats.org/drawingml/2006/picture">
+                <pic:pic>
+                  <pic:nvPicPr>
+                    <pic:cNvPr id="0" name="picture"/>
+                    <pic:cNvPicPr/>
+                  </pic:nvPicPr>
+                  <pic:blipFill>
+                    <a:blip r:embed="Rceb7e10404c44b97">
+                      <a:extLst>
+                        <a:ext xmlns:a="http://schemas.openxmlformats.org/drawingml/2006/main" uri="{28A0092B-C50C-407E-A947-70E740481C1C}">
+                          <a14:useLocalDpi val="0"/>
+                        </a:ext>
+                      </a:extLst>
+                    </a:blip>
+                    <a:stretch>
+                      <a:fillRect/>
+                    </a:stretch>
+                  </pic:blipFill>
+                  <pic:spPr>
+                    <a:xfrm>
+                      <a:off x="0" y="0"/>
+                      <a:ext cx="5943600" cy="4668202"/>
+                    </a:xfrm>
+                    <a:prstGeom prst="rect">
+                      <a:avLst/>
+                    </a:prstGeom>
+                  </pic:spPr>
+                </pic:pic>
+              </a:graphicData>
+            </a:graphic>
+          </wp:inline>
+        </w:drawing>
+      </w:r>
+    </w:p>
+    <w:p xmlns:wp14="http://schemas.microsoft.com/office/word/2010/wordml" wp14:textId="77777777"/>
+    <w:p>
+      <w:pPr>
+        <w:pStyle w:val="Paragraphedeliste"/>
+        <w:numPr>
+          <w:ilvl w:val="0"/>
+          <w:numId w:val="2"/>
+        </w:numPr>
+        <w:rPr>
+          <w:sz w:val="22"/>
+          <w:szCs w:val="22"/>
+        </w:rPr>
+      </w:pPr>
+      <w:r>
+        <w:rPr/>
+        <w:t xml:space="preserve">Le fichier est sauvegardé, l’utilisateur peut fermer le programme et ouvrir le fichier dans son </w:t>
+      </w:r>
+      <w:proofErr w:type="spellStart"/>
+      <w:r>
+        <w:rPr/>
+        <w:t>visualiseur</w:t>
+      </w:r>
+      <w:proofErr w:type="spellEnd"/>
+      <w:r>
+        <w:rPr/>
+        <w:t xml:space="preserve"> d’image par défaut : </w:t>
+      </w:r>
+      <w:r>
+        <w:drawing>
+          <wp:inline wp14:editId="7CA9D313" wp14:anchorId="05B7F9F1">
+            <wp:extent cx="5524498" cy="3714750"/>
+            <wp:effectExtent l="0" t="0" r="0" b="0"/>
+            <wp:docPr id="562811775" name="picture" title=""/>
+            <wp:cNvGraphicFramePr>
+              <a:graphicFrameLocks noChangeAspect="1"/>
+            </wp:cNvGraphicFramePr>
+            <a:graphic>
+              <a:graphicData uri="http://schemas.openxmlformats.org/drawingml/2006/picture">
+                <pic:pic>
+                  <pic:nvPicPr>
+                    <pic:cNvPr id="0" name="picture"/>
+                    <pic:cNvPicPr/>
+                  </pic:nvPicPr>
+                  <pic:blipFill>
+                    <a:blip r:embed="R8e7075c987f042c1">
+                      <a:extLst>
+                        <a:ext xmlns:a="http://schemas.openxmlformats.org/drawingml/2006/main" uri="{28A0092B-C50C-407E-A947-70E740481C1C}">
+                          <a14:useLocalDpi val="0"/>
+                        </a:ext>
+                      </a:extLst>
+                    </a:blip>
+                    <a:stretch>
+                      <a:fillRect/>
+                    </a:stretch>
+                  </pic:blipFill>
+                  <pic:spPr>
+                    <a:xfrm>
+                      <a:off x="0" y="0"/>
+                      <a:ext cx="5524498" cy="3714750"/>
+                    </a:xfrm>
+                    <a:prstGeom prst="rect">
+                      <a:avLst/>
+                    </a:prstGeom>
+                  </pic:spPr>
+                </pic:pic>
+              </a:graphicData>
+            </a:graphic>
+          </wp:inline>
+        </w:drawing>
+      </w:r>
+    </w:p>
+    <w:p>
+      <w:pPr>
+        <w:pStyle w:val="Normal"/>
+      </w:pPr>
+    </w:p>
+    <w:p xmlns:wp14="http://schemas.microsoft.com/office/word/2010/wordml" wp14:textId="04B47E50">
+      <w:pPr>
+        <w:pStyle w:val="Normal"/>
+      </w:pPr>
+      <w:r>
+        <w:rPr/>
+        <w:t xml:space="preserve">L’architecture de l’application est basée sur un modèle MVC : notre projet contient une vue FXML, une classe métier </w:t>
+      </w:r>
+      <w:proofErr w:type="spellStart"/>
+      <w:r>
+        <w:rPr/>
+        <w:t>ImageEditor</w:t>
+      </w:r>
+      <w:proofErr w:type="spellEnd"/>
+      <w:r>
+        <w:rPr/>
+        <w:t xml:space="preserve"> ainsi qu’une classe Controller faisant la liaison entre les deux. </w:t>
+      </w:r>
+    </w:p>
+    <w:p xmlns:wp14="http://schemas.microsoft.com/office/word/2010/wordml" wp14:textId="77777777"/>
+    <w:p xmlns:wp14="http://schemas.microsoft.com/office/word/2010/wordml" wp14:textId="77777777" wp14:noSpellErr="1">
+      <w:r>
+        <w:rPr/>
+        <w:t>Le Controller peut agir sur la vue, ainsi que réagir à des évènements provenant de celle-ci.</w:t>
+      </w:r>
+    </w:p>
+    <w:p xmlns:wp14="http://schemas.microsoft.com/office/word/2010/wordml" wp14:textId="77777777" wp14:noSpellErr="1">
+      <w:r>
+        <w:rPr/>
+        <w:t>Exemple : ouvrir une image</w:t>
+      </w:r>
+    </w:p>
+    <w:p xmlns:wp14="http://schemas.microsoft.com/office/word/2010/wordml" wp14:textId="77777777" wp14:noSpellErr="1">
+      <w:r>
+        <w:rPr/>
+        <w:t>Dans ma vue, je crée un bouton pour permettre à l’utilisateur d’ouvrir une image :</w:t>
+      </w:r>
+    </w:p>
+    <w:p xmlns:wp14="http://schemas.microsoft.com/office/word/2010/wordml" wp14:textId="77777777">
+      <w:r>
+        <w:drawing>
+          <wp:inline xmlns:wp14="http://schemas.microsoft.com/office/word/2010/wordprocessingDrawing" wp14:editId="462AF5D2" wp14:anchorId="54E8E56B">
+            <wp:extent cx="5410198" cy="247650"/>
+            <wp:effectExtent l="0" t="0" r="0" b="0"/>
+            <wp:docPr id="634108242" name="picture" title=""/>
+            <wp:cNvGraphicFramePr>
+              <a:graphicFrameLocks noChangeAspect="1"/>
+            </wp:cNvGraphicFramePr>
+            <a:graphic>
+              <a:graphicData uri="http://schemas.openxmlformats.org/drawingml/2006/picture">
+                <pic:pic>
+                  <pic:nvPicPr>
+                    <pic:cNvPr id="0" name="picture"/>
+                    <pic:cNvPicPr/>
+                  </pic:nvPicPr>
+                  <pic:blipFill>
+                    <a:blip r:embed="Rdc8499f6041d4351">
+                      <a:extLst>
+                        <a:ext xmlns:a="http://schemas.openxmlformats.org/drawingml/2006/main" uri="{28A0092B-C50C-407E-A947-70E740481C1C}">
+                          <a14:useLocalDpi val="0"/>
+                        </a:ext>
+                      </a:extLst>
+                    </a:blip>
+                    <a:stretch>
+                      <a:fillRect/>
+                    </a:stretch>
+                  </pic:blipFill>
+                  <pic:spPr>
+                    <a:xfrm rot="0" flipH="0" flipV="0">
+                      <a:off x="0" y="0"/>
+                      <a:ext cx="5410198" cy="247650"/>
+                    </a:xfrm>
+                    <a:prstGeom prst="rect">
+                      <a:avLst/>
+                    </a:prstGeom>
+                  </pic:spPr>
+                </pic:pic>
+              </a:graphicData>
+            </a:graphic>
+          </wp:inline>
+        </w:drawing>
+      </w:r>
+    </w:p>
+    <w:p xmlns:wp14="http://schemas.microsoft.com/office/word/2010/wordml" wp14:textId="77777777">
+      <w:r>
+        <w:rPr/>
+        <w:t>On voit que j’y associe une méthode en lui donnant l’attribut « </w:t>
+      </w:r>
+      <w:proofErr w:type="spellStart"/>
+      <w:r>
+        <w:rPr/>
+        <w:t>onAction</w:t>
+      </w:r>
+      <w:proofErr w:type="spellEnd"/>
+      <w:r>
+        <w:rPr/>
+        <w:t>= ‘#</w:t>
+      </w:r>
+      <w:proofErr w:type="spellStart"/>
+      <w:r>
+        <w:rPr/>
+        <w:t>openImage</w:t>
+      </w:r>
+      <w:proofErr w:type="spellEnd"/>
+      <w:r>
+        <w:rPr/>
+        <w:t>’ ». Je déclare cette méthode avec le préfixe @FXML dans mon Controller :</w:t>
+      </w:r>
+    </w:p>
+    <w:p xmlns:wp14="http://schemas.microsoft.com/office/word/2010/wordml" wp14:textId="77777777">
+      <w:r>
+        <w:drawing>
+          <wp:inline xmlns:wp14="http://schemas.microsoft.com/office/word/2010/wordprocessingDrawing" wp14:editId="5BA90407" wp14:anchorId="68951901">
+            <wp:extent cx="5362576" cy="2362200"/>
+            <wp:effectExtent l="0" t="0" r="9525" b="0"/>
+            <wp:docPr id="438859028" name="picture" title=""/>
+            <wp:cNvGraphicFramePr>
+              <a:graphicFrameLocks noChangeAspect="1"/>
+            </wp:cNvGraphicFramePr>
+            <a:graphic>
+              <a:graphicData uri="http://schemas.openxmlformats.org/drawingml/2006/picture">
+                <pic:pic>
+                  <pic:nvPicPr>
+                    <pic:cNvPr id="0" name="picture"/>
+                    <pic:cNvPicPr/>
+                  </pic:nvPicPr>
+                  <pic:blipFill>
+                    <a:blip r:embed="R0916f76fa82e4725">
+                      <a:extLst>
+                        <a:ext xmlns:a="http://schemas.openxmlformats.org/drawingml/2006/main" uri="{28A0092B-C50C-407E-A947-70E740481C1C}">
+                          <a14:useLocalDpi val="0"/>
+                        </a:ext>
+                      </a:extLst>
+                    </a:blip>
+                    <a:stretch>
+                      <a:fillRect/>
+                    </a:stretch>
+                  </pic:blipFill>
+                  <pic:spPr>
+                    <a:xfrm rot="0" flipH="0" flipV="0">
+                      <a:off x="0" y="0"/>
+                      <a:ext cx="5362576" cy="2362200"/>
+                    </a:xfrm>
+                    <a:prstGeom prst="rect">
+                      <a:avLst/>
+                    </a:prstGeom>
+                  </pic:spPr>
+                </pic:pic>
+              </a:graphicData>
+            </a:graphic>
+          </wp:inline>
+        </w:drawing>
+      </w:r>
+    </w:p>
+    <w:p xmlns:wp14="http://schemas.microsoft.com/office/word/2010/wordml" wp14:textId="055C2A42">
+      <w:pPr>
+        <w:pStyle w:val="Normal"/>
+        <w:rPr>
+          <w:noProof/>
+        </w:rPr>
+      </w:pPr>
+      <w:r>
+        <w:rPr/>
+        <w:t xml:space="preserve">L’objet </w:t>
+      </w:r>
+      <w:proofErr w:type="spellStart"/>
+      <w:r>
+        <w:rPr/>
+        <w:t>imgView</w:t>
+      </w:r>
+      <w:proofErr w:type="spellEnd"/>
+      <w:r>
+        <w:rPr/>
+        <w:t xml:space="preserve"> auquel je fais référence dans cette méthode est en fait un objet </w:t>
+      </w:r>
+      <w:proofErr w:type="spellStart"/>
+      <w:r>
+        <w:rPr/>
+        <w:t>ImageView</w:t>
+      </w:r>
+      <w:proofErr w:type="spellEnd"/>
+      <w:r>
+        <w:rPr/>
+        <w:t xml:space="preserve"> représentant l’élément </w:t>
+      </w:r>
+      <w:proofErr w:type="spellStart"/>
+      <w:r>
+        <w:rPr/>
+        <w:t>ImageView</w:t>
+      </w:r>
+      <w:proofErr w:type="spellEnd"/>
+      <w:r>
+        <w:rPr/>
+        <w:t xml:space="preserve"> </w:t>
+      </w:r>
+      <w:r>
+        <w:rPr/>
+        <w:t>qui</w:t>
+      </w:r>
+      <w:r>
+        <w:rPr/>
+        <w:t xml:space="preserve"> affichera l’image dans la vue. Cet attribut est déclaré plus haut dans le Controller :</w:t>
+      </w:r>
+      <w:r>
+        <w:rPr>
+          <w:noProof/>
+        </w:rPr>
+        <w:t xml:space="preserve"> </w:t>
+      </w:r>
+      <w:r>
+        <w:drawing>
+          <wp:inline xmlns:wp14="http://schemas.microsoft.com/office/word/2010/wordprocessingDrawing" wp14:editId="534170D3" wp14:anchorId="0CC4171E">
+            <wp:extent cx="2038350" cy="209550"/>
+            <wp:effectExtent l="0" t="0" r="0" b="0"/>
+            <wp:docPr id="426033120" name="picture" title=""/>
+            <wp:cNvGraphicFramePr>
+              <a:graphicFrameLocks noChangeAspect="1"/>
+            </wp:cNvGraphicFramePr>
+            <a:graphic>
+              <a:graphicData uri="http://schemas.openxmlformats.org/drawingml/2006/picture">
+                <pic:pic>
+                  <pic:nvPicPr>
+                    <pic:cNvPr id="0" name="picture"/>
+                    <pic:cNvPicPr/>
+                  </pic:nvPicPr>
+                  <pic:blipFill>
+                    <a:blip r:embed="R6d8407e197ef414e">
+                      <a:extLst xmlns:a="http://schemas.openxmlformats.org/drawingml/2006/main">
+                        <a:ext uri="{28A0092B-C50C-407E-A947-70E740481C1C}">
+                          <a14:useLocalDpi xmlns:a14="http://schemas.microsoft.com/office/drawing/2010/main" val="0"/>
+                        </a:ext>
+                      </a:extLst>
+                    </a:blip>
+                    <a:stretch>
+                      <a:fillRect/>
+                    </a:stretch>
+                  </pic:blipFill>
+                  <pic:spPr xmlns:pic="http://schemas.openxmlformats.org/drawingml/2006/picture">
+                    <a:xfrm xmlns:a="http://schemas.openxmlformats.org/drawingml/2006/main" rot="0" flipH="0" flipV="0">
+                      <a:off x="0" y="0"/>
+                      <a:ext cx="2038350" cy="209550"/>
+                    </a:xfrm>
+                    <a:prstGeom xmlns:a="http://schemas.openxmlformats.org/drawingml/2006/main" prst="rect">
+                      <a:avLst/>
+                    </a:prstGeom>
+                  </pic:spPr>
+                </pic:pic>
+              </a:graphicData>
+            </a:graphic>
+          </wp:inline>
+        </w:drawing>
+      </w:r>
+    </w:p>
+    <w:p xmlns:wp14="http://schemas.microsoft.com/office/word/2010/wordml" wp14:textId="77777777">
+      <w:r>
+        <w:rPr/>
+        <w:t xml:space="preserve">La méthode </w:t>
+      </w:r>
+      <w:proofErr w:type="spellStart"/>
+      <w:r>
+        <w:rPr/>
+        <w:t>openImage</w:t>
+      </w:r>
+      <w:proofErr w:type="spellEnd"/>
+      <w:r>
+        <w:rPr/>
+        <w:t xml:space="preserve">() du Controller est donc </w:t>
+      </w:r>
+      <w:r>
+        <w:rPr/>
+        <w:t>exécutée</w:t>
+      </w:r>
+      <w:r>
+        <w:rPr/>
+        <w:t xml:space="preserve"> chaque fois que l’utilisateur clique sur le bouton, et agit sur la vue de la manière suivante :</w:t>
+      </w:r>
+    </w:p>
+    <w:p xmlns:wp14="http://schemas.microsoft.com/office/word/2010/wordml" wp14:textId="77777777">
+      <w:pPr>
+        <w:pStyle w:val="Paragraphedeliste"/>
+        <w:numPr>
+          <w:ilvl w:val="0"/>
+          <w:numId w:val="1"/>
+        </w:numPr>
+        <w:rPr/>
+      </w:pPr>
+      <w:r>
+        <w:rPr/>
+        <w:t>Elle défin</w:t>
+      </w:r>
+      <w:r>
+        <w:rPr/>
+        <w:t>it</w:t>
+      </w:r>
+      <w:r>
+        <w:rPr/>
+        <w:t xml:space="preserve"> la hauteur et la largeur de </w:t>
+      </w:r>
+      <w:proofErr w:type="spellStart"/>
+      <w:r>
+        <w:rPr/>
+        <w:t>imgView</w:t>
+      </w:r>
+      <w:proofErr w:type="spellEnd"/>
+      <w:r>
+        <w:rPr/>
+        <w:t xml:space="preserve"> pour l’adapter à la taille de l’image. </w:t>
+      </w:r>
+    </w:p>
+    <w:p xmlns:wp14="http://schemas.microsoft.com/office/word/2010/wordml" wp14:textId="77777777">
+      <w:pPr>
+        <w:pStyle w:val="Paragraphedeliste"/>
+        <w:numPr>
+          <w:ilvl w:val="0"/>
+          <w:numId w:val="1"/>
+        </w:numPr>
+        <w:rPr/>
+      </w:pPr>
+      <w:r>
+        <w:rPr/>
+        <w:t xml:space="preserve">Elle crée une instance de </w:t>
+      </w:r>
+      <w:proofErr w:type="spellStart"/>
+      <w:r>
+        <w:rPr/>
+        <w:t>fileChooser</w:t>
+      </w:r>
+      <w:proofErr w:type="spellEnd"/>
+      <w:r>
+        <w:rPr/>
+        <w:t xml:space="preserve"> qu’elle configure par une autre méthode définie dans le Controller, et cet objet </w:t>
+      </w:r>
+      <w:proofErr w:type="spellStart"/>
+      <w:r>
+        <w:rPr/>
+        <w:t>FileChooser</w:t>
+      </w:r>
+      <w:proofErr w:type="spellEnd"/>
+      <w:r>
+        <w:rPr/>
+        <w:t xml:space="preserve"> va se charger d’ouvrir une fenêtre de dialogue à l’utilisateur pour lui permettre d’</w:t>
+      </w:r>
+      <w:r>
+        <w:rPr/>
+        <w:t>ouvrir le fichier souhaité.</w:t>
+      </w:r>
+    </w:p>
+    <w:p xmlns:wp14="http://schemas.microsoft.com/office/word/2010/wordml" wp14:textId="77777777">
+      <w:pPr>
+        <w:pStyle w:val="Paragraphedeliste"/>
+        <w:numPr>
+          <w:ilvl w:val="0"/>
+          <w:numId w:val="1"/>
+        </w:numPr>
+        <w:rPr/>
+      </w:pPr>
+      <w:r>
+        <w:rPr/>
+        <w:t xml:space="preserve">Lorsque la fenêtre de dialogue se ferme, la méthode </w:t>
+      </w:r>
+      <w:proofErr w:type="spellStart"/>
+      <w:r>
+        <w:rPr/>
+        <w:t>showOpenDialog</w:t>
+      </w:r>
+      <w:proofErr w:type="spellEnd"/>
+      <w:r>
+        <w:rPr/>
+        <w:t xml:space="preserve">() renvoie un objet File si un fichier a été sélectionné, ou </w:t>
+      </w:r>
+      <w:proofErr w:type="spellStart"/>
+      <w:r>
+        <w:rPr/>
+        <w:t>null</w:t>
+      </w:r>
+      <w:proofErr w:type="spellEnd"/>
+      <w:r>
+        <w:rPr/>
+        <w:t xml:space="preserve"> si l’utilisateur a fermé la fenêtre sans sélectionner de fichier. Si un fichier a bien été retourné, on instancie un objet Image </w:t>
+      </w:r>
+      <w:proofErr w:type="gramStart"/>
+      <w:r>
+        <w:rPr/>
+        <w:t>a</w:t>
+      </w:r>
+      <w:proofErr w:type="gramEnd"/>
+      <w:r>
+        <w:rPr/>
+        <w:t xml:space="preserve"> partir de l’image contenue dans le fichier et on l’affiche en l’assignant à </w:t>
+      </w:r>
+      <w:proofErr w:type="spellStart"/>
+      <w:r>
+        <w:rPr/>
+        <w:t>imgView</w:t>
+      </w:r>
+      <w:proofErr w:type="spellEnd"/>
+      <w:r>
+        <w:rPr/>
+        <w:t xml:space="preserve">. </w:t>
+      </w:r>
+    </w:p>
+    <w:p xmlns:wp14="http://schemas.microsoft.com/office/word/2010/wordml" wp14:textId="77777777">
+      <w:r>
+        <w:rPr/>
+        <w:t xml:space="preserve">La partie la plus importante et la plus difficile de notre application se trouve dans le package model, il s’agit de la classe </w:t>
+      </w:r>
+      <w:proofErr w:type="spellStart"/>
+      <w:r>
+        <w:rPr/>
+        <w:t>ImageEditor</w:t>
+      </w:r>
+      <w:proofErr w:type="spellEnd"/>
+      <w:r>
+        <w:rPr/>
+        <w:t xml:space="preserve">, qui dérive de la classe Service&lt;Image&gt;. </w:t>
+      </w:r>
+    </w:p>
+    <w:p xmlns:wp14="http://schemas.microsoft.com/office/word/2010/wordml" wp14:textId="77777777">
+      <w:r>
+        <w:rPr/>
+        <w:t>La classe Service&lt;V&gt; est une classe abstraite</w:t>
+      </w:r>
+      <w:r>
+        <w:rPr/>
+        <w:t xml:space="preserve"> permettant de gérer un thread. Elle possède une méthode abstraite </w:t>
+      </w:r>
+      <w:proofErr w:type="spellStart"/>
+      <w:r>
+        <w:rPr/>
+        <w:t>createTask</w:t>
+      </w:r>
+      <w:proofErr w:type="spellEnd"/>
+      <w:r>
+        <w:rPr/>
+        <w:t xml:space="preserve">(), que toute classe fille se doit d’implémenter : cette méthode permet d’instancier un objet </w:t>
+      </w:r>
+      <w:proofErr w:type="spellStart"/>
+      <w:r>
+        <w:rPr/>
+        <w:t>Task</w:t>
+      </w:r>
+      <w:proofErr w:type="spellEnd"/>
+      <w:r>
+        <w:rPr/>
+        <w:t xml:space="preserve">&lt;V&gt; qui va exécuter une tâche de fond sur un thread secondaire. </w:t>
+      </w:r>
+    </w:p>
+    <w:p xmlns:wp14="http://schemas.microsoft.com/office/word/2010/wordml" wp14:textId="77777777">
+      <w:pPr>
+        <w:rPr>
+          <w:i w:val="1"/>
+          <w:iCs w:val="1"/>
+        </w:rPr>
+      </w:pPr>
+      <w:r>
+        <w:rPr>
+          <w:i w:val="1"/>
+          <w:iCs w:val="1"/>
+        </w:rPr>
+        <w:t xml:space="preserve">Note : dans les classes </w:t>
+      </w:r>
+      <w:proofErr w:type="spellStart"/>
+      <w:r>
+        <w:rPr>
+          <w:i w:val="1"/>
+          <w:iCs w:val="1"/>
+        </w:rPr>
+        <w:t>Task</w:t>
+      </w:r>
+      <w:proofErr w:type="spellEnd"/>
+      <w:r>
+        <w:rPr>
+          <w:i w:val="1"/>
+          <w:iCs w:val="1"/>
+        </w:rPr>
+        <w:t xml:space="preserve">&lt;V&gt; et Service&lt;V&gt;, V est le type de retour du thread, qui sera déclaré à l’instanciation de l’objet. Ainsi, </w:t>
+      </w:r>
+      <w:r>
+        <w:rPr>
+          <w:i w:val="1"/>
+          <w:iCs w:val="1"/>
+        </w:rPr>
+        <w:t xml:space="preserve">la méthode </w:t>
+      </w:r>
+      <w:proofErr w:type="spellStart"/>
+      <w:r>
+        <w:rPr>
+          <w:i w:val="1"/>
+          <w:iCs w:val="1"/>
+        </w:rPr>
+        <w:t>Task</w:t>
+      </w:r>
+      <w:proofErr w:type="spellEnd"/>
+      <w:r>
+        <w:rPr>
+          <w:i w:val="1"/>
+          <w:iCs w:val="1"/>
+        </w:rPr>
+        <w:t xml:space="preserve">&lt;Image&gt; </w:t>
+      </w:r>
+      <w:proofErr w:type="spellStart"/>
+      <w:r>
+        <w:rPr>
+          <w:i w:val="1"/>
+          <w:iCs w:val="1"/>
+        </w:rPr>
+        <w:t>createTask</w:t>
+      </w:r>
+      <w:proofErr w:type="spellEnd"/>
+      <w:r>
+        <w:rPr>
+          <w:i w:val="1"/>
+          <w:iCs w:val="1"/>
+        </w:rPr>
+        <w:t xml:space="preserve">() crée et retourne un objet </w:t>
+      </w:r>
+      <w:proofErr w:type="spellStart"/>
+      <w:r>
+        <w:rPr>
+          <w:i w:val="1"/>
+          <w:iCs w:val="1"/>
+        </w:rPr>
+        <w:t>Task</w:t>
+      </w:r>
+      <w:proofErr w:type="spellEnd"/>
+      <w:r>
+        <w:rPr>
+          <w:i w:val="1"/>
+          <w:iCs w:val="1"/>
+        </w:rPr>
+        <w:t xml:space="preserve"> qui retourne un objet Image.  </w:t>
+      </w:r>
+    </w:p>
+    <w:p xmlns:wp14="http://schemas.microsoft.com/office/word/2010/wordml" wp14:textId="77777777"/>
+    <w:p xmlns:wp14="http://schemas.microsoft.com/office/word/2010/wordml" wp14:textId="77777777">
+      <w:r>
+        <w:drawing>
+          <wp:inline xmlns:wp14="http://schemas.microsoft.com/office/word/2010/wordprocessingDrawing" wp14:editId="19D7D464" wp14:anchorId="7C8F1578">
+            <wp:extent cx="5760720" cy="6502399"/>
+            <wp:effectExtent l="0" t="0" r="0" b="0"/>
+            <wp:docPr id="400581140" name="picture" title=""/>
+            <wp:cNvGraphicFramePr>
+              <a:graphicFrameLocks noChangeAspect="1"/>
+            </wp:cNvGraphicFramePr>
+            <a:graphic>
+              <a:graphicData uri="http://schemas.openxmlformats.org/drawingml/2006/picture">
+                <pic:pic>
+                  <pic:nvPicPr>
+                    <pic:cNvPr id="0" name="picture"/>
+                    <pic:cNvPicPr/>
+                  </pic:nvPicPr>
+                  <pic:blipFill>
+                    <a:blip r:embed="Rdf841d3d072a40ce">
+                      <a:extLst>
+                        <a:ext xmlns:a="http://schemas.openxmlformats.org/drawingml/2006/main" uri="{28A0092B-C50C-407E-A947-70E740481C1C}">
+                          <a14:useLocalDpi val="0"/>
+                        </a:ext>
+                      </a:extLst>
+                    </a:blip>
+                    <a:stretch>
+                      <a:fillRect/>
+                    </a:stretch>
+                  </pic:blipFill>
+                  <pic:spPr>
+                    <a:xfrm rot="0" flipH="0" flipV="0">
+                      <a:off x="0" y="0"/>
+                      <a:ext cx="5760720" cy="6502399"/>
+                    </a:xfrm>
+                    <a:prstGeom prst="rect">
+                      <a:avLst/>
+                    </a:prstGeom>
+                  </pic:spPr>
+                </pic:pic>
+              </a:graphicData>
+            </a:graphic>
+          </wp:inline>
+        </w:drawing>
+      </w:r>
+    </w:p>
+    <w:p xmlns:wp14="http://schemas.microsoft.com/office/word/2010/wordml" wp14:textId="77777777"/>
+    <w:p xmlns:wp14="http://schemas.microsoft.com/office/word/2010/wordml" wp14:textId="77777777">
+      <w:r>
+        <w:rPr/>
+        <w:t xml:space="preserve">La méthode retourne donc un objet </w:t>
+      </w:r>
+      <w:proofErr w:type="spellStart"/>
+      <w:r>
+        <w:rPr/>
+        <w:t>Task</w:t>
+      </w:r>
+      <w:proofErr w:type="spellEnd"/>
+      <w:r>
+        <w:rPr/>
+        <w:t xml:space="preserve">&lt;Image&gt;, qui redéfinit sa méthode </w:t>
+      </w:r>
+      <w:proofErr w:type="gramStart"/>
+      <w:r>
+        <w:rPr/>
+        <w:t>call(</w:t>
+      </w:r>
+      <w:proofErr w:type="gramEnd"/>
+      <w:r>
+        <w:rPr/>
+        <w:t xml:space="preserve">). Le contenu de cette méthode sera le traitement exécuté en arrière-plan par le programme, ici créer et retourner une nouvelle image transformée par les filtres choisis par l’utilisateur. </w:t>
+      </w:r>
+    </w:p>
+    <w:p xmlns:wp14="http://schemas.microsoft.com/office/word/2010/wordml" wp14:textId="387ED5A3">
+      <w:r>
+        <w:rPr/>
+        <w:t xml:space="preserve">Afin de pouvoir y accéder dans la méthode </w:t>
+      </w:r>
+      <w:proofErr w:type="gramStart"/>
+      <w:r>
+        <w:rPr/>
+        <w:t>call(</w:t>
+      </w:r>
+      <w:proofErr w:type="gramEnd"/>
+      <w:r>
+        <w:rPr/>
+        <w:t xml:space="preserve">), la classe </w:t>
+      </w:r>
+      <w:proofErr w:type="spellStart"/>
+      <w:r>
+        <w:rPr/>
+        <w:t>ImageEditor</w:t>
+      </w:r>
+      <w:proofErr w:type="spellEnd"/>
+      <w:r>
+        <w:rPr/>
+        <w:t xml:space="preserve"> possède deux attributs</w:t>
+      </w:r>
+      <w:r>
+        <w:rPr/>
+        <w:t>, une Image et un String représentant la couleur obtenue souhaitée</w:t>
+      </w:r>
+    </w:p>
+    <w:p xmlns:wp14="http://schemas.microsoft.com/office/word/2010/wordml" wp14:textId="77777777">
+      <w:r>
+        <w:drawing>
+          <wp:inline xmlns:wp14="http://schemas.microsoft.com/office/word/2010/wordprocessingDrawing" wp14:editId="7EAF5A57" wp14:anchorId="4944A61A">
+            <wp:extent cx="4038600" cy="2876550"/>
+            <wp:effectExtent l="0" t="0" r="0" b="0"/>
+            <wp:docPr id="2056157890" name="picture" title=""/>
+            <wp:cNvGraphicFramePr>
+              <a:graphicFrameLocks noChangeAspect="1"/>
+            </wp:cNvGraphicFramePr>
+            <a:graphic>
+              <a:graphicData uri="http://schemas.openxmlformats.org/drawingml/2006/picture">
+                <pic:pic>
+                  <pic:nvPicPr>
+                    <pic:cNvPr id="0" name="picture"/>
+                    <pic:cNvPicPr/>
+                  </pic:nvPicPr>
+                  <pic:blipFill>
+                    <a:blip r:embed="R5043ff34268d4d4e">
+                      <a:extLst>
+                        <a:ext xmlns:a="http://schemas.openxmlformats.org/drawingml/2006/main" uri="{28A0092B-C50C-407E-A947-70E740481C1C}">
+                          <a14:useLocalDpi val="0"/>
+                        </a:ext>
+                      </a:extLst>
+                    </a:blip>
+                    <a:stretch>
+                      <a:fillRect/>
+                    </a:stretch>
+                  </pic:blipFill>
+                  <pic:spPr>
+                    <a:xfrm rot="0" flipH="0" flipV="0">
                       <a:off x="0" y="0"/>
                       <a:ext cx="4038600" cy="2876550"/>
                     </a:xfrm>
@@ -1043,44 +1963,127 @@
         </w:drawing>
       </w:r>
     </w:p>
-    <w:p>
-      <w:r>
+    <w:p xmlns:wp14="http://schemas.microsoft.com/office/word/2010/wordml" wp14:textId="77777777" wp14:noSpellErr="1">
+      <w:r>
+        <w:rPr/>
         <w:t>C’est à partir de ces deux attributs que les traitements sont exécutés :</w:t>
       </w:r>
     </w:p>
-    <w:p>
-      <w:r>
-        <w:t xml:space="preserve">Un objet PixelReader va s’occuper de lire l’image pixel par pixel. </w:t>
-      </w:r>
-    </w:p>
-    <w:p>
-      <w:r>
-        <w:t xml:space="preserve">Un objet WritableImage aux mêmes proportions que l’image à modifer servira de canevas au programme pour dessiner une nouvelle pixel par pixel à partir de l’ancienne transformée. </w:t>
-      </w:r>
-    </w:p>
-    <w:p>
-      <w:r>
-        <w:t xml:space="preserve">Un objet PixelWriter écrire les pixels dans l’instance de WritableImage. </w:t>
-      </w:r>
-    </w:p>
-    <w:p>
-      <w:r>
-        <w:t xml:space="preserve">On crée un compteur à 0, et on lit la couleur de chaque pixel de l’image un à un. Selon la couleur choisie par l’utilisateur, un </w:t>
-      </w:r>
-      <w:r>
-        <w:t>filtre particulier est appliqué à chaque pixel :</w:t>
-      </w:r>
-    </w:p>
-    <w:p>
+    <w:p xmlns:wp14="http://schemas.microsoft.com/office/word/2010/wordml" wp14:textId="77777777">
+      <w:r>
+        <w:rPr/>
+        <w:t xml:space="preserve">Un objet </w:t>
+      </w:r>
+      <w:proofErr w:type="spellStart"/>
+      <w:r>
+        <w:rPr/>
+        <w:t>PixelReader</w:t>
+      </w:r>
+      <w:proofErr w:type="spellEnd"/>
+      <w:r>
+        <w:rPr/>
+        <w:t xml:space="preserve"> va s’occuper de lire l’image pixel par pixel. </w:t>
+      </w:r>
+    </w:p>
+    <w:p xmlns:wp14="http://schemas.microsoft.com/office/word/2010/wordml" wp14:textId="4BD1353B">
+      <w:r>
+        <w:rPr/>
+        <w:t xml:space="preserve">Un objet </w:t>
+      </w:r>
+      <w:proofErr w:type="spellStart"/>
+      <w:r>
+        <w:rPr/>
+        <w:t>WritableImage</w:t>
+      </w:r>
+      <w:proofErr w:type="spellEnd"/>
+      <w:r>
+        <w:rPr/>
+        <w:t xml:space="preserve"> aux mêmes proportions que l’image à modif</w:t>
+      </w:r>
+      <w:r>
+        <w:rPr/>
+        <w:t>i</w:t>
+      </w:r>
+      <w:r>
+        <w:rPr/>
+        <w:t xml:space="preserve">er servira de canevas au programme pour dessiner une nouvelle </w:t>
+      </w:r>
+      <w:r>
+        <w:rPr/>
+        <w:t xml:space="preserve">image </w:t>
+      </w:r>
+      <w:r>
+        <w:rPr/>
+        <w:t xml:space="preserve">pixel par pixel à partir de l’ancienne transformée. </w:t>
+      </w:r>
+    </w:p>
+    <w:p xmlns:wp14="http://schemas.microsoft.com/office/word/2010/wordml" wp14:textId="77777777">
+      <w:r>
+        <w:rPr/>
+        <w:t xml:space="preserve">Un objet </w:t>
+      </w:r>
+      <w:proofErr w:type="spellStart"/>
+      <w:r>
+        <w:rPr/>
+        <w:t>PixelWriter</w:t>
+      </w:r>
+      <w:proofErr w:type="spellEnd"/>
+      <w:r>
+        <w:rPr/>
+        <w:t xml:space="preserve"> écrire les pixels dans l’instance de </w:t>
+      </w:r>
+      <w:proofErr w:type="spellStart"/>
+      <w:r>
+        <w:rPr/>
+        <w:t>WritableImage</w:t>
+      </w:r>
+      <w:proofErr w:type="spellEnd"/>
+      <w:r>
+        <w:rPr/>
+        <w:t xml:space="preserve">. </w:t>
+      </w:r>
+    </w:p>
+    <w:p w14:noSpellErr="1">
+      <w:r>
+        <w:rPr/>
+        <w:t>On crée un compteur à 0</w:t>
+      </w:r>
+      <w:r>
+        <w:rPr/>
+        <w:t>. Ensuite, pour chaque pixel un à un :</w:t>
+      </w:r>
+    </w:p>
+    <w:p w14:noSpellErr="1">
       <w:pPr>
         <w:pStyle w:val="Paragraphedeliste"/>
         <w:numPr>
           <w:ilvl w:val="0"/>
-          <w:numId w:val="1"/>
+          <w:numId w:val="4"/>
         </w:numPr>
-      </w:pPr>
-      <w:r>
-        <w:t xml:space="preserve">Si l’utilisateur choisit une couleur rouge, bleue ou verte : </w:t>
+        <w:rPr>
+          <w:sz w:val="22"/>
+          <w:szCs w:val="22"/>
+        </w:rPr>
+      </w:pPr>
+      <w:r>
+        <w:rPr/>
+        <w:t xml:space="preserve">On lit la couleur du pixel, c’est-à-dire le pourcentage de bleu, de rouge et de vert affiché par le pixel. Si (r, g, </w:t>
+      </w:r>
+      <w:r>
+        <w:rPr/>
+        <w:t>b)=</w:t>
+      </w:r>
+      <w:r>
+        <w:rPr/>
+        <w:t>(1,1,1), l’image est blanche; si (</w:t>
+      </w:r>
+      <w:r>
+        <w:rPr/>
+        <w:t>r, g, b</w:t>
+      </w:r>
+      <w:r>
+        <w:rPr/>
+        <w:t>)=(0,0,0), l’image est noire.</w:t>
       </w:r>
     </w:p>
     <w:p>
@@ -1088,75 +2091,551 @@
         <w:pStyle w:val="Paragraphedeliste"/>
         <w:numPr>
           <w:ilvl w:val="0"/>
-          <w:numId w:val="1"/>
+          <w:numId w:val="4"/>
         </w:numPr>
-      </w:pPr>
-      <w:r>
-        <w:t xml:space="preserve">Si l’utilisateur choisir de transformer l’image en niveau de gris : </w:t>
+        <w:rPr>
+          <w:sz w:val="22"/>
+          <w:szCs w:val="22"/>
+        </w:rPr>
+      </w:pPr>
+      <w:r>
+        <w:rPr/>
+        <w:t xml:space="preserve">On écrit sur la </w:t>
+      </w:r>
+      <w:proofErr w:type="spellStart"/>
+      <w:r>
+        <w:rPr/>
+        <w:t>WritableImage</w:t>
+      </w:r>
+      <w:proofErr w:type="spellEnd"/>
+      <w:r>
+        <w:rPr/>
+        <w:t xml:space="preserve"> un pixel à la même position que le pixel actuellement traité, en lui appliquant le filtre souhaité par </w:t>
+      </w:r>
+      <w:proofErr w:type="gramStart"/>
+      <w:r>
+        <w:rPr/>
+        <w:t>l’utilisateur:</w:t>
+      </w:r>
+      <w:proofErr w:type="gramEnd"/>
+    </w:p>
+    <w:p w14:noSpellErr="1">
+      <w:pPr>
+        <w:pStyle w:val="Paragraphedeliste"/>
+        <w:numPr>
+          <w:ilvl w:val="0"/>
+          <w:numId w:val="5"/>
+        </w:numPr>
+        <w:rPr>
+          <w:sz w:val="22"/>
+          <w:szCs w:val="22"/>
+        </w:rPr>
+      </w:pPr>
+      <w:r>
+        <w:rPr/>
+        <w:t xml:space="preserve">En rouge, bleu ou </w:t>
+      </w:r>
+      <w:proofErr w:type="gramStart"/>
+      <w:r>
+        <w:rPr/>
+        <w:t>vert:</w:t>
+      </w:r>
+      <w:proofErr w:type="gramEnd"/>
+      <w:r>
+        <w:rPr/>
+        <w:t xml:space="preserve"> on met les valeurs des deux couleurs non voulues à 0, et on garde</w:t>
+      </w:r>
+      <w:r>
+        <w:rPr/>
+        <w:t xml:space="preserve"> la même valeur pour la couleur d’image que l’on souhaite obtenir. </w:t>
       </w:r>
     </w:p>
     <w:p>
       <w:pPr>
+        <w:pStyle w:val="Paragraphedeliste"/>
+        <w:numPr>
+          <w:ilvl w:val="0"/>
+          <w:numId w:val="5"/>
+        </w:numPr>
+        <w:rPr>
+          <w:sz w:val="22"/>
+          <w:szCs w:val="22"/>
+        </w:rPr>
+      </w:pPr>
+      <w:r>
+        <w:rPr/>
+        <w:t xml:space="preserve">En niveaux de </w:t>
+      </w:r>
+      <w:proofErr w:type="gramStart"/>
+      <w:r>
+        <w:rPr/>
+        <w:t>gris:</w:t>
+      </w:r>
+      <w:proofErr w:type="gramEnd"/>
+      <w:r>
+        <w:rPr/>
+        <w:t xml:space="preserve"> On pourrait se contenter de diviser chaque valeur RGB par 3 pour obtenir une image en gris, mais on a choisi d’utiliser un algorithme permettant d’obtenir un meilleur résultat, prenant en compte la différence de perception de chaque couleur par l’</w:t>
+      </w:r>
+      <w:proofErr w:type="spellStart"/>
+      <w:r>
+        <w:rPr/>
+        <w:t>oeil</w:t>
+      </w:r>
+      <w:proofErr w:type="spellEnd"/>
+      <w:r>
+        <w:rPr/>
+        <w:t xml:space="preserve"> humain:</w:t>
+      </w:r>
+    </w:p>
+    <w:p w14:noSpellErr="1">
+      <w:pPr>
+        <w:pStyle w:val="Normal"/>
+        <w:ind w:left="360"/>
+        <w:jc w:val="center"/>
+      </w:pPr>
+      <w:r>
+        <w:rPr/>
+        <w:t xml:space="preserve"> 0.3 * R + </w:t>
+      </w:r>
+      <w:proofErr w:type="gramStart"/>
+      <w:r>
+        <w:rPr/>
+        <w:t>0.59  *</w:t>
+      </w:r>
+      <w:proofErr w:type="gramEnd"/>
+      <w:r>
+        <w:rPr/>
+        <w:t xml:space="preserve"> G + 0.11 * B</w:t>
+      </w:r>
+    </w:p>
+    <w:p w14:noSpellErr="1">
+      <w:pPr>
+        <w:pStyle w:val="Paragraphedeliste"/>
+        <w:numPr>
+          <w:ilvl w:val="0"/>
+          <w:numId w:val="4"/>
+        </w:numPr>
+        <w:rPr>
+          <w:sz w:val="22"/>
+          <w:szCs w:val="22"/>
+        </w:rPr>
+      </w:pPr>
+      <w:r>
+        <w:rPr/>
+        <w:t xml:space="preserve">On incrémente le compteur de 1 et on met à jour la propriété de progression du service, ce qui va mettre à jour l’affichage de la barre de progression pour afficher en temps réel l’état d’avancement du traitement. </w:t>
+      </w:r>
+    </w:p>
+    <w:p xmlns:wp14="http://schemas.microsoft.com/office/word/2010/wordml" wp14:noSpellErr="1" wp14:textId="6C01A8C6">
+      <w:pPr>
+        <w:pStyle w:val="Normal"/>
+        <w:ind w:left="360"/>
+      </w:pPr>
+    </w:p>
+    <w:p xmlns:wp14="http://schemas.microsoft.com/office/word/2010/wordml" wp14:textId="77777777" wp14:noSpellErr="1">
+      <w:pPr>
         <w:pStyle w:val="Titre3"/>
       </w:pPr>
       <w:r>
+        <w:rPr/>
         <w:t>Electron</w:t>
       </w:r>
     </w:p>
-    <w:p/>
-    <w:p>
-      <w:r>
+    <w:p xmlns:wp14="http://schemas.microsoft.com/office/word/2010/wordml" wp14:textId="77777777"/>
+    <w:p xmlns:wp14="http://schemas.microsoft.com/office/word/2010/wordml" wp14:textId="77777777" wp14:noSpellErr="1">
+      <w:r>
+        <w:rPr/>
         <w:t xml:space="preserve">Nous avons ensuite développé une application similaire en utilisant Electron. </w:t>
       </w:r>
     </w:p>
-    <w:p/>
-    <w:p/>
-    <w:p>
+    <w:p xmlns:wp14="http://schemas.microsoft.com/office/word/2010/wordml" wp14:textId="77777777"/>
+    <w:p xmlns:wp14="http://schemas.microsoft.com/office/word/2010/wordml" wp14:textId="77777777"/>
+    <w:p xmlns:wp14="http://schemas.microsoft.com/office/word/2010/wordml" wp14:textId="77777777" wp14:noSpellErr="1">
       <w:pPr>
         <w:pStyle w:val="Titre2"/>
       </w:pPr>
       <w:r>
+        <w:rPr/>
         <w:t>Conclusion</w:t>
       </w:r>
     </w:p>
-    <w:p/>
-    <w:p>
-      <w:r>
+    <w:p xmlns:wp14="http://schemas.microsoft.com/office/word/2010/wordml" wp14:textId="77777777"/>
+    <w:p xmlns:wp14="http://schemas.microsoft.com/office/word/2010/wordml" wp14:textId="77777777" wp14:noSpellErr="1">
+      <w:r>
+        <w:rPr/>
         <w:t>Bien que leurs noms soient semblables et que tous deux soient basés sur le paradigme de la Programmation Orientée Objet, les langages Java et Javascript possèdent des différences marqué</w:t>
       </w:r>
       <w:r>
+        <w:rPr/>
         <w:t>e</w:t>
       </w:r>
       <w:r>
+        <w:rPr/>
         <w:t xml:space="preserve">s. En effet, bien qu’en JS, tout soit objet, cela n’apparaît pas aussi clairement dans le code </w:t>
       </w:r>
       <w:r>
+        <w:rPr/>
         <w:t>qu’en</w:t>
       </w:r>
       <w:r>
+        <w:rPr/>
         <w:t xml:space="preserve"> Java. </w:t>
       </w:r>
     </w:p>
-    <w:p>
-      <w:r>
+    <w:p xmlns:wp14="http://schemas.microsoft.com/office/word/2010/wordml" wp14:textId="77777777" wp14:noSpellErr="1">
+      <w:r>
+        <w:rPr/>
         <w:t>Là où un programme Java est composé uniquement de classes bien définies, organisées en packages explicites et possédant un typage statique et une encapsulation voyante et restr</w:t>
       </w:r>
       <w:r>
+        <w:rPr/>
         <w:t xml:space="preserve">ictive mais sécuritaire, il est rare en Javascript natif de définir une classe, les typages dynamiques rendent le polymorphisme beaucoup plus transparent qu’en Java. </w:t>
       </w:r>
     </w:p>
     <w:sectPr>
-      <w:pgSz w:w="11906" w:h="16838"/>
+      <w:pgSz w:w="11906" w:h="16838" w:orient="portrait"/>
       <w:pgMar w:top="1417" w:right="1417" w:bottom="1417" w:left="1417" w:header="708" w:footer="708" w:gutter="0"/>
       <w:cols w:space="708"/>
       <w:docGrid w:linePitch="360"/>
+      <w:headerReference w:type="default" r:id="R36d67a908da24066"/>
+      <w:footerReference w:type="default" r:id="Re42139ecbfdd469e"/>
     </w:sectPr>
   </w:body>
 </w:document>
 </file>
 
+<file path=word/footer.xml><?xml version="1.0" encoding="utf-8"?>
+<w:ftr xmlns:w14="http://schemas.microsoft.com/office/word/2010/wordml" xmlns:w="http://schemas.openxmlformats.org/wordprocessingml/2006/main">
+  <w:tbl>
+    <w:tblPr>
+      <w:tblStyle w:val="TableauNormal"/>
+      <w:bidiVisual w:val="0"/>
+      <w:tblW w:w="0" w:type="auto"/>
+      <w:tblLayout w:type="fixed"/>
+      <w:tblLook w:val="04A0" w:firstRow="1" w:lastRow="0" w:firstColumn="1" w:lastColumn="0" w:noHBand="0" w:noVBand="1"/>
+    </w:tblPr>
+    <w:tblGrid>
+      <w:gridCol w:w="3024"/>
+      <w:gridCol w:w="3024"/>
+      <w:gridCol w:w="3024"/>
+    </w:tblGrid>
+    <w:tr>
+      <w:tc>
+        <w:tcPr>
+          <w:tcW w:w="3024" w:type="dxa"/>
+          <w:tcMar/>
+        </w:tcPr>
+        <w:p>
+          <w:pPr>
+            <w:pStyle w:val="Header"/>
+            <w:bidi w:val="0"/>
+            <w:ind w:left="-115"/>
+            <w:jc w:val="left"/>
+          </w:pPr>
+        </w:p>
+      </w:tc>
+      <w:tc>
+        <w:tcPr>
+          <w:tcW w:w="3024" w:type="dxa"/>
+          <w:tcMar/>
+        </w:tcPr>
+        <w:p>
+          <w:pPr>
+            <w:pStyle w:val="Header"/>
+            <w:bidi w:val="0"/>
+            <w:jc w:val="center"/>
+          </w:pPr>
+        </w:p>
+      </w:tc>
+      <w:tc>
+        <w:tcPr>
+          <w:tcW w:w="3024" w:type="dxa"/>
+          <w:tcMar/>
+        </w:tcPr>
+        <w:p>
+          <w:pPr>
+            <w:pStyle w:val="Header"/>
+            <w:bidi w:val="0"/>
+            <w:ind w:right="-115"/>
+            <w:jc w:val="right"/>
+          </w:pPr>
+        </w:p>
+      </w:tc>
+    </w:tr>
+  </w:tbl>
+  <w:p>
+    <w:pPr>
+      <w:pStyle w:val="Footer"/>
+      <w:bidi w:val="0"/>
+    </w:pPr>
+  </w:p>
+</w:ftr>
+</file>
+
+<file path=word/header.xml><?xml version="1.0" encoding="utf-8"?>
+<w:hdr xmlns:w14="http://schemas.microsoft.com/office/word/2010/wordml" xmlns:w="http://schemas.openxmlformats.org/wordprocessingml/2006/main">
+  <w:tbl>
+    <w:tblPr>
+      <w:tblStyle w:val="TableauNormal"/>
+      <w:bidiVisual w:val="0"/>
+      <w:tblW w:w="0" w:type="auto"/>
+      <w:tblLayout w:type="fixed"/>
+      <w:tblLook w:val="04A0" w:firstRow="1" w:lastRow="0" w:firstColumn="1" w:lastColumn="0" w:noHBand="0" w:noVBand="1"/>
+    </w:tblPr>
+    <w:tblGrid>
+      <w:gridCol w:w="3024"/>
+      <w:gridCol w:w="3024"/>
+      <w:gridCol w:w="3024"/>
+    </w:tblGrid>
+    <w:tr>
+      <w:tc>
+        <w:tcPr>
+          <w:tcW w:w="3024" w:type="dxa"/>
+          <w:tcMar/>
+        </w:tcPr>
+        <w:p>
+          <w:pPr>
+            <w:pStyle w:val="Header"/>
+            <w:bidi w:val="0"/>
+            <w:ind w:left="-115"/>
+            <w:jc w:val="left"/>
+          </w:pPr>
+        </w:p>
+      </w:tc>
+      <w:tc>
+        <w:tcPr>
+          <w:tcW w:w="3024" w:type="dxa"/>
+          <w:tcMar/>
+        </w:tcPr>
+        <w:p>
+          <w:pPr>
+            <w:pStyle w:val="Header"/>
+            <w:bidi w:val="0"/>
+            <w:jc w:val="center"/>
+          </w:pPr>
+        </w:p>
+      </w:tc>
+      <w:tc>
+        <w:tcPr>
+          <w:tcW w:w="3024" w:type="dxa"/>
+          <w:tcMar/>
+        </w:tcPr>
+        <w:p>
+          <w:pPr>
+            <w:pStyle w:val="Header"/>
+            <w:bidi w:val="0"/>
+            <w:ind w:right="-115"/>
+            <w:jc w:val="right"/>
+          </w:pPr>
+        </w:p>
+      </w:tc>
+    </w:tr>
+  </w:tbl>
+  <w:p>
+    <w:pPr>
+      <w:pStyle w:val="Header"/>
+      <w:bidi w:val="0"/>
+    </w:pPr>
+  </w:p>
+</w:hdr>
+</file>
+
 <file path=word/numbering.xml><?xml version="1.0" encoding="utf-8"?>
 <w:numbering xmlns:wpc="http://schemas.microsoft.com/office/word/2010/wordprocessingCanvas" xmlns:mc="http://schemas.openxmlformats.org/markup-compatibility/2006" xmlns:o="urn:schemas-microsoft-com:office:office" xmlns:r="http://schemas.openxmlformats.org/officeDocument/2006/relationships" xmlns:m="http://schemas.openxmlformats.org/officeDocument/2006/math" xmlns:v="urn:schemas-microsoft-com:vml" xmlns:wp14="http://schemas.microsoft.com/office/word/2010/wordprocessingDrawing" xmlns:wp="http://schemas.openxmlformats.org/drawingml/2006/wordprocessingDrawing" xmlns:w10="urn:schemas-microsoft-com:office:word" xmlns:w="http://schemas.openxmlformats.org/wordprocessingml/2006/main" xmlns:w14="http://schemas.microsoft.com/office/word/2010/wordml" xmlns:w15="http://schemas.microsoft.com/office/word/2012/wordml" xmlns:wpg="http://schemas.microsoft.com/office/word/2010/wordprocessingGroup" xmlns:wpi="http://schemas.microsoft.com/office/word/2010/wordprocessingInk" xmlns:wne="http://schemas.microsoft.com/office/word/2006/wordml" xmlns:wps="http://schemas.microsoft.com/office/word/2010/wordprocessingShape" mc:Ignorable="w14 w15 wp14">
+  <w:abstractNum xmlns:w="http://schemas.openxmlformats.org/wordprocessingml/2006/main" w:abstractNumId="4">
+    <w:multiLevelType xmlns:w="http://schemas.openxmlformats.org/wordprocessingml/2006/main" w:val="hybridMultilevel"/>
+    <w:lvl xmlns:w="http://schemas.openxmlformats.org/wordprocessingml/2006/main" w:ilvl="0">
+      <w:start w:val="1"/>
+      <w:numFmt w:val="bullet"/>
+      <w:lvlText w:val="▫"/>
+      <w:lvlJc w:val="left"/>
+      <w:pPr>
+        <w:ind w:left="720" w:hanging="360"/>
+      </w:pPr>
+      <w:rPr>
+        <w:rFonts w:hint="default" w:ascii="Courier New" w:hAnsi="Courier New"/>
+      </w:rPr>
+    </w:lvl>
+    <w:lvl xmlns:w="http://schemas.openxmlformats.org/wordprocessingml/2006/main" w:ilvl="1">
+      <w:start w:val="1"/>
+      <w:numFmt w:val="bullet"/>
+      <w:lvlText w:val="o"/>
+      <w:lvlJc w:val="left"/>
+      <w:pPr>
+        <w:ind w:left="1440" w:hanging="360"/>
+      </w:pPr>
+      <w:rPr>
+        <w:rFonts w:hint="default" w:ascii="Courier New" w:hAnsi="Courier New"/>
+      </w:rPr>
+    </w:lvl>
+    <w:lvl xmlns:w="http://schemas.openxmlformats.org/wordprocessingml/2006/main" w:ilvl="2">
+      <w:start w:val="1"/>
+      <w:numFmt w:val="bullet"/>
+      <w:lvlText w:val=""/>
+      <w:lvlJc w:val="left"/>
+      <w:pPr>
+        <w:ind w:left="2160" w:hanging="360"/>
+      </w:pPr>
+      <w:rPr>
+        <w:rFonts w:hint="default" w:ascii="Wingdings" w:hAnsi="Wingdings"/>
+      </w:rPr>
+    </w:lvl>
+    <w:lvl xmlns:w="http://schemas.openxmlformats.org/wordprocessingml/2006/main" w:ilvl="3">
+      <w:start w:val="1"/>
+      <w:numFmt w:val="bullet"/>
+      <w:lvlText w:val=""/>
+      <w:lvlJc w:val="left"/>
+      <w:pPr>
+        <w:ind w:left="2880" w:hanging="360"/>
+      </w:pPr>
+      <w:rPr>
+        <w:rFonts w:hint="default" w:ascii="Symbol" w:hAnsi="Symbol"/>
+      </w:rPr>
+    </w:lvl>
+    <w:lvl xmlns:w="http://schemas.openxmlformats.org/wordprocessingml/2006/main" w:ilvl="4">
+      <w:start w:val="1"/>
+      <w:numFmt w:val="bullet"/>
+      <w:lvlText w:val="o"/>
+      <w:lvlJc w:val="left"/>
+      <w:pPr>
+        <w:ind w:left="3600" w:hanging="360"/>
+      </w:pPr>
+      <w:rPr>
+        <w:rFonts w:hint="default" w:ascii="Courier New" w:hAnsi="Courier New"/>
+      </w:rPr>
+    </w:lvl>
+    <w:lvl xmlns:w="http://schemas.openxmlformats.org/wordprocessingml/2006/main" w:ilvl="5">
+      <w:start w:val="1"/>
+      <w:numFmt w:val="bullet"/>
+      <w:lvlText w:val=""/>
+      <w:lvlJc w:val="left"/>
+      <w:pPr>
+        <w:ind w:left="4320" w:hanging="360"/>
+      </w:pPr>
+      <w:rPr>
+        <w:rFonts w:hint="default" w:ascii="Wingdings" w:hAnsi="Wingdings"/>
+      </w:rPr>
+    </w:lvl>
+    <w:lvl xmlns:w="http://schemas.openxmlformats.org/wordprocessingml/2006/main" w:ilvl="6">
+      <w:start w:val="1"/>
+      <w:numFmt w:val="bullet"/>
+      <w:lvlText w:val=""/>
+      <w:lvlJc w:val="left"/>
+      <w:pPr>
+        <w:ind w:left="5040" w:hanging="360"/>
+      </w:pPr>
+      <w:rPr>
+        <w:rFonts w:hint="default" w:ascii="Symbol" w:hAnsi="Symbol"/>
+      </w:rPr>
+    </w:lvl>
+    <w:lvl xmlns:w="http://schemas.openxmlformats.org/wordprocessingml/2006/main" w:ilvl="7">
+      <w:start w:val="1"/>
+      <w:numFmt w:val="bullet"/>
+      <w:lvlText w:val="o"/>
+      <w:lvlJc w:val="left"/>
+      <w:pPr>
+        <w:ind w:left="5760" w:hanging="360"/>
+      </w:pPr>
+      <w:rPr>
+        <w:rFonts w:hint="default" w:ascii="Courier New" w:hAnsi="Courier New"/>
+      </w:rPr>
+    </w:lvl>
+    <w:lvl xmlns:w="http://schemas.openxmlformats.org/wordprocessingml/2006/main" w:ilvl="8">
+      <w:start w:val="1"/>
+      <w:numFmt w:val="bullet"/>
+      <w:lvlText w:val=""/>
+      <w:lvlJc w:val="left"/>
+      <w:pPr>
+        <w:ind w:left="6480" w:hanging="360"/>
+      </w:pPr>
+      <w:rPr>
+        <w:rFonts w:hint="default" w:ascii="Wingdings" w:hAnsi="Wingdings"/>
+      </w:rPr>
+    </w:lvl>
+  </w:abstractNum>
+  <w:abstractNum xmlns:w="http://schemas.openxmlformats.org/wordprocessingml/2006/main" w:abstractNumId="3">
+    <w:multiLevelType xmlns:w="http://schemas.openxmlformats.org/wordprocessingml/2006/main" w:val="hybridMultilevel"/>
+    <w:lvl xmlns:w="http://schemas.openxmlformats.org/wordprocessingml/2006/main" w:ilvl="0">
+      <w:start w:val="1"/>
+      <w:numFmt w:val="decimal"/>
+      <w:lvlText w:val="%1."/>
+      <w:lvlJc w:val="left"/>
+      <w:pPr>
+        <w:ind w:left="720" w:hanging="360"/>
+      </w:pPr>
+    </w:lvl>
+    <w:lvl xmlns:w="http://schemas.openxmlformats.org/wordprocessingml/2006/main" w:ilvl="1">
+      <w:start w:val="1"/>
+      <w:numFmt w:val="lowerLetter"/>
+      <w:lvlText w:val="%2."/>
+      <w:lvlJc w:val="left"/>
+      <w:pPr>
+        <w:ind w:left="1440" w:hanging="360"/>
+      </w:pPr>
+    </w:lvl>
+    <w:lvl xmlns:w="http://schemas.openxmlformats.org/wordprocessingml/2006/main" w:ilvl="2">
+      <w:start w:val="1"/>
+      <w:numFmt w:val="lowerRoman"/>
+      <w:lvlText w:val="%3."/>
+      <w:lvlJc w:val="right"/>
+      <w:pPr>
+        <w:ind w:left="2160" w:hanging="180"/>
+      </w:pPr>
+    </w:lvl>
+    <w:lvl xmlns:w="http://schemas.openxmlformats.org/wordprocessingml/2006/main" w:ilvl="3">
+      <w:start w:val="1"/>
+      <w:numFmt w:val="decimal"/>
+      <w:lvlText w:val="%4."/>
+      <w:lvlJc w:val="left"/>
+      <w:pPr>
+        <w:ind w:left="2880" w:hanging="360"/>
+      </w:pPr>
+    </w:lvl>
+    <w:lvl xmlns:w="http://schemas.openxmlformats.org/wordprocessingml/2006/main" w:ilvl="4">
+      <w:start w:val="1"/>
+      <w:numFmt w:val="lowerLetter"/>
+      <w:lvlText w:val="%5."/>
+      <w:lvlJc w:val="left"/>
+      <w:pPr>
+        <w:ind w:left="3600" w:hanging="360"/>
+      </w:pPr>
+    </w:lvl>
+    <w:lvl xmlns:w="http://schemas.openxmlformats.org/wordprocessingml/2006/main" w:ilvl="5">
+      <w:start w:val="1"/>
+      <w:numFmt w:val="lowerRoman"/>
+      <w:lvlText w:val="%6."/>
+      <w:lvlJc w:val="right"/>
+      <w:pPr>
+        <w:ind w:left="4320" w:hanging="180"/>
+      </w:pPr>
+    </w:lvl>
+    <w:lvl xmlns:w="http://schemas.openxmlformats.org/wordprocessingml/2006/main" w:ilvl="6">
+      <w:start w:val="1"/>
+      <w:numFmt w:val="decimal"/>
+      <w:lvlText w:val="%7."/>
+      <w:lvlJc w:val="left"/>
+      <w:pPr>
+        <w:ind w:left="5040" w:hanging="360"/>
+      </w:pPr>
+    </w:lvl>
+    <w:lvl xmlns:w="http://schemas.openxmlformats.org/wordprocessingml/2006/main" w:ilvl="7">
+      <w:start w:val="1"/>
+      <w:numFmt w:val="lowerLetter"/>
+      <w:lvlText w:val="%8."/>
+      <w:lvlJc w:val="left"/>
+      <w:pPr>
+        <w:ind w:left="5760" w:hanging="360"/>
+      </w:pPr>
+    </w:lvl>
+    <w:lvl xmlns:w="http://schemas.openxmlformats.org/wordprocessingml/2006/main" w:ilvl="8">
+      <w:start w:val="1"/>
+      <w:numFmt w:val="lowerRoman"/>
+      <w:lvlText w:val="%9."/>
+      <w:lvlJc w:val="right"/>
+      <w:pPr>
+        <w:ind w:left="6480" w:hanging="180"/>
+      </w:pPr>
+    </w:lvl>
+  </w:abstractNum>
   <w:abstractNum w:abstractNumId="0" w15:restartNumberingAfterBreak="0">
     <w:nsid w:val="5B5923E0"/>
     <w:multiLevelType w:val="hybridMultilevel"/>
@@ -1169,7 +2648,7 @@
         <w:ind w:left="720" w:hanging="360"/>
       </w:pPr>
       <w:rPr>
-        <w:rFonts w:ascii="Calibri" w:eastAsiaTheme="minorHAnsi" w:hAnsi="Calibri" w:cs="Calibri" w:hint="default"/>
+        <w:rFonts w:hint="default" w:ascii="Calibri" w:hAnsi="Calibri" w:cs="Calibri" w:eastAsiaTheme="minorHAnsi"/>
       </w:rPr>
     </w:lvl>
     <w:lvl w:ilvl="1" w:tplc="040C0003" w:tentative="1">
@@ -1181,7 +2660,7 @@
         <w:ind w:left="1440" w:hanging="360"/>
       </w:pPr>
       <w:rPr>
-        <w:rFonts w:ascii="Courier New" w:hAnsi="Courier New" w:cs="Courier New" w:hint="default"/>
+        <w:rFonts w:hint="default" w:ascii="Courier New" w:hAnsi="Courier New" w:cs="Courier New"/>
       </w:rPr>
     </w:lvl>
     <w:lvl w:ilvl="2" w:tplc="040C0005" w:tentative="1">
@@ -1193,7 +2672,7 @@
         <w:ind w:left="2160" w:hanging="360"/>
       </w:pPr>
       <w:rPr>
-        <w:rFonts w:ascii="Wingdings" w:hAnsi="Wingdings" w:hint="default"/>
+        <w:rFonts w:hint="default" w:ascii="Wingdings" w:hAnsi="Wingdings"/>
       </w:rPr>
     </w:lvl>
     <w:lvl w:ilvl="3" w:tplc="040C0001" w:tentative="1">
@@ -1205,7 +2684,7 @@
         <w:ind w:left="2880" w:hanging="360"/>
       </w:pPr>
       <w:rPr>
-        <w:rFonts w:ascii="Symbol" w:hAnsi="Symbol" w:hint="default"/>
+        <w:rFonts w:hint="default" w:ascii="Symbol" w:hAnsi="Symbol"/>
       </w:rPr>
     </w:lvl>
     <w:lvl w:ilvl="4" w:tplc="040C0003" w:tentative="1">
@@ -1217,7 +2696,7 @@
         <w:ind w:left="3600" w:hanging="360"/>
       </w:pPr>
       <w:rPr>
-        <w:rFonts w:ascii="Courier New" w:hAnsi="Courier New" w:cs="Courier New" w:hint="default"/>
+        <w:rFonts w:hint="default" w:ascii="Courier New" w:hAnsi="Courier New" w:cs="Courier New"/>
       </w:rPr>
     </w:lvl>
     <w:lvl w:ilvl="5" w:tplc="040C0005" w:tentative="1">
@@ -1229,7 +2708,7 @@
         <w:ind w:left="4320" w:hanging="360"/>
       </w:pPr>
       <w:rPr>
-        <w:rFonts w:ascii="Wingdings" w:hAnsi="Wingdings" w:hint="default"/>
+        <w:rFonts w:hint="default" w:ascii="Wingdings" w:hAnsi="Wingdings"/>
       </w:rPr>
     </w:lvl>
     <w:lvl w:ilvl="6" w:tplc="040C0001" w:tentative="1">
@@ -1241,7 +2720,7 @@
         <w:ind w:left="5040" w:hanging="360"/>
       </w:pPr>
       <w:rPr>
-        <w:rFonts w:ascii="Symbol" w:hAnsi="Symbol" w:hint="default"/>
+        <w:rFonts w:hint="default" w:ascii="Symbol" w:hAnsi="Symbol"/>
       </w:rPr>
     </w:lvl>
     <w:lvl w:ilvl="7" w:tplc="040C0003" w:tentative="1">
@@ -1253,7 +2732,7 @@
         <w:ind w:left="5760" w:hanging="360"/>
       </w:pPr>
       <w:rPr>
-        <w:rFonts w:ascii="Courier New" w:hAnsi="Courier New" w:cs="Courier New" w:hint="default"/>
+        <w:rFonts w:hint="default" w:ascii="Courier New" w:hAnsi="Courier New" w:cs="Courier New"/>
       </w:rPr>
     </w:lvl>
     <w:lvl w:ilvl="8" w:tplc="040C0005" w:tentative="1">
@@ -1265,7 +2744,7 @@
         <w:ind w:left="6480" w:hanging="360"/>
       </w:pPr>
       <w:rPr>
-        <w:rFonts w:ascii="Wingdings" w:hAnsi="Wingdings" w:hint="default"/>
+        <w:rFonts w:hint="default" w:ascii="Wingdings" w:hAnsi="Wingdings"/>
       </w:rPr>
     </w:lvl>
   </w:abstractNum>
@@ -1273,7 +2752,7 @@
     <w:nsid w:val="5D096C77"/>
     <w:multiLevelType w:val="hybridMultilevel"/>
     <w:tmpl w:val="E23A71D8"/>
-    <w:lvl w:ilvl="0" w:tplc="040C000F">
+    <w:lvl w:ilvl="0">
       <w:start w:val="1"/>
       <w:numFmt w:val="decimal"/>
       <w:lvlText w:val="%1."/>
@@ -1281,9 +2760,7 @@
       <w:pPr>
         <w:ind w:left="720" w:hanging="360"/>
       </w:pPr>
-      <w:rPr>
-        <w:rFonts w:hint="default"/>
-      </w:rPr>
+      <w:rPr/>
     </w:lvl>
     <w:lvl w:ilvl="1" w:tplc="040C0019" w:tentative="1">
       <w:start w:val="1"/>
@@ -1370,7 +2847,7 @@
         <w:ind w:left="720" w:hanging="360"/>
       </w:pPr>
       <w:rPr>
-        <w:rFonts w:ascii="Calibri" w:eastAsiaTheme="minorHAnsi" w:hAnsi="Calibri" w:cs="Calibri" w:hint="default"/>
+        <w:rFonts w:hint="default" w:ascii="Calibri" w:hAnsi="Calibri" w:cs="Calibri" w:eastAsiaTheme="minorHAnsi"/>
       </w:rPr>
     </w:lvl>
     <w:lvl w:ilvl="1" w:tplc="040C0003" w:tentative="1">
@@ -1382,7 +2859,7 @@
         <w:ind w:left="1440" w:hanging="360"/>
       </w:pPr>
       <w:rPr>
-        <w:rFonts w:ascii="Courier New" w:hAnsi="Courier New" w:cs="Courier New" w:hint="default"/>
+        <w:rFonts w:hint="default" w:ascii="Courier New" w:hAnsi="Courier New" w:cs="Courier New"/>
       </w:rPr>
     </w:lvl>
     <w:lvl w:ilvl="2" w:tplc="040C0005" w:tentative="1">
@@ -1394,7 +2871,7 @@
         <w:ind w:left="2160" w:hanging="360"/>
       </w:pPr>
       <w:rPr>
-        <w:rFonts w:ascii="Wingdings" w:hAnsi="Wingdings" w:hint="default"/>
+        <w:rFonts w:hint="default" w:ascii="Wingdings" w:hAnsi="Wingdings"/>
       </w:rPr>
     </w:lvl>
     <w:lvl w:ilvl="3" w:tplc="040C0001" w:tentative="1">
@@ -1406,7 +2883,7 @@
         <w:ind w:left="2880" w:hanging="360"/>
       </w:pPr>
       <w:rPr>
-        <w:rFonts w:ascii="Symbol" w:hAnsi="Symbol" w:hint="default"/>
+        <w:rFonts w:hint="default" w:ascii="Symbol" w:hAnsi="Symbol"/>
       </w:rPr>
     </w:lvl>
     <w:lvl w:ilvl="4" w:tplc="040C0003" w:tentative="1">
@@ -1418,7 +2895,7 @@
         <w:ind w:left="3600" w:hanging="360"/>
       </w:pPr>
       <w:rPr>
-        <w:rFonts w:ascii="Courier New" w:hAnsi="Courier New" w:cs="Courier New" w:hint="default"/>
+        <w:rFonts w:hint="default" w:ascii="Courier New" w:hAnsi="Courier New" w:cs="Courier New"/>
       </w:rPr>
     </w:lvl>
     <w:lvl w:ilvl="5" w:tplc="040C0005" w:tentative="1">
@@ -1430,7 +2907,7 @@
         <w:ind w:left="4320" w:hanging="360"/>
       </w:pPr>
       <w:rPr>
-        <w:rFonts w:ascii="Wingdings" w:hAnsi="Wingdings" w:hint="default"/>
+        <w:rFonts w:hint="default" w:ascii="Wingdings" w:hAnsi="Wingdings"/>
       </w:rPr>
     </w:lvl>
     <w:lvl w:ilvl="6" w:tplc="040C0001" w:tentative="1">
@@ -1442,7 +2919,7 @@
         <w:ind w:left="5040" w:hanging="360"/>
       </w:pPr>
       <w:rPr>
-        <w:rFonts w:ascii="Symbol" w:hAnsi="Symbol" w:hint="default"/>
+        <w:rFonts w:hint="default" w:ascii="Symbol" w:hAnsi="Symbol"/>
       </w:rPr>
     </w:lvl>
     <w:lvl w:ilvl="7" w:tplc="040C0003" w:tentative="1">
@@ -1454,7 +2931,7 @@
         <w:ind w:left="5760" w:hanging="360"/>
       </w:pPr>
       <w:rPr>
-        <w:rFonts w:ascii="Courier New" w:hAnsi="Courier New" w:cs="Courier New" w:hint="default"/>
+        <w:rFonts w:hint="default" w:ascii="Courier New" w:hAnsi="Courier New" w:cs="Courier New"/>
       </w:rPr>
     </w:lvl>
     <w:lvl w:ilvl="8" w:tplc="040C0005" w:tentative="1">
@@ -1466,10 +2943,16 @@
         <w:ind w:left="6480" w:hanging="360"/>
       </w:pPr>
       <w:rPr>
-        <w:rFonts w:ascii="Wingdings" w:hAnsi="Wingdings" w:hint="default"/>
+        <w:rFonts w:hint="default" w:ascii="Wingdings" w:hAnsi="Wingdings"/>
       </w:rPr>
     </w:lvl>
   </w:abstractNum>
+  <w:num w:numId="5">
+    <w:abstractNumId w:val="4"/>
+  </w:num>
+  <w:num w:numId="4">
+    <w:abstractNumId w:val="3"/>
+  </w:num>
   <w:num w:numId="1">
     <w:abstractNumId w:val="0"/>
   </w:num>
@@ -1483,11 +2966,11 @@
 </file>
 
 <file path=word/styles.xml><?xml version="1.0" encoding="utf-8"?>
-<w:styles xmlns:mc="http://schemas.openxmlformats.org/markup-compatibility/2006" xmlns:r="http://schemas.openxmlformats.org/officeDocument/2006/relationships" xmlns:w="http://schemas.openxmlformats.org/wordprocessingml/2006/main" xmlns:w14="http://schemas.microsoft.com/office/word/2010/wordml" xmlns:w15="http://schemas.microsoft.com/office/word/2012/wordml" mc:Ignorable="w14 w15">
+<w:styles xmlns:wp14="http://schemas.microsoft.com/office/word/2010/wordprocessingDrawing" xmlns:mc="http://schemas.openxmlformats.org/markup-compatibility/2006" xmlns:r="http://schemas.openxmlformats.org/officeDocument/2006/relationships" xmlns:w="http://schemas.openxmlformats.org/wordprocessingml/2006/main" xmlns:w14="http://schemas.microsoft.com/office/word/2010/wordml" xmlns:w15="http://schemas.microsoft.com/office/word/2012/wordml" mc:Ignorable="w14 w15 wp14">
   <w:docDefaults>
     <w:rPrDefault>
       <w:rPr>
-        <w:rFonts w:asciiTheme="minorHAnsi" w:eastAsiaTheme="minorHAnsi" w:hAnsiTheme="minorHAnsi" w:cstheme="minorBidi"/>
+        <w:rFonts w:asciiTheme="minorHAnsi" w:hAnsiTheme="minorHAnsi" w:eastAsiaTheme="minorHAnsi" w:cstheme="minorBidi"/>
         <w:sz w:val="22"/>
         <w:szCs w:val="22"/>
         <w:lang w:val="fr-FR" w:eastAsia="en-US" w:bidi="ar-SA"/>
@@ -1502,14 +2985,14 @@
   <w:latentStyles w:defLockedState="0" w:defUIPriority="99" w:defSemiHidden="0" w:defUnhideWhenUsed="0" w:defQFormat="0" w:count="371">
     <w:lsdException w:name="Normal" w:uiPriority="0" w:qFormat="1"/>
     <w:lsdException w:name="heading 1" w:uiPriority="9" w:qFormat="1"/>
-    <w:lsdException w:name="heading 2" w:semiHidden="1" w:uiPriority="9" w:unhideWhenUsed="1" w:qFormat="1"/>
-    <w:lsdException w:name="heading 3" w:semiHidden="1" w:uiPriority="9" w:unhideWhenUsed="1" w:qFormat="1"/>
-    <w:lsdException w:name="heading 4" w:semiHidden="1" w:uiPriority="9" w:unhideWhenUsed="1" w:qFormat="1"/>
-    <w:lsdException w:name="heading 5" w:semiHidden="1" w:uiPriority="9" w:unhideWhenUsed="1" w:qFormat="1"/>
-    <w:lsdException w:name="heading 6" w:semiHidden="1" w:uiPriority="9" w:unhideWhenUsed="1" w:qFormat="1"/>
-    <w:lsdException w:name="heading 7" w:semiHidden="1" w:uiPriority="9" w:unhideWhenUsed="1" w:qFormat="1"/>
-    <w:lsdException w:name="heading 8" w:semiHidden="1" w:uiPriority="9" w:unhideWhenUsed="1" w:qFormat="1"/>
-    <w:lsdException w:name="heading 9" w:semiHidden="1" w:uiPriority="9" w:unhideWhenUsed="1" w:qFormat="1"/>
+    <w:lsdException w:name="heading 2" w:uiPriority="9" w:semiHidden="1" w:unhideWhenUsed="1" w:qFormat="1"/>
+    <w:lsdException w:name="heading 3" w:uiPriority="9" w:semiHidden="1" w:unhideWhenUsed="1" w:qFormat="1"/>
+    <w:lsdException w:name="heading 4" w:uiPriority="9" w:semiHidden="1" w:unhideWhenUsed="1" w:qFormat="1"/>
+    <w:lsdException w:name="heading 5" w:uiPriority="9" w:semiHidden="1" w:unhideWhenUsed="1" w:qFormat="1"/>
+    <w:lsdException w:name="heading 6" w:uiPriority="9" w:semiHidden="1" w:unhideWhenUsed="1" w:qFormat="1"/>
+    <w:lsdException w:name="heading 7" w:uiPriority="9" w:semiHidden="1" w:unhideWhenUsed="1" w:qFormat="1"/>
+    <w:lsdException w:name="heading 8" w:uiPriority="9" w:semiHidden="1" w:unhideWhenUsed="1" w:qFormat="1"/>
+    <w:lsdException w:name="heading 9" w:uiPriority="9" w:semiHidden="1" w:unhideWhenUsed="1" w:qFormat="1"/>
     <w:lsdException w:name="index 1" w:semiHidden="1" w:unhideWhenUsed="1"/>
     <w:lsdException w:name="index 2" w:semiHidden="1" w:unhideWhenUsed="1"/>
     <w:lsdException w:name="index 3" w:semiHidden="1" w:unhideWhenUsed="1"/>
@@ -1519,22 +3002,22 @@
     <w:lsdException w:name="index 7" w:semiHidden="1" w:unhideWhenUsed="1"/>
     <w:lsdException w:name="index 8" w:semiHidden="1" w:unhideWhenUsed="1"/>
     <w:lsdException w:name="index 9" w:semiHidden="1" w:unhideWhenUsed="1"/>
-    <w:lsdException w:name="toc 1" w:semiHidden="1" w:uiPriority="39" w:unhideWhenUsed="1"/>
-    <w:lsdException w:name="toc 2" w:semiHidden="1" w:uiPriority="39" w:unhideWhenUsed="1"/>
-    <w:lsdException w:name="toc 3" w:semiHidden="1" w:uiPriority="39" w:unhideWhenUsed="1"/>
-    <w:lsdException w:name="toc 4" w:semiHidden="1" w:uiPriority="39" w:unhideWhenUsed="1"/>
-    <w:lsdException w:name="toc 5" w:semiHidden="1" w:uiPriority="39" w:unhideWhenUsed="1"/>
-    <w:lsdException w:name="toc 6" w:semiHidden="1" w:uiPriority="39" w:unhideWhenUsed="1"/>
-    <w:lsdException w:name="toc 7" w:semiHidden="1" w:uiPriority="39" w:unhideWhenUsed="1"/>
-    <w:lsdException w:name="toc 8" w:semiHidden="1" w:uiPriority="39" w:unhideWhenUsed="1"/>
-    <w:lsdException w:name="toc 9" w:semiHidden="1" w:uiPriority="39" w:unhideWhenUsed="1"/>
+    <w:lsdException w:name="toc 1" w:uiPriority="39" w:semiHidden="1" w:unhideWhenUsed="1"/>
+    <w:lsdException w:name="toc 2" w:uiPriority="39" w:semiHidden="1" w:unhideWhenUsed="1"/>
+    <w:lsdException w:name="toc 3" w:uiPriority="39" w:semiHidden="1" w:unhideWhenUsed="1"/>
+    <w:lsdException w:name="toc 4" w:uiPriority="39" w:semiHidden="1" w:unhideWhenUsed="1"/>
+    <w:lsdException w:name="toc 5" w:uiPriority="39" w:semiHidden="1" w:unhideWhenUsed="1"/>
+    <w:lsdException w:name="toc 6" w:uiPriority="39" w:semiHidden="1" w:unhideWhenUsed="1"/>
+    <w:lsdException w:name="toc 7" w:uiPriority="39" w:semiHidden="1" w:unhideWhenUsed="1"/>
+    <w:lsdException w:name="toc 8" w:uiPriority="39" w:semiHidden="1" w:unhideWhenUsed="1"/>
+    <w:lsdException w:name="toc 9" w:uiPriority="39" w:semiHidden="1" w:unhideWhenUsed="1"/>
     <w:lsdException w:name="Normal Indent" w:semiHidden="1" w:unhideWhenUsed="1"/>
     <w:lsdException w:name="footnote text" w:semiHidden="1" w:unhideWhenUsed="1"/>
     <w:lsdException w:name="annotation text" w:semiHidden="1" w:unhideWhenUsed="1"/>
     <w:lsdException w:name="header" w:semiHidden="1" w:unhideWhenUsed="1"/>
     <w:lsdException w:name="footer" w:semiHidden="1" w:unhideWhenUsed="1"/>
     <w:lsdException w:name="index heading" w:semiHidden="1" w:unhideWhenUsed="1"/>
-    <w:lsdException w:name="caption" w:semiHidden="1" w:uiPriority="35" w:unhideWhenUsed="1" w:qFormat="1"/>
+    <w:lsdException w:name="caption" w:uiPriority="35" w:semiHidden="1" w:unhideWhenUsed="1" w:qFormat="1"/>
     <w:lsdException w:name="table of figures" w:semiHidden="1" w:unhideWhenUsed="1"/>
     <w:lsdException w:name="envelope address" w:semiHidden="1" w:unhideWhenUsed="1"/>
     <w:lsdException w:name="envelope return" w:semiHidden="1" w:unhideWhenUsed="1"/>
@@ -1565,7 +3048,7 @@
     <w:lsdException w:name="Title" w:uiPriority="10" w:qFormat="1"/>
     <w:lsdException w:name="Closing" w:semiHidden="1" w:unhideWhenUsed="1"/>
     <w:lsdException w:name="Signature" w:semiHidden="1" w:unhideWhenUsed="1"/>
-    <w:lsdException w:name="Default Paragraph Font" w:semiHidden="1" w:uiPriority="1" w:unhideWhenUsed="1"/>
+    <w:lsdException w:name="Default Paragraph Font" w:uiPriority="1" w:semiHidden="1" w:unhideWhenUsed="1"/>
     <w:lsdException w:name="Body Text" w:semiHidden="1" w:unhideWhenUsed="1"/>
     <w:lsdException w:name="Body Text Indent" w:semiHidden="1" w:unhideWhenUsed="1"/>
     <w:lsdException w:name="List Continue" w:semiHidden="1" w:unhideWhenUsed="1"/>
@@ -1765,8 +3248,8 @@
     <w:lsdException w:name="Subtle Reference" w:uiPriority="31" w:qFormat="1"/>
     <w:lsdException w:name="Intense Reference" w:uiPriority="32" w:qFormat="1"/>
     <w:lsdException w:name="Book Title" w:uiPriority="33" w:qFormat="1"/>
-    <w:lsdException w:name="Bibliography" w:semiHidden="1" w:uiPriority="37" w:unhideWhenUsed="1"/>
-    <w:lsdException w:name="TOC Heading" w:semiHidden="1" w:uiPriority="39" w:unhideWhenUsed="1" w:qFormat="1"/>
+    <w:lsdException w:name="Bibliography" w:uiPriority="37" w:semiHidden="1" w:unhideWhenUsed="1"/>
+    <w:lsdException w:name="TOC Heading" w:uiPriority="39" w:semiHidden="1" w:unhideWhenUsed="1" w:qFormat="1"/>
     <w:lsdException w:name="Plain Table 1" w:uiPriority="41"/>
     <w:lsdException w:name="Plain Table 2" w:uiPriority="42"/>
     <w:lsdException w:name="Plain Table 3" w:uiPriority="43"/>
@@ -1872,7 +3355,7 @@
     <w:lsdException w:name="List Table 6 Colorful Accent 6" w:uiPriority="51"/>
     <w:lsdException w:name="List Table 7 Colorful Accent 6" w:uiPriority="52"/>
   </w:latentStyles>
-  <w:style w:type="paragraph" w:default="1" w:styleId="Normal">
+  <w:style w:type="paragraph" w:styleId="Normal" w:default="1">
     <w:name w:val="Normal"/>
     <w:qFormat/>
     <w:rsid w:val="009810D8"/>
@@ -1895,7 +3378,7 @@
       <w:outlineLvl w:val="0"/>
     </w:pPr>
     <w:rPr>
-      <w:rFonts w:asciiTheme="majorHAnsi" w:eastAsiaTheme="majorEastAsia" w:hAnsiTheme="majorHAnsi" w:cstheme="majorBidi"/>
+      <w:rFonts w:asciiTheme="majorHAnsi" w:hAnsiTheme="majorHAnsi" w:eastAsiaTheme="majorEastAsia" w:cstheme="majorBidi"/>
       <w:color w:val="2F5496" w:themeColor="accent1" w:themeShade="BF"/>
       <w:sz w:val="32"/>
       <w:szCs w:val="32"/>
@@ -1917,7 +3400,7 @@
       <w:outlineLvl w:val="1"/>
     </w:pPr>
     <w:rPr>
-      <w:rFonts w:asciiTheme="majorHAnsi" w:eastAsiaTheme="majorEastAsia" w:hAnsiTheme="majorHAnsi" w:cstheme="majorBidi"/>
+      <w:rFonts w:asciiTheme="majorHAnsi" w:hAnsiTheme="majorHAnsi" w:eastAsiaTheme="majorEastAsia" w:cstheme="majorBidi"/>
       <w:color w:val="2F5496" w:themeColor="accent1" w:themeShade="BF"/>
       <w:sz w:val="26"/>
       <w:szCs w:val="26"/>
@@ -1939,19 +3422,19 @@
       <w:outlineLvl w:val="2"/>
     </w:pPr>
     <w:rPr>
-      <w:rFonts w:asciiTheme="majorHAnsi" w:eastAsiaTheme="majorEastAsia" w:hAnsiTheme="majorHAnsi" w:cstheme="majorBidi"/>
+      <w:rFonts w:asciiTheme="majorHAnsi" w:hAnsiTheme="majorHAnsi" w:eastAsiaTheme="majorEastAsia" w:cstheme="majorBidi"/>
       <w:color w:val="1F3763" w:themeColor="accent1" w:themeShade="7F"/>
       <w:sz w:val="24"/>
       <w:szCs w:val="24"/>
     </w:rPr>
   </w:style>
-  <w:style w:type="character" w:default="1" w:styleId="Policepardfaut">
+  <w:style w:type="character" w:styleId="Policepardfaut" w:default="1">
     <w:name w:val="Default Paragraph Font"/>
     <w:uiPriority w:val="1"/>
     <w:semiHidden/>
     <w:unhideWhenUsed/>
   </w:style>
-  <w:style w:type="table" w:default="1" w:styleId="TableauNormal">
+  <w:style w:type="table" w:styleId="TableauNormal" w:default="1">
     <w:name w:val="Normal Table"/>
     <w:uiPriority w:val="99"/>
     <w:semiHidden/>
@@ -1966,46 +3449,46 @@
       </w:tblCellMar>
     </w:tblPr>
   </w:style>
-  <w:style w:type="numbering" w:default="1" w:styleId="Aucuneliste">
+  <w:style w:type="numbering" w:styleId="Aucuneliste" w:default="1">
     <w:name w:val="No List"/>
     <w:uiPriority w:val="99"/>
     <w:semiHidden/>
     <w:unhideWhenUsed/>
   </w:style>
-  <w:style w:type="character" w:customStyle="1" w:styleId="Titre1Car">
+  <w:style w:type="character" w:styleId="Titre1Car" w:customStyle="1">
     <w:name w:val="Titre 1 Car"/>
     <w:basedOn w:val="Policepardfaut"/>
     <w:link w:val="Titre1"/>
     <w:uiPriority w:val="9"/>
     <w:rsid w:val="009810D8"/>
     <w:rPr>
-      <w:rFonts w:asciiTheme="majorHAnsi" w:eastAsiaTheme="majorEastAsia" w:hAnsiTheme="majorHAnsi" w:cstheme="majorBidi"/>
+      <w:rFonts w:asciiTheme="majorHAnsi" w:hAnsiTheme="majorHAnsi" w:eastAsiaTheme="majorEastAsia" w:cstheme="majorBidi"/>
       <w:color w:val="2F5496" w:themeColor="accent1" w:themeShade="BF"/>
       <w:sz w:val="32"/>
       <w:szCs w:val="32"/>
     </w:rPr>
   </w:style>
-  <w:style w:type="character" w:customStyle="1" w:styleId="Titre2Car">
+  <w:style w:type="character" w:styleId="Titre2Car" w:customStyle="1">
     <w:name w:val="Titre 2 Car"/>
     <w:basedOn w:val="Policepardfaut"/>
     <w:link w:val="Titre2"/>
     <w:uiPriority w:val="9"/>
     <w:rsid w:val="009810D8"/>
     <w:rPr>
-      <w:rFonts w:asciiTheme="majorHAnsi" w:eastAsiaTheme="majorEastAsia" w:hAnsiTheme="majorHAnsi" w:cstheme="majorBidi"/>
+      <w:rFonts w:asciiTheme="majorHAnsi" w:hAnsiTheme="majorHAnsi" w:eastAsiaTheme="majorEastAsia" w:cstheme="majorBidi"/>
       <w:color w:val="2F5496" w:themeColor="accent1" w:themeShade="BF"/>
       <w:sz w:val="26"/>
       <w:szCs w:val="26"/>
     </w:rPr>
   </w:style>
-  <w:style w:type="character" w:customStyle="1" w:styleId="Titre3Car">
+  <w:style w:type="character" w:styleId="Titre3Car" w:customStyle="1">
     <w:name w:val="Titre 3 Car"/>
     <w:basedOn w:val="Policepardfaut"/>
     <w:link w:val="Titre3"/>
     <w:uiPriority w:val="9"/>
     <w:rsid w:val="009810D8"/>
     <w:rPr>
-      <w:rFonts w:asciiTheme="majorHAnsi" w:eastAsiaTheme="majorEastAsia" w:hAnsiTheme="majorHAnsi" w:cstheme="majorBidi"/>
+      <w:rFonts w:asciiTheme="majorHAnsi" w:hAnsiTheme="majorHAnsi" w:eastAsiaTheme="majorEastAsia" w:cstheme="majorBidi"/>
       <w:color w:val="1F3763" w:themeColor="accent1" w:themeShade="7F"/>
       <w:sz w:val="24"/>
       <w:szCs w:val="24"/>
@@ -2020,6 +3503,72 @@
     <w:pPr>
       <w:ind w:left="720"/>
       <w:contextualSpacing/>
+    </w:pPr>
+  </w:style>
+  <w:style xmlns:w="http://schemas.openxmlformats.org/wordprocessingml/2006/main" w:type="table" w:styleId="TableGrid">
+    <w:name xmlns:w="http://schemas.openxmlformats.org/wordprocessingml/2006/main" w:val="Table Grid"/>
+    <w:basedOn xmlns:w="http://schemas.openxmlformats.org/wordprocessingml/2006/main" w:val="TableauNormal"/>
+    <w:uiPriority xmlns:w="http://schemas.openxmlformats.org/wordprocessingml/2006/main" w:val="59"/>
+    <w:rsid xmlns:w="http://schemas.openxmlformats.org/wordprocessingml/2006/main" w:val="00FB4123"/>
+    <w:pPr xmlns:w="http://schemas.openxmlformats.org/wordprocessingml/2006/main">
+      <w:spacing w:after="0" w:line="240" w:lineRule="auto"/>
+    </w:pPr>
+    <w:tblPr xmlns:w="http://schemas.openxmlformats.org/wordprocessingml/2006/main">
+      <w:tblInd w:w="0" w:type="dxa"/>
+      <w:tblBorders>
+        <w:top w:val="single" w:color="000000" w:themeColor="text1" w:sz="4" w:space="0"/>
+        <w:left w:val="single" w:color="000000" w:themeColor="text1" w:sz="4" w:space="0"/>
+        <w:bottom w:val="single" w:color="000000" w:themeColor="text1" w:sz="4" w:space="0"/>
+        <w:right w:val="single" w:color="000000" w:themeColor="text1" w:sz="4" w:space="0"/>
+        <w:insideH w:val="single" w:color="000000" w:themeColor="text1" w:sz="4" w:space="0"/>
+        <w:insideV w:val="single" w:color="000000" w:themeColor="text1" w:sz="4" w:space="0"/>
+      </w:tblBorders>
+      <w:tblCellMar>
+        <w:top w:w="0" w:type="dxa"/>
+        <w:left w:w="108" w:type="dxa"/>
+        <w:bottom w:w="0" w:type="dxa"/>
+        <w:right w:w="108" w:type="dxa"/>
+      </w:tblCellMar>
+    </w:tblPr>
+  </w:style>
+  <w:style xmlns:w14="http://schemas.microsoft.com/office/word/2010/wordml" xmlns:mc="http://schemas.openxmlformats.org/markup-compatibility/2006" xmlns:w="http://schemas.openxmlformats.org/wordprocessingml/2006/main" w:type="character" w:styleId="HeaderChar" w:customStyle="1" mc:Ignorable="w14">
+    <w:name xmlns:w="http://schemas.openxmlformats.org/wordprocessingml/2006/main" w:val="Header Char"/>
+    <w:basedOn xmlns:w="http://schemas.openxmlformats.org/wordprocessingml/2006/main" w:val="Policepardfaut"/>
+    <w:link xmlns:w="http://schemas.openxmlformats.org/wordprocessingml/2006/main" w:val="Header"/>
+    <w:uiPriority xmlns:w="http://schemas.openxmlformats.org/wordprocessingml/2006/main" w:val="99"/>
+  </w:style>
+  <w:style xmlns:w14="http://schemas.microsoft.com/office/word/2010/wordml" xmlns:mc="http://schemas.openxmlformats.org/markup-compatibility/2006" xmlns:w="http://schemas.openxmlformats.org/wordprocessingml/2006/main" w:type="paragraph" w:styleId="Header" mc:Ignorable="w14">
+    <w:name xmlns:w="http://schemas.openxmlformats.org/wordprocessingml/2006/main" w:val="header"/>
+    <w:basedOn xmlns:w="http://schemas.openxmlformats.org/wordprocessingml/2006/main" w:val="Normal"/>
+    <w:link xmlns:w="http://schemas.openxmlformats.org/wordprocessingml/2006/main" w:val="HeaderChar"/>
+    <w:uiPriority xmlns:w="http://schemas.openxmlformats.org/wordprocessingml/2006/main" w:val="99"/>
+    <w:unhideWhenUsed xmlns:w="http://schemas.openxmlformats.org/wordprocessingml/2006/main"/>
+    <w:pPr xmlns:w="http://schemas.openxmlformats.org/wordprocessingml/2006/main">
+      <w:tabs xmlns:w="http://schemas.openxmlformats.org/wordprocessingml/2006/main">
+        <w:tab w:val="center" w:pos="4680"/>
+        <w:tab w:val="right" w:pos="9360"/>
+      </w:tabs>
+      <w:spacing xmlns:w="http://schemas.openxmlformats.org/wordprocessingml/2006/main" w:after="0" w:line="240" w:lineRule="auto"/>
+    </w:pPr>
+  </w:style>
+  <w:style xmlns:w14="http://schemas.microsoft.com/office/word/2010/wordml" xmlns:mc="http://schemas.openxmlformats.org/markup-compatibility/2006" xmlns:w="http://schemas.openxmlformats.org/wordprocessingml/2006/main" w:type="character" w:styleId="FooterChar" w:customStyle="1" mc:Ignorable="w14">
+    <w:name xmlns:w="http://schemas.openxmlformats.org/wordprocessingml/2006/main" w:val="Footer Char"/>
+    <w:basedOn xmlns:w="http://schemas.openxmlformats.org/wordprocessingml/2006/main" w:val="Policepardfaut"/>
+    <w:link xmlns:w="http://schemas.openxmlformats.org/wordprocessingml/2006/main" w:val="Footer"/>
+    <w:uiPriority xmlns:w="http://schemas.openxmlformats.org/wordprocessingml/2006/main" w:val="99"/>
+  </w:style>
+  <w:style xmlns:w14="http://schemas.microsoft.com/office/word/2010/wordml" xmlns:mc="http://schemas.openxmlformats.org/markup-compatibility/2006" xmlns:w="http://schemas.openxmlformats.org/wordprocessingml/2006/main" w:type="paragraph" w:styleId="Footer" mc:Ignorable="w14">
+    <w:name xmlns:w="http://schemas.openxmlformats.org/wordprocessingml/2006/main" w:val="footer"/>
+    <w:basedOn xmlns:w="http://schemas.openxmlformats.org/wordprocessingml/2006/main" w:val="Normal"/>
+    <w:link xmlns:w="http://schemas.openxmlformats.org/wordprocessingml/2006/main" w:val="FooterChar"/>
+    <w:uiPriority xmlns:w="http://schemas.openxmlformats.org/wordprocessingml/2006/main" w:val="99"/>
+    <w:unhideWhenUsed xmlns:w="http://schemas.openxmlformats.org/wordprocessingml/2006/main"/>
+    <w:pPr xmlns:w="http://schemas.openxmlformats.org/wordprocessingml/2006/main">
+      <w:tabs xmlns:w="http://schemas.openxmlformats.org/wordprocessingml/2006/main">
+        <w:tab w:val="center" w:pos="4680"/>
+        <w:tab w:val="right" w:pos="9360"/>
+      </w:tabs>
+      <w:spacing xmlns:w="http://schemas.openxmlformats.org/wordprocessingml/2006/main" w:after="0" w:line="240" w:lineRule="auto"/>
     </w:pPr>
   </w:style>
 </w:styles>

</xml_diff>

<commit_message>
mise a jours partie1
</commit_message>
<xml_diff>
--- a/Rapport L50.docx
+++ b/Rapport L50.docx
@@ -28,10 +28,9 @@
         <w:pStyle w:val="Titre3"/>
       </w:pPr>
       <w:r>
-        <w:t>Eclipse</w:t>
-      </w:r>
-    </w:p>
-    <w:p/>
+        <w:t>Java</w:t>
+      </w:r>
+    </w:p>
     <w:p>
       <w:r>
         <w:t>L’appli</w:t>
@@ -137,10 +136,9 @@
         </w:numPr>
       </w:pPr>
       <w:r>
-        <w:t>Menu de l’application eclipse</w:t>
-      </w:r>
-    </w:p>
-    <w:p/>
+        <w:t>Menu de l’application</w:t>
+      </w:r>
+    </w:p>
     <w:p>
       <w:r>
         <w:t>L’application est composée de 3 classes :</w:t>
@@ -191,8 +189,70 @@
         <w:t>ain » où se trouvent les utilisations des méthodes.</w:t>
       </w:r>
     </w:p>
-    <w:p>
-      <w:r>
+    <w:p/>
+    <w:p>
+      <w:r>
+        <w:t>Voici le diagramme de classe :</w:t>
+      </w:r>
+    </w:p>
+    <w:p>
+      <w:r>
+        <w:rPr>
+          <w:noProof/>
+          <w:lang w:eastAsia="fr-FR"/>
+        </w:rPr>
+        <w:drawing>
+          <wp:inline distT="0" distB="0" distL="0" distR="0" wp14:anchorId="2AB4241C" wp14:editId="6EEDC7BF">
+            <wp:extent cx="5410200" cy="2470730"/>
+            <wp:effectExtent l="0" t="0" r="0" b="6350"/>
+            <wp:docPr id="11" name="Image 11"/>
+            <wp:cNvGraphicFramePr>
+              <a:graphicFrameLocks xmlns:a="http://schemas.openxmlformats.org/drawingml/2006/main" noChangeAspect="1"/>
+            </wp:cNvGraphicFramePr>
+            <a:graphic xmlns:a="http://schemas.openxmlformats.org/drawingml/2006/main">
+              <a:graphicData uri="http://schemas.openxmlformats.org/drawingml/2006/picture">
+                <pic:pic xmlns:pic="http://schemas.openxmlformats.org/drawingml/2006/picture">
+                  <pic:nvPicPr>
+                    <pic:cNvPr id="1" name=""/>
+                    <pic:cNvPicPr/>
+                  </pic:nvPicPr>
+                  <pic:blipFill>
+                    <a:blip r:embed="rId9"/>
+                    <a:stretch>
+                      <a:fillRect/>
+                    </a:stretch>
+                  </pic:blipFill>
+                  <pic:spPr>
+                    <a:xfrm>
+                      <a:off x="0" y="0"/>
+                      <a:ext cx="5415290" cy="2473055"/>
+                    </a:xfrm>
+                    <a:prstGeom prst="rect">
+                      <a:avLst/>
+                    </a:prstGeom>
+                  </pic:spPr>
+                </pic:pic>
+              </a:graphicData>
+            </a:graphic>
+          </wp:inline>
+        </w:drawing>
+      </w:r>
+    </w:p>
+    <w:p>
+      <w:pPr>
+        <w:pStyle w:val="Lgende"/>
+        <w:numPr>
+          <w:ilvl w:val="0"/>
+          <w:numId w:val="7"/>
+        </w:numPr>
+      </w:pPr>
+      <w:r>
+        <w:t>Diagramme de classe</w:t>
+      </w:r>
+    </w:p>
+    <w:p>
+      <w:r>
+        <w:lastRenderedPageBreak/>
         <w:t>Parmi</w:t>
       </w:r>
       <w:r>
@@ -227,7 +287,7 @@
                     <pic:cNvPicPr/>
                   </pic:nvPicPr>
                   <pic:blipFill>
-                    <a:blip r:embed="rId9">
+                    <a:blip r:embed="rId10">
                       <a:extLst>
                         <a:ext uri="{28A0092B-C50C-407E-A947-70E740481C1C}">
                           <a14:useLocalDpi xmlns:a14="http://schemas.microsoft.com/office/drawing/2010/main" val="0"/>
@@ -266,18 +326,80 @@
         <w:t>Code du tri du carnet</w:t>
       </w:r>
     </w:p>
-    <w:p/>
-    <w:p/>
-    <w:p/>
-    <w:p>
-      <w:r>
-        <w:t>On compare chaque élément</w:t>
-      </w:r>
-      <w:r>
-        <w:t xml:space="preserve"> du tableau 1 à 1 avec la méthode « compare to</w:t>
-      </w:r>
-      <w:r>
-        <w:t> » redéfini de cette façon :</w:t>
+    <w:p>
+      <w:r>
+        <w:t xml:space="preserve">On </w:t>
+      </w:r>
+      <w:r>
+        <w:t>parcourt</w:t>
+      </w:r>
+      <w:r>
+        <w:t xml:space="preserve"> le tableau 2 fois, la 1ere boucle permet à la deuxième de comparé toutes les personnes entre elles. </w:t>
+      </w:r>
+      <w:r>
+        <w:t xml:space="preserve">Si deux personnes sont </w:t>
+      </w:r>
+      <w:r>
+        <w:t>côte</w:t>
+      </w:r>
+      <w:r>
+        <w:t xml:space="preserve"> à </w:t>
+      </w:r>
+      <w:r>
+        <w:t>côte</w:t>
+      </w:r>
+      <w:r>
+        <w:t xml:space="preserve"> dans le carnet mais pas dans le bonne ordre, on donne à une variable temporaire la personne « n » pour la garder de </w:t>
+      </w:r>
+      <w:r>
+        <w:t>côté</w:t>
+      </w:r>
+      <w:r>
+        <w:t xml:space="preserve">, on écrase « n » en lui mettant son prédécesseur « n-1 » et on remet notre variable temporaire dans « n-1 », et l’échange est </w:t>
+      </w:r>
+      <w:r>
+        <w:t>effectué</w:t>
+      </w:r>
+      <w:r>
+        <w:t>.</w:t>
+      </w:r>
+      <w:r>
+        <w:t xml:space="preserve"> </w:t>
+      </w:r>
+    </w:p>
+    <w:p>
+      <w:r>
+        <w:t>La</w:t>
+      </w:r>
+      <w:r>
+        <w:t xml:space="preserve"> méthode</w:t>
+      </w:r>
+      <w:r>
+        <w:t xml:space="preserve"> utilisé pour les comparaisons est</w:t>
+      </w:r>
+      <w:r>
+        <w:t xml:space="preserve"> « compare to</w:t>
+      </w:r>
+      <w:r>
+        <w:t xml:space="preserve"> » </w:t>
+      </w:r>
+      <w:r>
+        <w:t xml:space="preserve">qui est une méthode de la classe Object de java, et qu’on va </w:t>
+      </w:r>
+      <w:r>
+        <w:t>redéfini</w:t>
+      </w:r>
+      <w:r>
+        <w:t>r</w:t>
+      </w:r>
+      <w:r>
+        <w:t xml:space="preserve"> de façon </w:t>
+      </w:r>
+      <w:r>
+        <w:t xml:space="preserve">à ce que le tri se face de façon alphabétique </w:t>
+      </w:r>
+      <w:r>
+        <w:t>:</w:t>
       </w:r>
     </w:p>
     <w:p>
@@ -302,7 +424,7 @@
                     <pic:cNvPicPr/>
                   </pic:nvPicPr>
                   <pic:blipFill>
-                    <a:blip r:embed="rId10"/>
+                    <a:blip r:embed="rId11"/>
                     <a:stretch>
                       <a:fillRect/>
                     </a:stretch>
@@ -335,27 +457,18 @@
         <w:t>Méthode compareTo</w:t>
       </w:r>
     </w:p>
-    <w:p>
-      <w:r>
-        <w:t> Apres en passant par une variable temporaire on procède à l’échange des valeurs.</w:t>
-      </w:r>
-    </w:p>
     <w:p/>
     <w:p>
       <w:r>
-        <w:t>Deux autres</w:t>
-      </w:r>
-      <w:r>
-        <w:t xml:space="preserve"> méthodes</w:t>
-      </w:r>
-      <w:r>
-        <w:t xml:space="preserve"> sont importante</w:t>
-      </w:r>
-      <w:r>
-        <w:t>s</w:t>
-      </w:r>
-      <w:r>
-        <w:t>, celle de sauvegarde et de chargement :</w:t>
+        <w:t>Il en a été f</w:t>
+      </w:r>
+      <w:r>
+        <w:t>ait de même pour la méthode « toString » qui est comme « compareTo », une méthode de la classe Object redéfinissable. Le but étant d’avoir un message clair et lisible et de gagner en optimisation.</w:t>
+      </w:r>
+    </w:p>
+    <w:p>
+      <w:r>
+        <w:t>Carnet :</w:t>
       </w:r>
     </w:p>
     <w:p>
@@ -365,10 +478,10 @@
           <w:lang w:eastAsia="fr-FR"/>
         </w:rPr>
         <w:drawing>
-          <wp:inline distT="0" distB="0" distL="0" distR="0" wp14:anchorId="5CED13AD" wp14:editId="5E42BBD4">
-            <wp:extent cx="4943475" cy="3800475"/>
-            <wp:effectExtent l="0" t="0" r="9525" b="9525"/>
-            <wp:docPr id="779591696" name="picture"/>
+          <wp:inline distT="0" distB="0" distL="0" distR="0" wp14:anchorId="425BA2D7" wp14:editId="5082DDB5">
+            <wp:extent cx="5343525" cy="1181100"/>
+            <wp:effectExtent l="0" t="0" r="9525" b="0"/>
+            <wp:docPr id="2" name="Image 2"/>
             <wp:cNvGraphicFramePr>
               <a:graphicFrameLocks xmlns:a="http://schemas.openxmlformats.org/drawingml/2006/main" noChangeAspect="1"/>
             </wp:cNvGraphicFramePr>
@@ -376,17 +489,11 @@
               <a:graphicData uri="http://schemas.openxmlformats.org/drawingml/2006/picture">
                 <pic:pic xmlns:pic="http://schemas.openxmlformats.org/drawingml/2006/picture">
                   <pic:nvPicPr>
-                    <pic:cNvPr id="0" name="picture"/>
+                    <pic:cNvPr id="1" name=""/>
                     <pic:cNvPicPr/>
                   </pic:nvPicPr>
                   <pic:blipFill>
-                    <a:blip r:embed="rId11">
-                      <a:extLst>
-                        <a:ext uri="{28A0092B-C50C-407E-A947-70E740481C1C}">
-                          <a14:useLocalDpi xmlns:a14="http://schemas.microsoft.com/office/drawing/2010/main" val="0"/>
-                        </a:ext>
-                      </a:extLst>
-                    </a:blip>
+                    <a:blip r:embed="rId12"/>
                     <a:stretch>
                       <a:fillRect/>
                     </a:stretch>
@@ -394,7 +501,7 @@
                   <pic:spPr>
                     <a:xfrm>
                       <a:off x="0" y="0"/>
-                      <a:ext cx="4943475" cy="3800475"/>
+                      <a:ext cx="5343525" cy="1181100"/>
                     </a:xfrm>
                     <a:prstGeom prst="rect">
                       <a:avLst/>
@@ -416,23 +523,17 @@
         </w:numPr>
       </w:pPr>
       <w:r>
-        <w:t>Code des fonctions de sauvegarde/chargement du fichier save</w:t>
+        <w:t>Méthode toString du carnet</w:t>
       </w:r>
     </w:p>
     <w:p/>
-    <w:p>
-      <w:r>
-        <w:t>Sauvegarde :</w:t>
-      </w:r>
-    </w:p>
-    <w:p>
-      <w:r>
-        <w:t>On passe par les méthodes de gestion de fichier de java pour ouvrir un fichier que l’on crée, ecrire le carnet à l’intérieur et on le referme</w:t>
-      </w:r>
-    </w:p>
-    <w:p>
-      <w:r>
-        <w:t>Le carnet est sauvegardé dans un fichier « save.txt » (qui n’est pas vraiment human-friendly) :</w:t>
+    <w:p/>
+    <w:p/>
+    <w:p/>
+    <w:p>
+      <w:r>
+        <w:lastRenderedPageBreak/>
+        <w:t>Personne :</w:t>
       </w:r>
     </w:p>
     <w:p>
@@ -441,119 +542,11 @@
           <w:noProof/>
           <w:lang w:eastAsia="fr-FR"/>
         </w:rPr>
-        <w:lastRenderedPageBreak/>
         <w:drawing>
-          <wp:inline distT="0" distB="0" distL="0" distR="0" wp14:anchorId="0ABD4603" wp14:editId="5E3B3959">
-            <wp:extent cx="5010148" cy="1228725"/>
+          <wp:inline distT="0" distB="0" distL="0" distR="0" wp14:anchorId="47804D28" wp14:editId="201CE0A8">
+            <wp:extent cx="4076700" cy="752475"/>
             <wp:effectExtent l="0" t="0" r="0" b="9525"/>
-            <wp:docPr id="751646079" name="picture"/>
-            <wp:cNvGraphicFramePr>
-              <a:graphicFrameLocks xmlns:a="http://schemas.openxmlformats.org/drawingml/2006/main" noChangeAspect="1"/>
-            </wp:cNvGraphicFramePr>
-            <a:graphic xmlns:a="http://schemas.openxmlformats.org/drawingml/2006/main">
-              <a:graphicData uri="http://schemas.openxmlformats.org/drawingml/2006/picture">
-                <pic:pic xmlns:pic="http://schemas.openxmlformats.org/drawingml/2006/picture">
-                  <pic:nvPicPr>
-                    <pic:cNvPr id="0" name="picture"/>
-                    <pic:cNvPicPr/>
-                  </pic:nvPicPr>
-                  <pic:blipFill>
-                    <a:blip r:embed="rId12">
-                      <a:extLst>
-                        <a:ext uri="{28A0092B-C50C-407E-A947-70E740481C1C}">
-                          <a14:useLocalDpi xmlns:a14="http://schemas.microsoft.com/office/drawing/2010/main" val="0"/>
-                        </a:ext>
-                      </a:extLst>
-                    </a:blip>
-                    <a:stretch>
-                      <a:fillRect/>
-                    </a:stretch>
-                  </pic:blipFill>
-                  <pic:spPr>
-                    <a:xfrm>
-                      <a:off x="0" y="0"/>
-                      <a:ext cx="5010148" cy="1228725"/>
-                    </a:xfrm>
-                    <a:prstGeom prst="rect">
-                      <a:avLst/>
-                    </a:prstGeom>
-                  </pic:spPr>
-                </pic:pic>
-              </a:graphicData>
-            </a:graphic>
-          </wp:inline>
-        </w:drawing>
-      </w:r>
-    </w:p>
-    <w:p>
-      <w:pPr>
-        <w:pStyle w:val="Lgende"/>
-        <w:numPr>
-          <w:ilvl w:val="0"/>
-          <w:numId w:val="7"/>
-        </w:numPr>
-      </w:pPr>
-      <w:r>
-        <w:t>Fichier save.txt</w:t>
-      </w:r>
-    </w:p>
-    <w:p/>
-    <w:p>
-      <w:r>
-        <w:t>Chargement :</w:t>
-      </w:r>
-    </w:p>
-    <w:p>
-      <w:r>
-        <w:t>On remplit le carnet par les valeurs récupéré dans le fichier « save.txt » lu par le readObject() et on met à j</w:t>
-      </w:r>
-      <w:r>
-        <w:t xml:space="preserve">ours la valeur de </w:t>
-      </w:r>
-      <w:r>
-        <w:t>nos variables grâce à nos gette</w:t>
-      </w:r>
-      <w:r>
-        <w:t>rs.</w:t>
-      </w:r>
-    </w:p>
-    <w:p/>
-    <w:p>
-      <w:r>
-        <w:t>Les méthode</w:t>
-      </w:r>
-      <w:r>
-        <w:t>s</w:t>
-      </w:r>
-      <w:r>
-        <w:t xml:space="preserve"> « toString » on</w:t>
-      </w:r>
-      <w:r>
-        <w:t>t</w:t>
-      </w:r>
-      <w:r>
-        <w:t xml:space="preserve"> aussi était refaite </w:t>
-      </w:r>
-      <w:r>
-        <w:t>de cette façon :</w:t>
-      </w:r>
-    </w:p>
-    <w:p>
-      <w:r>
-        <w:t>Carnet :</w:t>
-      </w:r>
-    </w:p>
-    <w:p>
-      <w:r>
-        <w:rPr>
-          <w:noProof/>
-          <w:lang w:eastAsia="fr-FR"/>
-        </w:rPr>
-        <w:drawing>
-          <wp:inline distT="0" distB="0" distL="0" distR="0" wp14:anchorId="3DFA462C" wp14:editId="4562D33C">
-            <wp:extent cx="5343525" cy="1181100"/>
-            <wp:effectExtent l="0" t="0" r="9525" b="0"/>
-            <wp:docPr id="2" name="Image 2"/>
+            <wp:docPr id="5" name="Image 5"/>
             <wp:cNvGraphicFramePr>
               <a:graphicFrameLocks xmlns:a="http://schemas.openxmlformats.org/drawingml/2006/main" noChangeAspect="1"/>
             </wp:cNvGraphicFramePr>
@@ -573,66 +566,6 @@
                   <pic:spPr>
                     <a:xfrm>
                       <a:off x="0" y="0"/>
-                      <a:ext cx="5343525" cy="1181100"/>
-                    </a:xfrm>
-                    <a:prstGeom prst="rect">
-                      <a:avLst/>
-                    </a:prstGeom>
-                  </pic:spPr>
-                </pic:pic>
-              </a:graphicData>
-            </a:graphic>
-          </wp:inline>
-        </w:drawing>
-      </w:r>
-    </w:p>
-    <w:p>
-      <w:pPr>
-        <w:pStyle w:val="Lgende"/>
-        <w:numPr>
-          <w:ilvl w:val="0"/>
-          <w:numId w:val="7"/>
-        </w:numPr>
-      </w:pPr>
-      <w:r>
-        <w:t>Méthode toString du carnet</w:t>
-      </w:r>
-    </w:p>
-    <w:p>
-      <w:r>
-        <w:t>Personne :</w:t>
-      </w:r>
-    </w:p>
-    <w:p>
-      <w:r>
-        <w:rPr>
-          <w:noProof/>
-          <w:lang w:eastAsia="fr-FR"/>
-        </w:rPr>
-        <w:drawing>
-          <wp:inline distT="0" distB="0" distL="0" distR="0" wp14:anchorId="3835CFCD" wp14:editId="0371BF19">
-            <wp:extent cx="4076700" cy="752475"/>
-            <wp:effectExtent l="0" t="0" r="0" b="9525"/>
-            <wp:docPr id="5" name="Image 5"/>
-            <wp:cNvGraphicFramePr>
-              <a:graphicFrameLocks xmlns:a="http://schemas.openxmlformats.org/drawingml/2006/main" noChangeAspect="1"/>
-            </wp:cNvGraphicFramePr>
-            <a:graphic xmlns:a="http://schemas.openxmlformats.org/drawingml/2006/main">
-              <a:graphicData uri="http://schemas.openxmlformats.org/drawingml/2006/picture">
-                <pic:pic xmlns:pic="http://schemas.openxmlformats.org/drawingml/2006/picture">
-                  <pic:nvPicPr>
-                    <pic:cNvPr id="1" name=""/>
-                    <pic:cNvPicPr/>
-                  </pic:nvPicPr>
-                  <pic:blipFill>
-                    <a:blip r:embed="rId14"/>
-                    <a:stretch>
-                      <a:fillRect/>
-                    </a:stretch>
-                  </pic:blipFill>
-                  <pic:spPr>
-                    <a:xfrm>
-                      <a:off x="0" y="0"/>
                       <a:ext cx="4076700" cy="752475"/>
                     </a:xfrm>
                     <a:prstGeom prst="rect">
@@ -658,96 +591,109 @@
         <w:t>Méthode toString de Personne</w:t>
       </w:r>
     </w:p>
-    <w:p>
-      <w:r>
-        <w:t>Afin d’obtenir un texte plus compréhensible pour l’utilisateur</w:t>
-      </w:r>
-      <w:r>
-        <w:t xml:space="preserve"> sans mettre un </w:t>
-      </w:r>
-      <w:r>
-        <w:t>« </w:t>
-      </w:r>
-      <w:r>
-        <w:t>print</w:t>
-      </w:r>
-      <w:r>
-        <w:t> »</w:t>
-      </w:r>
-      <w:r>
-        <w:t xml:space="preserve"> à chaque fois</w:t>
-      </w:r>
-      <w:r>
-        <w:t>.</w:t>
-      </w:r>
-    </w:p>
     <w:p/>
-    <w:p>
-      <w:r>
-        <w:t>Pour terminer il faut savoir que la gestion d’erreur a été prise en compte pour :</w:t>
-      </w:r>
-    </w:p>
-    <w:p>
-      <w:pPr>
-        <w:pStyle w:val="Paragraphedeliste"/>
+    <w:p/>
+    <w:p>
+      <w:r>
+        <w:t>Deux autres</w:t>
+      </w:r>
+      <w:r>
+        <w:t xml:space="preserve"> méthodes</w:t>
+      </w:r>
+      <w:r>
+        <w:t xml:space="preserve"> sont importante</w:t>
+      </w:r>
+      <w:r>
+        <w:t>s</w:t>
+      </w:r>
+      <w:r>
+        <w:t>, celle de sauvegarde et de chargement :</w:t>
+      </w:r>
+    </w:p>
+    <w:p>
+      <w:r>
+        <w:rPr>
+          <w:noProof/>
+          <w:lang w:eastAsia="fr-FR"/>
+        </w:rPr>
+        <w:drawing>
+          <wp:inline distT="0" distB="0" distL="0" distR="0" wp14:anchorId="5CED13AD" wp14:editId="55D02CB9">
+            <wp:extent cx="4000500" cy="3075530"/>
+            <wp:effectExtent l="0" t="0" r="0" b="0"/>
+            <wp:docPr id="779591696" name="picture"/>
+            <wp:cNvGraphicFramePr>
+              <a:graphicFrameLocks xmlns:a="http://schemas.openxmlformats.org/drawingml/2006/main" noChangeAspect="1"/>
+            </wp:cNvGraphicFramePr>
+            <a:graphic xmlns:a="http://schemas.openxmlformats.org/drawingml/2006/main">
+              <a:graphicData uri="http://schemas.openxmlformats.org/drawingml/2006/picture">
+                <pic:pic xmlns:pic="http://schemas.openxmlformats.org/drawingml/2006/picture">
+                  <pic:nvPicPr>
+                    <pic:cNvPr id="0" name="picture"/>
+                    <pic:cNvPicPr/>
+                  </pic:nvPicPr>
+                  <pic:blipFill>
+                    <a:blip r:embed="rId14">
+                      <a:extLst>
+                        <a:ext uri="{28A0092B-C50C-407E-A947-70E740481C1C}">
+                          <a14:useLocalDpi xmlns:a14="http://schemas.microsoft.com/office/drawing/2010/main" val="0"/>
+                        </a:ext>
+                      </a:extLst>
+                    </a:blip>
+                    <a:stretch>
+                      <a:fillRect/>
+                    </a:stretch>
+                  </pic:blipFill>
+                  <pic:spPr>
+                    <a:xfrm>
+                      <a:off x="0" y="0"/>
+                      <a:ext cx="4026635" cy="3095622"/>
+                    </a:xfrm>
+                    <a:prstGeom prst="rect">
+                      <a:avLst/>
+                    </a:prstGeom>
+                  </pic:spPr>
+                </pic:pic>
+              </a:graphicData>
+            </a:graphic>
+          </wp:inline>
+        </w:drawing>
+      </w:r>
+    </w:p>
+    <w:p>
+      <w:pPr>
+        <w:pStyle w:val="Lgende"/>
         <w:numPr>
           <w:ilvl w:val="0"/>
-          <w:numId w:val="5"/>
+          <w:numId w:val="7"/>
         </w:numPr>
       </w:pPr>
       <w:r>
-        <w:t>Le choix de l’option du menu (forcément un chiffre et forcement entre 1 et 8, sinon redemande un choix)</w:t>
-      </w:r>
-    </w:p>
-    <w:p>
-      <w:pPr>
-        <w:pStyle w:val="Paragraphedeliste"/>
-        <w:numPr>
-          <w:ilvl w:val="0"/>
-          <w:numId w:val="5"/>
-        </w:numPr>
-      </w:pPr>
-      <w:r>
-        <w:t>Lors de la suppression demande un chiffre compris dans le nombre de personne présent dans le carnet</w:t>
-      </w:r>
-    </w:p>
-    <w:p>
-      <w:pPr>
-        <w:pStyle w:val="Paragraphedeliste"/>
-        <w:numPr>
-          <w:ilvl w:val="0"/>
-          <w:numId w:val="5"/>
-        </w:numPr>
-      </w:pPr>
-      <w:r>
-        <w:t>Lors de l’ajout si quelqu’un rentre des valeurs qui ne marcheront pas</w:t>
-      </w:r>
-    </w:p>
-    <w:p>
-      <w:pPr>
-        <w:pStyle w:val="Paragraphedeliste"/>
-        <w:numPr>
-          <w:ilvl w:val="0"/>
-          <w:numId w:val="5"/>
-        </w:numPr>
-      </w:pPr>
-      <w:r>
-        <w:t>Lors de la sauvegarde en cas d’erreur</w:t>
-      </w:r>
-    </w:p>
-    <w:p>
-      <w:pPr>
-        <w:pStyle w:val="Paragraphedeliste"/>
-        <w:numPr>
-          <w:ilvl w:val="0"/>
-          <w:numId w:val="5"/>
-        </w:numPr>
-      </w:pPr>
-    </w:p>
-    <w:p>
-      <w:r>
-        <w:lastRenderedPageBreak/>
-        <w:t>Les erreurs sont toutes gérées avec des « try/catch » de ce type :</w:t>
+        <w:t>Code des fonctions de sauvegarde/chargement du fichier save</w:t>
+      </w:r>
+      <w:r>
+        <w:t>.txt</w:t>
+      </w:r>
+    </w:p>
+    <w:p/>
+    <w:p>
+      <w:r>
+        <w:t>Sauvegarde :</w:t>
+      </w:r>
+    </w:p>
+    <w:p>
+      <w:r>
+        <w:t xml:space="preserve">On passe par les méthodes de gestion de fichier de java pour ouvrir un fichier que l’on crée, </w:t>
+      </w:r>
+      <w:r>
+        <w:t>écrire</w:t>
+      </w:r>
+      <w:r>
+        <w:t xml:space="preserve"> le carnet à l’intérieur et on le referme</w:t>
+      </w:r>
+    </w:p>
+    <w:p>
+      <w:r>
+        <w:t>Le carnet est sauvegardé dans un fichier « save.txt » (qui n’est pas vraiment human-friendly) :</w:t>
       </w:r>
     </w:p>
     <w:p>
@@ -757,10 +703,10 @@
           <w:lang w:eastAsia="fr-FR"/>
         </w:rPr>
         <w:drawing>
-          <wp:inline distT="0" distB="0" distL="0" distR="0" wp14:anchorId="2D1BAC9C" wp14:editId="7C28BEC6">
-            <wp:extent cx="3952875" cy="923925"/>
-            <wp:effectExtent l="0" t="0" r="9525" b="9525"/>
-            <wp:docPr id="687683778" name="picture"/>
+          <wp:inline distT="0" distB="0" distL="0" distR="0" wp14:anchorId="0ABD4603" wp14:editId="5E3B3959">
+            <wp:extent cx="5010148" cy="1228725"/>
+            <wp:effectExtent l="0" t="0" r="0" b="9525"/>
+            <wp:docPr id="751646079" name="picture"/>
             <wp:cNvGraphicFramePr>
               <a:graphicFrameLocks xmlns:a="http://schemas.openxmlformats.org/drawingml/2006/main" noChangeAspect="1"/>
             </wp:cNvGraphicFramePr>
@@ -786,6 +732,145 @@
                   <pic:spPr>
                     <a:xfrm>
                       <a:off x="0" y="0"/>
+                      <a:ext cx="5010148" cy="1228725"/>
+                    </a:xfrm>
+                    <a:prstGeom prst="rect">
+                      <a:avLst/>
+                    </a:prstGeom>
+                  </pic:spPr>
+                </pic:pic>
+              </a:graphicData>
+            </a:graphic>
+          </wp:inline>
+        </w:drawing>
+      </w:r>
+    </w:p>
+    <w:p>
+      <w:pPr>
+        <w:pStyle w:val="Lgende"/>
+        <w:numPr>
+          <w:ilvl w:val="0"/>
+          <w:numId w:val="7"/>
+        </w:numPr>
+      </w:pPr>
+      <w:r>
+        <w:t>Fichier save.txt</w:t>
+      </w:r>
+    </w:p>
+    <w:p/>
+    <w:p>
+      <w:r>
+        <w:t>Chargement :</w:t>
+      </w:r>
+    </w:p>
+    <w:p>
+      <w:r>
+        <w:t>On remplit le carnet par les valeurs récupéré dans le fichier « sa</w:t>
+      </w:r>
+      <w:r>
+        <w:t>ve.txt » lu par le readObject(). Ces valeurs étant définie comme private dans le carnet, on conserve l’intégralité en ayant implémenté des getteurs/setteurs permettant l’accès au données.</w:t>
+      </w:r>
+    </w:p>
+    <w:p/>
+    <w:p/>
+    <w:p>
+      <w:r>
+        <w:t>Pour terminer il faut savoir que la gestion d’erreur a été prise en compte pour :</w:t>
+      </w:r>
+    </w:p>
+    <w:p>
+      <w:pPr>
+        <w:pStyle w:val="Paragraphedeliste"/>
+        <w:numPr>
+          <w:ilvl w:val="0"/>
+          <w:numId w:val="5"/>
+        </w:numPr>
+      </w:pPr>
+      <w:r>
+        <w:t>Le choix de l’option du menu (forcément un chiffre et forcement entre 1 et 8, sinon redemande un choix)</w:t>
+      </w:r>
+    </w:p>
+    <w:p>
+      <w:pPr>
+        <w:pStyle w:val="Paragraphedeliste"/>
+        <w:numPr>
+          <w:ilvl w:val="0"/>
+          <w:numId w:val="5"/>
+        </w:numPr>
+      </w:pPr>
+      <w:r>
+        <w:t>Lors de la suppression demande un chiffre compris dans le nombre de personne présent dans le carnet</w:t>
+      </w:r>
+    </w:p>
+    <w:p>
+      <w:pPr>
+        <w:pStyle w:val="Paragraphedeliste"/>
+        <w:numPr>
+          <w:ilvl w:val="0"/>
+          <w:numId w:val="5"/>
+        </w:numPr>
+      </w:pPr>
+      <w:r>
+        <w:t>Lors de l’ajout si quelqu’un rentre des valeurs qui ne marcheront pas</w:t>
+      </w:r>
+    </w:p>
+    <w:p>
+      <w:pPr>
+        <w:pStyle w:val="Paragraphedeliste"/>
+        <w:numPr>
+          <w:ilvl w:val="0"/>
+          <w:numId w:val="5"/>
+        </w:numPr>
+      </w:pPr>
+      <w:r>
+        <w:t>Lors de la sauvegarde en cas d’erreur</w:t>
+      </w:r>
+    </w:p>
+    <w:p/>
+    <w:p>
+      <w:r>
+        <w:t>Les erreurs sont</w:t>
+      </w:r>
+      <w:r>
+        <w:t xml:space="preserve"> gérées avec des « try/catch » de ce type :</w:t>
+      </w:r>
+    </w:p>
+    <w:p>
+      <w:r>
+        <w:rPr>
+          <w:noProof/>
+          <w:lang w:eastAsia="fr-FR"/>
+        </w:rPr>
+        <w:drawing>
+          <wp:inline distT="0" distB="0" distL="0" distR="0" wp14:anchorId="2D1BAC9C" wp14:editId="7C28BEC6">
+            <wp:extent cx="3952875" cy="923925"/>
+            <wp:effectExtent l="0" t="0" r="9525" b="9525"/>
+            <wp:docPr id="687683778" name="picture"/>
+            <wp:cNvGraphicFramePr>
+              <a:graphicFrameLocks xmlns:a="http://schemas.openxmlformats.org/drawingml/2006/main" noChangeAspect="1"/>
+            </wp:cNvGraphicFramePr>
+            <a:graphic xmlns:a="http://schemas.openxmlformats.org/drawingml/2006/main">
+              <a:graphicData uri="http://schemas.openxmlformats.org/drawingml/2006/picture">
+                <pic:pic xmlns:pic="http://schemas.openxmlformats.org/drawingml/2006/picture">
+                  <pic:nvPicPr>
+                    <pic:cNvPr id="0" name="picture"/>
+                    <pic:cNvPicPr/>
+                  </pic:nvPicPr>
+                  <pic:blipFill>
+                    <a:blip r:embed="rId16">
+                      <a:extLst>
+                        <a:ext uri="{28A0092B-C50C-407E-A947-70E740481C1C}">
+                          <a14:useLocalDpi xmlns:a14="http://schemas.microsoft.com/office/drawing/2010/main" val="0"/>
+                        </a:ext>
+                      </a:extLst>
+                    </a:blip>
+                    <a:stretch>
+                      <a:fillRect/>
+                    </a:stretch>
+                  </pic:blipFill>
+                  <pic:spPr>
+                    <a:xfrm>
+                      <a:off x="0" y="0"/>
                       <a:ext cx="3952875" cy="923925"/>
                     </a:xfrm>
                     <a:prstGeom prst="rect">
@@ -812,16 +897,91 @@
       </w:r>
     </w:p>
     <w:p>
+      <w:r>
+        <w:rPr>
+          <w:noProof/>
+          <w:lang w:eastAsia="fr-FR"/>
+        </w:rPr>
+        <w:drawing>
+          <wp:inline distT="0" distB="0" distL="0" distR="0" wp14:anchorId="01B34152" wp14:editId="54DDA3C8">
+            <wp:extent cx="3933825" cy="600075"/>
+            <wp:effectExtent l="0" t="0" r="9525" b="9525"/>
+            <wp:docPr id="12" name="Image 12"/>
+            <wp:cNvGraphicFramePr>
+              <a:graphicFrameLocks xmlns:a="http://schemas.openxmlformats.org/drawingml/2006/main" noChangeAspect="1"/>
+            </wp:cNvGraphicFramePr>
+            <a:graphic xmlns:a="http://schemas.openxmlformats.org/drawingml/2006/main">
+              <a:graphicData uri="http://schemas.openxmlformats.org/drawingml/2006/picture">
+                <pic:pic xmlns:pic="http://schemas.openxmlformats.org/drawingml/2006/picture">
+                  <pic:nvPicPr>
+                    <pic:cNvPr id="1" name=""/>
+                    <pic:cNvPicPr/>
+                  </pic:nvPicPr>
+                  <pic:blipFill>
+                    <a:blip r:embed="rId17"/>
+                    <a:stretch>
+                      <a:fillRect/>
+                    </a:stretch>
+                  </pic:blipFill>
+                  <pic:spPr>
+                    <a:xfrm>
+                      <a:off x="0" y="0"/>
+                      <a:ext cx="3933825" cy="600075"/>
+                    </a:xfrm>
+                    <a:prstGeom prst="rect">
+                      <a:avLst/>
+                    </a:prstGeom>
+                  </pic:spPr>
+                </pic:pic>
+              </a:graphicData>
+            </a:graphic>
+          </wp:inline>
+        </w:drawing>
+      </w:r>
+    </w:p>
+    <w:p>
+      <w:pPr>
+        <w:pStyle w:val="Lgende"/>
+        <w:numPr>
+          <w:ilvl w:val="0"/>
+          <w:numId w:val="7"/>
+        </w:numPr>
+      </w:pPr>
+      <w:r>
+        <w:t>exception</w:t>
+      </w:r>
+    </w:p>
+    <w:p>
+      <w:r>
+        <w:t>Le principe est de tester un cas et selon le résultat potentiellement déclencher une exception.</w:t>
+      </w:r>
+      <w:r>
+        <w:t xml:space="preserve"> Dans l’exemple ci-dessus, si jamais le carnet est à son nombre maximum de personnes, il indiquera qu’il est plein.</w:t>
+      </w:r>
+    </w:p>
+    <w:p>
+      <w:pPr>
+        <w:jc w:val="left"/>
+        <w:rPr>
+          <w:rFonts w:asciiTheme="majorHAnsi" w:eastAsiaTheme="majorEastAsia" w:hAnsiTheme="majorHAnsi" w:cstheme="majorBidi"/>
+          <w:color w:val="1F3763" w:themeColor="accent1" w:themeShade="7F"/>
+          <w:sz w:val="24"/>
+          <w:szCs w:val="24"/>
+        </w:rPr>
+      </w:pPr>
+      <w:bookmarkStart w:id="1" w:name="_GoBack"/>
+      <w:bookmarkEnd w:id="1"/>
+      <w:r>
+        <w:br w:type="page"/>
+      </w:r>
+    </w:p>
+    <w:p>
       <w:pPr>
         <w:pStyle w:val="Titre3"/>
       </w:pPr>
-    </w:p>
-    <w:p>
-      <w:pPr>
-        <w:pStyle w:val="Titre3"/>
-      </w:pPr>
-      <w:r>
-        <w:t>electron</w:t>
+      <w:r>
+        <w:lastRenderedPageBreak/>
+        <w:t>Électron</w:t>
       </w:r>
     </w:p>
     <w:p>
@@ -859,7 +1019,7 @@
                     </pic:cNvPicPr>
                   </pic:nvPicPr>
                   <pic:blipFill>
-                    <a:blip r:embed="rId16">
+                    <a:blip r:embed="rId18">
                       <a:extLst>
                         <a:ext uri="{28A0092B-C50C-407E-A947-70E740481C1C}">
                           <a14:useLocalDpi xmlns:a14="http://schemas.microsoft.com/office/drawing/2010/main" val="0"/>
@@ -943,148 +1103,24 @@
         <w:spacing w:line="240" w:lineRule="auto"/>
       </w:pPr>
       <w:r>
+        <w:t>Le but graphiquement parlant était d’être le plus simple possible pour l’utilisateur, on retrouve toutes les fonctions que possédais la version Java avec l’avantage de pouvoir nommer et placer les fichiers s</w:t>
+      </w:r>
+      <w:r>
+        <w:t>auvegarder comme on le souhaite :</w:t>
+      </w:r>
+    </w:p>
+    <w:p>
+      <w:r>
+        <w:rPr>
+          <w:noProof/>
+          <w:lang w:eastAsia="fr-FR"/>
+        </w:rPr>
         <w:lastRenderedPageBreak/>
-        <w:t>Le but graphiquement parlant était d’être le plus simple possible pour l’utilisateur, on retrouve toutes les fonctions que possédais la version Java avec l’avantage de pouvoir nommer et placer les fichiers s</w:t>
-      </w:r>
-      <w:r>
-        <w:t>auvegarder comme on le souhaite :</w:t>
-      </w:r>
-    </w:p>
-    <w:p>
-      <w:r>
-        <w:rPr>
-          <w:noProof/>
-          <w:lang w:eastAsia="fr-FR"/>
-        </w:rPr>
         <w:drawing>
           <wp:inline distT="0" distB="0" distL="0" distR="0" wp14:anchorId="0D382E90" wp14:editId="3AF7EB44">
             <wp:extent cx="4905375" cy="2417000"/>
             <wp:effectExtent l="0" t="0" r="0" b="2540"/>
             <wp:docPr id="7" name="Image 7"/>
-            <wp:cNvGraphicFramePr>
-              <a:graphicFrameLocks xmlns:a="http://schemas.openxmlformats.org/drawingml/2006/main" noChangeAspect="1"/>
-            </wp:cNvGraphicFramePr>
-            <a:graphic xmlns:a="http://schemas.openxmlformats.org/drawingml/2006/main">
-              <a:graphicData uri="http://schemas.openxmlformats.org/drawingml/2006/picture">
-                <pic:pic xmlns:pic="http://schemas.openxmlformats.org/drawingml/2006/picture">
-                  <pic:nvPicPr>
-                    <pic:cNvPr id="1" name=""/>
-                    <pic:cNvPicPr/>
-                  </pic:nvPicPr>
-                  <pic:blipFill>
-                    <a:blip r:embed="rId17"/>
-                    <a:stretch>
-                      <a:fillRect/>
-                    </a:stretch>
-                  </pic:blipFill>
-                  <pic:spPr>
-                    <a:xfrm>
-                      <a:off x="0" y="0"/>
-                      <a:ext cx="4946870" cy="2437446"/>
-                    </a:xfrm>
-                    <a:prstGeom prst="rect">
-                      <a:avLst/>
-                    </a:prstGeom>
-                  </pic:spPr>
-                </pic:pic>
-              </a:graphicData>
-            </a:graphic>
-          </wp:inline>
-        </w:drawing>
-      </w:r>
-    </w:p>
-    <w:p>
-      <w:pPr>
-        <w:pStyle w:val="Lgende"/>
-        <w:numPr>
-          <w:ilvl w:val="0"/>
-          <w:numId w:val="7"/>
-        </w:numPr>
-      </w:pPr>
-      <w:r>
-        <w:t>Sauvegarde de fichier</w:t>
-      </w:r>
-    </w:p>
-    <w:p/>
-    <w:p>
-      <w:r>
-        <w:t xml:space="preserve">Niveau code </w:t>
-      </w:r>
-      <w:r>
-        <w:t>des fonctionnalités on voit ceci :</w:t>
-      </w:r>
-    </w:p>
-    <w:p>
-      <w:r>
-        <w:rPr>
-          <w:noProof/>
-          <w:lang w:eastAsia="fr-FR"/>
-        </w:rPr>
-        <w:drawing>
-          <wp:inline distT="0" distB="0" distL="0" distR="0" wp14:anchorId="00137A28" wp14:editId="06420403">
-            <wp:extent cx="2619375" cy="1533525"/>
-            <wp:effectExtent l="0" t="0" r="9525" b="9525"/>
-            <wp:docPr id="9" name="Image 9"/>
-            <wp:cNvGraphicFramePr>
-              <a:graphicFrameLocks xmlns:a="http://schemas.openxmlformats.org/drawingml/2006/main" noChangeAspect="1"/>
-            </wp:cNvGraphicFramePr>
-            <a:graphic xmlns:a="http://schemas.openxmlformats.org/drawingml/2006/main">
-              <a:graphicData uri="http://schemas.openxmlformats.org/drawingml/2006/picture">
-                <pic:pic xmlns:pic="http://schemas.openxmlformats.org/drawingml/2006/picture">
-                  <pic:nvPicPr>
-                    <pic:cNvPr id="1" name=""/>
-                    <pic:cNvPicPr/>
-                  </pic:nvPicPr>
-                  <pic:blipFill>
-                    <a:blip r:embed="rId18"/>
-                    <a:stretch>
-                      <a:fillRect/>
-                    </a:stretch>
-                  </pic:blipFill>
-                  <pic:spPr>
-                    <a:xfrm>
-                      <a:off x="0" y="0"/>
-                      <a:ext cx="2619375" cy="1533525"/>
-                    </a:xfrm>
-                    <a:prstGeom prst="rect">
-                      <a:avLst/>
-                    </a:prstGeom>
-                  </pic:spPr>
-                </pic:pic>
-              </a:graphicData>
-            </a:graphic>
-          </wp:inline>
-        </w:drawing>
-      </w:r>
-    </w:p>
-    <w:p>
-      <w:pPr>
-        <w:pStyle w:val="Lgende"/>
-        <w:numPr>
-          <w:ilvl w:val="0"/>
-          <w:numId w:val="7"/>
-        </w:numPr>
-      </w:pPr>
-      <w:r>
-        <w:t>Variables</w:t>
-      </w:r>
-    </w:p>
-    <w:p>
-      <w:r>
-        <w:t>On déclare nos variables qui récupèrent les ID du html dans les éléments importants.</w:t>
-      </w:r>
-    </w:p>
-    <w:p>
-      <w:r>
-        <w:rPr>
-          <w:noProof/>
-          <w:lang w:eastAsia="fr-FR"/>
-        </w:rPr>
-        <w:drawing>
-          <wp:inline distT="0" distB="0" distL="0" distR="0" wp14:anchorId="7AB38B78" wp14:editId="345B767F">
-            <wp:extent cx="5086350" cy="2327949"/>
-            <wp:effectExtent l="0" t="0" r="0" b="0"/>
-            <wp:docPr id="10" name="Image 10"/>
             <wp:cNvGraphicFramePr>
               <a:graphicFrameLocks xmlns:a="http://schemas.openxmlformats.org/drawingml/2006/main" noChangeAspect="1"/>
             </wp:cNvGraphicFramePr>
@@ -1104,6 +1140,130 @@
                   <pic:spPr>
                     <a:xfrm>
                       <a:off x="0" y="0"/>
+                      <a:ext cx="4946870" cy="2437446"/>
+                    </a:xfrm>
+                    <a:prstGeom prst="rect">
+                      <a:avLst/>
+                    </a:prstGeom>
+                  </pic:spPr>
+                </pic:pic>
+              </a:graphicData>
+            </a:graphic>
+          </wp:inline>
+        </w:drawing>
+      </w:r>
+    </w:p>
+    <w:p>
+      <w:pPr>
+        <w:pStyle w:val="Lgende"/>
+        <w:numPr>
+          <w:ilvl w:val="0"/>
+          <w:numId w:val="7"/>
+        </w:numPr>
+      </w:pPr>
+      <w:r>
+        <w:t>Sauvegarde de fichier</w:t>
+      </w:r>
+    </w:p>
+    <w:p/>
+    <w:p>
+      <w:r>
+        <w:t xml:space="preserve">Niveau code </w:t>
+      </w:r>
+      <w:r>
+        <w:t>des fonctionnalités on voit ceci :</w:t>
+      </w:r>
+    </w:p>
+    <w:p>
+      <w:r>
+        <w:rPr>
+          <w:noProof/>
+          <w:lang w:eastAsia="fr-FR"/>
+        </w:rPr>
+        <w:drawing>
+          <wp:inline distT="0" distB="0" distL="0" distR="0" wp14:anchorId="00137A28" wp14:editId="06420403">
+            <wp:extent cx="2619375" cy="1533525"/>
+            <wp:effectExtent l="0" t="0" r="9525" b="9525"/>
+            <wp:docPr id="9" name="Image 9"/>
+            <wp:cNvGraphicFramePr>
+              <a:graphicFrameLocks xmlns:a="http://schemas.openxmlformats.org/drawingml/2006/main" noChangeAspect="1"/>
+            </wp:cNvGraphicFramePr>
+            <a:graphic xmlns:a="http://schemas.openxmlformats.org/drawingml/2006/main">
+              <a:graphicData uri="http://schemas.openxmlformats.org/drawingml/2006/picture">
+                <pic:pic xmlns:pic="http://schemas.openxmlformats.org/drawingml/2006/picture">
+                  <pic:nvPicPr>
+                    <pic:cNvPr id="1" name=""/>
+                    <pic:cNvPicPr/>
+                  </pic:nvPicPr>
+                  <pic:blipFill>
+                    <a:blip r:embed="rId20"/>
+                    <a:stretch>
+                      <a:fillRect/>
+                    </a:stretch>
+                  </pic:blipFill>
+                  <pic:spPr>
+                    <a:xfrm>
+                      <a:off x="0" y="0"/>
+                      <a:ext cx="2619375" cy="1533525"/>
+                    </a:xfrm>
+                    <a:prstGeom prst="rect">
+                      <a:avLst/>
+                    </a:prstGeom>
+                  </pic:spPr>
+                </pic:pic>
+              </a:graphicData>
+            </a:graphic>
+          </wp:inline>
+        </w:drawing>
+      </w:r>
+    </w:p>
+    <w:p>
+      <w:pPr>
+        <w:pStyle w:val="Lgende"/>
+        <w:numPr>
+          <w:ilvl w:val="0"/>
+          <w:numId w:val="7"/>
+        </w:numPr>
+      </w:pPr>
+      <w:r>
+        <w:t>Variables</w:t>
+      </w:r>
+    </w:p>
+    <w:p>
+      <w:r>
+        <w:t>On déclare nos variables qui récupèrent les ID du html dans les éléments importants.</w:t>
+      </w:r>
+    </w:p>
+    <w:p>
+      <w:r>
+        <w:rPr>
+          <w:noProof/>
+          <w:lang w:eastAsia="fr-FR"/>
+        </w:rPr>
+        <w:drawing>
+          <wp:inline distT="0" distB="0" distL="0" distR="0" wp14:anchorId="7AB38B78" wp14:editId="345B767F">
+            <wp:extent cx="5086350" cy="2327949"/>
+            <wp:effectExtent l="0" t="0" r="0" b="0"/>
+            <wp:docPr id="10" name="Image 10"/>
+            <wp:cNvGraphicFramePr>
+              <a:graphicFrameLocks xmlns:a="http://schemas.openxmlformats.org/drawingml/2006/main" noChangeAspect="1"/>
+            </wp:cNvGraphicFramePr>
+            <a:graphic xmlns:a="http://schemas.openxmlformats.org/drawingml/2006/main">
+              <a:graphicData uri="http://schemas.openxmlformats.org/drawingml/2006/picture">
+                <pic:pic xmlns:pic="http://schemas.openxmlformats.org/drawingml/2006/picture">
+                  <pic:nvPicPr>
+                    <pic:cNvPr id="1" name=""/>
+                    <pic:cNvPicPr/>
+                  </pic:nvPicPr>
+                  <pic:blipFill>
+                    <a:blip r:embed="rId21"/>
+                    <a:stretch>
+                      <a:fillRect/>
+                    </a:stretch>
+                  </pic:blipFill>
+                  <pic:spPr>
+                    <a:xfrm>
+                      <a:off x="0" y="0"/>
                       <a:ext cx="5088150" cy="2328773"/>
                     </a:xfrm>
                     <a:prstGeom prst="rect">
@@ -1132,7 +1292,31 @@
     <w:p>
       <w:r>
         <w:lastRenderedPageBreak/>
-        <w:t>On remarque aussi qu’il n’y a plus de classe/variable personne, le carnet est simplement un tableau ou chaque case contient un nom, un prenom et un numero de telephone. Toutes les méthodes lié au carnet sont dans la variable pour rendre les options plus simple (.add, .remove, .sort, .load …)</w:t>
+        <w:t xml:space="preserve">On remarque aussi qu’il n’y a plus de classe/variable personne, le carnet est simplement un tableau ou chaque case contient un nom, un </w:t>
+      </w:r>
+      <w:r>
+        <w:t>prénom</w:t>
+      </w:r>
+      <w:r>
+        <w:t xml:space="preserve"> et un </w:t>
+      </w:r>
+      <w:r>
+        <w:t>numéro</w:t>
+      </w:r>
+      <w:r>
+        <w:t xml:space="preserve"> de </w:t>
+      </w:r>
+      <w:r>
+        <w:t>téléphone</w:t>
+      </w:r>
+      <w:r>
+        <w:t xml:space="preserve">. Toutes les méthodes </w:t>
+      </w:r>
+      <w:r>
+        <w:t>liées</w:t>
+      </w:r>
+      <w:r>
+        <w:t xml:space="preserve"> au carnet sont dans la variable pour rendre les options plus simple (.add, .remove, .sort, .load …)</w:t>
       </w:r>
     </w:p>
     <w:p/>
@@ -1147,274 +1331,6 @@
             <wp:extent cx="3676650" cy="2372033"/>
             <wp:effectExtent l="0" t="0" r="0" b="9525"/>
             <wp:docPr id="1141469868" name="picture"/>
-            <wp:cNvGraphicFramePr>
-              <a:graphicFrameLocks xmlns:a="http://schemas.openxmlformats.org/drawingml/2006/main" noChangeAspect="1"/>
-            </wp:cNvGraphicFramePr>
-            <a:graphic xmlns:a="http://schemas.openxmlformats.org/drawingml/2006/main">
-              <a:graphicData uri="http://schemas.openxmlformats.org/drawingml/2006/picture">
-                <pic:pic xmlns:pic="http://schemas.openxmlformats.org/drawingml/2006/picture">
-                  <pic:nvPicPr>
-                    <pic:cNvPr id="0" name="picture"/>
-                    <pic:cNvPicPr/>
-                  </pic:nvPicPr>
-                  <pic:blipFill>
-                    <a:blip r:embed="rId20">
-                      <a:extLst>
-                        <a:ext uri="{28A0092B-C50C-407E-A947-70E740481C1C}">
-                          <a14:useLocalDpi xmlns:a14="http://schemas.microsoft.com/office/drawing/2010/main" val="0"/>
-                        </a:ext>
-                      </a:extLst>
-                    </a:blip>
-                    <a:stretch>
-                      <a:fillRect/>
-                    </a:stretch>
-                  </pic:blipFill>
-                  <pic:spPr>
-                    <a:xfrm>
-                      <a:off x="0" y="0"/>
-                      <a:ext cx="3676650" cy="2372033"/>
-                    </a:xfrm>
-                    <a:prstGeom prst="rect">
-                      <a:avLst/>
-                    </a:prstGeom>
-                  </pic:spPr>
-                </pic:pic>
-              </a:graphicData>
-            </a:graphic>
-          </wp:inline>
-        </w:drawing>
-      </w:r>
-      <w:r>
-        <w:t xml:space="preserve"> </w:t>
-      </w:r>
-    </w:p>
-    <w:p>
-      <w:pPr>
-        <w:pStyle w:val="Lgende"/>
-        <w:numPr>
-          <w:ilvl w:val="0"/>
-          <w:numId w:val="7"/>
-        </w:numPr>
-      </w:pPr>
-      <w:r>
-        <w:t>Fonctions de sauvegarde et chargement</w:t>
-      </w:r>
-      <w:bookmarkStart w:id="1" w:name="_GoBack"/>
-      <w:bookmarkEnd w:id="1"/>
-    </w:p>
-    <w:p>
-      <w:r>
-        <w:t>On utilise les fonctions files (read et write) de java script pour enregistrer ou lire nos fichiers.  Les deux ouvre</w:t>
-      </w:r>
-      <w:r>
-        <w:t>nt</w:t>
-      </w:r>
-      <w:r>
-        <w:t xml:space="preserve"> l’explorateur de fichier, ce qui permet d’avoir plusieurs carnets à la fois.</w:t>
-      </w:r>
-    </w:p>
-    <w:p>
-      <w:pPr>
-        <w:pStyle w:val="Titre2"/>
-      </w:pPr>
-      <w:r>
-        <w:br w:type="page"/>
-      </w:r>
-    </w:p>
-    <w:p>
-      <w:pPr>
-        <w:pStyle w:val="Titre2"/>
-      </w:pPr>
-      <w:r>
-        <w:lastRenderedPageBreak/>
-        <w:t>Partie 2 : Visualiseur d’images</w:t>
-      </w:r>
-    </w:p>
-    <w:p/>
-    <w:p>
-      <w:pPr>
-        <w:pStyle w:val="Titre3"/>
-      </w:pPr>
-      <w:r>
-        <w:t>JavaFx</w:t>
-      </w:r>
-    </w:p>
-    <w:p/>
-    <w:p>
-      <w:r>
-        <w:t xml:space="preserve">L’application que nous avons développée en JavaFx permet d’ouvrir un fichier image, d’en afficher le contenu et d’ensuite apporter des modifications à celle-ci, avant d’éventuellement la sauvegarder où il le souhaite dans son système de fichiers. L’utilisateur peut ainsi passer une image en niveaux de gris, ou en extraire un rendu rouge, vert ou bleu. Pour sélectionner le fichier à ouvrir ainsi que l’emplacement de sauvegarde, notre programme ouvre une fenêtre de sélection de fichiers. </w:t>
-      </w:r>
-    </w:p>
-    <w:p/>
-    <w:p>
-      <w:r>
-        <w:t>Exemple type d’utilisation :</w:t>
-      </w:r>
-    </w:p>
-    <w:p>
-      <w:pPr>
-        <w:keepNext/>
-      </w:pPr>
-    </w:p>
-    <w:p>
-      <w:pPr>
-        <w:pStyle w:val="Lgende"/>
-        <w:rPr>
-          <w:noProof/>
-        </w:rPr>
-      </w:pPr>
-      <w:r>
-        <w:rPr>
-          <w:noProof/>
-        </w:rPr>
-        <w:fldChar w:fldCharType="begin"/>
-      </w:r>
-      <w:r>
-        <w:rPr>
-          <w:noProof/>
-        </w:rPr>
-        <w:instrText xml:space="preserve"> SEQ Figure \* ARABIC </w:instrText>
-      </w:r>
-      <w:r>
-        <w:rPr>
-          <w:noProof/>
-        </w:rPr>
-        <w:fldChar w:fldCharType="separate"/>
-      </w:r>
-      <w:r>
-        <w:rPr>
-          <w:noProof/>
-        </w:rPr>
-        <w:t>1</w:t>
-      </w:r>
-      <w:r>
-        <w:rPr>
-          <w:noProof/>
-        </w:rPr>
-        <w:fldChar w:fldCharType="end"/>
-      </w:r>
-      <w:r>
-        <w:rPr>
-          <w:noProof/>
-        </w:rPr>
-        <w:t xml:space="preserve">. </w:t>
-      </w:r>
-      <w:r>
-        <w:rPr>
-          <w:noProof/>
-        </w:rPr>
-        <w:t>L’utilisateur lance l’application :</w:t>
-      </w:r>
-    </w:p>
-    <w:p>
-      <w:r>
-        <w:rPr>
-          <w:noProof/>
-          <w:lang w:eastAsia="fr-FR"/>
-        </w:rPr>
-        <w:drawing>
-          <wp:inline distT="0" distB="0" distL="0" distR="0" wp14:anchorId="14AA87C7" wp14:editId="6D279E41">
-            <wp:extent cx="5753098" cy="3533775"/>
-            <wp:effectExtent l="0" t="0" r="0" b="0"/>
-            <wp:docPr id="1683079120" name="picture"/>
-            <wp:cNvGraphicFramePr>
-              <a:graphicFrameLocks xmlns:a="http://schemas.openxmlformats.org/drawingml/2006/main" noChangeAspect="1"/>
-            </wp:cNvGraphicFramePr>
-            <a:graphic xmlns:a="http://schemas.openxmlformats.org/drawingml/2006/main">
-              <a:graphicData uri="http://schemas.openxmlformats.org/drawingml/2006/picture">
-                <pic:pic xmlns:pic="http://schemas.openxmlformats.org/drawingml/2006/picture">
-                  <pic:nvPicPr>
-                    <pic:cNvPr id="0" name="picture"/>
-                    <pic:cNvPicPr/>
-                  </pic:nvPicPr>
-                  <pic:blipFill>
-                    <a:blip r:embed="rId21">
-                      <a:extLst>
-                        <a:ext uri="{28A0092B-C50C-407E-A947-70E740481C1C}">
-                          <a14:useLocalDpi xmlns:a14="http://schemas.microsoft.com/office/drawing/2010/main" val="0"/>
-                        </a:ext>
-                      </a:extLst>
-                    </a:blip>
-                    <a:stretch>
-                      <a:fillRect/>
-                    </a:stretch>
-                  </pic:blipFill>
-                  <pic:spPr>
-                    <a:xfrm>
-                      <a:off x="0" y="0"/>
-                      <a:ext cx="5753098" cy="3533775"/>
-                    </a:xfrm>
-                    <a:prstGeom prst="rect">
-                      <a:avLst/>
-                    </a:prstGeom>
-                  </pic:spPr>
-                </pic:pic>
-              </a:graphicData>
-            </a:graphic>
-          </wp:inline>
-        </w:drawing>
-      </w:r>
-    </w:p>
-    <w:p>
-      <w:pPr>
-        <w:pStyle w:val="Lgende"/>
-        <w:keepNext/>
-      </w:pPr>
-      <w:r>
-        <w:rPr>
-          <w:noProof/>
-        </w:rPr>
-        <w:lastRenderedPageBreak/>
-        <w:fldChar w:fldCharType="begin"/>
-      </w:r>
-      <w:r>
-        <w:rPr>
-          <w:noProof/>
-        </w:rPr>
-        <w:instrText xml:space="preserve"> SEQ Figure \* ARABIC </w:instrText>
-      </w:r>
-      <w:r>
-        <w:rPr>
-          <w:noProof/>
-        </w:rPr>
-        <w:fldChar w:fldCharType="separate"/>
-      </w:r>
-      <w:r>
-        <w:rPr>
-          <w:noProof/>
-        </w:rPr>
-        <w:t>2</w:t>
-      </w:r>
-      <w:r>
-        <w:rPr>
-          <w:noProof/>
-        </w:rPr>
-        <w:fldChar w:fldCharType="end"/>
-      </w:r>
-      <w:r>
-        <w:t xml:space="preserve">. </w:t>
-      </w:r>
-      <w:r>
-        <w:t>L’utilisateur appuie sur le bouton « Open », qui ouvre une fenêtre de dialogue permettant de s</w:t>
-      </w:r>
-      <w:r>
-        <w:t>électionner un fichier à ouvrir</w:t>
-      </w:r>
-      <w:r>
-        <w:t>:</w:t>
-      </w:r>
-    </w:p>
-    <w:p>
-      <w:r>
-        <w:rPr>
-          <w:noProof/>
-          <w:lang w:eastAsia="fr-FR"/>
-        </w:rPr>
-        <w:drawing>
-          <wp:inline distT="0" distB="0" distL="0" distR="0" wp14:anchorId="25BD7F5F" wp14:editId="1512E030">
-            <wp:extent cx="4572000" cy="3590925"/>
-            <wp:effectExtent l="0" t="0" r="0" b="0"/>
-            <wp:docPr id="1555552984" name="picture"/>
             <wp:cNvGraphicFramePr>
               <a:graphicFrameLocks xmlns:a="http://schemas.openxmlformats.org/drawingml/2006/main" noChangeAspect="1"/>
             </wp:cNvGraphicFramePr>
@@ -1440,7 +1356,7 @@
                   <pic:spPr>
                     <a:xfrm>
                       <a:off x="0" y="0"/>
-                      <a:ext cx="4572000" cy="3590925"/>
+                      <a:ext cx="3676650" cy="2372033"/>
                     </a:xfrm>
                     <a:prstGeom prst="rect">
                       <a:avLst/>
@@ -1452,17 +1368,88 @@
           </wp:inline>
         </w:drawing>
       </w:r>
+      <w:r>
+        <w:t xml:space="preserve"> </w:t>
+      </w:r>
     </w:p>
     <w:p>
       <w:pPr>
         <w:pStyle w:val="Lgende"/>
+        <w:numPr>
+          <w:ilvl w:val="0"/>
+          <w:numId w:val="7"/>
+        </w:numPr>
+      </w:pPr>
+      <w:r>
+        <w:t>Fonctions de sauvegarde et chargement</w:t>
+      </w:r>
+    </w:p>
+    <w:p>
+      <w:r>
+        <w:t>On utilise les fonctions files (read et write) de java script pour enregistrer ou lire nos fichiers.  Les deux ouvre</w:t>
+      </w:r>
+      <w:r>
+        <w:t>nt</w:t>
+      </w:r>
+      <w:r>
+        <w:t xml:space="preserve"> l’explorateur de fichier, ce qui permet d’avoir plusieurs carnets à la fois.</w:t>
+      </w:r>
+    </w:p>
+    <w:p>
+      <w:pPr>
+        <w:pStyle w:val="Titre2"/>
+      </w:pPr>
+      <w:r>
+        <w:br w:type="page"/>
+      </w:r>
+    </w:p>
+    <w:p>
+      <w:pPr>
+        <w:pStyle w:val="Titre2"/>
+      </w:pPr>
+      <w:r>
+        <w:lastRenderedPageBreak/>
+        <w:t>Partie 2 : Visualiseur d’images</w:t>
+      </w:r>
+    </w:p>
+    <w:p/>
+    <w:p>
+      <w:pPr>
+        <w:pStyle w:val="Titre3"/>
+      </w:pPr>
+      <w:r>
+        <w:t>Java Fx</w:t>
+      </w:r>
+    </w:p>
+    <w:p/>
+    <w:p>
+      <w:r>
+        <w:t xml:space="preserve">L’application que nous avons développée en </w:t>
+      </w:r>
+      <w:r>
+        <w:t>Java Fx</w:t>
+      </w:r>
+      <w:r>
+        <w:t xml:space="preserve"> permet d’ouvrir un fichier image, d’en afficher le contenu et d’ensuite apporter des modifications à celle-ci, avant d’éventuellement la sauvegarder où il le souhaite dans son système de fichiers. L’utilisateur peut ainsi passer une image en niveaux de gris, ou en extraire un rendu rouge, vert ou bleu. Pour sélectionner le fichier à ouvrir ainsi que l’emplacement de sauvegarde, notre programme ouvre une fenêtre de sélection de fichiers. </w:t>
+      </w:r>
+    </w:p>
+    <w:p/>
+    <w:p>
+      <w:r>
+        <w:t>Exemple type d’utilisation :</w:t>
+      </w:r>
+    </w:p>
+    <w:p>
+      <w:pPr>
         <w:keepNext/>
       </w:pPr>
     </w:p>
     <w:p>
       <w:pPr>
         <w:pStyle w:val="Lgende"/>
-        <w:keepNext/>
+        <w:rPr>
+          <w:noProof/>
+        </w:rPr>
       </w:pPr>
       <w:r>
         <w:rPr>
@@ -1486,7 +1473,7 @@
         <w:rPr>
           <w:noProof/>
         </w:rPr>
-        <w:t>3</w:t>
+        <w:t>1</w:t>
       </w:r>
       <w:r>
         <w:rPr>
@@ -1495,10 +1482,16 @@
         <w:fldChar w:fldCharType="end"/>
       </w:r>
       <w:r>
+        <w:rPr>
+          <w:noProof/>
+        </w:rPr>
         <w:t xml:space="preserve">. </w:t>
       </w:r>
       <w:r>
-        <w:t>L’image s’affiche dans le programme :</w:t>
+        <w:rPr>
+          <w:noProof/>
+        </w:rPr>
+        <w:t>L’utilisateur lance l’application :</w:t>
       </w:r>
     </w:p>
     <w:p>
@@ -1508,10 +1501,10 @@
           <w:lang w:eastAsia="fr-FR"/>
         </w:rPr>
         <w:drawing>
-          <wp:inline distT="0" distB="0" distL="0" distR="0" wp14:anchorId="28B42C6D" wp14:editId="446364F5">
-            <wp:extent cx="5467350" cy="3360142"/>
+          <wp:inline distT="0" distB="0" distL="0" distR="0" wp14:anchorId="14AA87C7" wp14:editId="6D279E41">
+            <wp:extent cx="5753098" cy="3533775"/>
             <wp:effectExtent l="0" t="0" r="0" b="0"/>
-            <wp:docPr id="351064939" name="picture"/>
+            <wp:docPr id="1683079120" name="picture"/>
             <wp:cNvGraphicFramePr>
               <a:graphicFrameLocks xmlns:a="http://schemas.openxmlformats.org/drawingml/2006/main" noChangeAspect="1"/>
             </wp:cNvGraphicFramePr>
@@ -1537,7 +1530,7 @@
                   <pic:spPr>
                     <a:xfrm>
                       <a:off x="0" y="0"/>
-                      <a:ext cx="5467350" cy="3360142"/>
+                      <a:ext cx="5753098" cy="3533775"/>
                     </a:xfrm>
                     <a:prstGeom prst="rect">
                       <a:avLst/>
@@ -1578,7 +1571,7 @@
         <w:rPr>
           <w:noProof/>
         </w:rPr>
-        <w:t>4</w:t>
+        <w:t>2</w:t>
       </w:r>
       <w:r>
         <w:rPr>
@@ -1587,16 +1580,16 @@
         <w:fldChar w:fldCharType="end"/>
       </w:r>
       <w:r>
-        <w:rPr>
-          <w:noProof/>
-        </w:rPr>
         <w:t xml:space="preserve">. </w:t>
       </w:r>
       <w:r>
-        <w:rPr>
-          <w:noProof/>
-        </w:rPr>
-        <w:t>L’utilisateur appuie sur le bouton pour transformer l’image en niveaux de gris, après un court temps de chargement signalé par une barre de progression, l’image transformée est affichée :</w:t>
+        <w:t>L’utilisateur appuie sur le bouton « Open », qui ouvre une fenêtre de dialogue permettant de s</w:t>
+      </w:r>
+      <w:r>
+        <w:t>électionner un fichier à ouvrir</w:t>
+      </w:r>
+      <w:r>
+        <w:t>:</w:t>
       </w:r>
     </w:p>
     <w:p>
@@ -1606,10 +1599,10 @@
           <w:lang w:eastAsia="fr-FR"/>
         </w:rPr>
         <w:drawing>
-          <wp:inline distT="0" distB="0" distL="0" distR="0" wp14:anchorId="36E1F0BB" wp14:editId="2FB4037F">
-            <wp:extent cx="4572000" cy="2809875"/>
+          <wp:inline distT="0" distB="0" distL="0" distR="0" wp14:anchorId="25BD7F5F" wp14:editId="1512E030">
+            <wp:extent cx="4572000" cy="3590925"/>
             <wp:effectExtent l="0" t="0" r="0" b="0"/>
-            <wp:docPr id="2105107566" name="picture"/>
+            <wp:docPr id="1555552984" name="picture"/>
             <wp:cNvGraphicFramePr>
               <a:graphicFrameLocks xmlns:a="http://schemas.openxmlformats.org/drawingml/2006/main" noChangeAspect="1"/>
             </wp:cNvGraphicFramePr>
@@ -1635,6 +1628,201 @@
                   <pic:spPr>
                     <a:xfrm>
                       <a:off x="0" y="0"/>
+                      <a:ext cx="4572000" cy="3590925"/>
+                    </a:xfrm>
+                    <a:prstGeom prst="rect">
+                      <a:avLst/>
+                    </a:prstGeom>
+                  </pic:spPr>
+                </pic:pic>
+              </a:graphicData>
+            </a:graphic>
+          </wp:inline>
+        </w:drawing>
+      </w:r>
+    </w:p>
+    <w:p>
+      <w:pPr>
+        <w:pStyle w:val="Lgende"/>
+        <w:keepNext/>
+      </w:pPr>
+    </w:p>
+    <w:p>
+      <w:pPr>
+        <w:pStyle w:val="Lgende"/>
+        <w:keepNext/>
+      </w:pPr>
+      <w:r>
+        <w:rPr>
+          <w:noProof/>
+        </w:rPr>
+        <w:fldChar w:fldCharType="begin"/>
+      </w:r>
+      <w:r>
+        <w:rPr>
+          <w:noProof/>
+        </w:rPr>
+        <w:instrText xml:space="preserve"> SEQ Figure \* ARABIC </w:instrText>
+      </w:r>
+      <w:r>
+        <w:rPr>
+          <w:noProof/>
+        </w:rPr>
+        <w:fldChar w:fldCharType="separate"/>
+      </w:r>
+      <w:r>
+        <w:rPr>
+          <w:noProof/>
+        </w:rPr>
+        <w:t>3</w:t>
+      </w:r>
+      <w:r>
+        <w:rPr>
+          <w:noProof/>
+        </w:rPr>
+        <w:fldChar w:fldCharType="end"/>
+      </w:r>
+      <w:r>
+        <w:t xml:space="preserve">. </w:t>
+      </w:r>
+      <w:r>
+        <w:t>L’image s’affiche dans le programme :</w:t>
+      </w:r>
+    </w:p>
+    <w:p>
+      <w:r>
+        <w:rPr>
+          <w:noProof/>
+          <w:lang w:eastAsia="fr-FR"/>
+        </w:rPr>
+        <w:drawing>
+          <wp:inline distT="0" distB="0" distL="0" distR="0" wp14:anchorId="28B42C6D" wp14:editId="446364F5">
+            <wp:extent cx="5467350" cy="3360142"/>
+            <wp:effectExtent l="0" t="0" r="0" b="0"/>
+            <wp:docPr id="351064939" name="picture"/>
+            <wp:cNvGraphicFramePr>
+              <a:graphicFrameLocks xmlns:a="http://schemas.openxmlformats.org/drawingml/2006/main" noChangeAspect="1"/>
+            </wp:cNvGraphicFramePr>
+            <a:graphic xmlns:a="http://schemas.openxmlformats.org/drawingml/2006/main">
+              <a:graphicData uri="http://schemas.openxmlformats.org/drawingml/2006/picture">
+                <pic:pic xmlns:pic="http://schemas.openxmlformats.org/drawingml/2006/picture">
+                  <pic:nvPicPr>
+                    <pic:cNvPr id="0" name="picture"/>
+                    <pic:cNvPicPr/>
+                  </pic:nvPicPr>
+                  <pic:blipFill>
+                    <a:blip r:embed="rId25">
+                      <a:extLst>
+                        <a:ext uri="{28A0092B-C50C-407E-A947-70E740481C1C}">
+                          <a14:useLocalDpi xmlns:a14="http://schemas.microsoft.com/office/drawing/2010/main" val="0"/>
+                        </a:ext>
+                      </a:extLst>
+                    </a:blip>
+                    <a:stretch>
+                      <a:fillRect/>
+                    </a:stretch>
+                  </pic:blipFill>
+                  <pic:spPr>
+                    <a:xfrm>
+                      <a:off x="0" y="0"/>
+                      <a:ext cx="5467350" cy="3360142"/>
+                    </a:xfrm>
+                    <a:prstGeom prst="rect">
+                      <a:avLst/>
+                    </a:prstGeom>
+                  </pic:spPr>
+                </pic:pic>
+              </a:graphicData>
+            </a:graphic>
+          </wp:inline>
+        </w:drawing>
+      </w:r>
+    </w:p>
+    <w:p>
+      <w:pPr>
+        <w:pStyle w:val="Lgende"/>
+        <w:keepNext/>
+      </w:pPr>
+      <w:r>
+        <w:rPr>
+          <w:noProof/>
+        </w:rPr>
+        <w:lastRenderedPageBreak/>
+        <w:fldChar w:fldCharType="begin"/>
+      </w:r>
+      <w:r>
+        <w:rPr>
+          <w:noProof/>
+        </w:rPr>
+        <w:instrText xml:space="preserve"> SEQ Figure \* ARABIC </w:instrText>
+      </w:r>
+      <w:r>
+        <w:rPr>
+          <w:noProof/>
+        </w:rPr>
+        <w:fldChar w:fldCharType="separate"/>
+      </w:r>
+      <w:r>
+        <w:rPr>
+          <w:noProof/>
+        </w:rPr>
+        <w:t>4</w:t>
+      </w:r>
+      <w:r>
+        <w:rPr>
+          <w:noProof/>
+        </w:rPr>
+        <w:fldChar w:fldCharType="end"/>
+      </w:r>
+      <w:r>
+        <w:rPr>
+          <w:noProof/>
+        </w:rPr>
+        <w:t xml:space="preserve">. </w:t>
+      </w:r>
+      <w:r>
+        <w:rPr>
+          <w:noProof/>
+        </w:rPr>
+        <w:t>L’utilisateur appuie sur le bouton pour transformer l’image en niveaux de gris, après un court temps de chargement signalé par une barre de progression, l’image transformée est affichée :</w:t>
+      </w:r>
+    </w:p>
+    <w:p>
+      <w:r>
+        <w:rPr>
+          <w:noProof/>
+          <w:lang w:eastAsia="fr-FR"/>
+        </w:rPr>
+        <w:drawing>
+          <wp:inline distT="0" distB="0" distL="0" distR="0" wp14:anchorId="36E1F0BB" wp14:editId="2FB4037F">
+            <wp:extent cx="4572000" cy="2809875"/>
+            <wp:effectExtent l="0" t="0" r="0" b="0"/>
+            <wp:docPr id="2105107566" name="picture"/>
+            <wp:cNvGraphicFramePr>
+              <a:graphicFrameLocks xmlns:a="http://schemas.openxmlformats.org/drawingml/2006/main" noChangeAspect="1"/>
+            </wp:cNvGraphicFramePr>
+            <a:graphic xmlns:a="http://schemas.openxmlformats.org/drawingml/2006/main">
+              <a:graphicData uri="http://schemas.openxmlformats.org/drawingml/2006/picture">
+                <pic:pic xmlns:pic="http://schemas.openxmlformats.org/drawingml/2006/picture">
+                  <pic:nvPicPr>
+                    <pic:cNvPr id="0" name="picture"/>
+                    <pic:cNvPicPr/>
+                  </pic:nvPicPr>
+                  <pic:blipFill>
+                    <a:blip r:embed="rId26">
+                      <a:extLst>
+                        <a:ext uri="{28A0092B-C50C-407E-A947-70E740481C1C}">
+                          <a14:useLocalDpi xmlns:a14="http://schemas.microsoft.com/office/drawing/2010/main" val="0"/>
+                        </a:ext>
+                      </a:extLst>
+                    </a:blip>
+                    <a:stretch>
+                      <a:fillRect/>
+                    </a:stretch>
+                  </pic:blipFill>
+                  <pic:spPr>
+                    <a:xfrm>
+                      <a:off x="0" y="0"/>
                       <a:ext cx="4572000" cy="2809875"/>
                     </a:xfrm>
                     <a:prstGeom prst="rect">
@@ -1718,7 +1906,7 @@
                     <pic:cNvPicPr/>
                   </pic:nvPicPr>
                   <pic:blipFill>
-                    <a:blip r:embed="rId25">
+                    <a:blip r:embed="rId27">
                       <a:extLst>
                         <a:ext uri="{28A0092B-C50C-407E-A947-70E740481C1C}">
                           <a14:useLocalDpi xmlns:a14="http://schemas.microsoft.com/office/drawing/2010/main" val="0"/>
@@ -1815,7 +2003,7 @@
                     <pic:cNvPicPr/>
                   </pic:nvPicPr>
                   <pic:blipFill>
-                    <a:blip r:embed="rId26">
+                    <a:blip r:embed="rId28">
                       <a:extLst>
                         <a:ext uri="{28A0092B-C50C-407E-A947-70E740481C1C}">
                           <a14:useLocalDpi xmlns:a14="http://schemas.microsoft.com/office/drawing/2010/main" val="0"/>
@@ -1903,178 +2091,6 @@
             <wp:extent cx="4826610" cy="3790643"/>
             <wp:effectExtent l="0" t="0" r="0" b="635"/>
             <wp:docPr id="1370554916" name="picture"/>
-            <wp:cNvGraphicFramePr>
-              <a:graphicFrameLocks xmlns:a="http://schemas.openxmlformats.org/drawingml/2006/main" noChangeAspect="1"/>
-            </wp:cNvGraphicFramePr>
-            <a:graphic xmlns:a="http://schemas.openxmlformats.org/drawingml/2006/main">
-              <a:graphicData uri="http://schemas.openxmlformats.org/drawingml/2006/picture">
-                <pic:pic xmlns:pic="http://schemas.openxmlformats.org/drawingml/2006/picture">
-                  <pic:nvPicPr>
-                    <pic:cNvPr id="0" name="picture"/>
-                    <pic:cNvPicPr/>
-                  </pic:nvPicPr>
-                  <pic:blipFill>
-                    <a:blip r:embed="rId27">
-                      <a:extLst>
-                        <a:ext uri="{28A0092B-C50C-407E-A947-70E740481C1C}">
-                          <a14:useLocalDpi xmlns:a14="http://schemas.microsoft.com/office/drawing/2010/main" val="0"/>
-                        </a:ext>
-                      </a:extLst>
-                    </a:blip>
-                    <a:stretch>
-                      <a:fillRect/>
-                    </a:stretch>
-                  </pic:blipFill>
-                  <pic:spPr>
-                    <a:xfrm>
-                      <a:off x="0" y="0"/>
-                      <a:ext cx="4844851" cy="3804969"/>
-                    </a:xfrm>
-                    <a:prstGeom prst="rect">
-                      <a:avLst/>
-                    </a:prstGeom>
-                  </pic:spPr>
-                </pic:pic>
-              </a:graphicData>
-            </a:graphic>
-          </wp:inline>
-        </w:drawing>
-      </w:r>
-    </w:p>
-    <w:p/>
-    <w:p>
-      <w:pPr>
-        <w:pStyle w:val="Lgende"/>
-        <w:keepNext/>
-        <w:jc w:val="left"/>
-      </w:pPr>
-      <w:r>
-        <w:rPr>
-          <w:noProof/>
-        </w:rPr>
-        <w:lastRenderedPageBreak/>
-        <w:fldChar w:fldCharType="begin"/>
-      </w:r>
-      <w:r>
-        <w:rPr>
-          <w:noProof/>
-        </w:rPr>
-        <w:instrText xml:space="preserve"> SEQ Figure \* ARABIC </w:instrText>
-      </w:r>
-      <w:r>
-        <w:rPr>
-          <w:noProof/>
-        </w:rPr>
-        <w:fldChar w:fldCharType="separate"/>
-      </w:r>
-      <w:r>
-        <w:rPr>
-          <w:noProof/>
-        </w:rPr>
-        <w:t>8</w:t>
-      </w:r>
-      <w:r>
-        <w:rPr>
-          <w:noProof/>
-        </w:rPr>
-        <w:fldChar w:fldCharType="end"/>
-      </w:r>
-      <w:r>
-        <w:t xml:space="preserve">. </w:t>
-      </w:r>
-      <w:r>
-        <w:t>Le fichier est sauvegardé, l’utilisateur peut fermer le programme et ouvrir le fichier dans son visualiseur d’image par défaut :</w:t>
-      </w:r>
-    </w:p>
-    <w:p>
-      <w:pPr>
-        <w:ind w:left="360"/>
-        <w:jc w:val="left"/>
-      </w:pPr>
-      <w:r>
-        <w:t xml:space="preserve"> </w:t>
-      </w:r>
-      <w:r>
-        <w:rPr>
-          <w:noProof/>
-          <w:lang w:eastAsia="fr-FR"/>
-        </w:rPr>
-        <w:drawing>
-          <wp:inline distT="0" distB="0" distL="0" distR="0" wp14:anchorId="05B7F9F1" wp14:editId="7CA9D313">
-            <wp:extent cx="5524498" cy="3714750"/>
-            <wp:effectExtent l="0" t="0" r="0" b="0"/>
-            <wp:docPr id="562811775" name="picture"/>
-            <wp:cNvGraphicFramePr>
-              <a:graphicFrameLocks xmlns:a="http://schemas.openxmlformats.org/drawingml/2006/main" noChangeAspect="1"/>
-            </wp:cNvGraphicFramePr>
-            <a:graphic xmlns:a="http://schemas.openxmlformats.org/drawingml/2006/main">
-              <a:graphicData uri="http://schemas.openxmlformats.org/drawingml/2006/picture">
-                <pic:pic xmlns:pic="http://schemas.openxmlformats.org/drawingml/2006/picture">
-                  <pic:nvPicPr>
-                    <pic:cNvPr id="0" name="picture"/>
-                    <pic:cNvPicPr/>
-                  </pic:nvPicPr>
-                  <pic:blipFill>
-                    <a:blip r:embed="rId28">
-                      <a:extLst>
-                        <a:ext uri="{28A0092B-C50C-407E-A947-70E740481C1C}">
-                          <a14:useLocalDpi xmlns:a14="http://schemas.microsoft.com/office/drawing/2010/main" val="0"/>
-                        </a:ext>
-                      </a:extLst>
-                    </a:blip>
-                    <a:stretch>
-                      <a:fillRect/>
-                    </a:stretch>
-                  </pic:blipFill>
-                  <pic:spPr>
-                    <a:xfrm>
-                      <a:off x="0" y="0"/>
-                      <a:ext cx="5524498" cy="3714750"/>
-                    </a:xfrm>
-                    <a:prstGeom prst="rect">
-                      <a:avLst/>
-                    </a:prstGeom>
-                  </pic:spPr>
-                </pic:pic>
-              </a:graphicData>
-            </a:graphic>
-          </wp:inline>
-        </w:drawing>
-      </w:r>
-    </w:p>
-    <w:p/>
-    <w:p>
-      <w:r>
-        <w:t xml:space="preserve">L’architecture de l’application est basée sur un modèle MVC : notre projet contient une vue FXML, une classe métier ImageEditor ainsi qu’une classe Controller faisant la liaison entre les deux. </w:t>
-      </w:r>
-    </w:p>
-    <w:p/>
-    <w:p>
-      <w:r>
-        <w:t>Le Controller peut agir sur la vue, ainsi que réagir à des évènements provenant de celle-ci.</w:t>
-      </w:r>
-    </w:p>
-    <w:p>
-      <w:r>
-        <w:t>Exemple : ouvrir une image</w:t>
-      </w:r>
-    </w:p>
-    <w:p>
-      <w:r>
-        <w:t>Dans ma vue, je crée un bouton pour permettre à l’utilisateur d’ouvrir une image :</w:t>
-      </w:r>
-    </w:p>
-    <w:p>
-      <w:r>
-        <w:rPr>
-          <w:noProof/>
-          <w:lang w:eastAsia="fr-FR"/>
-        </w:rPr>
-        <w:drawing>
-          <wp:inline distT="0" distB="0" distL="0" distR="0" wp14:anchorId="54E8E56B" wp14:editId="462AF5D2">
-            <wp:extent cx="5410198" cy="247650"/>
-            <wp:effectExtent l="0" t="0" r="0" b="0"/>
-            <wp:docPr id="634108242" name="picture"/>
             <wp:cNvGraphicFramePr>
               <a:graphicFrameLocks xmlns:a="http://schemas.openxmlformats.org/drawingml/2006/main" noChangeAspect="1"/>
             </wp:cNvGraphicFramePr>
@@ -2100,7 +2116,7 @@
                   <pic:spPr>
                     <a:xfrm>
                       <a:off x="0" y="0"/>
-                      <a:ext cx="5410198" cy="247650"/>
+                      <a:ext cx="4844851" cy="3804969"/>
                     </a:xfrm>
                     <a:prstGeom prst="rect">
                       <a:avLst/>
@@ -2114,32 +2130,67 @@
       </w:r>
     </w:p>
     <w:p/>
-    <w:p/>
-    <w:p/>
-    <w:p/>
-    <w:p/>
-    <w:p/>
-    <w:p/>
-    <w:p/>
-    <w:p>
-      <w:r>
-        <w:t>On voit que j’y associe une méthode en lui donnant l’attribut « onAction= ‘#openImage’ ». Je déclare cette méthode avec le préfixe @FXML dans mon Controller :</w:t>
-      </w:r>
-    </w:p>
-    <w:p>
-      <w:pPr>
+    <w:p>
+      <w:pPr>
+        <w:pStyle w:val="Lgende"/>
         <w:keepNext/>
-      </w:pPr>
+        <w:jc w:val="left"/>
+      </w:pPr>
+      <w:r>
+        <w:rPr>
+          <w:noProof/>
+        </w:rPr>
+        <w:fldChar w:fldCharType="begin"/>
+      </w:r>
+      <w:r>
+        <w:rPr>
+          <w:noProof/>
+        </w:rPr>
+        <w:instrText xml:space="preserve"> SEQ Figure \* ARABIC </w:instrText>
+      </w:r>
+      <w:r>
+        <w:rPr>
+          <w:noProof/>
+        </w:rPr>
+        <w:fldChar w:fldCharType="separate"/>
+      </w:r>
+      <w:r>
+        <w:rPr>
+          <w:noProof/>
+        </w:rPr>
+        <w:t>8</w:t>
+      </w:r>
+      <w:r>
+        <w:rPr>
+          <w:noProof/>
+        </w:rPr>
+        <w:fldChar w:fldCharType="end"/>
+      </w:r>
+      <w:r>
+        <w:t xml:space="preserve">. </w:t>
+      </w:r>
+      <w:r>
+        <w:t>Le fichier est sauvegardé, l’utilisateur peut fermer le programme et ouvrir le fichier dans son visualiseur d’image par défaut :</w:t>
+      </w:r>
+    </w:p>
+    <w:p>
+      <w:pPr>
+        <w:ind w:left="360"/>
+        <w:jc w:val="left"/>
+      </w:pPr>
+      <w:r>
+        <w:t xml:space="preserve"> </w:t>
+      </w:r>
       <w:r>
         <w:rPr>
           <w:noProof/>
           <w:lang w:eastAsia="fr-FR"/>
         </w:rPr>
         <w:drawing>
-          <wp:inline distT="0" distB="0" distL="0" distR="0" wp14:anchorId="68951901" wp14:editId="5BA90407">
-            <wp:extent cx="5362576" cy="2362200"/>
-            <wp:effectExtent l="0" t="0" r="9525" b="0"/>
-            <wp:docPr id="438859028" name="picture"/>
+          <wp:inline distT="0" distB="0" distL="0" distR="0" wp14:anchorId="05B7F9F1" wp14:editId="7CA9D313">
+            <wp:extent cx="5524498" cy="3714750"/>
+            <wp:effectExtent l="0" t="0" r="0" b="0"/>
+            <wp:docPr id="562811775" name="picture"/>
             <wp:cNvGraphicFramePr>
               <a:graphicFrameLocks xmlns:a="http://schemas.openxmlformats.org/drawingml/2006/main" noChangeAspect="1"/>
             </wp:cNvGraphicFramePr>
@@ -2165,7 +2216,7 @@
                   <pic:spPr>
                     <a:xfrm>
                       <a:off x="0" y="0"/>
-                      <a:ext cx="5362576" cy="2362200"/>
+                      <a:ext cx="5524498" cy="3714750"/>
                     </a:xfrm>
                     <a:prstGeom prst="rect">
                       <a:avLst/>
@@ -2178,72 +2229,39 @@
         </w:drawing>
       </w:r>
     </w:p>
-    <w:p>
-      <w:pPr>
-        <w:pStyle w:val="Lgende"/>
-      </w:pPr>
-      <w:r>
-        <w:t xml:space="preserve">Figure </w:t>
-      </w:r>
-      <w:r>
-        <w:rPr>
-          <w:noProof/>
-        </w:rPr>
-        <w:fldChar w:fldCharType="begin"/>
-      </w:r>
-      <w:r>
-        <w:rPr>
-          <w:noProof/>
-        </w:rPr>
-        <w:instrText xml:space="preserve"> SEQ Figure \* ARABIC </w:instrText>
-      </w:r>
-      <w:r>
-        <w:rPr>
-          <w:noProof/>
-        </w:rPr>
-        <w:fldChar w:fldCharType="separate"/>
-      </w:r>
-      <w:r>
-        <w:rPr>
-          <w:noProof/>
-        </w:rPr>
-        <w:t>9</w:t>
-      </w:r>
-      <w:r>
-        <w:rPr>
-          <w:noProof/>
-        </w:rPr>
-        <w:fldChar w:fldCharType="end"/>
-      </w:r>
-      <w:r>
-        <w:t>: Méthode openImage() du Controller</w:t>
-      </w:r>
-    </w:p>
-    <w:p>
-      <w:pPr>
-        <w:rPr>
-          <w:noProof/>
-        </w:rPr>
-      </w:pPr>
-      <w:r>
-        <w:t>L’objet imgView auquel je fais référence dans cette méthode est en fait un objet ImageView représentant l’élément ImageView qui affichera l’image dans la vue. Cet attribut est déclaré plus haut dans le Controller :</w:t>
-      </w:r>
-      <w:r>
-        <w:rPr>
-          <w:noProof/>
-        </w:rPr>
-        <w:t xml:space="preserve"> </w:t>
-      </w:r>
+    <w:p/>
+    <w:p>
+      <w:r>
+        <w:t xml:space="preserve">L’architecture de l’application est basée sur un modèle MVC : notre projet contient une vue FXML, une classe métier ImageEditor ainsi qu’une classe Controller faisant la liaison entre les deux. </w:t>
+      </w:r>
+    </w:p>
+    <w:p/>
+    <w:p>
+      <w:r>
+        <w:t>Le Controller peut agir sur la vue, ainsi que réagir à des évènements provenant de celle-ci.</w:t>
+      </w:r>
+    </w:p>
+    <w:p>
+      <w:r>
+        <w:t>Exemple : ouvrir une image</w:t>
+      </w:r>
+    </w:p>
+    <w:p>
+      <w:r>
+        <w:t>Dans ma vue, je crée un bouton pour permettre à l’utilisateur d’ouvrir une image :</w:t>
+      </w:r>
+    </w:p>
+    <w:p>
       <w:r>
         <w:rPr>
           <w:noProof/>
           <w:lang w:eastAsia="fr-FR"/>
         </w:rPr>
         <w:drawing>
-          <wp:inline distT="0" distB="0" distL="0" distR="0" wp14:anchorId="0CC4171E" wp14:editId="534170D3">
-            <wp:extent cx="2038350" cy="209550"/>
+          <wp:inline distT="0" distB="0" distL="0" distR="0" wp14:anchorId="54E8E56B" wp14:editId="462AF5D2">
+            <wp:extent cx="5410198" cy="247650"/>
             <wp:effectExtent l="0" t="0" r="0" b="0"/>
-            <wp:docPr id="426033120" name="picture"/>
+            <wp:docPr id="634108242" name="picture"/>
             <wp:cNvGraphicFramePr>
               <a:graphicFrameLocks xmlns:a="http://schemas.openxmlformats.org/drawingml/2006/main" noChangeAspect="1"/>
             </wp:cNvGraphicFramePr>
@@ -2269,7 +2287,7 @@
                   <pic:spPr>
                     <a:xfrm>
                       <a:off x="0" y="0"/>
-                      <a:ext cx="2038350" cy="209550"/>
+                      <a:ext cx="5410198" cy="247650"/>
                     </a:xfrm>
                     <a:prstGeom prst="rect">
                       <a:avLst/>
@@ -2282,79 +2300,19 @@
         </w:drawing>
       </w:r>
     </w:p>
-    <w:p>
-      <w:r>
-        <w:t>La méthode openImage() du Controller est donc exécutée chaque fois que l’utilisateur clique sur le bouton, et agit sur la vue de la manière suivante :</w:t>
-      </w:r>
-    </w:p>
-    <w:p>
-      <w:pPr>
-        <w:pStyle w:val="Paragraphedeliste"/>
-        <w:numPr>
-          <w:ilvl w:val="0"/>
-          <w:numId w:val="3"/>
-        </w:numPr>
-      </w:pPr>
-      <w:r>
-        <w:t xml:space="preserve">Elle définit la hauteur et la largeur de imgView pour l’adapter à la taille de l’image. </w:t>
-      </w:r>
-    </w:p>
-    <w:p>
-      <w:pPr>
-        <w:pStyle w:val="Paragraphedeliste"/>
-        <w:numPr>
-          <w:ilvl w:val="0"/>
-          <w:numId w:val="3"/>
-        </w:numPr>
-      </w:pPr>
-      <w:r>
-        <w:t>Elle crée une instance de fileChooser qu’elle configure par une autre méthode définie dans le Controller, et cet objet FileChooser va se charger d’ouvrir une fenêtre de dialogue à l’utilisateur pour lui permettre d’ouvrir le fichier souhaité.</w:t>
-      </w:r>
-    </w:p>
-    <w:p>
-      <w:pPr>
-        <w:pStyle w:val="Paragraphedeliste"/>
-        <w:numPr>
-          <w:ilvl w:val="0"/>
-          <w:numId w:val="3"/>
-        </w:numPr>
-      </w:pPr>
-      <w:r>
-        <w:t xml:space="preserve">Lorsque la fenêtre de dialogue se ferme, la méthode showOpenDialog() renvoie un objet File si un fichier a été sélectionné, ou null si l’utilisateur a fermé la fenêtre sans sélectionner de fichier. Si un fichier a bien été retourné, on instancie un objet Image a partir de l’image contenue dans le fichier et on l’affiche en l’assignant à imgView. </w:t>
-      </w:r>
-    </w:p>
-    <w:p>
-      <w:r>
-        <w:t>La partie la plus importante et la plus difficile de notre application se</w:t>
-      </w:r>
-      <w:r>
-        <w:t xml:space="preserve"> trouve dans le package model. I</w:t>
-      </w:r>
-      <w:r>
-        <w:t xml:space="preserve">l s’agit de la classe ImageEditor, qui dérive de la classe Service&lt;Image&gt;. </w:t>
-      </w:r>
-    </w:p>
-    <w:p>
-      <w:r>
-        <w:t xml:space="preserve">La classe Service&lt;V&gt; est une classe abstraite permettant de gérer un thread. Elle possède une méthode abstraite createTask(), que toute classe fille se doit d’implémenter : cette méthode permet d’instancier un objet Task&lt;V&gt; qui va exécuter une tâche de fond sur un thread secondaire. </w:t>
-      </w:r>
-    </w:p>
-    <w:p>
-      <w:pPr>
-        <w:rPr>
-          <w:i/>
-          <w:iCs/>
-        </w:rPr>
-      </w:pPr>
-      <w:r>
-        <w:rPr>
-          <w:i/>
-          <w:iCs/>
-        </w:rPr>
-        <w:t xml:space="preserve">Note : dans les classes Task&lt;V&gt; et Service&lt;V&gt;, V est le type de retour du thread, qui sera déclaré à l’instanciation de l’objet. Ainsi, la méthode Task&lt;Image&gt; createTask() crée et retourne un objet Task qui retourne un objet Image.  </w:t>
-      </w:r>
-    </w:p>
     <w:p/>
+    <w:p/>
+    <w:p/>
+    <w:p/>
+    <w:p/>
+    <w:p/>
+    <w:p/>
+    <w:p/>
+    <w:p>
+      <w:r>
+        <w:t>On voit que j’y associe une méthode en lui donnant l’attribut « onAction= ‘#openImage’ ». Je déclare cette méthode avec le préfixe @FXML dans mon Controller :</w:t>
+      </w:r>
+    </w:p>
     <w:p>
       <w:pPr>
         <w:keepNext/>
@@ -2364,12 +2322,11 @@
           <w:noProof/>
           <w:lang w:eastAsia="fr-FR"/>
         </w:rPr>
-        <w:lastRenderedPageBreak/>
         <w:drawing>
-          <wp:inline distT="0" distB="0" distL="0" distR="0" wp14:anchorId="7C8F1578" wp14:editId="19D7D464">
-            <wp:extent cx="5760720" cy="6502399"/>
-            <wp:effectExtent l="0" t="0" r="0" b="0"/>
-            <wp:docPr id="400581140" name="picture"/>
+          <wp:inline distT="0" distB="0" distL="0" distR="0" wp14:anchorId="68951901" wp14:editId="5BA90407">
+            <wp:extent cx="5362576" cy="2362200"/>
+            <wp:effectExtent l="0" t="0" r="9525" b="0"/>
+            <wp:docPr id="438859028" name="picture"/>
             <wp:cNvGraphicFramePr>
               <a:graphicFrameLocks xmlns:a="http://schemas.openxmlformats.org/drawingml/2006/main" noChangeAspect="1"/>
             </wp:cNvGraphicFramePr>
@@ -2395,7 +2352,7 @@
                   <pic:spPr>
                     <a:xfrm>
                       <a:off x="0" y="0"/>
-                      <a:ext cx="5760720" cy="6502399"/>
+                      <a:ext cx="5362576" cy="2362200"/>
                     </a:xfrm>
                     <a:prstGeom prst="rect">
                       <a:avLst/>
@@ -2437,7 +2394,7 @@
         <w:rPr>
           <w:noProof/>
         </w:rPr>
-        <w:t>10</w:t>
+        <w:t>9</w:t>
       </w:r>
       <w:r>
         <w:rPr>
@@ -2446,35 +2403,34 @@
         <w:fldChar w:fldCharType="end"/>
       </w:r>
       <w:r>
-        <w:t>: Méthode createTask() de la classe ImageEditor</w:t>
-      </w:r>
-    </w:p>
-    <w:p/>
-    <w:p>
-      <w:r>
-        <w:t xml:space="preserve">La méthode retourne donc un objet Task&lt;Image&gt;, qui redéfinit sa méthode call(). Le contenu de cette méthode sera le traitement exécuté en arrière-plan par le programme, ici créer et retourner une nouvelle image transformée par les filtres choisis par l’utilisateur. </w:t>
-      </w:r>
-    </w:p>
-    <w:p>
-      <w:r>
-        <w:t>Afin de pouvoir y accéder dans la méthode call(), la classe ImageEditor possède deux attributs, une Image et un String représentant la couleur obtenue souhaitée</w:t>
-      </w:r>
-    </w:p>
-    <w:p>
-      <w:pPr>
-        <w:keepNext/>
-      </w:pPr>
+        <w:t>: Méthode openImage() du Controller</w:t>
+      </w:r>
+    </w:p>
+    <w:p>
+      <w:pPr>
+        <w:rPr>
+          <w:noProof/>
+        </w:rPr>
+      </w:pPr>
+      <w:r>
+        <w:t>L’objet imgView auquel je fais référence dans cette méthode est en fait un objet ImageView représentant l’élément ImageView qui affichera l’image dans la vue. Cet attribut est déclaré plus haut dans le Controller :</w:t>
+      </w:r>
+      <w:r>
+        <w:rPr>
+          <w:noProof/>
+        </w:rPr>
+        <w:t xml:space="preserve"> </w:t>
+      </w:r>
       <w:r>
         <w:rPr>
           <w:noProof/>
           <w:lang w:eastAsia="fr-FR"/>
         </w:rPr>
-        <w:lastRenderedPageBreak/>
         <w:drawing>
-          <wp:inline distT="0" distB="0" distL="0" distR="0" wp14:anchorId="4944A61A" wp14:editId="7EAF5A57">
-            <wp:extent cx="4038600" cy="2876550"/>
+          <wp:inline distT="0" distB="0" distL="0" distR="0" wp14:anchorId="0CC4171E" wp14:editId="534170D3">
+            <wp:extent cx="2038350" cy="209550"/>
             <wp:effectExtent l="0" t="0" r="0" b="0"/>
-            <wp:docPr id="2056157890" name="picture"/>
+            <wp:docPr id="426033120" name="picture"/>
             <wp:cNvGraphicFramePr>
               <a:graphicFrameLocks xmlns:a="http://schemas.openxmlformats.org/drawingml/2006/main" noChangeAspect="1"/>
             </wp:cNvGraphicFramePr>
@@ -2500,6 +2456,243 @@
                   <pic:spPr>
                     <a:xfrm>
                       <a:off x="0" y="0"/>
+                      <a:ext cx="2038350" cy="209550"/>
+                    </a:xfrm>
+                    <a:prstGeom prst="rect">
+                      <a:avLst/>
+                    </a:prstGeom>
+                  </pic:spPr>
+                </pic:pic>
+              </a:graphicData>
+            </a:graphic>
+          </wp:inline>
+        </w:drawing>
+      </w:r>
+    </w:p>
+    <w:p>
+      <w:r>
+        <w:t>La méthode openImage() du Controller est donc exécutée chaque fois que l’utilisateur clique sur le bouton, et agit sur la vue de la manière suivante :</w:t>
+      </w:r>
+    </w:p>
+    <w:p>
+      <w:pPr>
+        <w:pStyle w:val="Paragraphedeliste"/>
+        <w:numPr>
+          <w:ilvl w:val="0"/>
+          <w:numId w:val="3"/>
+        </w:numPr>
+      </w:pPr>
+      <w:r>
+        <w:t xml:space="preserve">Elle définit la hauteur et la largeur de imgView pour l’adapter à la taille de l’image. </w:t>
+      </w:r>
+    </w:p>
+    <w:p>
+      <w:pPr>
+        <w:pStyle w:val="Paragraphedeliste"/>
+        <w:numPr>
+          <w:ilvl w:val="0"/>
+          <w:numId w:val="3"/>
+        </w:numPr>
+      </w:pPr>
+      <w:r>
+        <w:t>Elle crée une instance de fileChooser qu’elle configure par une autre méthode définie dans le Controller, et cet objet FileChooser va se charger d’ouvrir une fenêtre de dialogue à l’utilisateur pour lui permettre d’ouvrir le fichier souhaité.</w:t>
+      </w:r>
+    </w:p>
+    <w:p>
+      <w:pPr>
+        <w:pStyle w:val="Paragraphedeliste"/>
+        <w:numPr>
+          <w:ilvl w:val="0"/>
+          <w:numId w:val="3"/>
+        </w:numPr>
+      </w:pPr>
+      <w:r>
+        <w:t xml:space="preserve">Lorsque la fenêtre de dialogue se ferme, la méthode showOpenDialog() renvoie un objet File si un fichier a été sélectionné, ou null si l’utilisateur a fermé la fenêtre sans sélectionner de fichier. Si un fichier a bien été retourné, on instancie un objet Image </w:t>
+      </w:r>
+      <w:r>
+        <w:t>à</w:t>
+      </w:r>
+      <w:r>
+        <w:t xml:space="preserve"> partir de l’image contenue dans le fichier et on l’affiche en l’assignant à imgView. </w:t>
+      </w:r>
+    </w:p>
+    <w:p>
+      <w:r>
+        <w:t>La partie la plus importante et la plus difficile de notre application se</w:t>
+      </w:r>
+      <w:r>
+        <w:t xml:space="preserve"> trouve dans le package model. I</w:t>
+      </w:r>
+      <w:r>
+        <w:t xml:space="preserve">l s’agit de la classe ImageEditor, qui dérive de la classe Service&lt;Image&gt;. </w:t>
+      </w:r>
+    </w:p>
+    <w:p>
+      <w:r>
+        <w:t xml:space="preserve">La classe Service&lt;V&gt; est une classe abstraite permettant de gérer un thread. Elle possède une méthode abstraite createTask(), que toute classe fille se doit d’implémenter : cette méthode permet d’instancier un objet Task&lt;V&gt; qui va exécuter une tâche de fond sur un thread secondaire. </w:t>
+      </w:r>
+    </w:p>
+    <w:p>
+      <w:pPr>
+        <w:rPr>
+          <w:i/>
+          <w:iCs/>
+        </w:rPr>
+      </w:pPr>
+      <w:r>
+        <w:rPr>
+          <w:i/>
+          <w:iCs/>
+        </w:rPr>
+        <w:t xml:space="preserve">Note : dans les classes Task&lt;V&gt; et Service&lt;V&gt;, V est le type de retour du thread, qui sera déclaré à l’instanciation de l’objet. Ainsi, la méthode Task&lt;Image&gt; createTask() crée et retourne un objet Task qui retourne un objet Image.  </w:t>
+      </w:r>
+    </w:p>
+    <w:p/>
+    <w:p>
+      <w:pPr>
+        <w:keepNext/>
+      </w:pPr>
+      <w:r>
+        <w:rPr>
+          <w:noProof/>
+          <w:lang w:eastAsia="fr-FR"/>
+        </w:rPr>
+        <w:lastRenderedPageBreak/>
+        <w:drawing>
+          <wp:inline distT="0" distB="0" distL="0" distR="0" wp14:anchorId="7C8F1578" wp14:editId="19D7D464">
+            <wp:extent cx="5760720" cy="6502399"/>
+            <wp:effectExtent l="0" t="0" r="0" b="0"/>
+            <wp:docPr id="400581140" name="picture"/>
+            <wp:cNvGraphicFramePr>
+              <a:graphicFrameLocks xmlns:a="http://schemas.openxmlformats.org/drawingml/2006/main" noChangeAspect="1"/>
+            </wp:cNvGraphicFramePr>
+            <a:graphic xmlns:a="http://schemas.openxmlformats.org/drawingml/2006/main">
+              <a:graphicData uri="http://schemas.openxmlformats.org/drawingml/2006/picture">
+                <pic:pic xmlns:pic="http://schemas.openxmlformats.org/drawingml/2006/picture">
+                  <pic:nvPicPr>
+                    <pic:cNvPr id="0" name="picture"/>
+                    <pic:cNvPicPr/>
+                  </pic:nvPicPr>
+                  <pic:blipFill>
+                    <a:blip r:embed="rId34">
+                      <a:extLst>
+                        <a:ext uri="{28A0092B-C50C-407E-A947-70E740481C1C}">
+                          <a14:useLocalDpi xmlns:a14="http://schemas.microsoft.com/office/drawing/2010/main" val="0"/>
+                        </a:ext>
+                      </a:extLst>
+                    </a:blip>
+                    <a:stretch>
+                      <a:fillRect/>
+                    </a:stretch>
+                  </pic:blipFill>
+                  <pic:spPr>
+                    <a:xfrm>
+                      <a:off x="0" y="0"/>
+                      <a:ext cx="5760720" cy="6502399"/>
+                    </a:xfrm>
+                    <a:prstGeom prst="rect">
+                      <a:avLst/>
+                    </a:prstGeom>
+                  </pic:spPr>
+                </pic:pic>
+              </a:graphicData>
+            </a:graphic>
+          </wp:inline>
+        </w:drawing>
+      </w:r>
+    </w:p>
+    <w:p>
+      <w:pPr>
+        <w:pStyle w:val="Lgende"/>
+      </w:pPr>
+      <w:r>
+        <w:t xml:space="preserve">Figure </w:t>
+      </w:r>
+      <w:r>
+        <w:rPr>
+          <w:noProof/>
+        </w:rPr>
+        <w:fldChar w:fldCharType="begin"/>
+      </w:r>
+      <w:r>
+        <w:rPr>
+          <w:noProof/>
+        </w:rPr>
+        <w:instrText xml:space="preserve"> SEQ Figure \* ARABIC </w:instrText>
+      </w:r>
+      <w:r>
+        <w:rPr>
+          <w:noProof/>
+        </w:rPr>
+        <w:fldChar w:fldCharType="separate"/>
+      </w:r>
+      <w:r>
+        <w:rPr>
+          <w:noProof/>
+        </w:rPr>
+        <w:t>10</w:t>
+      </w:r>
+      <w:r>
+        <w:rPr>
+          <w:noProof/>
+        </w:rPr>
+        <w:fldChar w:fldCharType="end"/>
+      </w:r>
+      <w:r>
+        <w:t>: Méthode createTask() de la classe ImageEditor</w:t>
+      </w:r>
+    </w:p>
+    <w:p/>
+    <w:p>
+      <w:r>
+        <w:t xml:space="preserve">La méthode retourne donc un objet Task&lt;Image&gt;, qui redéfinit sa méthode call(). Le contenu de cette méthode sera le traitement exécuté en arrière-plan par le programme, ici créer et retourner une nouvelle image transformée par les filtres choisis par l’utilisateur. </w:t>
+      </w:r>
+    </w:p>
+    <w:p>
+      <w:r>
+        <w:t>Afin de pouvoir y accéder dans la méthode call(), la classe ImageEditor possède deux attributs, une Image et un String représentant la couleur obtenue souhaitée</w:t>
+      </w:r>
+    </w:p>
+    <w:p>
+      <w:pPr>
+        <w:keepNext/>
+      </w:pPr>
+      <w:r>
+        <w:rPr>
+          <w:noProof/>
+          <w:lang w:eastAsia="fr-FR"/>
+        </w:rPr>
+        <w:lastRenderedPageBreak/>
+        <w:drawing>
+          <wp:inline distT="0" distB="0" distL="0" distR="0" wp14:anchorId="4944A61A" wp14:editId="7EAF5A57">
+            <wp:extent cx="4038600" cy="2876550"/>
+            <wp:effectExtent l="0" t="0" r="0" b="0"/>
+            <wp:docPr id="2056157890" name="picture"/>
+            <wp:cNvGraphicFramePr>
+              <a:graphicFrameLocks xmlns:a="http://schemas.openxmlformats.org/drawingml/2006/main" noChangeAspect="1"/>
+            </wp:cNvGraphicFramePr>
+            <a:graphic xmlns:a="http://schemas.openxmlformats.org/drawingml/2006/main">
+              <a:graphicData uri="http://schemas.openxmlformats.org/drawingml/2006/picture">
+                <pic:pic xmlns:pic="http://schemas.openxmlformats.org/drawingml/2006/picture">
+                  <pic:nvPicPr>
+                    <pic:cNvPr id="0" name="picture"/>
+                    <pic:cNvPicPr/>
+                  </pic:nvPicPr>
+                  <pic:blipFill>
+                    <a:blip r:embed="rId35">
+                      <a:extLst>
+                        <a:ext uri="{28A0092B-C50C-407E-A947-70E740481C1C}">
+                          <a14:useLocalDpi xmlns:a14="http://schemas.microsoft.com/office/drawing/2010/main" val="0"/>
+                        </a:ext>
+                      </a:extLst>
+                    </a:blip>
+                    <a:stretch>
+                      <a:fillRect/>
+                    </a:stretch>
+                  </pic:blipFill>
+                  <pic:spPr>
+                    <a:xfrm>
+                      <a:off x="0" y="0"/>
                       <a:ext cx="4038600" cy="2876550"/>
                     </a:xfrm>
                     <a:prstGeom prst="rect">
@@ -2598,7 +2791,13 @@
         </w:numPr>
       </w:pPr>
       <w:r>
-        <w:t>On lit la couleur du pixel, c’est-à-dire le pourcentage de bleu, de rouge et de vert affiché par le pixel. Si (r, g, b)=(1,1,1), l’image est blanche; si (r, g, b)=(0,0,0), l’image est noire.</w:t>
+        <w:t>On lit la couleur du pixel, c’est-à-dire le pourcentage de bleu, de rouge et de vert affiché par le pixel. Si (r, g, b)</w:t>
+      </w:r>
+      <w:r>
+        <w:t>=(</w:t>
+      </w:r>
+      <w:r>
+        <w:t>1,1,1), l’image est blanche; si (r, g, b)=(0,0,0), l’image est noire.</w:t>
       </w:r>
     </w:p>
     <w:p>
@@ -2683,6 +2882,7 @@
         <w:ind w:left="360"/>
       </w:pPr>
       <w:r>
+        <w:lastRenderedPageBreak/>
         <w:t>Quand le parco</w:t>
       </w:r>
       <w:r>
@@ -2694,7 +2894,6 @@
         <w:pStyle w:val="Titre3"/>
       </w:pPr>
       <w:r>
-        <w:lastRenderedPageBreak/>
         <w:t>Electron</w:t>
       </w:r>
     </w:p>
@@ -2754,281 +2953,6 @@
             <wp:extent cx="5760720" cy="2872105"/>
             <wp:effectExtent l="0" t="0" r="0" b="4445"/>
             <wp:docPr id="1" name="Image 1"/>
-            <wp:cNvGraphicFramePr>
-              <a:graphicFrameLocks xmlns:a="http://schemas.openxmlformats.org/drawingml/2006/main" noChangeAspect="1"/>
-            </wp:cNvGraphicFramePr>
-            <a:graphic xmlns:a="http://schemas.openxmlformats.org/drawingml/2006/main">
-              <a:graphicData uri="http://schemas.openxmlformats.org/drawingml/2006/picture">
-                <pic:pic xmlns:pic="http://schemas.openxmlformats.org/drawingml/2006/picture">
-                  <pic:nvPicPr>
-                    <pic:cNvPr id="1" name=""/>
-                    <pic:cNvPicPr/>
-                  </pic:nvPicPr>
-                  <pic:blipFill>
-                    <a:blip r:embed="rId34"/>
-                    <a:stretch>
-                      <a:fillRect/>
-                    </a:stretch>
-                  </pic:blipFill>
-                  <pic:spPr>
-                    <a:xfrm>
-                      <a:off x="0" y="0"/>
-                      <a:ext cx="5760720" cy="2872105"/>
-                    </a:xfrm>
-                    <a:prstGeom prst="rect">
-                      <a:avLst/>
-                    </a:prstGeom>
-                  </pic:spPr>
-                </pic:pic>
-              </a:graphicData>
-            </a:graphic>
-          </wp:inline>
-        </w:drawing>
-      </w:r>
-    </w:p>
-    <w:p>
-      <w:pPr>
-        <w:pStyle w:val="Lgende"/>
-      </w:pPr>
-      <w:r>
-        <w:t xml:space="preserve">Figure </w:t>
-      </w:r>
-      <w:r>
-        <w:rPr>
-          <w:noProof/>
-        </w:rPr>
-        <w:fldChar w:fldCharType="begin"/>
-      </w:r>
-      <w:r>
-        <w:rPr>
-          <w:noProof/>
-        </w:rPr>
-        <w:instrText xml:space="preserve"> SEQ Figure \* ARABIC </w:instrText>
-      </w:r>
-      <w:r>
-        <w:rPr>
-          <w:noProof/>
-        </w:rPr>
-        <w:fldChar w:fldCharType="separate"/>
-      </w:r>
-      <w:r>
-        <w:rPr>
-          <w:noProof/>
-        </w:rPr>
-        <w:t>12</w:t>
-      </w:r>
-      <w:r>
-        <w:rPr>
-          <w:noProof/>
-        </w:rPr>
-        <w:fldChar w:fldCharType="end"/>
-      </w:r>
-      <w:r>
-        <w:t>: Le fichier 'index.js'</w:t>
-      </w:r>
-    </w:p>
-    <w:p/>
-    <w:p/>
-    <w:p/>
-    <w:p/>
-    <w:p/>
-    <w:p/>
-    <w:p/>
-    <w:p/>
-    <w:p/>
-    <w:p>
-      <w:pPr>
-        <w:keepNext/>
-      </w:pPr>
-      <w:r>
-        <w:rPr>
-          <w:noProof/>
-          <w:lang w:eastAsia="fr-FR"/>
-        </w:rPr>
-        <w:lastRenderedPageBreak/>
-        <w:drawing>
-          <wp:inline distT="0" distB="0" distL="0" distR="0" wp14:anchorId="7FC9B4C5" wp14:editId="113D82D0">
-            <wp:extent cx="5760720" cy="5880735"/>
-            <wp:effectExtent l="0" t="0" r="0" b="5715"/>
-            <wp:docPr id="3" name="Image 3"/>
-            <wp:cNvGraphicFramePr>
-              <a:graphicFrameLocks xmlns:a="http://schemas.openxmlformats.org/drawingml/2006/main" noChangeAspect="1"/>
-            </wp:cNvGraphicFramePr>
-            <a:graphic xmlns:a="http://schemas.openxmlformats.org/drawingml/2006/main">
-              <a:graphicData uri="http://schemas.openxmlformats.org/drawingml/2006/picture">
-                <pic:pic xmlns:pic="http://schemas.openxmlformats.org/drawingml/2006/picture">
-                  <pic:nvPicPr>
-                    <pic:cNvPr id="1" name=""/>
-                    <pic:cNvPicPr/>
-                  </pic:nvPicPr>
-                  <pic:blipFill>
-                    <a:blip r:embed="rId35"/>
-                    <a:stretch>
-                      <a:fillRect/>
-                    </a:stretch>
-                  </pic:blipFill>
-                  <pic:spPr>
-                    <a:xfrm>
-                      <a:off x="0" y="0"/>
-                      <a:ext cx="5760720" cy="5880735"/>
-                    </a:xfrm>
-                    <a:prstGeom prst="rect">
-                      <a:avLst/>
-                    </a:prstGeom>
-                  </pic:spPr>
-                </pic:pic>
-              </a:graphicData>
-            </a:graphic>
-          </wp:inline>
-        </w:drawing>
-      </w:r>
-    </w:p>
-    <w:p>
-      <w:pPr>
-        <w:pStyle w:val="Lgende"/>
-      </w:pPr>
-      <w:r>
-        <w:t xml:space="preserve">Figure </w:t>
-      </w:r>
-      <w:r>
-        <w:rPr>
-          <w:noProof/>
-        </w:rPr>
-        <w:fldChar w:fldCharType="begin"/>
-      </w:r>
-      <w:r>
-        <w:rPr>
-          <w:noProof/>
-        </w:rPr>
-        <w:instrText xml:space="preserve"> SEQ Figure \* ARABIC </w:instrText>
-      </w:r>
-      <w:r>
-        <w:rPr>
-          <w:noProof/>
-        </w:rPr>
-        <w:fldChar w:fldCharType="separate"/>
-      </w:r>
-      <w:r>
-        <w:rPr>
-          <w:noProof/>
-        </w:rPr>
-        <w:t>13</w:t>
-      </w:r>
-      <w:r>
-        <w:rPr>
-          <w:noProof/>
-        </w:rPr>
-        <w:fldChar w:fldCharType="end"/>
-      </w:r>
-      <w:r>
-        <w:t xml:space="preserve"> : Extrait de 'script.js'</w:t>
-      </w:r>
-    </w:p>
-    <w:p>
-      <w:r>
-        <w:t>Dans l’extrait ci-dessus, on peut voir les lignes</w:t>
-      </w:r>
-      <w:r>
-        <w:t xml:space="preserve"> du</w:t>
-      </w:r>
-      <w:r>
-        <w:t xml:space="preserve"> script </w:t>
-      </w:r>
-      <w:r>
-        <w:t>qui gère les interactions avec le DOM. Dans l’ordre :</w:t>
-      </w:r>
-    </w:p>
-    <w:p>
-      <w:pPr>
-        <w:pStyle w:val="Paragraphedeliste"/>
-        <w:numPr>
-          <w:ilvl w:val="0"/>
-          <w:numId w:val="6"/>
-        </w:numPr>
-      </w:pPr>
-      <w:r>
-        <w:t>On crée des attributs DOMElement pour manipuler les éléments HTML dont a besoin</w:t>
-      </w:r>
-    </w:p>
-    <w:p>
-      <w:pPr>
-        <w:pStyle w:val="Paragraphedeliste"/>
-        <w:numPr>
-          <w:ilvl w:val="0"/>
-          <w:numId w:val="6"/>
-        </w:numPr>
-      </w:pPr>
-      <w:r>
-        <w:t>On écoute l’évènement ‘submit’ du filechooser, c’est-à-dire lorsque l’</w:t>
-      </w:r>
-      <w:r>
-        <w:t xml:space="preserve">utilisateur a choisi </w:t>
-      </w:r>
-      <w:r>
-        <w:t>un fichier à ouvrir, et on lit ensuite le fichier.</w:t>
-      </w:r>
-    </w:p>
-    <w:p>
-      <w:pPr>
-        <w:pStyle w:val="Paragraphedeliste"/>
-        <w:numPr>
-          <w:ilvl w:val="0"/>
-          <w:numId w:val="6"/>
-        </w:numPr>
-      </w:pPr>
-      <w:r>
-        <w:t xml:space="preserve">Lorsque l’image est chargée, on l’affiche. </w:t>
-      </w:r>
-    </w:p>
-    <w:p>
-      <w:pPr>
-        <w:pStyle w:val="Paragraphedeliste"/>
-        <w:numPr>
-          <w:ilvl w:val="0"/>
-          <w:numId w:val="6"/>
-        </w:numPr>
-      </w:pPr>
-      <w:r>
-        <w:t>On ajoute des event listerners sur les boutons pour transformer l’image, qui appellent la méthode appropriée.</w:t>
-      </w:r>
-    </w:p>
-    <w:p>
-      <w:pPr>
-        <w:pStyle w:val="Paragraphedeliste"/>
-        <w:numPr>
-          <w:ilvl w:val="0"/>
-          <w:numId w:val="6"/>
-        </w:numPr>
-      </w:pPr>
-      <w:r>
-        <w:t xml:space="preserve">On ajoute un event listenener sur le bouton de sauvegarde, qui ouvre une boîte de dialogue pour sélectionner l’emplacement de la sauvegarde et écrit l’image dans le fichier. </w:t>
-      </w:r>
-    </w:p>
-    <w:p>
-      <w:r>
-        <w:t xml:space="preserve">Jusqu’ici, notre fichier semble remplir un rôle similaire à celui du Controller en JavaFX. </w:t>
-      </w:r>
-    </w:p>
-    <w:p>
-      <w:r>
-        <w:lastRenderedPageBreak/>
-        <w:t>La différence avec notre application JavaFX est qu’ici, la fonction métier de notre application est codée directement dans le même fichier que les actions du controller. La méthode changeColor(), qui permet de transformer l’image, est donc déclarée directement dans le fichier ‘script.js’</w:t>
-      </w:r>
-      <w:r>
-        <w:t xml:space="preserve">. </w:t>
-      </w:r>
-    </w:p>
-    <w:p>
-      <w:r>
-        <w:rPr>
-          <w:noProof/>
-          <w:lang w:eastAsia="fr-FR"/>
-        </w:rPr>
-        <w:drawing>
-          <wp:inline distT="0" distB="0" distL="0" distR="0" wp14:anchorId="63B334BC" wp14:editId="7C54E371">
-            <wp:extent cx="5760720" cy="6980555"/>
-            <wp:effectExtent l="0" t="0" r="0" b="0"/>
-            <wp:docPr id="4" name="Image 4"/>
             <wp:cNvGraphicFramePr>
               <a:graphicFrameLocks xmlns:a="http://schemas.openxmlformats.org/drawingml/2006/main" noChangeAspect="1"/>
             </wp:cNvGraphicFramePr>
@@ -3048,6 +2972,280 @@
                   <pic:spPr>
                     <a:xfrm>
                       <a:off x="0" y="0"/>
+                      <a:ext cx="5760720" cy="2872105"/>
+                    </a:xfrm>
+                    <a:prstGeom prst="rect">
+                      <a:avLst/>
+                    </a:prstGeom>
+                  </pic:spPr>
+                </pic:pic>
+              </a:graphicData>
+            </a:graphic>
+          </wp:inline>
+        </w:drawing>
+      </w:r>
+    </w:p>
+    <w:p>
+      <w:pPr>
+        <w:pStyle w:val="Lgende"/>
+      </w:pPr>
+      <w:r>
+        <w:t xml:space="preserve">Figure </w:t>
+      </w:r>
+      <w:r>
+        <w:rPr>
+          <w:noProof/>
+        </w:rPr>
+        <w:fldChar w:fldCharType="begin"/>
+      </w:r>
+      <w:r>
+        <w:rPr>
+          <w:noProof/>
+        </w:rPr>
+        <w:instrText xml:space="preserve"> SEQ Figure \* ARABIC </w:instrText>
+      </w:r>
+      <w:r>
+        <w:rPr>
+          <w:noProof/>
+        </w:rPr>
+        <w:fldChar w:fldCharType="separate"/>
+      </w:r>
+      <w:r>
+        <w:rPr>
+          <w:noProof/>
+        </w:rPr>
+        <w:t>12</w:t>
+      </w:r>
+      <w:r>
+        <w:rPr>
+          <w:noProof/>
+        </w:rPr>
+        <w:fldChar w:fldCharType="end"/>
+      </w:r>
+      <w:r>
+        <w:t>: Le fichier 'index.js'</w:t>
+      </w:r>
+    </w:p>
+    <w:p/>
+    <w:p/>
+    <w:p/>
+    <w:p/>
+    <w:p/>
+    <w:p/>
+    <w:p/>
+    <w:p/>
+    <w:p/>
+    <w:p>
+      <w:pPr>
+        <w:keepNext/>
+      </w:pPr>
+      <w:r>
+        <w:rPr>
+          <w:noProof/>
+          <w:lang w:eastAsia="fr-FR"/>
+        </w:rPr>
+        <w:drawing>
+          <wp:inline distT="0" distB="0" distL="0" distR="0" wp14:anchorId="7FC9B4C5" wp14:editId="113D82D0">
+            <wp:extent cx="5760720" cy="5880735"/>
+            <wp:effectExtent l="0" t="0" r="0" b="5715"/>
+            <wp:docPr id="3" name="Image 3"/>
+            <wp:cNvGraphicFramePr>
+              <a:graphicFrameLocks xmlns:a="http://schemas.openxmlformats.org/drawingml/2006/main" noChangeAspect="1"/>
+            </wp:cNvGraphicFramePr>
+            <a:graphic xmlns:a="http://schemas.openxmlformats.org/drawingml/2006/main">
+              <a:graphicData uri="http://schemas.openxmlformats.org/drawingml/2006/picture">
+                <pic:pic xmlns:pic="http://schemas.openxmlformats.org/drawingml/2006/picture">
+                  <pic:nvPicPr>
+                    <pic:cNvPr id="1" name=""/>
+                    <pic:cNvPicPr/>
+                  </pic:nvPicPr>
+                  <pic:blipFill>
+                    <a:blip r:embed="rId37"/>
+                    <a:stretch>
+                      <a:fillRect/>
+                    </a:stretch>
+                  </pic:blipFill>
+                  <pic:spPr>
+                    <a:xfrm>
+                      <a:off x="0" y="0"/>
+                      <a:ext cx="5760720" cy="5880735"/>
+                    </a:xfrm>
+                    <a:prstGeom prst="rect">
+                      <a:avLst/>
+                    </a:prstGeom>
+                  </pic:spPr>
+                </pic:pic>
+              </a:graphicData>
+            </a:graphic>
+          </wp:inline>
+        </w:drawing>
+      </w:r>
+    </w:p>
+    <w:p>
+      <w:pPr>
+        <w:pStyle w:val="Lgende"/>
+      </w:pPr>
+      <w:r>
+        <w:t xml:space="preserve">Figure </w:t>
+      </w:r>
+      <w:r>
+        <w:rPr>
+          <w:noProof/>
+        </w:rPr>
+        <w:fldChar w:fldCharType="begin"/>
+      </w:r>
+      <w:r>
+        <w:rPr>
+          <w:noProof/>
+        </w:rPr>
+        <w:instrText xml:space="preserve"> SEQ Figure \* ARABIC </w:instrText>
+      </w:r>
+      <w:r>
+        <w:rPr>
+          <w:noProof/>
+        </w:rPr>
+        <w:fldChar w:fldCharType="separate"/>
+      </w:r>
+      <w:r>
+        <w:rPr>
+          <w:noProof/>
+        </w:rPr>
+        <w:t>13</w:t>
+      </w:r>
+      <w:r>
+        <w:rPr>
+          <w:noProof/>
+        </w:rPr>
+        <w:fldChar w:fldCharType="end"/>
+      </w:r>
+      <w:r>
+        <w:t xml:space="preserve"> : Extrait de 'script.js'</w:t>
+      </w:r>
+    </w:p>
+    <w:p>
+      <w:r>
+        <w:t>Dans l’extrait ci-dessus, on peut voir les lignes</w:t>
+      </w:r>
+      <w:r>
+        <w:t xml:space="preserve"> du</w:t>
+      </w:r>
+      <w:r>
+        <w:t xml:space="preserve"> script </w:t>
+      </w:r>
+      <w:r>
+        <w:t>qui gère les interactions avec le DOM. Dans l’ordre :</w:t>
+      </w:r>
+    </w:p>
+    <w:p>
+      <w:pPr>
+        <w:pStyle w:val="Paragraphedeliste"/>
+        <w:numPr>
+          <w:ilvl w:val="0"/>
+          <w:numId w:val="6"/>
+        </w:numPr>
+      </w:pPr>
+      <w:r>
+        <w:t>On crée des attributs DOMElement pour manipuler les éléments HTML dont a besoin</w:t>
+      </w:r>
+    </w:p>
+    <w:p>
+      <w:pPr>
+        <w:pStyle w:val="Paragraphedeliste"/>
+        <w:numPr>
+          <w:ilvl w:val="0"/>
+          <w:numId w:val="6"/>
+        </w:numPr>
+      </w:pPr>
+      <w:r>
+        <w:t>On écoute l’évènement ‘submit’ du filechooser, c’est-à-dire lorsque l’</w:t>
+      </w:r>
+      <w:r>
+        <w:t xml:space="preserve">utilisateur a choisi </w:t>
+      </w:r>
+      <w:r>
+        <w:t>un fichier à ouvrir, et on lit ensuite le fichier.</w:t>
+      </w:r>
+    </w:p>
+    <w:p>
+      <w:pPr>
+        <w:pStyle w:val="Paragraphedeliste"/>
+        <w:numPr>
+          <w:ilvl w:val="0"/>
+          <w:numId w:val="6"/>
+        </w:numPr>
+      </w:pPr>
+      <w:r>
+        <w:t xml:space="preserve">Lorsque l’image est chargée, on l’affiche. </w:t>
+      </w:r>
+    </w:p>
+    <w:p>
+      <w:pPr>
+        <w:pStyle w:val="Paragraphedeliste"/>
+        <w:numPr>
+          <w:ilvl w:val="0"/>
+          <w:numId w:val="6"/>
+        </w:numPr>
+      </w:pPr>
+      <w:r>
+        <w:t>On ajoute des event listerners sur les boutons pour transformer l’image, qui appellent la méthode appropriée.</w:t>
+      </w:r>
+    </w:p>
+    <w:p>
+      <w:pPr>
+        <w:pStyle w:val="Paragraphedeliste"/>
+        <w:numPr>
+          <w:ilvl w:val="0"/>
+          <w:numId w:val="6"/>
+        </w:numPr>
+      </w:pPr>
+      <w:r>
+        <w:t xml:space="preserve">On ajoute un event listenener sur le bouton de sauvegarde, qui ouvre une boîte de dialogue pour sélectionner l’emplacement de la sauvegarde et écrit l’image dans le fichier. </w:t>
+      </w:r>
+    </w:p>
+    <w:p>
+      <w:r>
+        <w:t xml:space="preserve">Jusqu’ici, notre fichier semble remplir un rôle similaire à celui du Controller en JavaFX. </w:t>
+      </w:r>
+    </w:p>
+    <w:p>
+      <w:r>
+        <w:lastRenderedPageBreak/>
+        <w:t>La différence avec notre application JavaFX est qu’ici, la fonction métier de notre application est codée directement dans le même fichier que les actions du controller. La méthode changeColor(), qui permet de transformer l’image, est donc déclarée directement dans le fichier ‘script.js’</w:t>
+      </w:r>
+      <w:r>
+        <w:t xml:space="preserve">. </w:t>
+      </w:r>
+    </w:p>
+    <w:p>
+      <w:r>
+        <w:rPr>
+          <w:noProof/>
+          <w:lang w:eastAsia="fr-FR"/>
+        </w:rPr>
+        <w:drawing>
+          <wp:inline distT="0" distB="0" distL="0" distR="0" wp14:anchorId="63B334BC" wp14:editId="7C54E371">
+            <wp:extent cx="5760720" cy="6980555"/>
+            <wp:effectExtent l="0" t="0" r="0" b="0"/>
+            <wp:docPr id="4" name="Image 4"/>
+            <wp:cNvGraphicFramePr>
+              <a:graphicFrameLocks xmlns:a="http://schemas.openxmlformats.org/drawingml/2006/main" noChangeAspect="1"/>
+            </wp:cNvGraphicFramePr>
+            <a:graphic xmlns:a="http://schemas.openxmlformats.org/drawingml/2006/main">
+              <a:graphicData uri="http://schemas.openxmlformats.org/drawingml/2006/picture">
+                <pic:pic xmlns:pic="http://schemas.openxmlformats.org/drawingml/2006/picture">
+                  <pic:nvPicPr>
+                    <pic:cNvPr id="1" name=""/>
+                    <pic:cNvPicPr/>
+                  </pic:nvPicPr>
+                  <pic:blipFill>
+                    <a:blip r:embed="rId38"/>
+                    <a:stretch>
+                      <a:fillRect/>
+                    </a:stretch>
+                  </pic:blipFill>
+                  <pic:spPr>
+                    <a:xfrm>
+                      <a:off x="0" y="0"/>
                       <a:ext cx="5760720" cy="6980555"/>
                     </a:xfrm>
                     <a:prstGeom prst="rect">
@@ -3105,11 +3303,11 @@
     <w:p/>
     <w:p>
       <w:r>
-        <w:t xml:space="preserve">On peut voir que nous avons fait le choix d’imbriquer nos boucles ‘for’ dans un ‘switch’, ce qui crée de la redondance de code (étant donné qu’on décrit 4 fois une opération très semblable). Néanmoins, il nous a semblé judicieux de procéder ainsi plutôt que l’inverse (c’est-à-dire imbriquer le ‘switch’ dans </w:t>
+        <w:t xml:space="preserve">On peut voir que nous avons fait le choix d’imbriquer nos boucles ‘for’ dans un ‘switch’, ce qui crée de la redondance de code (étant donné qu’on décrit 4 fois une opération très semblable). Néanmoins, il </w:t>
       </w:r>
       <w:r>
         <w:lastRenderedPageBreak/>
-        <w:t xml:space="preserve">un seul ‘for’) pour des raisons de performance. Nous pensons en effet qu’exécuter une seule fois la vérification des conditions du switch est moins lourd pour le processeur que de vérifier ces conditions à chaque itération. Ces itérations sont en effet très nombreuses, puisqu’une image contient en général un grand nombre de pixels, et leur traitement rapide. </w:t>
+        <w:t xml:space="preserve">nous a semblé judicieux de procéder ainsi plutôt que l’inverse (c’est-à-dire imbriquer le ‘switch’ dans un seul ‘for’) pour des raisons de performance. Nous pensons en effet qu’exécuter une seule fois la vérification des conditions du switch est moins lourd pour le processeur que de vérifier ces conditions à chaque itération. Ces itérations sont en effet très nombreuses, puisqu’une image contient en général un grand nombre de pixels, et leur traitement rapide. </w:t>
       </w:r>
     </w:p>
     <w:p>
@@ -3137,8 +3335,8 @@
       </w:r>
     </w:p>
     <w:sectPr>
-      <w:headerReference w:type="default" r:id="rId37"/>
-      <w:footerReference w:type="default" r:id="rId38"/>
+      <w:headerReference w:type="default" r:id="rId39"/>
+      <w:footerReference w:type="default" r:id="rId40"/>
       <w:pgSz w:w="11906" w:h="16838"/>
       <w:pgMar w:top="1417" w:right="1417" w:bottom="1417" w:left="1417" w:header="708" w:footer="708" w:gutter="0"/>
       <w:cols w:space="708"/>
@@ -3175,55 +3373,42 @@
 
 <file path=word/footer1.xml><?xml version="1.0" encoding="utf-8"?>
 <w:ftr xmlns:wpc="http://schemas.microsoft.com/office/word/2010/wordprocessingCanvas" xmlns:mc="http://schemas.openxmlformats.org/markup-compatibility/2006" xmlns:o="urn:schemas-microsoft-com:office:office" xmlns:r="http://schemas.openxmlformats.org/officeDocument/2006/relationships" xmlns:m="http://schemas.openxmlformats.org/officeDocument/2006/math" xmlns:v="urn:schemas-microsoft-com:vml" xmlns:wp14="http://schemas.microsoft.com/office/word/2010/wordprocessingDrawing" xmlns:wp="http://schemas.openxmlformats.org/drawingml/2006/wordprocessingDrawing" xmlns:w10="urn:schemas-microsoft-com:office:word" xmlns:w="http://schemas.openxmlformats.org/wordprocessingml/2006/main" xmlns:w14="http://schemas.microsoft.com/office/word/2010/wordml" xmlns:w15="http://schemas.microsoft.com/office/word/2012/wordml" xmlns:wpg="http://schemas.microsoft.com/office/word/2010/wordprocessingGroup" xmlns:wpi="http://schemas.microsoft.com/office/word/2010/wordprocessingInk" xmlns:wne="http://schemas.microsoft.com/office/word/2006/wordml" xmlns:wps="http://schemas.microsoft.com/office/word/2010/wordprocessingShape" mc:Ignorable="w14 w15 wp14">
-  <w:tbl>
-    <w:tblPr>
-      <w:tblW w:w="0" w:type="auto"/>
-      <w:tblLayout w:type="fixed"/>
-      <w:tblLook w:val="04A0" w:firstRow="1" w:lastRow="0" w:firstColumn="1" w:lastColumn="0" w:noHBand="0" w:noVBand="1"/>
-    </w:tblPr>
-    <w:tblGrid>
-      <w:gridCol w:w="3024"/>
-      <w:gridCol w:w="3024"/>
-      <w:gridCol w:w="3024"/>
-    </w:tblGrid>
-    <w:tr>
-      <w:tc>
-        <w:tcPr>
-          <w:tcW w:w="3024" w:type="dxa"/>
-        </w:tcPr>
-        <w:p>
-          <w:pPr>
-            <w:pStyle w:val="En-tte"/>
-            <w:ind w:left="-115"/>
-            <w:jc w:val="left"/>
-          </w:pPr>
-        </w:p>
-      </w:tc>
-      <w:tc>
-        <w:tcPr>
-          <w:tcW w:w="3024" w:type="dxa"/>
-        </w:tcPr>
-        <w:p>
-          <w:pPr>
-            <w:pStyle w:val="En-tte"/>
-            <w:jc w:val="center"/>
-          </w:pPr>
-        </w:p>
-      </w:tc>
-      <w:tc>
-        <w:tcPr>
-          <w:tcW w:w="3024" w:type="dxa"/>
-        </w:tcPr>
-        <w:p>
-          <w:pPr>
-            <w:pStyle w:val="En-tte"/>
-            <w:ind w:right="-115"/>
-            <w:jc w:val="right"/>
-          </w:pPr>
-        </w:p>
-      </w:tc>
-    </w:tr>
-  </w:tbl>
+  <w:sdt>
+    <w:sdtPr>
+      <w:id w:val="-1370990389"/>
+      <w:docPartObj>
+        <w:docPartGallery w:val="Page Numbers (Bottom of Page)"/>
+        <w:docPartUnique/>
+      </w:docPartObj>
+    </w:sdtPr>
+    <w:sdtEndPr/>
+    <w:sdtContent>
+      <w:p>
+        <w:pPr>
+          <w:pStyle w:val="Pieddepage"/>
+          <w:jc w:val="right"/>
+        </w:pPr>
+        <w:r>
+          <w:fldChar w:fldCharType="begin"/>
+        </w:r>
+        <w:r>
+          <w:instrText>PAGE   \* MERGEFORMAT</w:instrText>
+        </w:r>
+        <w:r>
+          <w:fldChar w:fldCharType="separate"/>
+        </w:r>
+        <w:r>
+          <w:rPr>
+            <w:noProof/>
+          </w:rPr>
+          <w:t>5</w:t>
+        </w:r>
+        <w:r>
+          <w:fldChar w:fldCharType="end"/>
+        </w:r>
+      </w:p>
+    </w:sdtContent>
+  </w:sdt>
   <w:p>
     <w:pPr>
       <w:pStyle w:val="Pieddepage"/>
@@ -3281,6 +3466,19 @@
             <w:ind w:left="-115"/>
             <w:jc w:val="left"/>
           </w:pPr>
+          <w:r>
+            <w:t>Bethoule Yohann</w:t>
+          </w:r>
+        </w:p>
+        <w:p>
+          <w:pPr>
+            <w:pStyle w:val="En-tte"/>
+            <w:ind w:left="-115"/>
+            <w:jc w:val="left"/>
+          </w:pPr>
+          <w:r>
+            <w:t>Crouvizier Thomas</w:t>
+          </w:r>
         </w:p>
       </w:tc>
       <w:tc>
@@ -3304,6 +3502,9 @@
             <w:ind w:right="-115"/>
             <w:jc w:val="right"/>
           </w:pPr>
+          <w:r>
+            <w:t>05/10/2018</w:t>
+          </w:r>
         </w:p>
       </w:tc>
     </w:tr>
@@ -3319,6 +3520,95 @@
 <file path=word/numbering.xml><?xml version="1.0" encoding="utf-8"?>
 <w:numbering xmlns:wpc="http://schemas.microsoft.com/office/word/2010/wordprocessingCanvas" xmlns:mc="http://schemas.openxmlformats.org/markup-compatibility/2006" xmlns:o="urn:schemas-microsoft-com:office:office" xmlns:r="http://schemas.openxmlformats.org/officeDocument/2006/relationships" xmlns:m="http://schemas.openxmlformats.org/officeDocument/2006/math" xmlns:v="urn:schemas-microsoft-com:vml" xmlns:wp14="http://schemas.microsoft.com/office/word/2010/wordprocessingDrawing" xmlns:wp="http://schemas.openxmlformats.org/drawingml/2006/wordprocessingDrawing" xmlns:w10="urn:schemas-microsoft-com:office:word" xmlns:w="http://schemas.openxmlformats.org/wordprocessingml/2006/main" xmlns:w14="http://schemas.microsoft.com/office/word/2010/wordml" xmlns:w15="http://schemas.microsoft.com/office/word/2012/wordml" xmlns:wpg="http://schemas.microsoft.com/office/word/2010/wordprocessingGroup" xmlns:wpi="http://schemas.microsoft.com/office/word/2010/wordprocessingInk" xmlns:wne="http://schemas.microsoft.com/office/word/2006/wordml" xmlns:wps="http://schemas.microsoft.com/office/word/2010/wordprocessingShape" mc:Ignorable="w14 w15 wp14">
   <w:abstractNum w:abstractNumId="0" w15:restartNumberingAfterBreak="0">
+    <w:nsid w:val="0EE34404"/>
+    <w:multiLevelType w:val="hybridMultilevel"/>
+    <w:tmpl w:val="474821AE"/>
+    <w:lvl w:ilvl="0" w:tplc="040C000F">
+      <w:start w:val="1"/>
+      <w:numFmt w:val="decimal"/>
+      <w:lvlText w:val="%1."/>
+      <w:lvlJc w:val="left"/>
+      <w:pPr>
+        <w:ind w:left="720" w:hanging="360"/>
+      </w:pPr>
+      <w:rPr>
+        <w:rFonts w:hint="default"/>
+      </w:rPr>
+    </w:lvl>
+    <w:lvl w:ilvl="1" w:tplc="040C0019" w:tentative="1">
+      <w:start w:val="1"/>
+      <w:numFmt w:val="lowerLetter"/>
+      <w:lvlText w:val="%2."/>
+      <w:lvlJc w:val="left"/>
+      <w:pPr>
+        <w:ind w:left="1440" w:hanging="360"/>
+      </w:pPr>
+    </w:lvl>
+    <w:lvl w:ilvl="2" w:tplc="040C001B" w:tentative="1">
+      <w:start w:val="1"/>
+      <w:numFmt w:val="lowerRoman"/>
+      <w:lvlText w:val="%3."/>
+      <w:lvlJc w:val="right"/>
+      <w:pPr>
+        <w:ind w:left="2160" w:hanging="180"/>
+      </w:pPr>
+    </w:lvl>
+    <w:lvl w:ilvl="3" w:tplc="040C000F" w:tentative="1">
+      <w:start w:val="1"/>
+      <w:numFmt w:val="decimal"/>
+      <w:lvlText w:val="%4."/>
+      <w:lvlJc w:val="left"/>
+      <w:pPr>
+        <w:ind w:left="2880" w:hanging="360"/>
+      </w:pPr>
+    </w:lvl>
+    <w:lvl w:ilvl="4" w:tplc="040C0019" w:tentative="1">
+      <w:start w:val="1"/>
+      <w:numFmt w:val="lowerLetter"/>
+      <w:lvlText w:val="%5."/>
+      <w:lvlJc w:val="left"/>
+      <w:pPr>
+        <w:ind w:left="3600" w:hanging="360"/>
+      </w:pPr>
+    </w:lvl>
+    <w:lvl w:ilvl="5" w:tplc="040C001B" w:tentative="1">
+      <w:start w:val="1"/>
+      <w:numFmt w:val="lowerRoman"/>
+      <w:lvlText w:val="%6."/>
+      <w:lvlJc w:val="right"/>
+      <w:pPr>
+        <w:ind w:left="4320" w:hanging="180"/>
+      </w:pPr>
+    </w:lvl>
+    <w:lvl w:ilvl="6" w:tplc="040C000F" w:tentative="1">
+      <w:start w:val="1"/>
+      <w:numFmt w:val="decimal"/>
+      <w:lvlText w:val="%7."/>
+      <w:lvlJc w:val="left"/>
+      <w:pPr>
+        <w:ind w:left="5040" w:hanging="360"/>
+      </w:pPr>
+    </w:lvl>
+    <w:lvl w:ilvl="7" w:tplc="040C0019" w:tentative="1">
+      <w:start w:val="1"/>
+      <w:numFmt w:val="lowerLetter"/>
+      <w:lvlText w:val="%8."/>
+      <w:lvlJc w:val="left"/>
+      <w:pPr>
+        <w:ind w:left="5760" w:hanging="360"/>
+      </w:pPr>
+    </w:lvl>
+    <w:lvl w:ilvl="8" w:tplc="040C001B" w:tentative="1">
+      <w:start w:val="1"/>
+      <w:numFmt w:val="lowerRoman"/>
+      <w:lvlText w:val="%9."/>
+      <w:lvlJc w:val="right"/>
+      <w:pPr>
+        <w:ind w:left="6480" w:hanging="180"/>
+      </w:pPr>
+    </w:lvl>
+  </w:abstractNum>
+  <w:abstractNum w:abstractNumId="1" w15:restartNumberingAfterBreak="0">
     <w:nsid w:val="2CCE0EF7"/>
     <w:multiLevelType w:val="hybridMultilevel"/>
     <w:tmpl w:val="B18A7C50"/>
@@ -3404,7 +3694,7 @@
       </w:pPr>
     </w:lvl>
   </w:abstractNum>
-  <w:abstractNum w:abstractNumId="1" w15:restartNumberingAfterBreak="0">
+  <w:abstractNum w:abstractNumId="2" w15:restartNumberingAfterBreak="0">
     <w:nsid w:val="48621C82"/>
     <w:multiLevelType w:val="hybridMultilevel"/>
     <w:tmpl w:val="B6B6090C"/>
@@ -3517,7 +3807,7 @@
       </w:rPr>
     </w:lvl>
   </w:abstractNum>
-  <w:abstractNum w:abstractNumId="2" w15:restartNumberingAfterBreak="0">
+  <w:abstractNum w:abstractNumId="3" w15:restartNumberingAfterBreak="0">
     <w:nsid w:val="5B5923E0"/>
     <w:multiLevelType w:val="hybridMultilevel"/>
     <w:tmpl w:val="70B69240"/>
@@ -3629,7 +3919,7 @@
       </w:rPr>
     </w:lvl>
   </w:abstractNum>
-  <w:abstractNum w:abstractNumId="3" w15:restartNumberingAfterBreak="0">
+  <w:abstractNum w:abstractNumId="4" w15:restartNumberingAfterBreak="0">
     <w:nsid w:val="5D096C77"/>
     <w:multiLevelType w:val="hybridMultilevel"/>
     <w:tmpl w:val="E23A71D8"/>
@@ -3715,7 +4005,96 @@
       </w:pPr>
     </w:lvl>
   </w:abstractNum>
-  <w:abstractNum w:abstractNumId="4" w15:restartNumberingAfterBreak="0">
+  <w:abstractNum w:abstractNumId="5" w15:restartNumberingAfterBreak="0">
+    <w:nsid w:val="5D944DD8"/>
+    <w:multiLevelType w:val="hybridMultilevel"/>
+    <w:tmpl w:val="DEDE6578"/>
+    <w:lvl w:ilvl="0" w:tplc="040C000F">
+      <w:start w:val="4"/>
+      <w:numFmt w:val="decimal"/>
+      <w:lvlText w:val="%1."/>
+      <w:lvlJc w:val="left"/>
+      <w:pPr>
+        <w:ind w:left="720" w:hanging="360"/>
+      </w:pPr>
+      <w:rPr>
+        <w:rFonts w:hint="default"/>
+      </w:rPr>
+    </w:lvl>
+    <w:lvl w:ilvl="1" w:tplc="040C0019" w:tentative="1">
+      <w:start w:val="1"/>
+      <w:numFmt w:val="lowerLetter"/>
+      <w:lvlText w:val="%2."/>
+      <w:lvlJc w:val="left"/>
+      <w:pPr>
+        <w:ind w:left="1440" w:hanging="360"/>
+      </w:pPr>
+    </w:lvl>
+    <w:lvl w:ilvl="2" w:tplc="040C001B" w:tentative="1">
+      <w:start w:val="1"/>
+      <w:numFmt w:val="lowerRoman"/>
+      <w:lvlText w:val="%3."/>
+      <w:lvlJc w:val="right"/>
+      <w:pPr>
+        <w:ind w:left="2160" w:hanging="180"/>
+      </w:pPr>
+    </w:lvl>
+    <w:lvl w:ilvl="3" w:tplc="040C000F" w:tentative="1">
+      <w:start w:val="1"/>
+      <w:numFmt w:val="decimal"/>
+      <w:lvlText w:val="%4."/>
+      <w:lvlJc w:val="left"/>
+      <w:pPr>
+        <w:ind w:left="2880" w:hanging="360"/>
+      </w:pPr>
+    </w:lvl>
+    <w:lvl w:ilvl="4" w:tplc="040C0019" w:tentative="1">
+      <w:start w:val="1"/>
+      <w:numFmt w:val="lowerLetter"/>
+      <w:lvlText w:val="%5."/>
+      <w:lvlJc w:val="left"/>
+      <w:pPr>
+        <w:ind w:left="3600" w:hanging="360"/>
+      </w:pPr>
+    </w:lvl>
+    <w:lvl w:ilvl="5" w:tplc="040C001B" w:tentative="1">
+      <w:start w:val="1"/>
+      <w:numFmt w:val="lowerRoman"/>
+      <w:lvlText w:val="%6."/>
+      <w:lvlJc w:val="right"/>
+      <w:pPr>
+        <w:ind w:left="4320" w:hanging="180"/>
+      </w:pPr>
+    </w:lvl>
+    <w:lvl w:ilvl="6" w:tplc="040C000F" w:tentative="1">
+      <w:start w:val="1"/>
+      <w:numFmt w:val="decimal"/>
+      <w:lvlText w:val="%7."/>
+      <w:lvlJc w:val="left"/>
+      <w:pPr>
+        <w:ind w:left="5040" w:hanging="360"/>
+      </w:pPr>
+    </w:lvl>
+    <w:lvl w:ilvl="7" w:tplc="040C0019" w:tentative="1">
+      <w:start w:val="1"/>
+      <w:numFmt w:val="lowerLetter"/>
+      <w:lvlText w:val="%8."/>
+      <w:lvlJc w:val="left"/>
+      <w:pPr>
+        <w:ind w:left="5760" w:hanging="360"/>
+      </w:pPr>
+    </w:lvl>
+    <w:lvl w:ilvl="8" w:tplc="040C001B" w:tentative="1">
+      <w:start w:val="1"/>
+      <w:numFmt w:val="lowerRoman"/>
+      <w:lvlText w:val="%9."/>
+      <w:lvlJc w:val="right"/>
+      <w:pPr>
+        <w:ind w:left="6480" w:hanging="180"/>
+      </w:pPr>
+    </w:lvl>
+  </w:abstractNum>
+  <w:abstractNum w:abstractNumId="6" w15:restartNumberingAfterBreak="0">
     <w:nsid w:val="5F417CFF"/>
     <w:multiLevelType w:val="hybridMultilevel"/>
     <w:tmpl w:val="04162526"/>
@@ -3804,7 +4183,7 @@
       </w:pPr>
     </w:lvl>
   </w:abstractNum>
-  <w:abstractNum w:abstractNumId="5" w15:restartNumberingAfterBreak="0">
+  <w:abstractNum w:abstractNumId="7" w15:restartNumberingAfterBreak="0">
     <w:nsid w:val="69FE76C6"/>
     <w:multiLevelType w:val="hybridMultilevel"/>
     <w:tmpl w:val="F8128862"/>
@@ -3916,7 +4295,7 @@
       </w:rPr>
     </w:lvl>
   </w:abstractNum>
-  <w:abstractNum w:abstractNumId="6" w15:restartNumberingAfterBreak="0">
+  <w:abstractNum w:abstractNumId="8" w15:restartNumberingAfterBreak="0">
     <w:nsid w:val="750A4C49"/>
     <w:multiLevelType w:val="hybridMultilevel"/>
     <w:tmpl w:val="474821AE"/>
@@ -4006,25 +4385,31 @@
     </w:lvl>
   </w:abstractNum>
   <w:num w:numId="1">
+    <w:abstractNumId w:val="2"/>
+  </w:num>
+  <w:num w:numId="2">
     <w:abstractNumId w:val="1"/>
   </w:num>
-  <w:num w:numId="2">
+  <w:num w:numId="3">
+    <w:abstractNumId w:val="3"/>
+  </w:num>
+  <w:num w:numId="4">
+    <w:abstractNumId w:val="4"/>
+  </w:num>
+  <w:num w:numId="5">
+    <w:abstractNumId w:val="7"/>
+  </w:num>
+  <w:num w:numId="6">
+    <w:abstractNumId w:val="6"/>
+  </w:num>
+  <w:num w:numId="7">
+    <w:abstractNumId w:val="8"/>
+  </w:num>
+  <w:num w:numId="8">
     <w:abstractNumId w:val="0"/>
   </w:num>
-  <w:num w:numId="3">
-    <w:abstractNumId w:val="2"/>
-  </w:num>
-  <w:num w:numId="4">
-    <w:abstractNumId w:val="3"/>
-  </w:num>
-  <w:num w:numId="5">
+  <w:num w:numId="9">
     <w:abstractNumId w:val="5"/>
-  </w:num>
-  <w:num w:numId="6">
-    <w:abstractNumId w:val="4"/>
-  </w:num>
-  <w:num w:numId="7">
-    <w:abstractNumId w:val="6"/>
   </w:num>
 </w:numbering>
 </file>
@@ -4949,7 +5334,7 @@
 </file>
 
 <file path=customXml/itemProps1.xml><?xml version="1.0" encoding="utf-8"?>
-<ds:datastoreItem xmlns:ds="http://schemas.openxmlformats.org/officeDocument/2006/customXml" ds:itemID="{8646A890-C4CF-4003-9DB6-C4AA827E9868}">
+<ds:datastoreItem xmlns:ds="http://schemas.openxmlformats.org/officeDocument/2006/customXml" ds:itemID="{D839488B-BAEB-4540-8AB2-F64C294DEA88}">
   <ds:schemaRefs>
     <ds:schemaRef ds:uri="http://schemas.openxmlformats.org/officeDocument/2006/bibliography"/>
   </ds:schemaRefs>

</xml_diff>

<commit_message>
J'suis vraiment un dieu
</commit_message>
<xml_diff>
--- a/Rapport L50.docx
+++ b/Rapport L50.docx
@@ -1,6 +1,6 @@
 
 <file path=word/document.xml><?xml version="1.0" encoding="utf-8"?>
-<w:document xmlns:wpc="http://schemas.microsoft.com/office/word/2010/wordprocessingCanvas" xmlns:mc="http://schemas.openxmlformats.org/markup-compatibility/2006" xmlns:o="urn:schemas-microsoft-com:office:office" xmlns:r="http://schemas.openxmlformats.org/officeDocument/2006/relationships" xmlns:m="http://schemas.openxmlformats.org/officeDocument/2006/math" xmlns:v="urn:schemas-microsoft-com:vml" xmlns:wp14="http://schemas.microsoft.com/office/word/2010/wordprocessingDrawing" xmlns:wp="http://schemas.openxmlformats.org/drawingml/2006/wordprocessingDrawing" xmlns:w10="urn:schemas-microsoft-com:office:word" xmlns:w="http://schemas.openxmlformats.org/wordprocessingml/2006/main" xmlns:w14="http://schemas.microsoft.com/office/word/2010/wordml" xmlns:w15="http://schemas.microsoft.com/office/word/2012/wordml" xmlns:wpg="http://schemas.microsoft.com/office/word/2010/wordprocessingGroup" xmlns:wpi="http://schemas.microsoft.com/office/word/2010/wordprocessingInk" xmlns:wne="http://schemas.microsoft.com/office/word/2006/wordml" xmlns:wps="http://schemas.microsoft.com/office/word/2010/wordprocessingShape" mc:Ignorable="w14 w15 wp14">
+<w:document xmlns:wpc="http://schemas.microsoft.com/office/word/2010/wordprocessingCanvas" xmlns:cx="http://schemas.microsoft.com/office/drawing/2014/chartex" xmlns:cx1="http://schemas.microsoft.com/office/drawing/2015/9/8/chartex" xmlns:cx2="http://schemas.microsoft.com/office/drawing/2015/10/21/chartex" xmlns:cx3="http://schemas.microsoft.com/office/drawing/2016/5/9/chartex" xmlns:cx4="http://schemas.microsoft.com/office/drawing/2016/5/10/chartex" xmlns:cx5="http://schemas.microsoft.com/office/drawing/2016/5/11/chartex" xmlns:cx6="http://schemas.microsoft.com/office/drawing/2016/5/12/chartex" xmlns:cx7="http://schemas.microsoft.com/office/drawing/2016/5/13/chartex" xmlns:cx8="http://schemas.microsoft.com/office/drawing/2016/5/14/chartex" xmlns:mc="http://schemas.openxmlformats.org/markup-compatibility/2006" xmlns:aink="http://schemas.microsoft.com/office/drawing/2016/ink" xmlns:am3d="http://schemas.microsoft.com/office/drawing/2017/model3d" xmlns:o="urn:schemas-microsoft-com:office:office" xmlns:r="http://schemas.openxmlformats.org/officeDocument/2006/relationships" xmlns:m="http://schemas.openxmlformats.org/officeDocument/2006/math" xmlns:v="urn:schemas-microsoft-com:vml" xmlns:wp14="http://schemas.microsoft.com/office/word/2010/wordprocessingDrawing" xmlns:wp="http://schemas.openxmlformats.org/drawingml/2006/wordprocessingDrawing" xmlns:w10="urn:schemas-microsoft-com:office:word" xmlns:w="http://schemas.openxmlformats.org/wordprocessingml/2006/main" xmlns:w14="http://schemas.microsoft.com/office/word/2010/wordml" xmlns:w15="http://schemas.microsoft.com/office/word/2012/wordml" xmlns:w16cid="http://schemas.microsoft.com/office/word/2016/wordml/cid" xmlns:w16se="http://schemas.microsoft.com/office/word/2015/wordml/symex" xmlns:wpg="http://schemas.microsoft.com/office/word/2010/wordprocessingGroup" xmlns:wpi="http://schemas.microsoft.com/office/word/2010/wordprocessingInk" xmlns:wne="http://schemas.microsoft.com/office/word/2006/wordml" xmlns:wps="http://schemas.microsoft.com/office/word/2010/wordprocessingShape" mc:Ignorable="w14 w15 w16se w16cid wp14">
   <w:body>
     <w:p>
       <w:pPr>
@@ -31,12 +31,21 @@
         <w:t>Java</w:t>
       </w:r>
     </w:p>
+    <w:p/>
     <w:p>
       <w:r>
         <w:t>L’appli</w:t>
       </w:r>
       <w:r>
-        <w:t>cation console que nous avons développé</w:t>
+        <w:t xml:space="preserve">cation console que nous </w:t>
+      </w:r>
+      <w:proofErr w:type="gramStart"/>
+      <w:r>
+        <w:t>avons</w:t>
+      </w:r>
+      <w:proofErr w:type="gramEnd"/>
+      <w:r>
+        <w:t xml:space="preserve"> développé</w:t>
       </w:r>
       <w:r>
         <w:t xml:space="preserve"> en java est un gestionnaire de carnet d’adresse</w:t>
@@ -202,9 +211,9 @@
           <w:lang w:eastAsia="fr-FR"/>
         </w:rPr>
         <w:drawing>
-          <wp:inline distT="0" distB="0" distL="0" distR="0" wp14:anchorId="2AB4241C" wp14:editId="6EEDC7BF">
-            <wp:extent cx="5410200" cy="2470730"/>
-            <wp:effectExtent l="0" t="0" r="0" b="6350"/>
+          <wp:inline distT="0" distB="0" distL="0" distR="0" wp14:anchorId="2AB4241C" wp14:editId="2E85A6F2">
+            <wp:extent cx="5965118" cy="2724150"/>
+            <wp:effectExtent l="0" t="0" r="0" b="0"/>
             <wp:docPr id="11" name="Image 11"/>
             <wp:cNvGraphicFramePr>
               <a:graphicFrameLocks xmlns:a="http://schemas.openxmlformats.org/drawingml/2006/main" noChangeAspect="1"/>
@@ -225,7 +234,7 @@
                   <pic:spPr>
                     <a:xfrm>
                       <a:off x="0" y="0"/>
-                      <a:ext cx="5415290" cy="2473055"/>
+                      <a:ext cx="5968654" cy="2725765"/>
                     </a:xfrm>
                     <a:prstGeom prst="rect">
                       <a:avLst/>
@@ -247,12 +256,12 @@
         </w:numPr>
       </w:pPr>
       <w:r>
+        <w:lastRenderedPageBreak/>
         <w:t>Diagramme de classe</w:t>
       </w:r>
     </w:p>
     <w:p>
       <w:r>
-        <w:lastRenderedPageBreak/>
         <w:t>Parmi</w:t>
       </w:r>
       <w:r>
@@ -326,78 +335,69 @@
         <w:t>Code du tri du carnet</w:t>
       </w:r>
     </w:p>
-    <w:p>
-      <w:r>
-        <w:t xml:space="preserve">On </w:t>
-      </w:r>
-      <w:r>
-        <w:t>parcourt</w:t>
-      </w:r>
-      <w:r>
-        <w:t xml:space="preserve"> le tableau 2 fois, la 1ere boucle permet à la deuxième de comparé toutes les personnes entre elles. </w:t>
-      </w:r>
-      <w:r>
-        <w:t xml:space="preserve">Si deux personnes sont </w:t>
-      </w:r>
-      <w:r>
-        <w:t>côte</w:t>
-      </w:r>
-      <w:r>
-        <w:t xml:space="preserve"> à </w:t>
-      </w:r>
-      <w:r>
-        <w:t>côte</w:t>
-      </w:r>
-      <w:r>
-        <w:t xml:space="preserve"> dans le carnet mais pas dans le bonne ordre, on donne à une variable temporaire la personne « n » pour la garder de </w:t>
-      </w:r>
-      <w:r>
-        <w:t>côté</w:t>
-      </w:r>
-      <w:r>
-        <w:t xml:space="preserve">, on écrase « n » en lui mettant son prédécesseur « n-1 » et on remet notre variable temporaire dans « n-1 », et l’échange est </w:t>
-      </w:r>
-      <w:r>
-        <w:t>effectué</w:t>
-      </w:r>
-      <w:r>
-        <w:t>.</w:t>
+    <w:p/>
+    <w:p>
+      <w:r>
+        <w:t xml:space="preserve">L'algorithme parcourt le tableau et compare les éléments consécutifs. Lorsque deux éléments consécutifs ne sont pas dans l'ordre, ils sont </w:t>
+      </w:r>
+      <w:r>
+        <w:t>échangés</w:t>
+      </w:r>
+      <w:r>
+        <w:t>. Après un premier parcours complet du tableau, le plus grand élément est forcément en fin de tableau, à sa position définitive.</w:t>
+      </w:r>
+      <w:r>
+        <w:t xml:space="preserve"> On parcourt ensuite les (t-1) premiers éléments du tableau, avec t la taille du tableau. On reproduit ainsi ce traitement t fois, et le tableau est entièrement trié.  </w:t>
+      </w:r>
+    </w:p>
+    <w:p>
+      <w:r>
+        <w:t>La</w:t>
+      </w:r>
+      <w:r>
+        <w:t xml:space="preserve"> méthode</w:t>
+      </w:r>
+      <w:r>
+        <w:t xml:space="preserve"> utilisé pour les comparaisons est</w:t>
+      </w:r>
+      <w:r>
+        <w:t xml:space="preserve"> « </w:t>
+      </w:r>
+      <w:proofErr w:type="spellStart"/>
+      <w:r>
+        <w:t>compareT</w:t>
+      </w:r>
+      <w:r>
+        <w:t>o</w:t>
+      </w:r>
+      <w:proofErr w:type="spellEnd"/>
+      <w:r>
+        <w:t xml:space="preserve"> » </w:t>
+      </w:r>
+      <w:r>
+        <w:t xml:space="preserve">qui est une méthode de la classe Object de java, et qu’on </w:t>
+      </w:r>
+      <w:r>
+        <w:t>l’on redéfini</w:t>
+      </w:r>
+      <w:r>
+        <w:t xml:space="preserve"> de façon </w:t>
+      </w:r>
+      <w:r>
+        <w:t>à comparer notre objet à un autre objet Personne, en compa</w:t>
+      </w:r>
+      <w:r>
+        <w:t>rant leur nom de famille par ordre</w:t>
+      </w:r>
+      <w:r>
+        <w:t xml:space="preserve"> alphabétique</w:t>
+      </w:r>
+      <w:r>
+        <w:t>, d’abord sur le nom de famille puis par prénom en cas de redondance</w:t>
       </w:r>
       <w:r>
         <w:t xml:space="preserve"> </w:t>
       </w:r>
-    </w:p>
-    <w:p>
-      <w:r>
-        <w:t>La</w:t>
-      </w:r>
-      <w:r>
-        <w:t xml:space="preserve"> méthode</w:t>
-      </w:r>
-      <w:r>
-        <w:t xml:space="preserve"> utilisé pour les comparaisons est</w:t>
-      </w:r>
-      <w:r>
-        <w:t xml:space="preserve"> « compare to</w:t>
-      </w:r>
-      <w:r>
-        <w:t xml:space="preserve"> » </w:t>
-      </w:r>
-      <w:r>
-        <w:t xml:space="preserve">qui est une méthode de la classe Object de java, et qu’on va </w:t>
-      </w:r>
-      <w:r>
-        <w:t>redéfini</w:t>
-      </w:r>
-      <w:r>
-        <w:t>r</w:t>
-      </w:r>
-      <w:r>
-        <w:t xml:space="preserve"> de façon </w:t>
-      </w:r>
-      <w:r>
-        <w:t xml:space="preserve">à ce que le tri se face de façon alphabétique </w:t>
-      </w:r>
       <w:r>
         <w:t>:</w:t>
       </w:r>
@@ -406,13 +406,12 @@
       <w:r>
         <w:rPr>
           <w:noProof/>
-          <w:lang w:eastAsia="fr-FR"/>
         </w:rPr>
         <w:drawing>
-          <wp:inline distT="0" distB="0" distL="0" distR="0" wp14:anchorId="211C4752" wp14:editId="54E8CDA9">
-            <wp:extent cx="3286125" cy="638175"/>
-            <wp:effectExtent l="0" t="0" r="9525" b="9525"/>
-            <wp:docPr id="6" name="Image 6"/>
+          <wp:inline distT="0" distB="0" distL="0" distR="0" wp14:anchorId="0AA4D6FC" wp14:editId="70D82B47">
+            <wp:extent cx="5238750" cy="1438275"/>
+            <wp:effectExtent l="0" t="0" r="0" b="9525"/>
+            <wp:docPr id="13" name="Image 13"/>
             <wp:cNvGraphicFramePr>
               <a:graphicFrameLocks xmlns:a="http://schemas.openxmlformats.org/drawingml/2006/main" noChangeAspect="1"/>
             </wp:cNvGraphicFramePr>
@@ -432,7 +431,7 @@
                   <pic:spPr>
                     <a:xfrm>
                       <a:off x="0" y="0"/>
-                      <a:ext cx="3286125" cy="638175"/>
+                      <a:ext cx="5238750" cy="1438275"/>
                     </a:xfrm>
                     <a:prstGeom prst="rect">
                       <a:avLst/>
@@ -463,7 +462,21 @@
         <w:t>Il en a été f</w:t>
       </w:r>
       <w:r>
-        <w:t>ait de même pour la méthode « toString » qui est comme « compareTo », une méthode de la classe Object redéfinissable. Le but étant d’avoir un message clair et lisible et de gagner en optimisation.</w:t>
+        <w:t>ait de même pour la méthode « </w:t>
+      </w:r>
+      <w:proofErr w:type="spellStart"/>
+      <w:r>
+        <w:t>toString</w:t>
+      </w:r>
+      <w:proofErr w:type="spellEnd"/>
+      <w:r>
+        <w:t> » qui</w:t>
+      </w:r>
+      <w:r>
+        <w:t xml:space="preserve"> permet de retourner un String représentant l’objet. </w:t>
+      </w:r>
+      <w:r>
+        <w:t xml:space="preserve"> </w:t>
       </w:r>
     </w:p>
     <w:p>
@@ -477,6 +490,7 @@
           <w:noProof/>
           <w:lang w:eastAsia="fr-FR"/>
         </w:rPr>
+        <w:lastRenderedPageBreak/>
         <w:drawing>
           <wp:inline distT="0" distB="0" distL="0" distR="0" wp14:anchorId="425BA2D7" wp14:editId="5082DDB5">
             <wp:extent cx="5343525" cy="1181100"/>
@@ -532,7 +546,6 @@
     <w:p/>
     <w:p>
       <w:r>
-        <w:lastRenderedPageBreak/>
         <w:t>Personne :</w:t>
       </w:r>
     </w:p>
@@ -677,6 +690,7 @@
     <w:p/>
     <w:p>
       <w:r>
+        <w:lastRenderedPageBreak/>
         <w:t>Sauvegarde :</w:t>
       </w:r>
     </w:p>
@@ -953,6 +967,7 @@
     </w:p>
     <w:p>
       <w:r>
+        <w:lastRenderedPageBreak/>
         <w:t>Le principe est de tester un cas et selon le résultat potentiellement déclencher une exception.</w:t>
       </w:r>
       <w:r>
@@ -969,8 +984,6 @@
           <w:szCs w:val="24"/>
         </w:rPr>
       </w:pPr>
-      <w:bookmarkStart w:id="1" w:name="_GoBack"/>
-      <w:bookmarkEnd w:id="1"/>
       <w:r>
         <w:br w:type="page"/>
       </w:r>
@@ -981,18 +994,33 @@
       </w:pPr>
       <w:r>
         <w:lastRenderedPageBreak/>
-        <w:t>Électron</w:t>
-      </w:r>
-    </w:p>
-    <w:p>
-      <w:r>
-        <w:t>Même objectif que la partie d’avant</w:t>
-      </w:r>
-      <w:r>
-        <w:t>, avec les mêmes options</w:t>
-      </w:r>
-      <w:r>
-        <w:t>, avec une base graphique maintenant ressemblant à ceci :</w:t>
+        <w:t>E</w:t>
+      </w:r>
+      <w:r>
+        <w:t>lectron</w:t>
+      </w:r>
+    </w:p>
+    <w:p/>
+    <w:p>
+      <w:r>
+        <w:t>L’objectif était le même que dans la partie précédente</w:t>
+      </w:r>
+      <w:r>
+        <w:t xml:space="preserve">, </w:t>
+      </w:r>
+      <w:r>
+        <w:t xml:space="preserve">mais </w:t>
+      </w:r>
+      <w:r>
+        <w:t>avec une</w:t>
+      </w:r>
+      <w:r>
+        <w:t xml:space="preserve"> application graphique codée en javascript avec Electron, un package node.js permettant de développer des applications Bureau en utilisant les technologies du web (HTML/CSS, javascript, node.js). Notre application ressemble à cela :</w:t>
+      </w:r>
+    </w:p>
+    <w:p>
+      <w:r>
+        <w:t xml:space="preserve"> </w:t>
       </w:r>
     </w:p>
     <w:p>
@@ -1078,49 +1106,26 @@
         <w:spacing w:line="240" w:lineRule="auto"/>
       </w:pPr>
     </w:p>
-    <w:p>
-      <w:pPr>
-        <w:spacing w:line="240" w:lineRule="auto"/>
-      </w:pPr>
-    </w:p>
-    <w:p>
-      <w:pPr>
-        <w:spacing w:line="240" w:lineRule="auto"/>
-      </w:pPr>
-    </w:p>
-    <w:p>
-      <w:pPr>
-        <w:spacing w:line="240" w:lineRule="auto"/>
-      </w:pPr>
-    </w:p>
-    <w:p>
-      <w:pPr>
-        <w:spacing w:line="240" w:lineRule="auto"/>
-      </w:pPr>
-    </w:p>
-    <w:p>
-      <w:pPr>
-        <w:spacing w:line="240" w:lineRule="auto"/>
-      </w:pPr>
-      <w:r>
-        <w:t>Le but graphiquement parlant était d’être le plus simple possible pour l’utilisateur, on retrouve toutes les fonctions que possédais la version Java avec l’avantage de pouvoir nommer et placer les fichiers s</w:t>
-      </w:r>
-      <w:r>
-        <w:t>auvegarder comme on le souhaite :</w:t>
-      </w:r>
-    </w:p>
-    <w:p>
-      <w:r>
-        <w:rPr>
-          <w:noProof/>
-          <w:lang w:eastAsia="fr-FR"/>
+    <w:p/>
+    <w:p>
+      <w:r>
+        <w:t>Outre le code javascript qui écoute les évènements des boutons pour appeler les fonctions nécessaires, la majorité de notre application est contenu dans un objet nommé ‘carnet’, défini dans notre script.</w:t>
+      </w:r>
+    </w:p>
+    <w:p>
+      <w:pPr>
+        <w:keepNext/>
+      </w:pPr>
+      <w:r>
+        <w:rPr>
+          <w:noProof/>
         </w:rPr>
         <w:lastRenderedPageBreak/>
         <w:drawing>
-          <wp:inline distT="0" distB="0" distL="0" distR="0" wp14:anchorId="0D382E90" wp14:editId="3AF7EB44">
-            <wp:extent cx="4905375" cy="2417000"/>
-            <wp:effectExtent l="0" t="0" r="0" b="2540"/>
-            <wp:docPr id="7" name="Image 7"/>
+          <wp:inline distT="0" distB="0" distL="0" distR="0" wp14:anchorId="5B1D5A90" wp14:editId="158F60A9">
+            <wp:extent cx="5760720" cy="5692140"/>
+            <wp:effectExtent l="0" t="0" r="0" b="3810"/>
+            <wp:docPr id="16" name="Image 16"/>
             <wp:cNvGraphicFramePr>
               <a:graphicFrameLocks xmlns:a="http://schemas.openxmlformats.org/drawingml/2006/main" noChangeAspect="1"/>
             </wp:cNvGraphicFramePr>
@@ -1140,7 +1145,7 @@
                   <pic:spPr>
                     <a:xfrm>
                       <a:off x="0" y="0"/>
-                      <a:ext cx="4946870" cy="2437446"/>
+                      <a:ext cx="5760720" cy="5692140"/>
                     </a:xfrm>
                     <a:prstGeom prst="rect">
                       <a:avLst/>
@@ -1156,35 +1161,129 @@
     <w:p>
       <w:pPr>
         <w:pStyle w:val="Lgende"/>
-        <w:numPr>
-          <w:ilvl w:val="0"/>
-          <w:numId w:val="7"/>
-        </w:numPr>
-      </w:pPr>
-      <w:r>
-        <w:t>Sauvegarde de fichier</w:t>
+      </w:pPr>
+      <w:fldSimple w:instr=" SEQ Figure \* ARABIC ">
+        <w:r>
+          <w:rPr>
+            <w:noProof/>
+          </w:rPr>
+          <w:t>1</w:t>
+        </w:r>
+      </w:fldSimple>
+      <w:r>
+        <w:t>3. Extrait de la définition de l'objet carnet</w:t>
+      </w:r>
+    </w:p>
+    <w:p>
+      <w:r>
+        <w:t xml:space="preserve">Contrairement au Java, nous ne retrouvons pas ici de classe bien définie, possédant des </w:t>
+      </w:r>
+      <w:r>
+        <w:t>attributs et des méthodes typés et définissant explicitement leur visibilité. Ici, on utilise les particularités du langage javascript pour implémenter ce qui pourrait être défini comme un constructeur d’objet carnet. Cette façon de définir l’</w:t>
+      </w:r>
+      <w:r>
+        <w:t xml:space="preserve">objet carnet permit de d’encapsuler correctement nos </w:t>
+      </w:r>
+      <w:r>
+        <w:t xml:space="preserve">attributs et méthodes afin d’en protéger l’intégrité. </w:t>
+      </w:r>
+    </w:p>
+    <w:p>
+      <w:proofErr w:type="gramStart"/>
+      <w:r>
+        <w:t>var</w:t>
+      </w:r>
+      <w:proofErr w:type="gramEnd"/>
+      <w:r>
+        <w:t xml:space="preserve"> carnet = </w:t>
+      </w:r>
+      <w:proofErr w:type="spellStart"/>
+      <w:r>
+        <w:t>function</w:t>
+      </w:r>
+      <w:proofErr w:type="spellEnd"/>
+      <w:r>
+        <w:t>(){</w:t>
+      </w:r>
+    </w:p>
+    <w:p>
+      <w:r>
+        <w:tab/>
+        <w:t>//attributs privés</w:t>
+      </w:r>
+    </w:p>
+    <w:p>
+      <w:r>
+        <w:tab/>
+      </w:r>
+      <w:proofErr w:type="gramStart"/>
+      <w:r>
+        <w:t>Return{</w:t>
+      </w:r>
+      <w:proofErr w:type="gramEnd"/>
+    </w:p>
+    <w:p>
+      <w:r>
+        <w:tab/>
+      </w:r>
+      <w:r>
+        <w:tab/>
+        <w:t>//</w:t>
+      </w:r>
+      <w:proofErr w:type="spellStart"/>
+      <w:r>
+        <w:t>methodes</w:t>
+      </w:r>
+      <w:proofErr w:type="spellEnd"/>
+      <w:r>
+        <w:t xml:space="preserve"> publics</w:t>
+      </w:r>
+    </w:p>
+    <w:p>
+      <w:pPr>
+        <w:pStyle w:val="Lgende"/>
+      </w:pPr>
+      <w:r>
+        <w:tab/>
+        <w:t>}</w:t>
+      </w:r>
+    </w:p>
+    <w:p>
+      <w:r>
+        <w:t>}() ;</w:t>
+      </w:r>
+    </w:p>
+    <w:p>
+      <w:r>
+        <w:lastRenderedPageBreak/>
+        <w:t xml:space="preserve">En définissant notre objet de cette façon, nous appelons directement le conducteur (avec les dernières parenthèses), instanciant donc le carnet à la volée. </w:t>
+      </w:r>
+    </w:p>
+    <w:p>
+      <w:r>
+        <w:t>On peut aussi noter qu’on a fait de même pour les objets personne dans la fonction ‘</w:t>
+      </w:r>
+      <w:proofErr w:type="spellStart"/>
+      <w:r>
+        <w:t>add</w:t>
+      </w:r>
+      <w:proofErr w:type="spellEnd"/>
+      <w:r>
+        <w:t xml:space="preserve">’. </w:t>
       </w:r>
     </w:p>
     <w:p/>
     <w:p>
       <w:r>
-        <w:t xml:space="preserve">Niveau code </w:t>
-      </w:r>
-      <w:r>
-        <w:t>des fonctionnalités on voit ceci :</w:t>
-      </w:r>
-    </w:p>
-    <w:p>
-      <w:r>
         <w:rPr>
           <w:noProof/>
           <w:lang w:eastAsia="fr-FR"/>
         </w:rPr>
         <w:drawing>
-          <wp:inline distT="0" distB="0" distL="0" distR="0" wp14:anchorId="00137A28" wp14:editId="06420403">
-            <wp:extent cx="2619375" cy="1533525"/>
-            <wp:effectExtent l="0" t="0" r="9525" b="9525"/>
-            <wp:docPr id="9" name="Image 9"/>
+          <wp:inline distT="0" distB="0" distL="0" distR="0" wp14:anchorId="7D1158AC" wp14:editId="7D02085F">
+            <wp:extent cx="3676650" cy="2372033"/>
+            <wp:effectExtent l="0" t="0" r="0" b="9525"/>
+            <wp:docPr id="1141469868" name="picture"/>
             <wp:cNvGraphicFramePr>
               <a:graphicFrameLocks xmlns:a="http://schemas.openxmlformats.org/drawingml/2006/main" noChangeAspect="1"/>
             </wp:cNvGraphicFramePr>
@@ -1192,11 +1291,17 @@
               <a:graphicData uri="http://schemas.openxmlformats.org/drawingml/2006/picture">
                 <pic:pic xmlns:pic="http://schemas.openxmlformats.org/drawingml/2006/picture">
                   <pic:nvPicPr>
-                    <pic:cNvPr id="1" name=""/>
+                    <pic:cNvPr id="0" name="picture"/>
                     <pic:cNvPicPr/>
                   </pic:nvPicPr>
                   <pic:blipFill>
-                    <a:blip r:embed="rId20"/>
+                    <a:blip r:embed="rId20">
+                      <a:extLst>
+                        <a:ext uri="{28A0092B-C50C-407E-A947-70E740481C1C}">
+                          <a14:useLocalDpi xmlns:a14="http://schemas.microsoft.com/office/drawing/2010/main" val="0"/>
+                        </a:ext>
+                      </a:extLst>
+                    </a:blip>
                     <a:stretch>
                       <a:fillRect/>
                     </a:stretch>
@@ -1204,7 +1309,7 @@
                   <pic:spPr>
                     <a:xfrm>
                       <a:off x="0" y="0"/>
-                      <a:ext cx="2619375" cy="1533525"/>
+                      <a:ext cx="3676650" cy="2372033"/>
                     </a:xfrm>
                     <a:prstGeom prst="rect">
                       <a:avLst/>
@@ -1216,6 +1321,9 @@
           </wp:inline>
         </w:drawing>
       </w:r>
+      <w:r>
+        <w:t xml:space="preserve"> </w:t>
+      </w:r>
     </w:p>
     <w:p>
       <w:pPr>
@@ -1226,25 +1334,59 @@
         </w:numPr>
       </w:pPr>
       <w:r>
-        <w:t>Variables</w:t>
-      </w:r>
-    </w:p>
-    <w:p>
-      <w:r>
-        <w:t>On déclare nos variables qui récupèrent les ID du html dans les éléments importants.</w:t>
-      </w:r>
-    </w:p>
-    <w:p>
+        <w:t>Fonctions de sauvegarde et chargement</w:t>
+      </w:r>
+    </w:p>
+    <w:p>
+      <w:r>
+        <w:t>On utilise</w:t>
+      </w:r>
+      <w:r>
+        <w:t xml:space="preserve"> le module node.js ‘</w:t>
+      </w:r>
+      <w:proofErr w:type="spellStart"/>
+      <w:r>
+        <w:t>fs</w:t>
+      </w:r>
+      <w:proofErr w:type="spellEnd"/>
+      <w:r>
+        <w:t xml:space="preserve">’ </w:t>
+      </w:r>
+      <w:r>
+        <w:t>de java script pour</w:t>
+      </w:r>
+      <w:r>
+        <w:t xml:space="preserve"> interagir avec le système de fichiers afin d’</w:t>
+      </w:r>
+      <w:r>
+        <w:t>e</w:t>
+      </w:r>
+      <w:r>
+        <w:t>nregistrer ou lire nos fichiers, et le module ‘</w:t>
+      </w:r>
+      <w:proofErr w:type="spellStart"/>
+      <w:r>
+        <w:t>dialog</w:t>
+      </w:r>
+      <w:proofErr w:type="spellEnd"/>
+      <w:r>
+        <w:t xml:space="preserve">’ pour ouvrir une boîte de dialogue permettant à l’utilisateur de parcourir ses fichiers et de sélectionner un emplacement. </w:t>
+      </w:r>
+    </w:p>
+    <w:p>
+      <w:pPr>
+        <w:pStyle w:val="Titre2"/>
+      </w:pPr>
       <w:r>
         <w:rPr>
           <w:noProof/>
           <w:lang w:eastAsia="fr-FR"/>
         </w:rPr>
         <w:drawing>
-          <wp:inline distT="0" distB="0" distL="0" distR="0" wp14:anchorId="7AB38B78" wp14:editId="345B767F">
-            <wp:extent cx="5086350" cy="2327949"/>
-            <wp:effectExtent l="0" t="0" r="0" b="0"/>
-            <wp:docPr id="10" name="Image 10"/>
+          <wp:inline distT="0" distB="0" distL="0" distR="0" wp14:anchorId="51687175" wp14:editId="2ED56C59">
+            <wp:extent cx="4905375" cy="2417000"/>
+            <wp:effectExtent l="0" t="0" r="0" b="2540"/>
+            <wp:docPr id="7" name="Image 7"/>
             <wp:cNvGraphicFramePr>
               <a:graphicFrameLocks xmlns:a="http://schemas.openxmlformats.org/drawingml/2006/main" noChangeAspect="1"/>
             </wp:cNvGraphicFramePr>
@@ -1264,7 +1406,7 @@
                   <pic:spPr>
                     <a:xfrm>
                       <a:off x="0" y="0"/>
-                      <a:ext cx="5088150" cy="2328773"/>
+                      <a:ext cx="4946870" cy="2437446"/>
                     </a:xfrm>
                     <a:prstGeom prst="rect">
                       <a:avLst/>
@@ -1276,50 +1418,101 @@
           </wp:inline>
         </w:drawing>
       </w:r>
+      <w:r>
+        <w:br w:type="page"/>
+      </w:r>
+    </w:p>
+    <w:p>
+      <w:pPr>
+        <w:pStyle w:val="Titre2"/>
+      </w:pPr>
+      <w:r>
+        <w:lastRenderedPageBreak/>
+        <w:t>Partie 2 : Visualiseur d’images</w:t>
+      </w:r>
+    </w:p>
+    <w:p/>
+    <w:p>
+      <w:pPr>
+        <w:pStyle w:val="Titre3"/>
+      </w:pPr>
+      <w:r>
+        <w:t>Java Fx</w:t>
+      </w:r>
+    </w:p>
+    <w:p/>
+    <w:p>
+      <w:r>
+        <w:t xml:space="preserve">L’application que nous avons développée en </w:t>
+      </w:r>
+      <w:r>
+        <w:t>Java Fx</w:t>
+      </w:r>
+      <w:r>
+        <w:t xml:space="preserve"> permet d’ouvrir un fichier image, d’en afficher le contenu et d’ensuite apporter des modifications à celle-ci, avant d’éventuellement la sauvegarder où il le souhaite dans son système de fichiers. L’utilisateur peut ainsi passer une image en niveaux de gris, ou en extraire un rendu rouge, vert ou bleu. Pour sélectionner le fichier à ouvrir ainsi que l’emplacement de sauvegarde, notre programme ouvre une fenêtre de sélection de fichiers. </w:t>
+      </w:r>
+    </w:p>
+    <w:p/>
+    <w:p>
+      <w:r>
+        <w:t>Exemple type d’utilisation :</w:t>
+      </w:r>
+    </w:p>
+    <w:p>
+      <w:pPr>
+        <w:keepNext/>
+      </w:pPr>
     </w:p>
     <w:p>
       <w:pPr>
         <w:pStyle w:val="Lgende"/>
-        <w:numPr>
-          <w:ilvl w:val="0"/>
-          <w:numId w:val="7"/>
-        </w:numPr>
-      </w:pPr>
-      <w:r>
-        <w:t>Définition du carnet</w:t>
-      </w:r>
-    </w:p>
-    <w:p>
-      <w:r>
-        <w:lastRenderedPageBreak/>
-        <w:t xml:space="preserve">On remarque aussi qu’il n’y a plus de classe/variable personne, le carnet est simplement un tableau ou chaque case contient un nom, un </w:t>
-      </w:r>
-      <w:r>
-        <w:t>prénom</w:t>
-      </w:r>
-      <w:r>
-        <w:t xml:space="preserve"> et un </w:t>
-      </w:r>
-      <w:r>
-        <w:t>numéro</w:t>
-      </w:r>
-      <w:r>
-        <w:t xml:space="preserve"> de </w:t>
-      </w:r>
-      <w:r>
-        <w:t>téléphone</w:t>
-      </w:r>
-      <w:r>
-        <w:t xml:space="preserve">. Toutes les méthodes </w:t>
-      </w:r>
-      <w:r>
-        <w:t>liées</w:t>
-      </w:r>
-      <w:r>
-        <w:t xml:space="preserve"> au carnet sont dans la variable pour rendre les options plus simple (.add, .remove, .sort, .load …)</w:t>
-      </w:r>
-    </w:p>
-    <w:p/>
+        <w:rPr>
+          <w:noProof/>
+        </w:rPr>
+      </w:pPr>
+      <w:r>
+        <w:rPr>
+          <w:noProof/>
+        </w:rPr>
+        <w:fldChar w:fldCharType="begin"/>
+      </w:r>
+      <w:r>
+        <w:rPr>
+          <w:noProof/>
+        </w:rPr>
+        <w:instrText xml:space="preserve"> SEQ Figure \* ARABIC </w:instrText>
+      </w:r>
+      <w:r>
+        <w:rPr>
+          <w:noProof/>
+        </w:rPr>
+        <w:fldChar w:fldCharType="separate"/>
+      </w:r>
+      <w:r>
+        <w:rPr>
+          <w:noProof/>
+        </w:rPr>
+        <w:t>2</w:t>
+      </w:r>
+      <w:r>
+        <w:rPr>
+          <w:noProof/>
+        </w:rPr>
+        <w:fldChar w:fldCharType="end"/>
+      </w:r>
+      <w:r>
+        <w:rPr>
+          <w:noProof/>
+        </w:rPr>
+        <w:t xml:space="preserve">. </w:t>
+      </w:r>
+      <w:r>
+        <w:rPr>
+          <w:noProof/>
+        </w:rPr>
+        <w:t>L’utilisateur lance l’application :</w:t>
+      </w:r>
+    </w:p>
     <w:p>
       <w:r>
         <w:rPr>
@@ -1327,10 +1520,10 @@
           <w:lang w:eastAsia="fr-FR"/>
         </w:rPr>
         <w:drawing>
-          <wp:inline distT="0" distB="0" distL="0" distR="0" wp14:anchorId="7D1158AC" wp14:editId="7D02085F">
-            <wp:extent cx="3676650" cy="2372033"/>
-            <wp:effectExtent l="0" t="0" r="0" b="9525"/>
-            <wp:docPr id="1141469868" name="picture"/>
+          <wp:inline distT="0" distB="0" distL="0" distR="0" wp14:anchorId="14AA87C7" wp14:editId="6D279E41">
+            <wp:extent cx="5753098" cy="3533775"/>
+            <wp:effectExtent l="0" t="0" r="0" b="0"/>
+            <wp:docPr id="1683079120" name="picture"/>
             <wp:cNvGraphicFramePr>
               <a:graphicFrameLocks xmlns:a="http://schemas.openxmlformats.org/drawingml/2006/main" noChangeAspect="1"/>
             </wp:cNvGraphicFramePr>
@@ -1356,7 +1549,7 @@
                   <pic:spPr>
                     <a:xfrm>
                       <a:off x="0" y="0"/>
-                      <a:ext cx="3676650" cy="2372033"/>
+                      <a:ext cx="5753098" cy="3533775"/>
                     </a:xfrm>
                     <a:prstGeom prst="rect">
                       <a:avLst/>
@@ -1368,93 +1561,17 @@
           </wp:inline>
         </w:drawing>
       </w:r>
-      <w:r>
-        <w:t xml:space="preserve"> </w:t>
-      </w:r>
     </w:p>
     <w:p>
       <w:pPr>
         <w:pStyle w:val="Lgende"/>
-        <w:numPr>
-          <w:ilvl w:val="0"/>
-          <w:numId w:val="7"/>
-        </w:numPr>
-      </w:pPr>
-      <w:r>
-        <w:t>Fonctions de sauvegarde et chargement</w:t>
-      </w:r>
-    </w:p>
-    <w:p>
-      <w:r>
-        <w:t>On utilise les fonctions files (read et write) de java script pour enregistrer ou lire nos fichiers.  Les deux ouvre</w:t>
-      </w:r>
-      <w:r>
-        <w:t>nt</w:t>
-      </w:r>
-      <w:r>
-        <w:t xml:space="preserve"> l’explorateur de fichier, ce qui permet d’avoir plusieurs carnets à la fois.</w:t>
-      </w:r>
-    </w:p>
-    <w:p>
-      <w:pPr>
-        <w:pStyle w:val="Titre2"/>
-      </w:pPr>
-      <w:r>
-        <w:br w:type="page"/>
-      </w:r>
-    </w:p>
-    <w:p>
-      <w:pPr>
-        <w:pStyle w:val="Titre2"/>
-      </w:pPr>
-      <w:r>
+        <w:keepNext/>
+      </w:pPr>
+      <w:r>
+        <w:rPr>
+          <w:noProof/>
+        </w:rPr>
         <w:lastRenderedPageBreak/>
-        <w:t>Partie 2 : Visualiseur d’images</w:t>
-      </w:r>
-    </w:p>
-    <w:p/>
-    <w:p>
-      <w:pPr>
-        <w:pStyle w:val="Titre3"/>
-      </w:pPr>
-      <w:r>
-        <w:t>Java Fx</w:t>
-      </w:r>
-    </w:p>
-    <w:p/>
-    <w:p>
-      <w:r>
-        <w:t xml:space="preserve">L’application que nous avons développée en </w:t>
-      </w:r>
-      <w:r>
-        <w:t>Java Fx</w:t>
-      </w:r>
-      <w:r>
-        <w:t xml:space="preserve"> permet d’ouvrir un fichier image, d’en afficher le contenu et d’ensuite apporter des modifications à celle-ci, avant d’éventuellement la sauvegarder où il le souhaite dans son système de fichiers. L’utilisateur peut ainsi passer une image en niveaux de gris, ou en extraire un rendu rouge, vert ou bleu. Pour sélectionner le fichier à ouvrir ainsi que l’emplacement de sauvegarde, notre programme ouvre une fenêtre de sélection de fichiers. </w:t>
-      </w:r>
-    </w:p>
-    <w:p/>
-    <w:p>
-      <w:r>
-        <w:t>Exemple type d’utilisation :</w:t>
-      </w:r>
-    </w:p>
-    <w:p>
-      <w:pPr>
-        <w:keepNext/>
-      </w:pPr>
-    </w:p>
-    <w:p>
-      <w:pPr>
-        <w:pStyle w:val="Lgende"/>
-        <w:rPr>
-          <w:noProof/>
-        </w:rPr>
-      </w:pPr>
-      <w:r>
-        <w:rPr>
-          <w:noProof/>
-        </w:rPr>
         <w:fldChar w:fldCharType="begin"/>
       </w:r>
       <w:r>
@@ -1473,7 +1590,7 @@
         <w:rPr>
           <w:noProof/>
         </w:rPr>
-        <w:t>1</w:t>
+        <w:t>3</w:t>
       </w:r>
       <w:r>
         <w:rPr>
@@ -1482,16 +1599,16 @@
         <w:fldChar w:fldCharType="end"/>
       </w:r>
       <w:r>
-        <w:rPr>
-          <w:noProof/>
-        </w:rPr>
         <w:t xml:space="preserve">. </w:t>
       </w:r>
       <w:r>
-        <w:rPr>
-          <w:noProof/>
-        </w:rPr>
-        <w:t>L’utilisateur lance l’application :</w:t>
+        <w:t>L’utilisateur appuie sur le bouton « Open », qui ouvre une fenêtre de dialogue permettant de s</w:t>
+      </w:r>
+      <w:r>
+        <w:t>électionner un fichier à ouvrir</w:t>
+      </w:r>
+      <w:r>
+        <w:t>:</w:t>
       </w:r>
     </w:p>
     <w:p>
@@ -1501,10 +1618,10 @@
           <w:lang w:eastAsia="fr-FR"/>
         </w:rPr>
         <w:drawing>
-          <wp:inline distT="0" distB="0" distL="0" distR="0" wp14:anchorId="14AA87C7" wp14:editId="6D279E41">
-            <wp:extent cx="5753098" cy="3533775"/>
+          <wp:inline distT="0" distB="0" distL="0" distR="0" wp14:anchorId="25BD7F5F" wp14:editId="1512E030">
+            <wp:extent cx="4572000" cy="3590925"/>
             <wp:effectExtent l="0" t="0" r="0" b="0"/>
-            <wp:docPr id="1683079120" name="picture"/>
+            <wp:docPr id="1555552984" name="picture"/>
             <wp:cNvGraphicFramePr>
               <a:graphicFrameLocks xmlns:a="http://schemas.openxmlformats.org/drawingml/2006/main" noChangeAspect="1"/>
             </wp:cNvGraphicFramePr>
@@ -1530,7 +1647,7 @@
                   <pic:spPr>
                     <a:xfrm>
                       <a:off x="0" y="0"/>
-                      <a:ext cx="5753098" cy="3533775"/>
+                      <a:ext cx="4572000" cy="3590925"/>
                     </a:xfrm>
                     <a:prstGeom prst="rect">
                       <a:avLst/>
@@ -1548,11 +1665,16 @@
         <w:pStyle w:val="Lgende"/>
         <w:keepNext/>
       </w:pPr>
-      <w:r>
-        <w:rPr>
-          <w:noProof/>
-        </w:rPr>
-        <w:lastRenderedPageBreak/>
+    </w:p>
+    <w:p>
+      <w:pPr>
+        <w:pStyle w:val="Lgende"/>
+        <w:keepNext/>
+      </w:pPr>
+      <w:r>
+        <w:rPr>
+          <w:noProof/>
+        </w:rPr>
         <w:fldChar w:fldCharType="begin"/>
       </w:r>
       <w:r>
@@ -1571,7 +1693,7 @@
         <w:rPr>
           <w:noProof/>
         </w:rPr>
-        <w:t>2</w:t>
+        <w:t>4</w:t>
       </w:r>
       <w:r>
         <w:rPr>
@@ -1583,13 +1705,7 @@
         <w:t xml:space="preserve">. </w:t>
       </w:r>
       <w:r>
-        <w:t>L’utilisateur appuie sur le bouton « Open », qui ouvre une fenêtre de dialogue permettant de s</w:t>
-      </w:r>
-      <w:r>
-        <w:t>électionner un fichier à ouvrir</w:t>
-      </w:r>
-      <w:r>
-        <w:t>:</w:t>
+        <w:t>L’image s’affiche dans le programme :</w:t>
       </w:r>
     </w:p>
     <w:p>
@@ -1599,10 +1715,10 @@
           <w:lang w:eastAsia="fr-FR"/>
         </w:rPr>
         <w:drawing>
-          <wp:inline distT="0" distB="0" distL="0" distR="0" wp14:anchorId="25BD7F5F" wp14:editId="1512E030">
-            <wp:extent cx="4572000" cy="3590925"/>
+          <wp:inline distT="0" distB="0" distL="0" distR="0" wp14:anchorId="28B42C6D" wp14:editId="446364F5">
+            <wp:extent cx="5467350" cy="3360142"/>
             <wp:effectExtent l="0" t="0" r="0" b="0"/>
-            <wp:docPr id="1555552984" name="picture"/>
+            <wp:docPr id="351064939" name="picture"/>
             <wp:cNvGraphicFramePr>
               <a:graphicFrameLocks xmlns:a="http://schemas.openxmlformats.org/drawingml/2006/main" noChangeAspect="1"/>
             </wp:cNvGraphicFramePr>
@@ -1628,7 +1744,7 @@
                   <pic:spPr>
                     <a:xfrm>
                       <a:off x="0" y="0"/>
-                      <a:ext cx="4572000" cy="3590925"/>
+                      <a:ext cx="5467350" cy="3360142"/>
                     </a:xfrm>
                     <a:prstGeom prst="rect">
                       <a:avLst/>
@@ -1646,16 +1762,11 @@
         <w:pStyle w:val="Lgende"/>
         <w:keepNext/>
       </w:pPr>
-    </w:p>
-    <w:p>
-      <w:pPr>
-        <w:pStyle w:val="Lgende"/>
-        <w:keepNext/>
-      </w:pPr>
-      <w:r>
-        <w:rPr>
-          <w:noProof/>
-        </w:rPr>
+      <w:r>
+        <w:rPr>
+          <w:noProof/>
+        </w:rPr>
+        <w:lastRenderedPageBreak/>
         <w:fldChar w:fldCharType="begin"/>
       </w:r>
       <w:r>
@@ -1674,7 +1785,7 @@
         <w:rPr>
           <w:noProof/>
         </w:rPr>
-        <w:t>3</w:t>
+        <w:t>5</w:t>
       </w:r>
       <w:r>
         <w:rPr>
@@ -1683,10 +1794,16 @@
         <w:fldChar w:fldCharType="end"/>
       </w:r>
       <w:r>
+        <w:rPr>
+          <w:noProof/>
+        </w:rPr>
         <w:t xml:space="preserve">. </w:t>
       </w:r>
       <w:r>
-        <w:t>L’image s’affiche dans le programme :</w:t>
+        <w:rPr>
+          <w:noProof/>
+        </w:rPr>
+        <w:t>L’utilisateur appuie sur le bouton pour transformer l’image en niveaux de gris, après un court temps de chargement signalé par une barre de progression, l’image transformée est affichée :</w:t>
       </w:r>
     </w:p>
     <w:p>
@@ -1696,10 +1813,10 @@
           <w:lang w:eastAsia="fr-FR"/>
         </w:rPr>
         <w:drawing>
-          <wp:inline distT="0" distB="0" distL="0" distR="0" wp14:anchorId="28B42C6D" wp14:editId="446364F5">
-            <wp:extent cx="5467350" cy="3360142"/>
+          <wp:inline distT="0" distB="0" distL="0" distR="0" wp14:anchorId="36E1F0BB" wp14:editId="2FB4037F">
+            <wp:extent cx="4572000" cy="2809875"/>
             <wp:effectExtent l="0" t="0" r="0" b="0"/>
-            <wp:docPr id="351064939" name="picture"/>
+            <wp:docPr id="2105107566" name="picture"/>
             <wp:cNvGraphicFramePr>
               <a:graphicFrameLocks xmlns:a="http://schemas.openxmlformats.org/drawingml/2006/main" noChangeAspect="1"/>
             </wp:cNvGraphicFramePr>
@@ -1725,104 +1842,6 @@
                   <pic:spPr>
                     <a:xfrm>
                       <a:off x="0" y="0"/>
-                      <a:ext cx="5467350" cy="3360142"/>
-                    </a:xfrm>
-                    <a:prstGeom prst="rect">
-                      <a:avLst/>
-                    </a:prstGeom>
-                  </pic:spPr>
-                </pic:pic>
-              </a:graphicData>
-            </a:graphic>
-          </wp:inline>
-        </w:drawing>
-      </w:r>
-    </w:p>
-    <w:p>
-      <w:pPr>
-        <w:pStyle w:val="Lgende"/>
-        <w:keepNext/>
-      </w:pPr>
-      <w:r>
-        <w:rPr>
-          <w:noProof/>
-        </w:rPr>
-        <w:lastRenderedPageBreak/>
-        <w:fldChar w:fldCharType="begin"/>
-      </w:r>
-      <w:r>
-        <w:rPr>
-          <w:noProof/>
-        </w:rPr>
-        <w:instrText xml:space="preserve"> SEQ Figure \* ARABIC </w:instrText>
-      </w:r>
-      <w:r>
-        <w:rPr>
-          <w:noProof/>
-        </w:rPr>
-        <w:fldChar w:fldCharType="separate"/>
-      </w:r>
-      <w:r>
-        <w:rPr>
-          <w:noProof/>
-        </w:rPr>
-        <w:t>4</w:t>
-      </w:r>
-      <w:r>
-        <w:rPr>
-          <w:noProof/>
-        </w:rPr>
-        <w:fldChar w:fldCharType="end"/>
-      </w:r>
-      <w:r>
-        <w:rPr>
-          <w:noProof/>
-        </w:rPr>
-        <w:t xml:space="preserve">. </w:t>
-      </w:r>
-      <w:r>
-        <w:rPr>
-          <w:noProof/>
-        </w:rPr>
-        <w:t>L’utilisateur appuie sur le bouton pour transformer l’image en niveaux de gris, après un court temps de chargement signalé par une barre de progression, l’image transformée est affichée :</w:t>
-      </w:r>
-    </w:p>
-    <w:p>
-      <w:r>
-        <w:rPr>
-          <w:noProof/>
-          <w:lang w:eastAsia="fr-FR"/>
-        </w:rPr>
-        <w:drawing>
-          <wp:inline distT="0" distB="0" distL="0" distR="0" wp14:anchorId="36E1F0BB" wp14:editId="2FB4037F">
-            <wp:extent cx="4572000" cy="2809875"/>
-            <wp:effectExtent l="0" t="0" r="0" b="0"/>
-            <wp:docPr id="2105107566" name="picture"/>
-            <wp:cNvGraphicFramePr>
-              <a:graphicFrameLocks xmlns:a="http://schemas.openxmlformats.org/drawingml/2006/main" noChangeAspect="1"/>
-            </wp:cNvGraphicFramePr>
-            <a:graphic xmlns:a="http://schemas.openxmlformats.org/drawingml/2006/main">
-              <a:graphicData uri="http://schemas.openxmlformats.org/drawingml/2006/picture">
-                <pic:pic xmlns:pic="http://schemas.openxmlformats.org/drawingml/2006/picture">
-                  <pic:nvPicPr>
-                    <pic:cNvPr id="0" name="picture"/>
-                    <pic:cNvPicPr/>
-                  </pic:nvPicPr>
-                  <pic:blipFill>
-                    <a:blip r:embed="rId26">
-                      <a:extLst>
-                        <a:ext uri="{28A0092B-C50C-407E-A947-70E740481C1C}">
-                          <a14:useLocalDpi xmlns:a14="http://schemas.microsoft.com/office/drawing/2010/main" val="0"/>
-                        </a:ext>
-                      </a:extLst>
-                    </a:blip>
-                    <a:stretch>
-                      <a:fillRect/>
-                    </a:stretch>
-                  </pic:blipFill>
-                  <pic:spPr>
-                    <a:xfrm>
-                      <a:off x="0" y="0"/>
                       <a:ext cx="4572000" cy="2809875"/>
                     </a:xfrm>
                     <a:prstGeom prst="rect">
@@ -1869,7 +1888,7 @@
         <w:rPr>
           <w:noProof/>
         </w:rPr>
-        <w:t>5</w:t>
+        <w:t>6</w:t>
       </w:r>
       <w:r>
         <w:rPr>
@@ -1906,7 +1925,7 @@
                     <pic:cNvPicPr/>
                   </pic:nvPicPr>
                   <pic:blipFill>
-                    <a:blip r:embed="rId27">
+                    <a:blip r:embed="rId26">
                       <a:extLst>
                         <a:ext uri="{28A0092B-C50C-407E-A947-70E740481C1C}">
                           <a14:useLocalDpi xmlns:a14="http://schemas.microsoft.com/office/drawing/2010/main" val="0"/>
@@ -1966,7 +1985,7 @@
         <w:rPr>
           <w:noProof/>
         </w:rPr>
-        <w:t>6</w:t>
+        <w:t>7</w:t>
       </w:r>
       <w:r>
         <w:rPr>
@@ -1992,6 +2011,105 @@
             <wp:extent cx="6048375" cy="3717230"/>
             <wp:effectExtent l="0" t="0" r="0" b="0"/>
             <wp:docPr id="372003307" name="picture"/>
+            <wp:cNvGraphicFramePr>
+              <a:graphicFrameLocks xmlns:a="http://schemas.openxmlformats.org/drawingml/2006/main" noChangeAspect="1"/>
+            </wp:cNvGraphicFramePr>
+            <a:graphic xmlns:a="http://schemas.openxmlformats.org/drawingml/2006/main">
+              <a:graphicData uri="http://schemas.openxmlformats.org/drawingml/2006/picture">
+                <pic:pic xmlns:pic="http://schemas.openxmlformats.org/drawingml/2006/picture">
+                  <pic:nvPicPr>
+                    <pic:cNvPr id="0" name="picture"/>
+                    <pic:cNvPicPr/>
+                  </pic:nvPicPr>
+                  <pic:blipFill>
+                    <a:blip r:embed="rId27">
+                      <a:extLst>
+                        <a:ext uri="{28A0092B-C50C-407E-A947-70E740481C1C}">
+                          <a14:useLocalDpi xmlns:a14="http://schemas.microsoft.com/office/drawing/2010/main" val="0"/>
+                        </a:ext>
+                      </a:extLst>
+                    </a:blip>
+                    <a:stretch>
+                      <a:fillRect/>
+                    </a:stretch>
+                  </pic:blipFill>
+                  <pic:spPr>
+                    <a:xfrm>
+                      <a:off x="0" y="0"/>
+                      <a:ext cx="6048375" cy="3717230"/>
+                    </a:xfrm>
+                    <a:prstGeom prst="rect">
+                      <a:avLst/>
+                    </a:prstGeom>
+                  </pic:spPr>
+                </pic:pic>
+              </a:graphicData>
+            </a:graphic>
+          </wp:inline>
+        </w:drawing>
+      </w:r>
+    </w:p>
+    <w:p>
+      <w:pPr>
+        <w:pStyle w:val="Lgende"/>
+        <w:keepNext/>
+        <w:jc w:val="left"/>
+      </w:pPr>
+      <w:r>
+        <w:rPr>
+          <w:noProof/>
+        </w:rPr>
+        <w:fldChar w:fldCharType="begin"/>
+      </w:r>
+      <w:r>
+        <w:rPr>
+          <w:noProof/>
+        </w:rPr>
+        <w:instrText xml:space="preserve"> SEQ Figure \* ARABIC </w:instrText>
+      </w:r>
+      <w:r>
+        <w:rPr>
+          <w:noProof/>
+        </w:rPr>
+        <w:fldChar w:fldCharType="separate"/>
+      </w:r>
+      <w:r>
+        <w:rPr>
+          <w:noProof/>
+        </w:rPr>
+        <w:t>8</w:t>
+      </w:r>
+      <w:r>
+        <w:rPr>
+          <w:noProof/>
+        </w:rPr>
+        <w:fldChar w:fldCharType="end"/>
+      </w:r>
+      <w:r>
+        <w:t xml:space="preserve">. </w:t>
+      </w:r>
+      <w:r>
+        <w:t>Enfin, l’utilisateur est satisfait et souhaite enregistrer son dur labeur. Il clique pour cela sur le bouton save, qui ouvre une nouvelle fois une fenêtre de dialogue pour sélectionner l’emplacement auquel sauvegarder le fichier image :</w:t>
+      </w:r>
+    </w:p>
+    <w:p>
+      <w:pPr>
+        <w:ind w:left="360"/>
+        <w:jc w:val="left"/>
+      </w:pPr>
+      <w:r>
+        <w:t xml:space="preserve"> </w:t>
+      </w:r>
+      <w:r>
+        <w:rPr>
+          <w:noProof/>
+          <w:lang w:eastAsia="fr-FR"/>
+        </w:rPr>
+        <w:drawing>
+          <wp:inline distT="0" distB="0" distL="0" distR="0" wp14:anchorId="0A1B0A34" wp14:editId="4A631F18">
+            <wp:extent cx="4826610" cy="3790643"/>
+            <wp:effectExtent l="0" t="0" r="0" b="635"/>
+            <wp:docPr id="1370554916" name="picture"/>
             <wp:cNvGraphicFramePr>
               <a:graphicFrameLocks xmlns:a="http://schemas.openxmlformats.org/drawingml/2006/main" noChangeAspect="1"/>
             </wp:cNvGraphicFramePr>
@@ -2017,7 +2135,7 @@
                   <pic:spPr>
                     <a:xfrm>
                       <a:off x="0" y="0"/>
-                      <a:ext cx="6048375" cy="3717230"/>
+                      <a:ext cx="4844851" cy="3804969"/>
                     </a:xfrm>
                     <a:prstGeom prst="rect">
                       <a:avLst/>
@@ -2030,6 +2148,7 @@
         </w:drawing>
       </w:r>
     </w:p>
+    <w:p/>
     <w:p>
       <w:pPr>
         <w:pStyle w:val="Lgende"/>
@@ -2058,7 +2177,7 @@
         <w:rPr>
           <w:noProof/>
         </w:rPr>
-        <w:t>7</w:t>
+        <w:t>9</w:t>
       </w:r>
       <w:r>
         <w:rPr>
@@ -2070,7 +2189,7 @@
         <w:t xml:space="preserve">. </w:t>
       </w:r>
       <w:r>
-        <w:t>Enfin, l’utilisateur est satisfait et souhaite enregistrer son dur labeur. Il clique pour cela sur le bouton save, qui ouvre une nouvelle fois une fenêtre de dialogue pour sélectionner l’emplacement auquel sauvegarder le fichier image :</w:t>
+        <w:t>Le fichier est sauvegardé, l’utilisateur peut fermer le programme et ouvrir le fichier dans son visualiseur d’image par défaut :</w:t>
       </w:r>
     </w:p>
     <w:p>
@@ -2087,10 +2206,10 @@
           <w:lang w:eastAsia="fr-FR"/>
         </w:rPr>
         <w:drawing>
-          <wp:inline distT="0" distB="0" distL="0" distR="0" wp14:anchorId="0A1B0A34" wp14:editId="4A631F18">
-            <wp:extent cx="4826610" cy="3790643"/>
-            <wp:effectExtent l="0" t="0" r="0" b="635"/>
-            <wp:docPr id="1370554916" name="picture"/>
+          <wp:inline distT="0" distB="0" distL="0" distR="0" wp14:anchorId="05B7F9F1" wp14:editId="7CA9D313">
+            <wp:extent cx="5524498" cy="3714750"/>
+            <wp:effectExtent l="0" t="0" r="0" b="0"/>
+            <wp:docPr id="562811775" name="picture"/>
             <wp:cNvGraphicFramePr>
               <a:graphicFrameLocks xmlns:a="http://schemas.openxmlformats.org/drawingml/2006/main" noChangeAspect="1"/>
             </wp:cNvGraphicFramePr>
@@ -2116,7 +2235,7 @@
                   <pic:spPr>
                     <a:xfrm>
                       <a:off x="0" y="0"/>
-                      <a:ext cx="4844851" cy="3804969"/>
+                      <a:ext cx="5524498" cy="3714750"/>
                     </a:xfrm>
                     <a:prstGeom prst="rect">
                       <a:avLst/>
@@ -2131,66 +2250,37 @@
     </w:p>
     <w:p/>
     <w:p>
-      <w:pPr>
-        <w:pStyle w:val="Lgende"/>
-        <w:keepNext/>
-        <w:jc w:val="left"/>
-      </w:pPr>
-      <w:r>
-        <w:rPr>
-          <w:noProof/>
-        </w:rPr>
-        <w:fldChar w:fldCharType="begin"/>
-      </w:r>
-      <w:r>
-        <w:rPr>
-          <w:noProof/>
-        </w:rPr>
-        <w:instrText xml:space="preserve"> SEQ Figure \* ARABIC </w:instrText>
-      </w:r>
-      <w:r>
-        <w:rPr>
-          <w:noProof/>
-        </w:rPr>
-        <w:fldChar w:fldCharType="separate"/>
-      </w:r>
-      <w:r>
-        <w:rPr>
-          <w:noProof/>
-        </w:rPr>
-        <w:t>8</w:t>
-      </w:r>
-      <w:r>
-        <w:rPr>
-          <w:noProof/>
-        </w:rPr>
-        <w:fldChar w:fldCharType="end"/>
-      </w:r>
-      <w:r>
-        <w:t xml:space="preserve">. </w:t>
-      </w:r>
-      <w:r>
-        <w:t>Le fichier est sauvegardé, l’utilisateur peut fermer le programme et ouvrir le fichier dans son visualiseur d’image par défaut :</w:t>
-      </w:r>
-    </w:p>
-    <w:p>
-      <w:pPr>
-        <w:ind w:left="360"/>
-        <w:jc w:val="left"/>
-      </w:pPr>
-      <w:r>
-        <w:t xml:space="preserve"> </w:t>
-      </w:r>
+      <w:r>
+        <w:t xml:space="preserve">L’architecture de l’application est basée sur un modèle MVC : notre projet contient une vue FXML, une classe métier ImageEditor ainsi qu’une classe Controller faisant la liaison entre les deux. </w:t>
+      </w:r>
+    </w:p>
+    <w:p/>
+    <w:p>
+      <w:r>
+        <w:t>Le Controller peut agir sur la vue, ainsi que réagir à des évènements provenant de celle-ci.</w:t>
+      </w:r>
+    </w:p>
+    <w:p>
+      <w:r>
+        <w:t>Exemple : ouvrir une image</w:t>
+      </w:r>
+    </w:p>
+    <w:p>
+      <w:r>
+        <w:t>Dans ma vue, je crée un bouton pour permettre à l’utilisateur d’ouvrir une image :</w:t>
+      </w:r>
+    </w:p>
+    <w:p>
       <w:r>
         <w:rPr>
           <w:noProof/>
           <w:lang w:eastAsia="fr-FR"/>
         </w:rPr>
         <w:drawing>
-          <wp:inline distT="0" distB="0" distL="0" distR="0" wp14:anchorId="05B7F9F1" wp14:editId="7CA9D313">
-            <wp:extent cx="5524498" cy="3714750"/>
+          <wp:inline distT="0" distB="0" distL="0" distR="0" wp14:anchorId="54E8E56B" wp14:editId="462AF5D2">
+            <wp:extent cx="5410198" cy="247650"/>
             <wp:effectExtent l="0" t="0" r="0" b="0"/>
-            <wp:docPr id="562811775" name="picture"/>
+            <wp:docPr id="634108242" name="picture"/>
             <wp:cNvGraphicFramePr>
               <a:graphicFrameLocks xmlns:a="http://schemas.openxmlformats.org/drawingml/2006/main" noChangeAspect="1"/>
             </wp:cNvGraphicFramePr>
@@ -2216,7 +2306,7 @@
                   <pic:spPr>
                     <a:xfrm>
                       <a:off x="0" y="0"/>
-                      <a:ext cx="5524498" cy="3714750"/>
+                      <a:ext cx="5410198" cy="247650"/>
                     </a:xfrm>
                     <a:prstGeom prst="rect">
                       <a:avLst/>
@@ -2230,38 +2320,31 @@
       </w:r>
     </w:p>
     <w:p/>
-    <w:p>
-      <w:r>
-        <w:t xml:space="preserve">L’architecture de l’application est basée sur un modèle MVC : notre projet contient une vue FXML, une classe métier ImageEditor ainsi qu’une classe Controller faisant la liaison entre les deux. </w:t>
-      </w:r>
-    </w:p>
     <w:p/>
-    <w:p>
-      <w:r>
-        <w:t>Le Controller peut agir sur la vue, ainsi que réagir à des évènements provenant de celle-ci.</w:t>
-      </w:r>
-    </w:p>
-    <w:p>
-      <w:r>
-        <w:t>Exemple : ouvrir une image</w:t>
-      </w:r>
-    </w:p>
-    <w:p>
-      <w:r>
-        <w:t>Dans ma vue, je crée un bouton pour permettre à l’utilisateur d’ouvrir une image :</w:t>
-      </w:r>
-    </w:p>
-    <w:p>
+    <w:p/>
+    <w:p/>
+    <w:p/>
+    <w:p/>
+    <w:p>
+      <w:r>
+        <w:lastRenderedPageBreak/>
+        <w:t>On voit que j’y associe une méthode en lui donnant l’attribut « onAction= ‘#openImage’ ». Je déclare cette méthode avec le préfixe @FXML dans mon Controller :</w:t>
+      </w:r>
+    </w:p>
+    <w:p>
+      <w:pPr>
+        <w:keepNext/>
+      </w:pPr>
       <w:r>
         <w:rPr>
           <w:noProof/>
           <w:lang w:eastAsia="fr-FR"/>
         </w:rPr>
         <w:drawing>
-          <wp:inline distT="0" distB="0" distL="0" distR="0" wp14:anchorId="54E8E56B" wp14:editId="462AF5D2">
-            <wp:extent cx="5410198" cy="247650"/>
-            <wp:effectExtent l="0" t="0" r="0" b="0"/>
-            <wp:docPr id="634108242" name="picture"/>
+          <wp:inline distT="0" distB="0" distL="0" distR="0" wp14:anchorId="68951901" wp14:editId="5BA90407">
+            <wp:extent cx="5362576" cy="2362200"/>
+            <wp:effectExtent l="0" t="0" r="9525" b="0"/>
+            <wp:docPr id="438859028" name="picture"/>
             <wp:cNvGraphicFramePr>
               <a:graphicFrameLocks xmlns:a="http://schemas.openxmlformats.org/drawingml/2006/main" noChangeAspect="1"/>
             </wp:cNvGraphicFramePr>
@@ -2287,7 +2370,7 @@
                   <pic:spPr>
                     <a:xfrm>
                       <a:off x="0" y="0"/>
-                      <a:ext cx="5410198" cy="247650"/>
+                      <a:ext cx="5362576" cy="2362200"/>
                     </a:xfrm>
                     <a:prstGeom prst="rect">
                       <a:avLst/>
@@ -2300,33 +2383,94 @@
         </w:drawing>
       </w:r>
     </w:p>
-    <w:p/>
-    <w:p/>
-    <w:p/>
-    <w:p/>
-    <w:p/>
-    <w:p/>
-    <w:p/>
-    <w:p/>
-    <w:p>
-      <w:r>
-        <w:t>On voit que j’y associe une méthode en lui donnant l’attribut « onAction= ‘#openImage’ ». Je déclare cette méthode avec le préfixe @FXML dans mon Controller :</w:t>
-      </w:r>
-    </w:p>
-    <w:p>
-      <w:pPr>
-        <w:keepNext/>
-      </w:pPr>
+    <w:p>
+      <w:pPr>
+        <w:pStyle w:val="Lgende"/>
+      </w:pPr>
+      <w:r>
+        <w:t xml:space="preserve">Figure </w:t>
+      </w:r>
+      <w:r>
+        <w:rPr>
+          <w:noProof/>
+        </w:rPr>
+        <w:fldChar w:fldCharType="begin"/>
+      </w:r>
+      <w:r>
+        <w:rPr>
+          <w:noProof/>
+        </w:rPr>
+        <w:instrText xml:space="preserve"> SEQ Figure \* ARABIC </w:instrText>
+      </w:r>
+      <w:r>
+        <w:rPr>
+          <w:noProof/>
+        </w:rPr>
+        <w:fldChar w:fldCharType="separate"/>
+      </w:r>
+      <w:r>
+        <w:rPr>
+          <w:noProof/>
+        </w:rPr>
+        <w:t>10</w:t>
+      </w:r>
+      <w:r>
+        <w:rPr>
+          <w:noProof/>
+        </w:rPr>
+        <w:fldChar w:fldCharType="end"/>
+      </w:r>
+      <w:r>
+        <w:t>: Méthode openImage() du Controller</w:t>
+      </w:r>
+    </w:p>
+    <w:p>
+      <w:pPr>
+        <w:rPr>
+          <w:noProof/>
+        </w:rPr>
+      </w:pPr>
+      <w:r>
+        <w:t xml:space="preserve">L’objet imgView auquel je fais référence dans cette méthode est en fait un objet </w:t>
+      </w:r>
+      <w:proofErr w:type="spellStart"/>
+      <w:r>
+        <w:t>ImageView</w:t>
+      </w:r>
+      <w:proofErr w:type="spellEnd"/>
+      <w:r>
+        <w:t xml:space="preserve"> représentant l’élément</w:t>
+      </w:r>
+      <w:r>
+        <w:t xml:space="preserve"> HTML</w:t>
+      </w:r>
+      <w:r>
+        <w:t xml:space="preserve"> </w:t>
+      </w:r>
+      <w:r>
+        <w:t xml:space="preserve">éponyme </w:t>
+      </w:r>
+      <w:bookmarkStart w:id="1" w:name="_GoBack"/>
+      <w:bookmarkEnd w:id="1"/>
+      <w:r>
+        <w:t>qui affichera l’image dans la vue. Cet attribut est déclaré plus haut dans le Controller :</w:t>
+      </w:r>
+      <w:r>
+        <w:rPr>
+          <w:noProof/>
+        </w:rPr>
+        <w:t xml:space="preserve"> </w:t>
+      </w:r>
       <w:r>
         <w:rPr>
           <w:noProof/>
           <w:lang w:eastAsia="fr-FR"/>
         </w:rPr>
         <w:drawing>
-          <wp:inline distT="0" distB="0" distL="0" distR="0" wp14:anchorId="68951901" wp14:editId="5BA90407">
-            <wp:extent cx="5362576" cy="2362200"/>
-            <wp:effectExtent l="0" t="0" r="9525" b="0"/>
-            <wp:docPr id="438859028" name="picture"/>
+          <wp:inline distT="0" distB="0" distL="0" distR="0" wp14:anchorId="0CC4171E" wp14:editId="534170D3">
+            <wp:extent cx="2038350" cy="209550"/>
+            <wp:effectExtent l="0" t="0" r="0" b="0"/>
+            <wp:docPr id="426033120" name="picture"/>
             <wp:cNvGraphicFramePr>
               <a:graphicFrameLocks xmlns:a="http://schemas.openxmlformats.org/drawingml/2006/main" noChangeAspect="1"/>
             </wp:cNvGraphicFramePr>
@@ -2352,7 +2496,7 @@
                   <pic:spPr>
                     <a:xfrm>
                       <a:off x="0" y="0"/>
-                      <a:ext cx="5362576" cy="2362200"/>
+                      <a:ext cx="2038350" cy="209550"/>
                     </a:xfrm>
                     <a:prstGeom prst="rect">
                       <a:avLst/>
@@ -2366,71 +2510,99 @@
       </w:r>
     </w:p>
     <w:p>
-      <w:pPr>
-        <w:pStyle w:val="Lgende"/>
-      </w:pPr>
-      <w:r>
-        <w:t xml:space="preserve">Figure </w:t>
-      </w:r>
-      <w:r>
-        <w:rPr>
-          <w:noProof/>
-        </w:rPr>
-        <w:fldChar w:fldCharType="begin"/>
-      </w:r>
-      <w:r>
-        <w:rPr>
-          <w:noProof/>
-        </w:rPr>
-        <w:instrText xml:space="preserve"> SEQ Figure \* ARABIC </w:instrText>
-      </w:r>
-      <w:r>
-        <w:rPr>
-          <w:noProof/>
-        </w:rPr>
-        <w:fldChar w:fldCharType="separate"/>
-      </w:r>
-      <w:r>
-        <w:rPr>
-          <w:noProof/>
-        </w:rPr>
-        <w:t>9</w:t>
-      </w:r>
-      <w:r>
-        <w:rPr>
-          <w:noProof/>
-        </w:rPr>
-        <w:fldChar w:fldCharType="end"/>
-      </w:r>
-      <w:r>
-        <w:t>: Méthode openImage() du Controller</w:t>
-      </w:r>
-    </w:p>
-    <w:p>
-      <w:pPr>
-        <w:rPr>
-          <w:noProof/>
-        </w:rPr>
-      </w:pPr>
-      <w:r>
-        <w:t>L’objet imgView auquel je fais référence dans cette méthode est en fait un objet ImageView représentant l’élément ImageView qui affichera l’image dans la vue. Cet attribut est déclaré plus haut dans le Controller :</w:t>
-      </w:r>
-      <w:r>
-        <w:rPr>
-          <w:noProof/>
-        </w:rPr>
-        <w:t xml:space="preserve"> </w:t>
-      </w:r>
+      <w:r>
+        <w:t>La méthode openImage() du Controller est donc exécutée chaque fois que l’utilisateur clique sur le bouton, et agit sur la vue de la manière suivante :</w:t>
+      </w:r>
+    </w:p>
+    <w:p>
+      <w:pPr>
+        <w:pStyle w:val="Paragraphedeliste"/>
+        <w:numPr>
+          <w:ilvl w:val="0"/>
+          <w:numId w:val="3"/>
+        </w:numPr>
+      </w:pPr>
+      <w:r>
+        <w:t xml:space="preserve">Elle définit la hauteur et la largeur de imgView pour l’adapter à la taille de l’image. </w:t>
+      </w:r>
+    </w:p>
+    <w:p>
+      <w:pPr>
+        <w:pStyle w:val="Paragraphedeliste"/>
+        <w:numPr>
+          <w:ilvl w:val="0"/>
+          <w:numId w:val="3"/>
+        </w:numPr>
+      </w:pPr>
+      <w:r>
+        <w:t>Elle crée une instance de fileChooser qu’elle configure par une autre méthode définie dans le Controller, et cet objet FileChooser va se charger d’ouvrir une fenêtre de dialogue à l’utilisateur pour lui permettre d’ouvrir le fichier souhaité.</w:t>
+      </w:r>
+    </w:p>
+    <w:p>
+      <w:pPr>
+        <w:pStyle w:val="Paragraphedeliste"/>
+        <w:numPr>
+          <w:ilvl w:val="0"/>
+          <w:numId w:val="3"/>
+        </w:numPr>
+      </w:pPr>
+      <w:r>
+        <w:t xml:space="preserve">Lorsque la fenêtre de dialogue se ferme, la méthode showOpenDialog() renvoie un objet File si un fichier a été sélectionné, ou null si l’utilisateur a fermé la fenêtre sans sélectionner de fichier. Si un fichier a bien été retourné, on instancie un objet Image </w:t>
+      </w:r>
+      <w:r>
+        <w:t>à</w:t>
+      </w:r>
+      <w:r>
+        <w:t xml:space="preserve"> partir de l’image contenue dans le fichier et on l’affiche en l’assignant à imgView. </w:t>
+      </w:r>
+    </w:p>
+    <w:p>
+      <w:r>
+        <w:t>La partie la plus importante et la plus difficile de notre application se</w:t>
+      </w:r>
+      <w:r>
+        <w:t xml:space="preserve"> trouve dans le package model. I</w:t>
+      </w:r>
+      <w:r>
+        <w:t xml:space="preserve">l s’agit de la classe ImageEditor, qui dérive de la classe Service&lt;Image&gt;. </w:t>
+      </w:r>
+    </w:p>
+    <w:p>
+      <w:r>
+        <w:t xml:space="preserve">La classe Service&lt;V&gt; est une classe abstraite permettant de gérer un thread. Elle possède une méthode abstraite createTask(), que toute classe fille se doit d’implémenter : cette méthode permet d’instancier un objet Task&lt;V&gt; qui va exécuter une tâche de fond sur un thread secondaire. </w:t>
+      </w:r>
+    </w:p>
+    <w:p>
+      <w:pPr>
+        <w:rPr>
+          <w:i/>
+          <w:iCs/>
+        </w:rPr>
+      </w:pPr>
+      <w:r>
+        <w:rPr>
+          <w:i/>
+          <w:iCs/>
+        </w:rPr>
+        <w:t xml:space="preserve">Note : dans les classes Task&lt;V&gt; et Service&lt;V&gt;, V est le type de retour du thread, qui sera déclaré à l’instanciation de l’objet. Ainsi, la méthode Task&lt;Image&gt; createTask() crée et retourne un objet Task qui retourne un objet Image.  </w:t>
+      </w:r>
+    </w:p>
+    <w:p/>
+    <w:p>
+      <w:pPr>
+        <w:keepNext/>
+      </w:pPr>
       <w:r>
         <w:rPr>
           <w:noProof/>
           <w:lang w:eastAsia="fr-FR"/>
         </w:rPr>
+        <w:lastRenderedPageBreak/>
         <w:drawing>
-          <wp:inline distT="0" distB="0" distL="0" distR="0" wp14:anchorId="0CC4171E" wp14:editId="534170D3">
-            <wp:extent cx="2038350" cy="209550"/>
+          <wp:inline distT="0" distB="0" distL="0" distR="0" wp14:anchorId="7C8F1578" wp14:editId="19D7D464">
+            <wp:extent cx="5760720" cy="6502399"/>
             <wp:effectExtent l="0" t="0" r="0" b="0"/>
-            <wp:docPr id="426033120" name="picture"/>
+            <wp:docPr id="400581140" name="picture"/>
             <wp:cNvGraphicFramePr>
               <a:graphicFrameLocks xmlns:a="http://schemas.openxmlformats.org/drawingml/2006/main" noChangeAspect="1"/>
             </wp:cNvGraphicFramePr>
@@ -2456,7 +2628,7 @@
                   <pic:spPr>
                     <a:xfrm>
                       <a:off x="0" y="0"/>
-                      <a:ext cx="2038350" cy="209550"/>
+                      <a:ext cx="5760720" cy="6502399"/>
                     </a:xfrm>
                     <a:prstGeom prst="rect">
                       <a:avLst/>
@@ -2470,84 +2642,57 @@
       </w:r>
     </w:p>
     <w:p>
-      <w:r>
-        <w:t>La méthode openImage() du Controller est donc exécutée chaque fois que l’utilisateur clique sur le bouton, et agit sur la vue de la manière suivante :</w:t>
-      </w:r>
-    </w:p>
-    <w:p>
-      <w:pPr>
-        <w:pStyle w:val="Paragraphedeliste"/>
-        <w:numPr>
-          <w:ilvl w:val="0"/>
-          <w:numId w:val="3"/>
-        </w:numPr>
-      </w:pPr>
-      <w:r>
-        <w:t xml:space="preserve">Elle définit la hauteur et la largeur de imgView pour l’adapter à la taille de l’image. </w:t>
-      </w:r>
-    </w:p>
-    <w:p>
-      <w:pPr>
-        <w:pStyle w:val="Paragraphedeliste"/>
-        <w:numPr>
-          <w:ilvl w:val="0"/>
-          <w:numId w:val="3"/>
-        </w:numPr>
-      </w:pPr>
-      <w:r>
-        <w:t>Elle crée une instance de fileChooser qu’elle configure par une autre méthode définie dans le Controller, et cet objet FileChooser va se charger d’ouvrir une fenêtre de dialogue à l’utilisateur pour lui permettre d’ouvrir le fichier souhaité.</w:t>
-      </w:r>
-    </w:p>
-    <w:p>
-      <w:pPr>
-        <w:pStyle w:val="Paragraphedeliste"/>
-        <w:numPr>
-          <w:ilvl w:val="0"/>
-          <w:numId w:val="3"/>
-        </w:numPr>
-      </w:pPr>
-      <w:r>
-        <w:t xml:space="preserve">Lorsque la fenêtre de dialogue se ferme, la méthode showOpenDialog() renvoie un objet File si un fichier a été sélectionné, ou null si l’utilisateur a fermé la fenêtre sans sélectionner de fichier. Si un fichier a bien été retourné, on instancie un objet Image </w:t>
-      </w:r>
-      <w:r>
-        <w:t>à</w:t>
-      </w:r>
-      <w:r>
-        <w:t xml:space="preserve"> partir de l’image contenue dans le fichier et on l’affiche en l’assignant à imgView. </w:t>
-      </w:r>
-    </w:p>
-    <w:p>
-      <w:r>
-        <w:t>La partie la plus importante et la plus difficile de notre application se</w:t>
-      </w:r>
-      <w:r>
-        <w:t xml:space="preserve"> trouve dans le package model. I</w:t>
-      </w:r>
-      <w:r>
-        <w:t xml:space="preserve">l s’agit de la classe ImageEditor, qui dérive de la classe Service&lt;Image&gt;. </w:t>
-      </w:r>
-    </w:p>
-    <w:p>
-      <w:r>
-        <w:t xml:space="preserve">La classe Service&lt;V&gt; est une classe abstraite permettant de gérer un thread. Elle possède une méthode abstraite createTask(), que toute classe fille se doit d’implémenter : cette méthode permet d’instancier un objet Task&lt;V&gt; qui va exécuter une tâche de fond sur un thread secondaire. </w:t>
-      </w:r>
-    </w:p>
-    <w:p>
-      <w:pPr>
-        <w:rPr>
-          <w:i/>
-          <w:iCs/>
-        </w:rPr>
-      </w:pPr>
-      <w:r>
-        <w:rPr>
-          <w:i/>
-          <w:iCs/>
-        </w:rPr>
-        <w:t xml:space="preserve">Note : dans les classes Task&lt;V&gt; et Service&lt;V&gt;, V est le type de retour du thread, qui sera déclaré à l’instanciation de l’objet. Ainsi, la méthode Task&lt;Image&gt; createTask() crée et retourne un objet Task qui retourne un objet Image.  </w:t>
+      <w:pPr>
+        <w:pStyle w:val="Lgende"/>
+      </w:pPr>
+      <w:r>
+        <w:t xml:space="preserve">Figure </w:t>
+      </w:r>
+      <w:r>
+        <w:rPr>
+          <w:noProof/>
+        </w:rPr>
+        <w:fldChar w:fldCharType="begin"/>
+      </w:r>
+      <w:r>
+        <w:rPr>
+          <w:noProof/>
+        </w:rPr>
+        <w:instrText xml:space="preserve"> SEQ Figure \* ARABIC </w:instrText>
+      </w:r>
+      <w:r>
+        <w:rPr>
+          <w:noProof/>
+        </w:rPr>
+        <w:fldChar w:fldCharType="separate"/>
+      </w:r>
+      <w:r>
+        <w:rPr>
+          <w:noProof/>
+        </w:rPr>
+        <w:t>11</w:t>
+      </w:r>
+      <w:r>
+        <w:rPr>
+          <w:noProof/>
+        </w:rPr>
+        <w:fldChar w:fldCharType="end"/>
+      </w:r>
+      <w:r>
+        <w:t>: Méthode createTask() de la classe ImageEditor</w:t>
       </w:r>
     </w:p>
     <w:p/>
+    <w:p>
+      <w:r>
+        <w:t xml:space="preserve">La méthode retourne donc un objet Task&lt;Image&gt;, qui redéfinit sa méthode call(). Le contenu de cette méthode sera le traitement exécuté en arrière-plan par le programme, ici créer et retourner une nouvelle image transformée par les filtres choisis par l’utilisateur. </w:t>
+      </w:r>
+    </w:p>
+    <w:p>
+      <w:r>
+        <w:t>Afin de pouvoir y accéder dans la méthode call(), la classe ImageEditor possède deux attributs, une Image et un String représentant la couleur obtenue souhaitée</w:t>
+      </w:r>
+    </w:p>
     <w:p>
       <w:pPr>
         <w:keepNext/>
@@ -2559,10 +2704,10 @@
         </w:rPr>
         <w:lastRenderedPageBreak/>
         <w:drawing>
-          <wp:inline distT="0" distB="0" distL="0" distR="0" wp14:anchorId="7C8F1578" wp14:editId="19D7D464">
-            <wp:extent cx="5760720" cy="6502399"/>
+          <wp:inline distT="0" distB="0" distL="0" distR="0" wp14:anchorId="4944A61A" wp14:editId="7EAF5A57">
+            <wp:extent cx="4038600" cy="2876550"/>
             <wp:effectExtent l="0" t="0" r="0" b="0"/>
-            <wp:docPr id="400581140" name="picture"/>
+            <wp:docPr id="2056157890" name="picture"/>
             <wp:cNvGraphicFramePr>
               <a:graphicFrameLocks xmlns:a="http://schemas.openxmlformats.org/drawingml/2006/main" noChangeAspect="1"/>
             </wp:cNvGraphicFramePr>
@@ -2588,111 +2733,6 @@
                   <pic:spPr>
                     <a:xfrm>
                       <a:off x="0" y="0"/>
-                      <a:ext cx="5760720" cy="6502399"/>
-                    </a:xfrm>
-                    <a:prstGeom prst="rect">
-                      <a:avLst/>
-                    </a:prstGeom>
-                  </pic:spPr>
-                </pic:pic>
-              </a:graphicData>
-            </a:graphic>
-          </wp:inline>
-        </w:drawing>
-      </w:r>
-    </w:p>
-    <w:p>
-      <w:pPr>
-        <w:pStyle w:val="Lgende"/>
-      </w:pPr>
-      <w:r>
-        <w:t xml:space="preserve">Figure </w:t>
-      </w:r>
-      <w:r>
-        <w:rPr>
-          <w:noProof/>
-        </w:rPr>
-        <w:fldChar w:fldCharType="begin"/>
-      </w:r>
-      <w:r>
-        <w:rPr>
-          <w:noProof/>
-        </w:rPr>
-        <w:instrText xml:space="preserve"> SEQ Figure \* ARABIC </w:instrText>
-      </w:r>
-      <w:r>
-        <w:rPr>
-          <w:noProof/>
-        </w:rPr>
-        <w:fldChar w:fldCharType="separate"/>
-      </w:r>
-      <w:r>
-        <w:rPr>
-          <w:noProof/>
-        </w:rPr>
-        <w:t>10</w:t>
-      </w:r>
-      <w:r>
-        <w:rPr>
-          <w:noProof/>
-        </w:rPr>
-        <w:fldChar w:fldCharType="end"/>
-      </w:r>
-      <w:r>
-        <w:t>: Méthode createTask() de la classe ImageEditor</w:t>
-      </w:r>
-    </w:p>
-    <w:p/>
-    <w:p>
-      <w:r>
-        <w:t xml:space="preserve">La méthode retourne donc un objet Task&lt;Image&gt;, qui redéfinit sa méthode call(). Le contenu de cette méthode sera le traitement exécuté en arrière-plan par le programme, ici créer et retourner une nouvelle image transformée par les filtres choisis par l’utilisateur. </w:t>
-      </w:r>
-    </w:p>
-    <w:p>
-      <w:r>
-        <w:t>Afin de pouvoir y accéder dans la méthode call(), la classe ImageEditor possède deux attributs, une Image et un String représentant la couleur obtenue souhaitée</w:t>
-      </w:r>
-    </w:p>
-    <w:p>
-      <w:pPr>
-        <w:keepNext/>
-      </w:pPr>
-      <w:r>
-        <w:rPr>
-          <w:noProof/>
-          <w:lang w:eastAsia="fr-FR"/>
-        </w:rPr>
-        <w:lastRenderedPageBreak/>
-        <w:drawing>
-          <wp:inline distT="0" distB="0" distL="0" distR="0" wp14:anchorId="4944A61A" wp14:editId="7EAF5A57">
-            <wp:extent cx="4038600" cy="2876550"/>
-            <wp:effectExtent l="0" t="0" r="0" b="0"/>
-            <wp:docPr id="2056157890" name="picture"/>
-            <wp:cNvGraphicFramePr>
-              <a:graphicFrameLocks xmlns:a="http://schemas.openxmlformats.org/drawingml/2006/main" noChangeAspect="1"/>
-            </wp:cNvGraphicFramePr>
-            <a:graphic xmlns:a="http://schemas.openxmlformats.org/drawingml/2006/main">
-              <a:graphicData uri="http://schemas.openxmlformats.org/drawingml/2006/picture">
-                <pic:pic xmlns:pic="http://schemas.openxmlformats.org/drawingml/2006/picture">
-                  <pic:nvPicPr>
-                    <pic:cNvPr id="0" name="picture"/>
-                    <pic:cNvPicPr/>
-                  </pic:nvPicPr>
-                  <pic:blipFill>
-                    <a:blip r:embed="rId35">
-                      <a:extLst>
-                        <a:ext uri="{28A0092B-C50C-407E-A947-70E740481C1C}">
-                          <a14:useLocalDpi xmlns:a14="http://schemas.microsoft.com/office/drawing/2010/main" val="0"/>
-                        </a:ext>
-                      </a:extLst>
-                    </a:blip>
-                    <a:stretch>
-                      <a:fillRect/>
-                    </a:stretch>
-                  </pic:blipFill>
-                  <pic:spPr>
-                    <a:xfrm>
-                      <a:off x="0" y="0"/>
                       <a:ext cx="4038600" cy="2876550"/>
                     </a:xfrm>
                     <a:prstGeom prst="rect">
@@ -2735,7 +2775,7 @@
         <w:rPr>
           <w:noProof/>
         </w:rPr>
-        <w:t>11</w:t>
+        <w:t>12</w:t>
       </w:r>
       <w:r>
         <w:rPr>
@@ -2953,6 +2993,102 @@
             <wp:extent cx="5760720" cy="2872105"/>
             <wp:effectExtent l="0" t="0" r="0" b="4445"/>
             <wp:docPr id="1" name="Image 1"/>
+            <wp:cNvGraphicFramePr>
+              <a:graphicFrameLocks xmlns:a="http://schemas.openxmlformats.org/drawingml/2006/main" noChangeAspect="1"/>
+            </wp:cNvGraphicFramePr>
+            <a:graphic xmlns:a="http://schemas.openxmlformats.org/drawingml/2006/main">
+              <a:graphicData uri="http://schemas.openxmlformats.org/drawingml/2006/picture">
+                <pic:pic xmlns:pic="http://schemas.openxmlformats.org/drawingml/2006/picture">
+                  <pic:nvPicPr>
+                    <pic:cNvPr id="1" name=""/>
+                    <pic:cNvPicPr/>
+                  </pic:nvPicPr>
+                  <pic:blipFill>
+                    <a:blip r:embed="rId35"/>
+                    <a:stretch>
+                      <a:fillRect/>
+                    </a:stretch>
+                  </pic:blipFill>
+                  <pic:spPr>
+                    <a:xfrm>
+                      <a:off x="0" y="0"/>
+                      <a:ext cx="5760720" cy="2872105"/>
+                    </a:xfrm>
+                    <a:prstGeom prst="rect">
+                      <a:avLst/>
+                    </a:prstGeom>
+                  </pic:spPr>
+                </pic:pic>
+              </a:graphicData>
+            </a:graphic>
+          </wp:inline>
+        </w:drawing>
+      </w:r>
+    </w:p>
+    <w:p>
+      <w:pPr>
+        <w:pStyle w:val="Lgende"/>
+      </w:pPr>
+      <w:r>
+        <w:t xml:space="preserve">Figure </w:t>
+      </w:r>
+      <w:r>
+        <w:rPr>
+          <w:noProof/>
+        </w:rPr>
+        <w:fldChar w:fldCharType="begin"/>
+      </w:r>
+      <w:r>
+        <w:rPr>
+          <w:noProof/>
+        </w:rPr>
+        <w:instrText xml:space="preserve"> SEQ Figure \* ARABIC </w:instrText>
+      </w:r>
+      <w:r>
+        <w:rPr>
+          <w:noProof/>
+        </w:rPr>
+        <w:fldChar w:fldCharType="separate"/>
+      </w:r>
+      <w:r>
+        <w:rPr>
+          <w:noProof/>
+        </w:rPr>
+        <w:t>13</w:t>
+      </w:r>
+      <w:r>
+        <w:rPr>
+          <w:noProof/>
+        </w:rPr>
+        <w:fldChar w:fldCharType="end"/>
+      </w:r>
+      <w:r>
+        <w:t>: Le fichier 'index.js'</w:t>
+      </w:r>
+    </w:p>
+    <w:p/>
+    <w:p/>
+    <w:p/>
+    <w:p/>
+    <w:p/>
+    <w:p/>
+    <w:p/>
+    <w:p/>
+    <w:p/>
+    <w:p>
+      <w:pPr>
+        <w:keepNext/>
+      </w:pPr>
+      <w:r>
+        <w:rPr>
+          <w:noProof/>
+          <w:lang w:eastAsia="fr-FR"/>
+        </w:rPr>
+        <w:drawing>
+          <wp:inline distT="0" distB="0" distL="0" distR="0" wp14:anchorId="7FC9B4C5" wp14:editId="113D82D0">
+            <wp:extent cx="5760720" cy="5880735"/>
+            <wp:effectExtent l="0" t="0" r="0" b="5715"/>
+            <wp:docPr id="3" name="Image 3"/>
             <wp:cNvGraphicFramePr>
               <a:graphicFrameLocks xmlns:a="http://schemas.openxmlformats.org/drawingml/2006/main" noChangeAspect="1"/>
             </wp:cNvGraphicFramePr>
@@ -2972,7 +3108,7 @@
                   <pic:spPr>
                     <a:xfrm>
                       <a:off x="0" y="0"/>
-                      <a:ext cx="5760720" cy="2872105"/>
+                      <a:ext cx="5760720" cy="5880735"/>
                     </a:xfrm>
                     <a:prstGeom prst="rect">
                       <a:avLst/>
@@ -3014,7 +3150,7 @@
         <w:rPr>
           <w:noProof/>
         </w:rPr>
-        <w:t>12</w:t>
+        <w:t>14</w:t>
       </w:r>
       <w:r>
         <w:rPr>
@@ -3023,32 +3159,114 @@
         <w:fldChar w:fldCharType="end"/>
       </w:r>
       <w:r>
-        <w:t>: Le fichier 'index.js'</w:t>
-      </w:r>
-    </w:p>
-    <w:p/>
-    <w:p/>
-    <w:p/>
-    <w:p/>
-    <w:p/>
-    <w:p/>
-    <w:p/>
-    <w:p/>
-    <w:p/>
-    <w:p>
-      <w:pPr>
-        <w:keepNext/>
-      </w:pPr>
+        <w:t xml:space="preserve"> : Extrait de 'script.js'</w:t>
+      </w:r>
+    </w:p>
+    <w:p>
+      <w:r>
+        <w:t>Dans l’extrait ci-dessus, on peut voir les lignes</w:t>
+      </w:r>
+      <w:r>
+        <w:t xml:space="preserve"> du</w:t>
+      </w:r>
+      <w:r>
+        <w:t xml:space="preserve"> script </w:t>
+      </w:r>
+      <w:r>
+        <w:t>qui gère les interactions avec le DOM. Dans l’ordre :</w:t>
+      </w:r>
+    </w:p>
+    <w:p>
+      <w:pPr>
+        <w:pStyle w:val="Paragraphedeliste"/>
+        <w:numPr>
+          <w:ilvl w:val="0"/>
+          <w:numId w:val="6"/>
+        </w:numPr>
+      </w:pPr>
+      <w:r>
+        <w:t>On crée des attributs DOMElement pour manipuler les éléments HTML dont a besoin</w:t>
+      </w:r>
+    </w:p>
+    <w:p>
+      <w:pPr>
+        <w:pStyle w:val="Paragraphedeliste"/>
+        <w:numPr>
+          <w:ilvl w:val="0"/>
+          <w:numId w:val="6"/>
+        </w:numPr>
+      </w:pPr>
+      <w:r>
+        <w:t>On écoute l’évènement ‘submit’ du filechooser, c’est-à-dire lorsque l’</w:t>
+      </w:r>
+      <w:r>
+        <w:t xml:space="preserve">utilisateur a choisi </w:t>
+      </w:r>
+      <w:r>
+        <w:t>un fichier à ouvrir, et on lit ensuite le fichier.</w:t>
+      </w:r>
+    </w:p>
+    <w:p>
+      <w:pPr>
+        <w:pStyle w:val="Paragraphedeliste"/>
+        <w:numPr>
+          <w:ilvl w:val="0"/>
+          <w:numId w:val="6"/>
+        </w:numPr>
+      </w:pPr>
+      <w:r>
+        <w:t xml:space="preserve">Lorsque l’image est chargée, on l’affiche. </w:t>
+      </w:r>
+    </w:p>
+    <w:p>
+      <w:pPr>
+        <w:pStyle w:val="Paragraphedeliste"/>
+        <w:numPr>
+          <w:ilvl w:val="0"/>
+          <w:numId w:val="6"/>
+        </w:numPr>
+      </w:pPr>
+      <w:r>
+        <w:t>On ajoute des event listerners sur les boutons pour transformer l’image, qui appellent la méthode appropriée.</w:t>
+      </w:r>
+    </w:p>
+    <w:p>
+      <w:pPr>
+        <w:pStyle w:val="Paragraphedeliste"/>
+        <w:numPr>
+          <w:ilvl w:val="0"/>
+          <w:numId w:val="6"/>
+        </w:numPr>
+      </w:pPr>
+      <w:r>
+        <w:t xml:space="preserve">On ajoute un event listenener sur le bouton de sauvegarde, qui ouvre une boîte de dialogue pour sélectionner l’emplacement de la sauvegarde et écrit l’image dans le fichier. </w:t>
+      </w:r>
+    </w:p>
+    <w:p>
+      <w:r>
+        <w:t xml:space="preserve">Jusqu’ici, notre fichier semble remplir un rôle similaire à celui du Controller en JavaFX. </w:t>
+      </w:r>
+    </w:p>
+    <w:p>
+      <w:r>
+        <w:lastRenderedPageBreak/>
+        <w:t>La différence avec notre application JavaFX est qu’ici, la fonction métier de notre application est codée directement dans le même fichier que les actions du controller. La méthode changeColor(), qui permet de transformer l’image, est donc déclarée directement dans le fichier ‘script.js’</w:t>
+      </w:r>
+      <w:r>
+        <w:t xml:space="preserve">. </w:t>
+      </w:r>
+    </w:p>
+    <w:p>
       <w:r>
         <w:rPr>
           <w:noProof/>
           <w:lang w:eastAsia="fr-FR"/>
         </w:rPr>
         <w:drawing>
-          <wp:inline distT="0" distB="0" distL="0" distR="0" wp14:anchorId="7FC9B4C5" wp14:editId="113D82D0">
-            <wp:extent cx="5760720" cy="5880735"/>
-            <wp:effectExtent l="0" t="0" r="0" b="5715"/>
-            <wp:docPr id="3" name="Image 3"/>
+          <wp:inline distT="0" distB="0" distL="0" distR="0" wp14:anchorId="63B334BC" wp14:editId="7C54E371">
+            <wp:extent cx="5760720" cy="6980555"/>
+            <wp:effectExtent l="0" t="0" r="0" b="0"/>
+            <wp:docPr id="4" name="Image 4"/>
             <wp:cNvGraphicFramePr>
               <a:graphicFrameLocks xmlns:a="http://schemas.openxmlformats.org/drawingml/2006/main" noChangeAspect="1"/>
             </wp:cNvGraphicFramePr>
@@ -3068,184 +3286,6 @@
                   <pic:spPr>
                     <a:xfrm>
                       <a:off x="0" y="0"/>
-                      <a:ext cx="5760720" cy="5880735"/>
-                    </a:xfrm>
-                    <a:prstGeom prst="rect">
-                      <a:avLst/>
-                    </a:prstGeom>
-                  </pic:spPr>
-                </pic:pic>
-              </a:graphicData>
-            </a:graphic>
-          </wp:inline>
-        </w:drawing>
-      </w:r>
-    </w:p>
-    <w:p>
-      <w:pPr>
-        <w:pStyle w:val="Lgende"/>
-      </w:pPr>
-      <w:r>
-        <w:t xml:space="preserve">Figure </w:t>
-      </w:r>
-      <w:r>
-        <w:rPr>
-          <w:noProof/>
-        </w:rPr>
-        <w:fldChar w:fldCharType="begin"/>
-      </w:r>
-      <w:r>
-        <w:rPr>
-          <w:noProof/>
-        </w:rPr>
-        <w:instrText xml:space="preserve"> SEQ Figure \* ARABIC </w:instrText>
-      </w:r>
-      <w:r>
-        <w:rPr>
-          <w:noProof/>
-        </w:rPr>
-        <w:fldChar w:fldCharType="separate"/>
-      </w:r>
-      <w:r>
-        <w:rPr>
-          <w:noProof/>
-        </w:rPr>
-        <w:t>13</w:t>
-      </w:r>
-      <w:r>
-        <w:rPr>
-          <w:noProof/>
-        </w:rPr>
-        <w:fldChar w:fldCharType="end"/>
-      </w:r>
-      <w:r>
-        <w:t xml:space="preserve"> : Extrait de 'script.js'</w:t>
-      </w:r>
-    </w:p>
-    <w:p>
-      <w:r>
-        <w:t>Dans l’extrait ci-dessus, on peut voir les lignes</w:t>
-      </w:r>
-      <w:r>
-        <w:t xml:space="preserve"> du</w:t>
-      </w:r>
-      <w:r>
-        <w:t xml:space="preserve"> script </w:t>
-      </w:r>
-      <w:r>
-        <w:t>qui gère les interactions avec le DOM. Dans l’ordre :</w:t>
-      </w:r>
-    </w:p>
-    <w:p>
-      <w:pPr>
-        <w:pStyle w:val="Paragraphedeliste"/>
-        <w:numPr>
-          <w:ilvl w:val="0"/>
-          <w:numId w:val="6"/>
-        </w:numPr>
-      </w:pPr>
-      <w:r>
-        <w:t>On crée des attributs DOMElement pour manipuler les éléments HTML dont a besoin</w:t>
-      </w:r>
-    </w:p>
-    <w:p>
-      <w:pPr>
-        <w:pStyle w:val="Paragraphedeliste"/>
-        <w:numPr>
-          <w:ilvl w:val="0"/>
-          <w:numId w:val="6"/>
-        </w:numPr>
-      </w:pPr>
-      <w:r>
-        <w:t>On écoute l’évènement ‘submit’ du filechooser, c’est-à-dire lorsque l’</w:t>
-      </w:r>
-      <w:r>
-        <w:t xml:space="preserve">utilisateur a choisi </w:t>
-      </w:r>
-      <w:r>
-        <w:t>un fichier à ouvrir, et on lit ensuite le fichier.</w:t>
-      </w:r>
-    </w:p>
-    <w:p>
-      <w:pPr>
-        <w:pStyle w:val="Paragraphedeliste"/>
-        <w:numPr>
-          <w:ilvl w:val="0"/>
-          <w:numId w:val="6"/>
-        </w:numPr>
-      </w:pPr>
-      <w:r>
-        <w:t xml:space="preserve">Lorsque l’image est chargée, on l’affiche. </w:t>
-      </w:r>
-    </w:p>
-    <w:p>
-      <w:pPr>
-        <w:pStyle w:val="Paragraphedeliste"/>
-        <w:numPr>
-          <w:ilvl w:val="0"/>
-          <w:numId w:val="6"/>
-        </w:numPr>
-      </w:pPr>
-      <w:r>
-        <w:t>On ajoute des event listerners sur les boutons pour transformer l’image, qui appellent la méthode appropriée.</w:t>
-      </w:r>
-    </w:p>
-    <w:p>
-      <w:pPr>
-        <w:pStyle w:val="Paragraphedeliste"/>
-        <w:numPr>
-          <w:ilvl w:val="0"/>
-          <w:numId w:val="6"/>
-        </w:numPr>
-      </w:pPr>
-      <w:r>
-        <w:t xml:space="preserve">On ajoute un event listenener sur le bouton de sauvegarde, qui ouvre une boîte de dialogue pour sélectionner l’emplacement de la sauvegarde et écrit l’image dans le fichier. </w:t>
-      </w:r>
-    </w:p>
-    <w:p>
-      <w:r>
-        <w:t xml:space="preserve">Jusqu’ici, notre fichier semble remplir un rôle similaire à celui du Controller en JavaFX. </w:t>
-      </w:r>
-    </w:p>
-    <w:p>
-      <w:r>
-        <w:lastRenderedPageBreak/>
-        <w:t>La différence avec notre application JavaFX est qu’ici, la fonction métier de notre application est codée directement dans le même fichier que les actions du controller. La méthode changeColor(), qui permet de transformer l’image, est donc déclarée directement dans le fichier ‘script.js’</w:t>
-      </w:r>
-      <w:r>
-        <w:t xml:space="preserve">. </w:t>
-      </w:r>
-    </w:p>
-    <w:p>
-      <w:r>
-        <w:rPr>
-          <w:noProof/>
-          <w:lang w:eastAsia="fr-FR"/>
-        </w:rPr>
-        <w:drawing>
-          <wp:inline distT="0" distB="0" distL="0" distR="0" wp14:anchorId="63B334BC" wp14:editId="7C54E371">
-            <wp:extent cx="5760720" cy="6980555"/>
-            <wp:effectExtent l="0" t="0" r="0" b="0"/>
-            <wp:docPr id="4" name="Image 4"/>
-            <wp:cNvGraphicFramePr>
-              <a:graphicFrameLocks xmlns:a="http://schemas.openxmlformats.org/drawingml/2006/main" noChangeAspect="1"/>
-            </wp:cNvGraphicFramePr>
-            <a:graphic xmlns:a="http://schemas.openxmlformats.org/drawingml/2006/main">
-              <a:graphicData uri="http://schemas.openxmlformats.org/drawingml/2006/picture">
-                <pic:pic xmlns:pic="http://schemas.openxmlformats.org/drawingml/2006/picture">
-                  <pic:nvPicPr>
-                    <pic:cNvPr id="1" name=""/>
-                    <pic:cNvPicPr/>
-                  </pic:nvPicPr>
-                  <pic:blipFill>
-                    <a:blip r:embed="rId38"/>
-                    <a:stretch>
-                      <a:fillRect/>
-                    </a:stretch>
-                  </pic:blipFill>
-                  <pic:spPr>
-                    <a:xfrm>
-                      <a:off x="0" y="0"/>
                       <a:ext cx="5760720" cy="6980555"/>
                     </a:xfrm>
                     <a:prstGeom prst="rect">
@@ -3288,7 +3328,7 @@
         <w:rPr>
           <w:noProof/>
         </w:rPr>
-        <w:t>14</w:t>
+        <w:t>15</w:t>
       </w:r>
       <w:r>
         <w:rPr>
@@ -3335,8 +3375,8 @@
       </w:r>
     </w:p>
     <w:sectPr>
-      <w:headerReference w:type="default" r:id="rId39"/>
-      <w:footerReference w:type="default" r:id="rId40"/>
+      <w:headerReference w:type="default" r:id="rId38"/>
+      <w:footerReference w:type="default" r:id="rId39"/>
       <w:pgSz w:w="11906" w:h="16838"/>
       <w:pgMar w:top="1417" w:right="1417" w:bottom="1417" w:left="1417" w:header="708" w:footer="708" w:gutter="0"/>
       <w:cols w:space="708"/>
@@ -3347,7 +3387,7 @@
 </file>
 
 <file path=word/endnotes.xml><?xml version="1.0" encoding="utf-8"?>
-<w:endnotes xmlns:wpc="http://schemas.microsoft.com/office/word/2010/wordprocessingCanvas" xmlns:mc="http://schemas.openxmlformats.org/markup-compatibility/2006" xmlns:o="urn:schemas-microsoft-com:office:office" xmlns:r="http://schemas.openxmlformats.org/officeDocument/2006/relationships" xmlns:m="http://schemas.openxmlformats.org/officeDocument/2006/math" xmlns:v="urn:schemas-microsoft-com:vml" xmlns:wp14="http://schemas.microsoft.com/office/word/2010/wordprocessingDrawing" xmlns:wp="http://schemas.openxmlformats.org/drawingml/2006/wordprocessingDrawing" xmlns:w10="urn:schemas-microsoft-com:office:word" xmlns:w="http://schemas.openxmlformats.org/wordprocessingml/2006/main" xmlns:w14="http://schemas.microsoft.com/office/word/2010/wordml" xmlns:w15="http://schemas.microsoft.com/office/word/2012/wordml" xmlns:wpg="http://schemas.microsoft.com/office/word/2010/wordprocessingGroup" xmlns:wpi="http://schemas.microsoft.com/office/word/2010/wordprocessingInk" xmlns:wne="http://schemas.microsoft.com/office/word/2006/wordml" xmlns:wps="http://schemas.microsoft.com/office/word/2010/wordprocessingShape" mc:Ignorable="w14 w15 wp14">
+<w:endnotes xmlns:wpc="http://schemas.microsoft.com/office/word/2010/wordprocessingCanvas" xmlns:cx="http://schemas.microsoft.com/office/drawing/2014/chartex" xmlns:cx1="http://schemas.microsoft.com/office/drawing/2015/9/8/chartex" xmlns:cx2="http://schemas.microsoft.com/office/drawing/2015/10/21/chartex" xmlns:cx3="http://schemas.microsoft.com/office/drawing/2016/5/9/chartex" xmlns:cx4="http://schemas.microsoft.com/office/drawing/2016/5/10/chartex" xmlns:cx5="http://schemas.microsoft.com/office/drawing/2016/5/11/chartex" xmlns:cx6="http://schemas.microsoft.com/office/drawing/2016/5/12/chartex" xmlns:cx7="http://schemas.microsoft.com/office/drawing/2016/5/13/chartex" xmlns:cx8="http://schemas.microsoft.com/office/drawing/2016/5/14/chartex" xmlns:mc="http://schemas.openxmlformats.org/markup-compatibility/2006" xmlns:aink="http://schemas.microsoft.com/office/drawing/2016/ink" xmlns:am3d="http://schemas.microsoft.com/office/drawing/2017/model3d" xmlns:o="urn:schemas-microsoft-com:office:office" xmlns:r="http://schemas.openxmlformats.org/officeDocument/2006/relationships" xmlns:m="http://schemas.openxmlformats.org/officeDocument/2006/math" xmlns:v="urn:schemas-microsoft-com:vml" xmlns:wp14="http://schemas.microsoft.com/office/word/2010/wordprocessingDrawing" xmlns:wp="http://schemas.openxmlformats.org/drawingml/2006/wordprocessingDrawing" xmlns:w10="urn:schemas-microsoft-com:office:word" xmlns:w="http://schemas.openxmlformats.org/wordprocessingml/2006/main" xmlns:w14="http://schemas.microsoft.com/office/word/2010/wordml" xmlns:w15="http://schemas.microsoft.com/office/word/2012/wordml" xmlns:w16cid="http://schemas.microsoft.com/office/word/2016/wordml/cid" xmlns:w16se="http://schemas.microsoft.com/office/word/2015/wordml/symex" xmlns:wpg="http://schemas.microsoft.com/office/word/2010/wordprocessingGroup" xmlns:wpi="http://schemas.microsoft.com/office/word/2010/wordprocessingInk" xmlns:wne="http://schemas.microsoft.com/office/word/2006/wordml" xmlns:wps="http://schemas.microsoft.com/office/word/2010/wordprocessingShape" mc:Ignorable="w14 w15 w16se w16cid wp14">
   <w:endnote w:type="separator" w:id="-1">
     <w:p>
       <w:pPr>
@@ -3372,7 +3412,7 @@
 </file>
 
 <file path=word/footer1.xml><?xml version="1.0" encoding="utf-8"?>
-<w:ftr xmlns:wpc="http://schemas.microsoft.com/office/word/2010/wordprocessingCanvas" xmlns:mc="http://schemas.openxmlformats.org/markup-compatibility/2006" xmlns:o="urn:schemas-microsoft-com:office:office" xmlns:r="http://schemas.openxmlformats.org/officeDocument/2006/relationships" xmlns:m="http://schemas.openxmlformats.org/officeDocument/2006/math" xmlns:v="urn:schemas-microsoft-com:vml" xmlns:wp14="http://schemas.microsoft.com/office/word/2010/wordprocessingDrawing" xmlns:wp="http://schemas.openxmlformats.org/drawingml/2006/wordprocessingDrawing" xmlns:w10="urn:schemas-microsoft-com:office:word" xmlns:w="http://schemas.openxmlformats.org/wordprocessingml/2006/main" xmlns:w14="http://schemas.microsoft.com/office/word/2010/wordml" xmlns:w15="http://schemas.microsoft.com/office/word/2012/wordml" xmlns:wpg="http://schemas.microsoft.com/office/word/2010/wordprocessingGroup" xmlns:wpi="http://schemas.microsoft.com/office/word/2010/wordprocessingInk" xmlns:wne="http://schemas.microsoft.com/office/word/2006/wordml" xmlns:wps="http://schemas.microsoft.com/office/word/2010/wordprocessingShape" mc:Ignorable="w14 w15 wp14">
+<w:ftr xmlns:wpc="http://schemas.microsoft.com/office/word/2010/wordprocessingCanvas" xmlns:cx="http://schemas.microsoft.com/office/drawing/2014/chartex" xmlns:cx1="http://schemas.microsoft.com/office/drawing/2015/9/8/chartex" xmlns:cx2="http://schemas.microsoft.com/office/drawing/2015/10/21/chartex" xmlns:cx3="http://schemas.microsoft.com/office/drawing/2016/5/9/chartex" xmlns:cx4="http://schemas.microsoft.com/office/drawing/2016/5/10/chartex" xmlns:cx5="http://schemas.microsoft.com/office/drawing/2016/5/11/chartex" xmlns:cx6="http://schemas.microsoft.com/office/drawing/2016/5/12/chartex" xmlns:cx7="http://schemas.microsoft.com/office/drawing/2016/5/13/chartex" xmlns:cx8="http://schemas.microsoft.com/office/drawing/2016/5/14/chartex" xmlns:mc="http://schemas.openxmlformats.org/markup-compatibility/2006" xmlns:aink="http://schemas.microsoft.com/office/drawing/2016/ink" xmlns:am3d="http://schemas.microsoft.com/office/drawing/2017/model3d" xmlns:o="urn:schemas-microsoft-com:office:office" xmlns:r="http://schemas.openxmlformats.org/officeDocument/2006/relationships" xmlns:m="http://schemas.openxmlformats.org/officeDocument/2006/math" xmlns:v="urn:schemas-microsoft-com:vml" xmlns:wp14="http://schemas.microsoft.com/office/word/2010/wordprocessingDrawing" xmlns:wp="http://schemas.openxmlformats.org/drawingml/2006/wordprocessingDrawing" xmlns:w10="urn:schemas-microsoft-com:office:word" xmlns:w="http://schemas.openxmlformats.org/wordprocessingml/2006/main" xmlns:w14="http://schemas.microsoft.com/office/word/2010/wordml" xmlns:w15="http://schemas.microsoft.com/office/word/2012/wordml" xmlns:w16cid="http://schemas.microsoft.com/office/word/2016/wordml/cid" xmlns:w16se="http://schemas.microsoft.com/office/word/2015/wordml/symex" xmlns:wpg="http://schemas.microsoft.com/office/word/2010/wordprocessingGroup" xmlns:wpi="http://schemas.microsoft.com/office/word/2010/wordprocessingInk" xmlns:wne="http://schemas.microsoft.com/office/word/2006/wordml" xmlns:wps="http://schemas.microsoft.com/office/word/2010/wordprocessingShape" mc:Ignorable="w14 w15 w16se w16cid wp14">
   <w:sdt>
     <w:sdtPr>
       <w:id w:val="-1370990389"/>
@@ -3418,7 +3458,7 @@
 </file>
 
 <file path=word/footnotes.xml><?xml version="1.0" encoding="utf-8"?>
-<w:footnotes xmlns:wpc="http://schemas.microsoft.com/office/word/2010/wordprocessingCanvas" xmlns:mc="http://schemas.openxmlformats.org/markup-compatibility/2006" xmlns:o="urn:schemas-microsoft-com:office:office" xmlns:r="http://schemas.openxmlformats.org/officeDocument/2006/relationships" xmlns:m="http://schemas.openxmlformats.org/officeDocument/2006/math" xmlns:v="urn:schemas-microsoft-com:vml" xmlns:wp14="http://schemas.microsoft.com/office/word/2010/wordprocessingDrawing" xmlns:wp="http://schemas.openxmlformats.org/drawingml/2006/wordprocessingDrawing" xmlns:w10="urn:schemas-microsoft-com:office:word" xmlns:w="http://schemas.openxmlformats.org/wordprocessingml/2006/main" xmlns:w14="http://schemas.microsoft.com/office/word/2010/wordml" xmlns:w15="http://schemas.microsoft.com/office/word/2012/wordml" xmlns:wpg="http://schemas.microsoft.com/office/word/2010/wordprocessingGroup" xmlns:wpi="http://schemas.microsoft.com/office/word/2010/wordprocessingInk" xmlns:wne="http://schemas.microsoft.com/office/word/2006/wordml" xmlns:wps="http://schemas.microsoft.com/office/word/2010/wordprocessingShape" mc:Ignorable="w14 w15 wp14">
+<w:footnotes xmlns:wpc="http://schemas.microsoft.com/office/word/2010/wordprocessingCanvas" xmlns:cx="http://schemas.microsoft.com/office/drawing/2014/chartex" xmlns:cx1="http://schemas.microsoft.com/office/drawing/2015/9/8/chartex" xmlns:cx2="http://schemas.microsoft.com/office/drawing/2015/10/21/chartex" xmlns:cx3="http://schemas.microsoft.com/office/drawing/2016/5/9/chartex" xmlns:cx4="http://schemas.microsoft.com/office/drawing/2016/5/10/chartex" xmlns:cx5="http://schemas.microsoft.com/office/drawing/2016/5/11/chartex" xmlns:cx6="http://schemas.microsoft.com/office/drawing/2016/5/12/chartex" xmlns:cx7="http://schemas.microsoft.com/office/drawing/2016/5/13/chartex" xmlns:cx8="http://schemas.microsoft.com/office/drawing/2016/5/14/chartex" xmlns:mc="http://schemas.openxmlformats.org/markup-compatibility/2006" xmlns:aink="http://schemas.microsoft.com/office/drawing/2016/ink" xmlns:am3d="http://schemas.microsoft.com/office/drawing/2017/model3d" xmlns:o="urn:schemas-microsoft-com:office:office" xmlns:r="http://schemas.openxmlformats.org/officeDocument/2006/relationships" xmlns:m="http://schemas.openxmlformats.org/officeDocument/2006/math" xmlns:v="urn:schemas-microsoft-com:vml" xmlns:wp14="http://schemas.microsoft.com/office/word/2010/wordprocessingDrawing" xmlns:wp="http://schemas.openxmlformats.org/drawingml/2006/wordprocessingDrawing" xmlns:w10="urn:schemas-microsoft-com:office:word" xmlns:w="http://schemas.openxmlformats.org/wordprocessingml/2006/main" xmlns:w14="http://schemas.microsoft.com/office/word/2010/wordml" xmlns:w15="http://schemas.microsoft.com/office/word/2012/wordml" xmlns:w16cid="http://schemas.microsoft.com/office/word/2016/wordml/cid" xmlns:w16se="http://schemas.microsoft.com/office/word/2015/wordml/symex" xmlns:wpg="http://schemas.microsoft.com/office/word/2010/wordprocessingGroup" xmlns:wpi="http://schemas.microsoft.com/office/word/2010/wordprocessingInk" xmlns:wne="http://schemas.microsoft.com/office/word/2006/wordml" xmlns:wps="http://schemas.microsoft.com/office/word/2010/wordprocessingShape" mc:Ignorable="w14 w15 w16se w16cid wp14">
   <w:footnote w:type="separator" w:id="-1">
     <w:p>
       <w:pPr>
@@ -3443,7 +3483,7 @@
 </file>
 
 <file path=word/header1.xml><?xml version="1.0" encoding="utf-8"?>
-<w:hdr xmlns:wpc="http://schemas.microsoft.com/office/word/2010/wordprocessingCanvas" xmlns:mc="http://schemas.openxmlformats.org/markup-compatibility/2006" xmlns:o="urn:schemas-microsoft-com:office:office" xmlns:r="http://schemas.openxmlformats.org/officeDocument/2006/relationships" xmlns:m="http://schemas.openxmlformats.org/officeDocument/2006/math" xmlns:v="urn:schemas-microsoft-com:vml" xmlns:wp14="http://schemas.microsoft.com/office/word/2010/wordprocessingDrawing" xmlns:wp="http://schemas.openxmlformats.org/drawingml/2006/wordprocessingDrawing" xmlns:w10="urn:schemas-microsoft-com:office:word" xmlns:w="http://schemas.openxmlformats.org/wordprocessingml/2006/main" xmlns:w14="http://schemas.microsoft.com/office/word/2010/wordml" xmlns:w15="http://schemas.microsoft.com/office/word/2012/wordml" xmlns:wpg="http://schemas.microsoft.com/office/word/2010/wordprocessingGroup" xmlns:wpi="http://schemas.microsoft.com/office/word/2010/wordprocessingInk" xmlns:wne="http://schemas.microsoft.com/office/word/2006/wordml" xmlns:wps="http://schemas.microsoft.com/office/word/2010/wordprocessingShape" mc:Ignorable="w14 w15 wp14">
+<w:hdr xmlns:wpc="http://schemas.microsoft.com/office/word/2010/wordprocessingCanvas" xmlns:cx="http://schemas.microsoft.com/office/drawing/2014/chartex" xmlns:cx1="http://schemas.microsoft.com/office/drawing/2015/9/8/chartex" xmlns:cx2="http://schemas.microsoft.com/office/drawing/2015/10/21/chartex" xmlns:cx3="http://schemas.microsoft.com/office/drawing/2016/5/9/chartex" xmlns:cx4="http://schemas.microsoft.com/office/drawing/2016/5/10/chartex" xmlns:cx5="http://schemas.microsoft.com/office/drawing/2016/5/11/chartex" xmlns:cx6="http://schemas.microsoft.com/office/drawing/2016/5/12/chartex" xmlns:cx7="http://schemas.microsoft.com/office/drawing/2016/5/13/chartex" xmlns:cx8="http://schemas.microsoft.com/office/drawing/2016/5/14/chartex" xmlns:mc="http://schemas.openxmlformats.org/markup-compatibility/2006" xmlns:aink="http://schemas.microsoft.com/office/drawing/2016/ink" xmlns:am3d="http://schemas.microsoft.com/office/drawing/2017/model3d" xmlns:o="urn:schemas-microsoft-com:office:office" xmlns:r="http://schemas.openxmlformats.org/officeDocument/2006/relationships" xmlns:m="http://schemas.openxmlformats.org/officeDocument/2006/math" xmlns:v="urn:schemas-microsoft-com:vml" xmlns:wp14="http://schemas.microsoft.com/office/word/2010/wordprocessingDrawing" xmlns:wp="http://schemas.openxmlformats.org/drawingml/2006/wordprocessingDrawing" xmlns:w10="urn:schemas-microsoft-com:office:word" xmlns:w="http://schemas.openxmlformats.org/wordprocessingml/2006/main" xmlns:w14="http://schemas.microsoft.com/office/word/2010/wordml" xmlns:w15="http://schemas.microsoft.com/office/word/2012/wordml" xmlns:w16cid="http://schemas.microsoft.com/office/word/2016/wordml/cid" xmlns:w16se="http://schemas.microsoft.com/office/word/2015/wordml/symex" xmlns:wpg="http://schemas.microsoft.com/office/word/2010/wordprocessingGroup" xmlns:wpi="http://schemas.microsoft.com/office/word/2010/wordprocessingInk" xmlns:wne="http://schemas.microsoft.com/office/word/2006/wordml" xmlns:wps="http://schemas.microsoft.com/office/word/2010/wordprocessingShape" mc:Ignorable="w14 w15 w16se w16cid wp14">
   <w:tbl>
     <w:tblPr>
       <w:tblW w:w="0" w:type="auto"/>
@@ -3518,7 +3558,7 @@
 </file>
 
 <file path=word/numbering.xml><?xml version="1.0" encoding="utf-8"?>
-<w:numbering xmlns:wpc="http://schemas.microsoft.com/office/word/2010/wordprocessingCanvas" xmlns:mc="http://schemas.openxmlformats.org/markup-compatibility/2006" xmlns:o="urn:schemas-microsoft-com:office:office" xmlns:r="http://schemas.openxmlformats.org/officeDocument/2006/relationships" xmlns:m="http://schemas.openxmlformats.org/officeDocument/2006/math" xmlns:v="urn:schemas-microsoft-com:vml" xmlns:wp14="http://schemas.microsoft.com/office/word/2010/wordprocessingDrawing" xmlns:wp="http://schemas.openxmlformats.org/drawingml/2006/wordprocessingDrawing" xmlns:w10="urn:schemas-microsoft-com:office:word" xmlns:w="http://schemas.openxmlformats.org/wordprocessingml/2006/main" xmlns:w14="http://schemas.microsoft.com/office/word/2010/wordml" xmlns:w15="http://schemas.microsoft.com/office/word/2012/wordml" xmlns:wpg="http://schemas.microsoft.com/office/word/2010/wordprocessingGroup" xmlns:wpi="http://schemas.microsoft.com/office/word/2010/wordprocessingInk" xmlns:wne="http://schemas.microsoft.com/office/word/2006/wordml" xmlns:wps="http://schemas.microsoft.com/office/word/2010/wordprocessingShape" mc:Ignorable="w14 w15 wp14">
+<w:numbering xmlns:wpc="http://schemas.microsoft.com/office/word/2010/wordprocessingCanvas" xmlns:cx="http://schemas.microsoft.com/office/drawing/2014/chartex" xmlns:cx1="http://schemas.microsoft.com/office/drawing/2015/9/8/chartex" xmlns:cx2="http://schemas.microsoft.com/office/drawing/2015/10/21/chartex" xmlns:cx3="http://schemas.microsoft.com/office/drawing/2016/5/9/chartex" xmlns:cx4="http://schemas.microsoft.com/office/drawing/2016/5/10/chartex" xmlns:cx5="http://schemas.microsoft.com/office/drawing/2016/5/11/chartex" xmlns:cx6="http://schemas.microsoft.com/office/drawing/2016/5/12/chartex" xmlns:cx7="http://schemas.microsoft.com/office/drawing/2016/5/13/chartex" xmlns:cx8="http://schemas.microsoft.com/office/drawing/2016/5/14/chartex" xmlns:mc="http://schemas.openxmlformats.org/markup-compatibility/2006" xmlns:aink="http://schemas.microsoft.com/office/drawing/2016/ink" xmlns:am3d="http://schemas.microsoft.com/office/drawing/2017/model3d" xmlns:o="urn:schemas-microsoft-com:office:office" xmlns:r="http://schemas.openxmlformats.org/officeDocument/2006/relationships" xmlns:m="http://schemas.openxmlformats.org/officeDocument/2006/math" xmlns:v="urn:schemas-microsoft-com:vml" xmlns:wp14="http://schemas.microsoft.com/office/word/2010/wordprocessingDrawing" xmlns:wp="http://schemas.openxmlformats.org/drawingml/2006/wordprocessingDrawing" xmlns:w10="urn:schemas-microsoft-com:office:word" xmlns:w="http://schemas.openxmlformats.org/wordprocessingml/2006/main" xmlns:w14="http://schemas.microsoft.com/office/word/2010/wordml" xmlns:w15="http://schemas.microsoft.com/office/word/2012/wordml" xmlns:w16cid="http://schemas.microsoft.com/office/word/2016/wordml/cid" xmlns:w16se="http://schemas.microsoft.com/office/word/2015/wordml/symex" xmlns:wpg="http://schemas.microsoft.com/office/word/2010/wordprocessingGroup" xmlns:wpi="http://schemas.microsoft.com/office/word/2010/wordprocessingInk" xmlns:wne="http://schemas.microsoft.com/office/word/2006/wordml" xmlns:wps="http://schemas.microsoft.com/office/word/2010/wordprocessingShape" mc:Ignorable="w14 w15 w16se w16cid wp14">
   <w:abstractNum w:abstractNumId="0" w15:restartNumberingAfterBreak="0">
     <w:nsid w:val="0EE34404"/>
     <w:multiLevelType w:val="hybridMultilevel"/>
@@ -4415,7 +4455,7 @@
 </file>
 
 <file path=word/styles.xml><?xml version="1.0" encoding="utf-8"?>
-<w:styles xmlns:mc="http://schemas.openxmlformats.org/markup-compatibility/2006" xmlns:r="http://schemas.openxmlformats.org/officeDocument/2006/relationships" xmlns:w="http://schemas.openxmlformats.org/wordprocessingml/2006/main" xmlns:w14="http://schemas.microsoft.com/office/word/2010/wordml" xmlns:w15="http://schemas.microsoft.com/office/word/2012/wordml" mc:Ignorable="w14 w15">
+<w:styles xmlns:mc="http://schemas.openxmlformats.org/markup-compatibility/2006" xmlns:r="http://schemas.openxmlformats.org/officeDocument/2006/relationships" xmlns:w="http://schemas.openxmlformats.org/wordprocessingml/2006/main" xmlns:w14="http://schemas.microsoft.com/office/word/2010/wordml" xmlns:w15="http://schemas.microsoft.com/office/word/2012/wordml" xmlns:w16cid="http://schemas.microsoft.com/office/word/2016/wordml/cid" xmlns:w16se="http://schemas.microsoft.com/office/word/2015/wordml/symex" mc:Ignorable="w14 w15 w16se w16cid">
   <w:docDefaults>
     <w:rPrDefault>
       <w:rPr>
@@ -4431,7 +4471,7 @@
       </w:pPr>
     </w:pPrDefault>
   </w:docDefaults>
-  <w:latentStyles w:defLockedState="0" w:defUIPriority="99" w:defSemiHidden="0" w:defUnhideWhenUsed="0" w:defQFormat="0" w:count="371">
+  <w:latentStyles w:defLockedState="0" w:defUIPriority="99" w:defSemiHidden="0" w:defUnhideWhenUsed="0" w:defQFormat="0" w:count="375">
     <w:lsdException w:name="Normal" w:uiPriority="0" w:qFormat="1"/>
     <w:lsdException w:name="heading 1" w:uiPriority="9" w:qFormat="1"/>
     <w:lsdException w:name="heading 2" w:semiHidden="1" w:uiPriority="9" w:unhideWhenUsed="1" w:qFormat="1"/>
@@ -4537,7 +4577,6 @@
     <w:lsdException w:name="HTML Sample" w:semiHidden="1" w:unhideWhenUsed="1"/>
     <w:lsdException w:name="HTML Typewriter" w:semiHidden="1" w:unhideWhenUsed="1"/>
     <w:lsdException w:name="HTML Variable" w:semiHidden="1" w:unhideWhenUsed="1"/>
-    <w:lsdException w:name="Normal Table" w:semiHidden="1" w:unhideWhenUsed="1"/>
     <w:lsdException w:name="annotation subject" w:semiHidden="1" w:unhideWhenUsed="1"/>
     <w:lsdException w:name="No List" w:semiHidden="1" w:unhideWhenUsed="1"/>
     <w:lsdException w:name="Outline List 1" w:semiHidden="1" w:unhideWhenUsed="1"/>
@@ -4581,10 +4620,8 @@
     <w:lsdException w:name="Table Elegant" w:semiHidden="1" w:unhideWhenUsed="1"/>
     <w:lsdException w:name="Table Professional" w:semiHidden="1" w:unhideWhenUsed="1"/>
     <w:lsdException w:name="Table Subtle 1" w:semiHidden="1" w:unhideWhenUsed="1"/>
-    <w:lsdException w:name="Table Subtle 2" w:semiHidden="1" w:unhideWhenUsed="1"/>
     <w:lsdException w:name="Table Web 1" w:semiHidden="1" w:unhideWhenUsed="1"/>
     <w:lsdException w:name="Table Web 2" w:semiHidden="1" w:unhideWhenUsed="1"/>
-    <w:lsdException w:name="Table Web 3" w:semiHidden="1" w:unhideWhenUsed="1"/>
     <w:lsdException w:name="Balloon Text" w:semiHidden="1" w:unhideWhenUsed="1"/>
     <w:lsdException w:name="Table Grid" w:uiPriority="39"/>
     <w:lsdException w:name="Table Theme" w:semiHidden="1" w:unhideWhenUsed="1"/>
@@ -4803,6 +4840,10 @@
     <w:lsdException w:name="List Table 5 Dark Accent 6" w:uiPriority="50"/>
     <w:lsdException w:name="List Table 6 Colorful Accent 6" w:uiPriority="51"/>
     <w:lsdException w:name="List Table 7 Colorful Accent 6" w:uiPriority="52"/>
+    <w:lsdException w:name="Mention" w:semiHidden="1" w:unhideWhenUsed="1"/>
+    <w:lsdException w:name="Smart Hyperlink" w:semiHidden="1" w:unhideWhenUsed="1"/>
+    <w:lsdException w:name="Hashtag" w:semiHidden="1" w:unhideWhenUsed="1"/>
+    <w:lsdException w:name="Unresolved Mention" w:semiHidden="1" w:unhideWhenUsed="1"/>
   </w:latentStyles>
   <w:style w:type="paragraph" w:default="1" w:styleId="Normal">
     <w:name w:val="Normal"/>
@@ -5029,6 +5070,36 @@
       <w:iCs/>
       <w:color w:val="44546A" w:themeColor="text2"/>
       <w:szCs w:val="18"/>
+    </w:rPr>
+  </w:style>
+  <w:style w:type="paragraph" w:styleId="NormalWeb">
+    <w:name w:val="Normal (Web)"/>
+    <w:basedOn w:val="Normal"/>
+    <w:uiPriority w:val="99"/>
+    <w:semiHidden/>
+    <w:unhideWhenUsed/>
+    <w:rsid w:val="00503CC6"/>
+    <w:pPr>
+      <w:spacing w:before="100" w:beforeAutospacing="1" w:after="100" w:afterAutospacing="1" w:line="240" w:lineRule="auto"/>
+      <w:jc w:val="left"/>
+    </w:pPr>
+    <w:rPr>
+      <w:rFonts w:ascii="Times New Roman" w:eastAsia="Times New Roman" w:hAnsi="Times New Roman" w:cs="Times New Roman"/>
+      <w:sz w:val="24"/>
+      <w:szCs w:val="24"/>
+      <w:lang w:eastAsia="fr-FR"/>
+    </w:rPr>
+  </w:style>
+  <w:style w:type="character" w:styleId="Lienhypertexte">
+    <w:name w:val="Hyperlink"/>
+    <w:basedOn w:val="Policepardfaut"/>
+    <w:uiPriority w:val="99"/>
+    <w:semiHidden/>
+    <w:unhideWhenUsed/>
+    <w:rsid w:val="00503CC6"/>
+    <w:rPr>
+      <w:color w:val="0000FF"/>
+      <w:u w:val="single"/>
     </w:rPr>
   </w:style>
 </w:styles>
@@ -5334,7 +5405,7 @@
 </file>
 
 <file path=customXml/itemProps1.xml><?xml version="1.0" encoding="utf-8"?>
-<ds:datastoreItem xmlns:ds="http://schemas.openxmlformats.org/officeDocument/2006/customXml" ds:itemID="{D839488B-BAEB-4540-8AB2-F64C294DEA88}">
+<ds:datastoreItem xmlns:ds="http://schemas.openxmlformats.org/officeDocument/2006/customXml" ds:itemID="{D2892E2E-FA22-4078-BFCD-1D2E69F75D51}">
   <ds:schemaRefs>
     <ds:schemaRef ds:uri="http://schemas.openxmlformats.org/officeDocument/2006/bibliography"/>
   </ds:schemaRefs>

</xml_diff>